<commit_message>
document part 1 -> Done
</commit_message>
<xml_diff>
--- a/report_init.docx
+++ b/report_init.docx
@@ -562,6 +562,12 @@
     </w:p>
     <w:sdt>
       <w:sdtPr>
+        <w:rPr>
+          <w:rFonts w:asciiTheme="minorHAnsi" w:eastAsiaTheme="minorHAnsi" w:hAnsiTheme="minorHAnsi" w:cstheme="minorBidi"/>
+          <w:color w:val="auto"/>
+          <w:sz w:val="22"/>
+          <w:szCs w:val="22"/>
+        </w:rPr>
         <w:id w:val="-1213812209"/>
         <w:docPartObj>
           <w:docPartGallery w:val="Table of Contents"/>
@@ -570,13 +576,9 @@
       </w:sdtPr>
       <w:sdtEndPr>
         <w:rPr>
-          <w:rFonts w:asciiTheme="minorHAnsi" w:eastAsiaTheme="minorHAnsi" w:hAnsiTheme="minorHAnsi" w:cstheme="minorBidi"/>
           <w:b/>
           <w:bCs/>
           <w:noProof/>
-          <w:color w:val="auto"/>
-          <w:sz w:val="22"/>
-          <w:szCs w:val="22"/>
         </w:rPr>
       </w:sdtEndPr>
       <w:sdtContent>
@@ -686,247 +688,6 @@
     </w:p>
     <w:p>
       <w:pPr>
-        <w:pStyle w:val="Heading3"/>
-        <w:numPr>
-          <w:ilvl w:val="0"/>
-          <w:numId w:val="3"/>
-        </w:numPr>
-        <w:spacing w:line="360" w:lineRule="auto"/>
-        <w:rPr>
-          <w:rFonts w:ascii="Times New Roman" w:hAnsi="Times New Roman" w:cs="Times New Roman"/>
-          <w:b/>
-          <w:color w:val="auto"/>
-          <w:sz w:val="28"/>
-        </w:rPr>
-      </w:pPr>
-      <w:r>
-        <w:rPr>
-          <w:rFonts w:ascii="Times New Roman" w:hAnsi="Times New Roman" w:cs="Times New Roman"/>
-          <w:b/>
-          <w:color w:val="auto"/>
-          <w:sz w:val="28"/>
-        </w:rPr>
-        <w:t>Đặt vấn đề</w:t>
-      </w:r>
-    </w:p>
-    <w:p>
-      <w:pPr>
-        <w:spacing w:line="360" w:lineRule="auto"/>
-        <w:ind w:left="360" w:firstLine="360"/>
-        <w:jc w:val="both"/>
-        <w:rPr>
-          <w:rFonts w:ascii="Times New Roman" w:hAnsi="Times New Roman" w:cs="Times New Roman"/>
-          <w:sz w:val="26"/>
-          <w:szCs w:val="26"/>
-        </w:rPr>
-      </w:pPr>
-      <w:r>
-        <w:rPr>
-          <w:rFonts w:ascii="Times New Roman" w:hAnsi="Times New Roman" w:cs="Times New Roman"/>
-          <w:sz w:val="26"/>
-          <w:szCs w:val="26"/>
-        </w:rPr>
-        <w:t>H</w:t>
-      </w:r>
-      <w:r>
-        <w:rPr>
-          <w:rFonts w:ascii="Times New Roman" w:hAnsi="Times New Roman" w:cs="Times New Roman"/>
-          <w:sz w:val="26"/>
-          <w:szCs w:val="26"/>
-        </w:rPr>
-        <w:t>iện nay việc chăn nuôi gia súc, gia cầm khá phổ biế</w:t>
-      </w:r>
-      <w:r>
-        <w:rPr>
-          <w:rFonts w:ascii="Times New Roman" w:hAnsi="Times New Roman" w:cs="Times New Roman"/>
-          <w:sz w:val="26"/>
-          <w:szCs w:val="26"/>
-        </w:rPr>
-        <w:t xml:space="preserve">t </w:t>
-      </w:r>
-      <w:r>
-        <w:rPr>
-          <w:rFonts w:ascii="Times New Roman" w:hAnsi="Times New Roman" w:cs="Times New Roman"/>
-          <w:sz w:val="26"/>
-          <w:szCs w:val="26"/>
-        </w:rPr>
-        <w:t>trên cả nước. Trong đó, mảng chăn nuôi heo chiếm phần tương đối lớ</w:t>
-      </w:r>
-      <w:r>
-        <w:rPr>
-          <w:rFonts w:ascii="Times New Roman" w:hAnsi="Times New Roman" w:cs="Times New Roman"/>
-          <w:sz w:val="26"/>
-          <w:szCs w:val="26"/>
-        </w:rPr>
-        <w:t xml:space="preserve">n. Tuy </w:t>
-      </w:r>
-      <w:r>
-        <w:rPr>
-          <w:rFonts w:ascii="Times New Roman" w:hAnsi="Times New Roman" w:cs="Times New Roman"/>
-          <w:sz w:val="26"/>
-          <w:szCs w:val="26"/>
-        </w:rPr>
-        <w:t>nhiên, việc quản lý quá trình chăn nuôi vẫn còn nhiều vấn đề giải quyế</w:t>
-      </w:r>
-      <w:r>
-        <w:rPr>
-          <w:rFonts w:ascii="Times New Roman" w:hAnsi="Times New Roman" w:cs="Times New Roman"/>
-          <w:sz w:val="26"/>
-          <w:szCs w:val="26"/>
-        </w:rPr>
-        <w:t xml:space="preserve">t chưa </w:t>
-      </w:r>
-      <w:r>
-        <w:rPr>
-          <w:rFonts w:ascii="Times New Roman" w:hAnsi="Times New Roman" w:cs="Times New Roman"/>
-          <w:sz w:val="26"/>
-          <w:szCs w:val="26"/>
-        </w:rPr>
-        <w:t>hiệu quả. Chủ yếu dùng sổ sách để lữu trữ</w:t>
-      </w:r>
-      <w:r>
-        <w:rPr>
-          <w:rFonts w:ascii="Times New Roman" w:hAnsi="Times New Roman" w:cs="Times New Roman"/>
-          <w:sz w:val="26"/>
-          <w:szCs w:val="26"/>
-        </w:rPr>
-        <w:t xml:space="preserve"> thông </w:t>
-      </w:r>
-      <w:r>
-        <w:rPr>
-          <w:rFonts w:ascii="Times New Roman" w:hAnsi="Times New Roman" w:cs="Times New Roman"/>
-          <w:sz w:val="26"/>
-          <w:szCs w:val="26"/>
-        </w:rPr>
-        <w:t>tin, các thông tin đượ</w:t>
-      </w:r>
-      <w:r>
-        <w:rPr>
-          <w:rFonts w:ascii="Times New Roman" w:hAnsi="Times New Roman" w:cs="Times New Roman"/>
-          <w:sz w:val="26"/>
-          <w:szCs w:val="26"/>
-        </w:rPr>
-        <w:t xml:space="preserve">c lưu </w:t>
-      </w:r>
-      <w:r>
-        <w:rPr>
-          <w:rFonts w:ascii="Times New Roman" w:hAnsi="Times New Roman" w:cs="Times New Roman"/>
-          <w:sz w:val="26"/>
-          <w:szCs w:val="26"/>
-        </w:rPr>
-        <w:t>trữ chỉ mang tính tạm thời (bị hủy hoặc thất lạc sau khi lưu trữ). Việ</w:t>
-      </w:r>
-      <w:r>
-        <w:rPr>
-          <w:rFonts w:ascii="Times New Roman" w:hAnsi="Times New Roman" w:cs="Times New Roman"/>
-          <w:sz w:val="26"/>
-          <w:szCs w:val="26"/>
-        </w:rPr>
-        <w:t>c</w:t>
-      </w:r>
-      <w:r>
-        <w:rPr>
-          <w:rFonts w:ascii="Times New Roman" w:hAnsi="Times New Roman" w:cs="Times New Roman"/>
-          <w:sz w:val="26"/>
-          <w:szCs w:val="26"/>
-        </w:rPr>
-        <w:t xml:space="preserve"> thống kê, truy xuất dữ liệu tốn thời gian và phức tạp. Không có khả</w:t>
-      </w:r>
-      <w:r>
-        <w:rPr>
-          <w:rFonts w:ascii="Times New Roman" w:hAnsi="Times New Roman" w:cs="Times New Roman"/>
-          <w:sz w:val="26"/>
-          <w:szCs w:val="26"/>
-        </w:rPr>
-        <w:t xml:space="preserve"> năng </w:t>
-      </w:r>
-      <w:r>
-        <w:rPr>
-          <w:rFonts w:ascii="Times New Roman" w:hAnsi="Times New Roman" w:cs="Times New Roman"/>
-          <w:sz w:val="26"/>
-          <w:szCs w:val="26"/>
-        </w:rPr>
-        <w:t>khai thác tri thức tiểm ẩn trong dữ liệu sẵn có.</w:t>
-      </w:r>
-    </w:p>
-    <w:p>
-      <w:pPr>
-        <w:spacing w:line="360" w:lineRule="auto"/>
-        <w:ind w:left="360" w:firstLine="360"/>
-        <w:jc w:val="both"/>
-        <w:rPr>
-          <w:rFonts w:ascii="Times New Roman" w:hAnsi="Times New Roman" w:cs="Times New Roman"/>
-          <w:sz w:val="26"/>
-          <w:szCs w:val="26"/>
-        </w:rPr>
-      </w:pPr>
-      <w:r>
-        <w:rPr>
-          <w:rFonts w:ascii="Times New Roman" w:hAnsi="Times New Roman" w:cs="Times New Roman"/>
-          <w:sz w:val="26"/>
-          <w:szCs w:val="26"/>
-        </w:rPr>
-        <w:t>V</w:t>
-      </w:r>
-      <w:r>
-        <w:rPr>
-          <w:rFonts w:ascii="Times New Roman" w:hAnsi="Times New Roman" w:cs="Times New Roman"/>
-          <w:sz w:val="26"/>
-          <w:szCs w:val="26"/>
-        </w:rPr>
-        <w:t>ì những khuyết điểm của việc lưu trữ thủ công đã kể</w:t>
-      </w:r>
-      <w:r>
-        <w:rPr>
-          <w:rFonts w:ascii="Times New Roman" w:hAnsi="Times New Roman" w:cs="Times New Roman"/>
-          <w:sz w:val="26"/>
-          <w:szCs w:val="26"/>
-        </w:rPr>
-        <w:t xml:space="preserve"> trên. Nhóm</w:t>
-      </w:r>
-      <w:r>
-        <w:rPr>
-          <w:rFonts w:ascii="Times New Roman" w:hAnsi="Times New Roman" w:cs="Times New Roman"/>
-          <w:sz w:val="26"/>
-          <w:szCs w:val="26"/>
-        </w:rPr>
-        <w:t xml:space="preserve"> sinh viên khoa Hệ Thống Thông Tin (khóa 9) đã đưa ra ứng dụng quả</w:t>
-      </w:r>
-      <w:r>
-        <w:rPr>
-          <w:rFonts w:ascii="Times New Roman" w:hAnsi="Times New Roman" w:cs="Times New Roman"/>
-          <w:sz w:val="26"/>
-          <w:szCs w:val="26"/>
-        </w:rPr>
-        <w:t>n lý chăn</w:t>
-      </w:r>
-      <w:r>
-        <w:rPr>
-          <w:rFonts w:ascii="Times New Roman" w:hAnsi="Times New Roman" w:cs="Times New Roman"/>
-          <w:sz w:val="26"/>
-          <w:szCs w:val="26"/>
-        </w:rPr>
-        <w:t xml:space="preserve"> nuôi heo quy mô nhỏ nhằm hỗ trợ lưu trữ và truy xuất thông tin một cách hiệ</w:t>
-      </w:r>
-      <w:r>
-        <w:rPr>
-          <w:rFonts w:ascii="Times New Roman" w:hAnsi="Times New Roman" w:cs="Times New Roman"/>
-          <w:sz w:val="26"/>
-          <w:szCs w:val="26"/>
-        </w:rPr>
-        <w:t>u</w:t>
-      </w:r>
-      <w:r>
-        <w:rPr>
-          <w:rFonts w:ascii="Times New Roman" w:hAnsi="Times New Roman" w:cs="Times New Roman"/>
-          <w:sz w:val="26"/>
-          <w:szCs w:val="26"/>
-        </w:rPr>
-        <w:t xml:space="preserve"> quả.</w:t>
-      </w:r>
-    </w:p>
-    <w:p>
-      <w:pPr>
         <w:pStyle w:val="ListParagraph"/>
         <w:numPr>
           <w:ilvl w:val="0"/>
@@ -948,7 +709,7 @@
           <w:sz w:val="28"/>
           <w:szCs w:val="26"/>
         </w:rPr>
-        <w:t>Giải pháp</w:t>
+        <w:t>Đặt vấn đề</w:t>
       </w:r>
     </w:p>
     <w:p>
@@ -969,23 +730,28 @@
           <w:sz w:val="26"/>
           <w:szCs w:val="26"/>
         </w:rPr>
-        <w:t xml:space="preserve">Ứng dụng nhắm đến phục vụ các hộ chăn nuôi heo có quy mô nhỏ, áp dụng phương pháp quản lý thủ công là chính và hạ tầng công nghệ thông tin còn tương đối yếu kém. Vì thông tin không mang tính bảo mật cao nên hệ thống được loại bỏ các biện pháp bảo mật như đăng nhập hoặc truy cập với mật khẩu nhằm tạo thuận tiện cho người dùng trong quá trình </w:t>
-      </w:r>
-      <w:r>
-        <w:rPr>
-          <w:rFonts w:ascii="Times New Roman" w:hAnsi="Times New Roman" w:cs="Times New Roman"/>
-          <w:sz w:val="26"/>
-          <w:szCs w:val="26"/>
-        </w:rPr>
-        <w:t>sử dụng</w:t>
-      </w:r>
-      <w:r>
-        <w:rPr>
-          <w:rFonts w:ascii="Times New Roman" w:hAnsi="Times New Roman" w:cs="Times New Roman"/>
-          <w:sz w:val="26"/>
-          <w:szCs w:val="26"/>
-        </w:rPr>
-        <w:t xml:space="preserve"> ứng dụng.</w:t>
+        <w:t>Hiện nay việc chăn nuôi gia súc, gia cầm khá phổ biết trên cả nước. Trong đó, mảng chăn nuôi heo chiếm phần tương đối lớn. Tuy nhiên, việc quản lý quá trình chăn nuôi vẫn còn nhiều vấn đề giải quyết chưa hiệu quả. Chủ yếu dùng sổ sách để lữu trữ thông tin, các thông tin được lưu trữ chỉ mang tính tạm thời (bị hủy hoặc thất lạc sau khi lưu trữ). Việc thống kê, truy xuất dữ liệu tốn thời gian và phức tạp. Không có khả năng khai thác tri thức tiểm ẩn trong dữ liệu sẵn có.</w:t>
+      </w:r>
+    </w:p>
+    <w:p>
+      <w:pPr>
+        <w:pStyle w:val="ListParagraph"/>
+        <w:spacing w:line="360" w:lineRule="auto"/>
+        <w:ind w:left="360" w:firstLine="360"/>
+        <w:jc w:val="both"/>
+        <w:rPr>
+          <w:rFonts w:ascii="Times New Roman" w:hAnsi="Times New Roman" w:cs="Times New Roman"/>
+          <w:sz w:val="26"/>
+          <w:szCs w:val="26"/>
+        </w:rPr>
+      </w:pPr>
+      <w:r>
+        <w:rPr>
+          <w:rFonts w:ascii="Times New Roman" w:hAnsi="Times New Roman" w:cs="Times New Roman"/>
+          <w:sz w:val="26"/>
+          <w:szCs w:val="26"/>
+        </w:rPr>
+        <w:t>Vì những khuyết điểm của việc lưu trữ thủ công đã kể trên. Nhóm sinh viên khoa Hệ Thống Thông Tin (khóa 9) đã đưa ra ứng dụng quản lý chăn nuôi heo quy mô nhỏ nhằm hỗ trợ lưu trữ và truy xuất thông tin một cách hiệu quả.</w:t>
       </w:r>
     </w:p>
     <w:p>
@@ -1000,6 +766,53 @@
         <w:rPr>
           <w:rFonts w:ascii="Times New Roman" w:hAnsi="Times New Roman" w:cs="Times New Roman"/>
           <w:b/>
+          <w:sz w:val="28"/>
+          <w:szCs w:val="26"/>
+        </w:rPr>
+      </w:pPr>
+      <w:r>
+        <w:rPr>
+          <w:rFonts w:ascii="Times New Roman" w:hAnsi="Times New Roman" w:cs="Times New Roman"/>
+          <w:b/>
+          <w:sz w:val="28"/>
+          <w:szCs w:val="26"/>
+        </w:rPr>
+        <w:t>Giải pháp</w:t>
+      </w:r>
+    </w:p>
+    <w:p>
+      <w:pPr>
+        <w:pStyle w:val="ListParagraph"/>
+        <w:spacing w:line="360" w:lineRule="auto"/>
+        <w:ind w:left="360" w:firstLine="360"/>
+        <w:jc w:val="both"/>
+        <w:rPr>
+          <w:rFonts w:ascii="Times New Roman" w:hAnsi="Times New Roman" w:cs="Times New Roman"/>
+          <w:sz w:val="26"/>
+          <w:szCs w:val="26"/>
+        </w:rPr>
+      </w:pPr>
+      <w:r>
+        <w:rPr>
+          <w:rFonts w:ascii="Times New Roman" w:hAnsi="Times New Roman" w:cs="Times New Roman"/>
+          <w:sz w:val="26"/>
+          <w:szCs w:val="26"/>
+        </w:rPr>
+        <w:t>Ứng dụng nhắm đến phục vụ các hộ chăn nuôi heo có quy mô nhỏ, áp dụng phương pháp quản lý thủ công là chính và hạ tầng công nghệ thông tin còn tương đối yếu kém. Vì thông tin không mang tính bảo mật cao nên hệ thống được loại bỏ các biện pháp bảo mật như đăng nhập hoặc truy cập với mật khẩu nhằm tạo thuận tiện cho người dùng trong quá trình sử dụng ứng dụng.</w:t>
+      </w:r>
+    </w:p>
+    <w:p>
+      <w:pPr>
+        <w:pStyle w:val="ListParagraph"/>
+        <w:numPr>
+          <w:ilvl w:val="0"/>
+          <w:numId w:val="3"/>
+        </w:numPr>
+        <w:spacing w:line="360" w:lineRule="auto"/>
+        <w:jc w:val="both"/>
+        <w:rPr>
+          <w:rFonts w:ascii="Times New Roman" w:hAnsi="Times New Roman" w:cs="Times New Roman"/>
+          <w:b/>
           <w:sz w:val="26"/>
           <w:szCs w:val="26"/>
         </w:rPr>
@@ -1192,6 +1005,7 @@
           <w:sz w:val="26"/>
           <w:szCs w:val="26"/>
         </w:rPr>
+        <w:lastRenderedPageBreak/>
         <w:t>Do thời gian thực hiện đồ án có hạn, việc xây dựng ứng dụng hỗ trợ quản lý nông trại chăn nuôi heo sẽ tập trung vào các chứn năng chính gồm: quản lý thông tin heo, thức ăn, thuốc, bệnh, quản lý thông tin giao dịch với nhà cung cấp, ghi nhận quá trình hoạt động của nông trại.</w:t>
       </w:r>
     </w:p>
@@ -1206,13 +1020,15 @@
         <w:jc w:val="both"/>
         <w:rPr>
           <w:rFonts w:ascii="Times New Roman" w:hAnsi="Times New Roman" w:cs="Times New Roman"/>
-          <w:sz w:val="26"/>
-          <w:szCs w:val="26"/>
-        </w:rPr>
-      </w:pPr>
-      <w:r>
-        <w:rPr>
-          <w:rFonts w:ascii="Times New Roman" w:hAnsi="Times New Roman" w:cs="Times New Roman"/>
+          <w:b/>
+          <w:sz w:val="26"/>
+          <w:szCs w:val="26"/>
+        </w:rPr>
+      </w:pPr>
+      <w:r>
+        <w:rPr>
+          <w:rFonts w:ascii="Times New Roman" w:hAnsi="Times New Roman" w:cs="Times New Roman"/>
+          <w:b/>
           <w:sz w:val="26"/>
           <w:szCs w:val="26"/>
         </w:rPr>
@@ -1331,13 +1147,15 @@
         <w:jc w:val="both"/>
         <w:rPr>
           <w:rFonts w:ascii="Times New Roman" w:hAnsi="Times New Roman" w:cs="Times New Roman"/>
-          <w:sz w:val="26"/>
-          <w:szCs w:val="26"/>
-        </w:rPr>
-      </w:pPr>
-      <w:r>
-        <w:rPr>
-          <w:rFonts w:ascii="Times New Roman" w:hAnsi="Times New Roman" w:cs="Times New Roman"/>
+          <w:b/>
+          <w:sz w:val="26"/>
+          <w:szCs w:val="26"/>
+        </w:rPr>
+      </w:pPr>
+      <w:r>
+        <w:rPr>
+          <w:rFonts w:ascii="Times New Roman" w:hAnsi="Times New Roman" w:cs="Times New Roman"/>
+          <w:b/>
           <w:sz w:val="26"/>
           <w:szCs w:val="26"/>
         </w:rPr>
@@ -1365,7 +1183,23 @@
           <w:sz w:val="26"/>
           <w:szCs w:val="26"/>
         </w:rPr>
-        <w:t>Phần I: tổng quan về để tài. Giới thiệu về bài toán và hướng giải quyết bằng việc áp dụng công nghệ thông tin. Đưa ra mục tiêu và giới hạn của đề tài.</w:t>
+        <w:t xml:space="preserve">Phần I: </w:t>
+      </w:r>
+      <w:r>
+        <w:rPr>
+          <w:rFonts w:ascii="Times New Roman" w:hAnsi="Times New Roman" w:cs="Times New Roman"/>
+          <w:sz w:val="26"/>
+          <w:szCs w:val="26"/>
+        </w:rPr>
+        <w:t>T</w:t>
+      </w:r>
+      <w:r>
+        <w:rPr>
+          <w:rFonts w:ascii="Times New Roman" w:hAnsi="Times New Roman" w:cs="Times New Roman"/>
+          <w:sz w:val="26"/>
+          <w:szCs w:val="26"/>
+        </w:rPr>
+        <w:t>ổng quan về để tài. Giới thiệu về bài toán và hướng giải quyết bằng việc áp dụng công nghệ thông tin. Đưa ra mục tiêu và giới hạn của đề tài.</w:t>
       </w:r>
     </w:p>
     <w:p>
@@ -1391,16 +1225,225 @@
         </w:rPr>
         <w:t xml:space="preserve">Phần II: </w:t>
       </w:r>
+      <w:r>
+        <w:rPr>
+          <w:rFonts w:ascii="Times New Roman" w:hAnsi="Times New Roman" w:cs="Times New Roman"/>
+          <w:sz w:val="26"/>
+          <w:szCs w:val="26"/>
+        </w:rPr>
+        <w:t>P</w:t>
+      </w:r>
+      <w:r>
+        <w:rPr>
+          <w:rFonts w:ascii="Times New Roman" w:hAnsi="Times New Roman" w:cs="Times New Roman"/>
+          <w:sz w:val="26"/>
+          <w:szCs w:val="26"/>
+        </w:rPr>
+        <w:t>hân tích yêu cầu</w:t>
+      </w:r>
+      <w:r>
+        <w:rPr>
+          <w:rFonts w:ascii="Times New Roman" w:hAnsi="Times New Roman" w:cs="Times New Roman"/>
+          <w:sz w:val="26"/>
+          <w:szCs w:val="26"/>
+        </w:rPr>
+        <w:t>. Trình bày các quy trình trong công tác quản lý nông trại heo. Từ đó đưa ra phương pháp giải quyết để đáp ứng nhu cầu của người sử dụng.</w:t>
+      </w:r>
+    </w:p>
+    <w:p>
+      <w:pPr>
+        <w:pStyle w:val="ListParagraph"/>
+        <w:numPr>
+          <w:ilvl w:val="0"/>
+          <w:numId w:val="4"/>
+        </w:numPr>
+        <w:spacing w:line="360" w:lineRule="auto"/>
+        <w:jc w:val="both"/>
+        <w:rPr>
+          <w:rFonts w:ascii="Times New Roman" w:hAnsi="Times New Roman" w:cs="Times New Roman"/>
+          <w:sz w:val="26"/>
+          <w:szCs w:val="26"/>
+        </w:rPr>
+      </w:pPr>
+      <w:r>
+        <w:rPr>
+          <w:rFonts w:ascii="Times New Roman" w:hAnsi="Times New Roman" w:cs="Times New Roman"/>
+          <w:sz w:val="26"/>
+          <w:szCs w:val="26"/>
+        </w:rPr>
+        <w:t>Phần III: Thiết kế hệ thống. Trình bày chi tiết quá trình phân tích và thiết kế hệ thống dựa trên mô hình UML</w:t>
+      </w:r>
+    </w:p>
+    <w:p>
+      <w:pPr>
+        <w:pStyle w:val="ListParagraph"/>
+        <w:numPr>
+          <w:ilvl w:val="0"/>
+          <w:numId w:val="4"/>
+        </w:numPr>
+        <w:spacing w:line="360" w:lineRule="auto"/>
+        <w:jc w:val="both"/>
+        <w:rPr>
+          <w:rFonts w:ascii="Times New Roman" w:hAnsi="Times New Roman" w:cs="Times New Roman"/>
+          <w:sz w:val="26"/>
+          <w:szCs w:val="26"/>
+        </w:rPr>
+      </w:pPr>
+      <w:r>
+        <w:rPr>
+          <w:rFonts w:ascii="Times New Roman" w:hAnsi="Times New Roman" w:cs="Times New Roman"/>
+          <w:sz w:val="26"/>
+          <w:szCs w:val="26"/>
+        </w:rPr>
+        <w:t>Phần IV: Kết luận. Đưa ra những thành quả đã đạt được và định hướng phát triển sản phẩm.</w:t>
+      </w:r>
+    </w:p>
+    <w:p>
+      <w:pPr>
+        <w:rPr>
+          <w:rFonts w:ascii="Times New Roman" w:hAnsi="Times New Roman" w:cs="Times New Roman"/>
+          <w:sz w:val="26"/>
+          <w:szCs w:val="26"/>
+        </w:rPr>
+      </w:pPr>
+      <w:r>
+        <w:rPr>
+          <w:rFonts w:ascii="Times New Roman" w:hAnsi="Times New Roman" w:cs="Times New Roman"/>
+          <w:sz w:val="26"/>
+          <w:szCs w:val="26"/>
+        </w:rPr>
+        <w:br w:type="page"/>
+      </w:r>
+    </w:p>
+    <w:p>
+      <w:pPr>
+        <w:pStyle w:val="Heading1"/>
+        <w:rPr>
+          <w:rFonts w:ascii="Times New Roman" w:hAnsi="Times New Roman" w:cs="Times New Roman"/>
+          <w:b/>
+          <w:color w:val="auto"/>
+        </w:rPr>
+      </w:pPr>
+      <w:r>
+        <w:rPr>
+          <w:rFonts w:ascii="Times New Roman" w:hAnsi="Times New Roman" w:cs="Times New Roman"/>
+          <w:b/>
+          <w:color w:val="auto"/>
+        </w:rPr>
+        <w:t>PHÂN TÍCH YÊU CẦU</w:t>
+      </w:r>
+    </w:p>
+    <w:p>
+      <w:pPr>
+        <w:pStyle w:val="ListParagraph"/>
+        <w:numPr>
+          <w:ilvl w:val="0"/>
+          <w:numId w:val="5"/>
+        </w:numPr>
+        <w:rPr>
+          <w:rFonts w:ascii="Times New Roman" w:hAnsi="Times New Roman" w:cs="Times New Roman"/>
+          <w:sz w:val="26"/>
+          <w:szCs w:val="26"/>
+        </w:rPr>
+      </w:pPr>
+      <w:r>
+        <w:rPr>
+          <w:rFonts w:ascii="Times New Roman" w:hAnsi="Times New Roman" w:cs="Times New Roman"/>
+          <w:sz w:val="26"/>
+          <w:szCs w:val="26"/>
+        </w:rPr>
+        <w:t>Các quy trình nghiệp vụ</w:t>
+      </w:r>
+    </w:p>
+    <w:p>
+      <w:pPr>
+        <w:pStyle w:val="ListParagraph"/>
+        <w:numPr>
+          <w:ilvl w:val="0"/>
+          <w:numId w:val="5"/>
+        </w:numPr>
+        <w:rPr>
+          <w:rFonts w:ascii="Times New Roman" w:hAnsi="Times New Roman" w:cs="Times New Roman"/>
+          <w:sz w:val="26"/>
+          <w:szCs w:val="26"/>
+        </w:rPr>
+      </w:pPr>
+      <w:r>
+        <w:rPr>
+          <w:rFonts w:ascii="Times New Roman" w:hAnsi="Times New Roman" w:cs="Times New Roman"/>
+          <w:sz w:val="26"/>
+          <w:szCs w:val="26"/>
+        </w:rPr>
+        <w:t>Phân tích yêu cầu</w:t>
+      </w:r>
+    </w:p>
+    <w:p>
+      <w:pPr>
+        <w:pStyle w:val="ListParagraph"/>
+        <w:numPr>
+          <w:ilvl w:val="1"/>
+          <w:numId w:val="5"/>
+        </w:numPr>
+        <w:rPr>
+          <w:rFonts w:ascii="Times New Roman" w:hAnsi="Times New Roman" w:cs="Times New Roman"/>
+          <w:sz w:val="26"/>
+          <w:szCs w:val="26"/>
+        </w:rPr>
+      </w:pPr>
+      <w:r>
+        <w:rPr>
+          <w:rFonts w:ascii="Times New Roman" w:hAnsi="Times New Roman" w:cs="Times New Roman"/>
+          <w:sz w:val="26"/>
+          <w:szCs w:val="26"/>
+        </w:rPr>
+        <w:t>Yêu cầu chức năng</w:t>
+      </w:r>
+    </w:p>
+    <w:p>
+      <w:pPr>
+        <w:pStyle w:val="ListParagraph"/>
+        <w:numPr>
+          <w:ilvl w:val="1"/>
+          <w:numId w:val="5"/>
+        </w:numPr>
+        <w:rPr>
+          <w:rFonts w:ascii="Times New Roman" w:hAnsi="Times New Roman" w:cs="Times New Roman"/>
+          <w:sz w:val="26"/>
+          <w:szCs w:val="26"/>
+        </w:rPr>
+      </w:pPr>
+      <w:r>
+        <w:rPr>
+          <w:rFonts w:ascii="Times New Roman" w:hAnsi="Times New Roman" w:cs="Times New Roman"/>
+          <w:sz w:val="26"/>
+          <w:szCs w:val="26"/>
+        </w:rPr>
+        <w:t>Yêu cầu phi chức năng</w:t>
+      </w:r>
+    </w:p>
+    <w:p>
+      <w:pPr>
+        <w:pStyle w:val="ListParagraph"/>
+        <w:numPr>
+          <w:ilvl w:val="0"/>
+          <w:numId w:val="5"/>
+        </w:numPr>
+        <w:rPr>
+          <w:rFonts w:ascii="Times New Roman" w:hAnsi="Times New Roman" w:cs="Times New Roman"/>
+          <w:sz w:val="26"/>
+          <w:szCs w:val="26"/>
+        </w:rPr>
+      </w:pPr>
+      <w:r>
+        <w:rPr>
+          <w:rFonts w:ascii="Times New Roman" w:hAnsi="Times New Roman" w:cs="Times New Roman"/>
+          <w:sz w:val="26"/>
+          <w:szCs w:val="26"/>
+        </w:rPr>
+        <w:t>Lựa chọn phương án thiết kế</w:t>
+      </w:r>
       <w:bookmarkStart w:id="0" w:name="_GoBack"/>
       <w:bookmarkEnd w:id="0"/>
-      <w:r>
-        <w:rPr>
-          <w:rFonts w:ascii="Times New Roman" w:hAnsi="Times New Roman" w:cs="Times New Roman"/>
-          <w:sz w:val="26"/>
-          <w:szCs w:val="26"/>
-        </w:rPr>
-        <w:t>phân tích yêu cầu</w:t>
-      </w:r>
     </w:p>
     <w:sectPr>
       <w:pgSz w:w="12240" w:h="15840"/>
@@ -1804,6 +1847,92 @@
     </w:lvl>
   </w:abstractNum>
   <w:abstractNum w:abstractNumId="3">
+    <w:nsid w:val="42171CC2"/>
+    <w:multiLevelType w:val="multilevel"/>
+    <w:tmpl w:val="0409001F"/>
+    <w:lvl w:ilvl="0">
+      <w:start w:val="1"/>
+      <w:numFmt w:val="decimal"/>
+      <w:lvlText w:val="%1."/>
+      <w:lvlJc w:val="left"/>
+      <w:pPr>
+        <w:ind w:left="360" w:hanging="360"/>
+      </w:pPr>
+    </w:lvl>
+    <w:lvl w:ilvl="1">
+      <w:start w:val="1"/>
+      <w:numFmt w:val="decimal"/>
+      <w:lvlText w:val="%1.%2."/>
+      <w:lvlJc w:val="left"/>
+      <w:pPr>
+        <w:ind w:left="792" w:hanging="432"/>
+      </w:pPr>
+    </w:lvl>
+    <w:lvl w:ilvl="2">
+      <w:start w:val="1"/>
+      <w:numFmt w:val="decimal"/>
+      <w:lvlText w:val="%1.%2.%3."/>
+      <w:lvlJc w:val="left"/>
+      <w:pPr>
+        <w:ind w:left="1224" w:hanging="504"/>
+      </w:pPr>
+    </w:lvl>
+    <w:lvl w:ilvl="3">
+      <w:start w:val="1"/>
+      <w:numFmt w:val="decimal"/>
+      <w:lvlText w:val="%1.%2.%3.%4."/>
+      <w:lvlJc w:val="left"/>
+      <w:pPr>
+        <w:ind w:left="1728" w:hanging="648"/>
+      </w:pPr>
+    </w:lvl>
+    <w:lvl w:ilvl="4">
+      <w:start w:val="1"/>
+      <w:numFmt w:val="decimal"/>
+      <w:lvlText w:val="%1.%2.%3.%4.%5."/>
+      <w:lvlJc w:val="left"/>
+      <w:pPr>
+        <w:ind w:left="2232" w:hanging="792"/>
+      </w:pPr>
+    </w:lvl>
+    <w:lvl w:ilvl="5">
+      <w:start w:val="1"/>
+      <w:numFmt w:val="decimal"/>
+      <w:lvlText w:val="%1.%2.%3.%4.%5.%6."/>
+      <w:lvlJc w:val="left"/>
+      <w:pPr>
+        <w:ind w:left="2736" w:hanging="936"/>
+      </w:pPr>
+    </w:lvl>
+    <w:lvl w:ilvl="6">
+      <w:start w:val="1"/>
+      <w:numFmt w:val="decimal"/>
+      <w:lvlText w:val="%1.%2.%3.%4.%5.%6.%7."/>
+      <w:lvlJc w:val="left"/>
+      <w:pPr>
+        <w:ind w:left="3240" w:hanging="1080"/>
+      </w:pPr>
+    </w:lvl>
+    <w:lvl w:ilvl="7">
+      <w:start w:val="1"/>
+      <w:numFmt w:val="decimal"/>
+      <w:lvlText w:val="%1.%2.%3.%4.%5.%6.%7.%8."/>
+      <w:lvlJc w:val="left"/>
+      <w:pPr>
+        <w:ind w:left="3744" w:hanging="1224"/>
+      </w:pPr>
+    </w:lvl>
+    <w:lvl w:ilvl="8">
+      <w:start w:val="1"/>
+      <w:numFmt w:val="decimal"/>
+      <w:lvlText w:val="%1.%2.%3.%4.%5.%6.%7.%8.%9."/>
+      <w:lvlJc w:val="left"/>
+      <w:pPr>
+        <w:ind w:left="4320" w:hanging="1440"/>
+      </w:pPr>
+    </w:lvl>
+  </w:abstractNum>
+  <w:abstractNum w:abstractNumId="4">
     <w:nsid w:val="44A94A67"/>
     <w:multiLevelType w:val="hybridMultilevel"/>
     <w:tmpl w:val="6DCC89D0"/>
@@ -1893,7 +2022,7 @@
     </w:lvl>
   </w:abstractNum>
   <w:num w:numId="1">
-    <w:abstractNumId w:val="3"/>
+    <w:abstractNumId w:val="4"/>
   </w:num>
   <w:num w:numId="2">
     <w:abstractNumId w:val="1"/>
@@ -1903,6 +2032,9 @@
   </w:num>
   <w:num w:numId="4">
     <w:abstractNumId w:val="0"/>
+  </w:num>
+  <w:num w:numId="5">
+    <w:abstractNumId w:val="3"/>
   </w:num>
 </w:numbering>
 </file>
@@ -3048,7 +3180,7 @@
 </file>
 
 <file path=customXml/itemProps1.xml><?xml version="1.0" encoding="utf-8"?>
-<ds:datastoreItem xmlns:ds="http://schemas.openxmlformats.org/officeDocument/2006/customXml" ds:itemID="{22097092-229B-4FD8-A6A7-7DC575A0CED8}">
+<ds:datastoreItem xmlns:ds="http://schemas.openxmlformats.org/officeDocument/2006/customXml" ds:itemID="{C91CF052-DBEA-429C-99F1-EC0AF9EB7FC5}">
   <ds:schemaRefs>
     <ds:schemaRef ds:uri="http://schemas.openxmlformats.org/officeDocument/2006/bibliography"/>
   </ds:schemaRefs>

</xml_diff>

<commit_message>
document part 2 -> 10% new task queue for remind something not done yet
</commit_message>
<xml_diff>
--- a/report_init.docx
+++ b/report_init.docx
@@ -605,31 +605,16 @@
           </w:r>
         </w:p>
         <w:p>
-          <w:r>
-            <w:fldChar w:fldCharType="begin"/>
-          </w:r>
-          <w:r>
-            <w:instrText xml:space="preserve"> TOC \o "1-3" \h \z \u </w:instrText>
-          </w:r>
-          <w:r>
-            <w:fldChar w:fldCharType="separate"/>
-          </w:r>
-          <w:r>
-            <w:rPr>
-              <w:b/>
-              <w:bCs/>
-              <w:noProof/>
-            </w:rPr>
-            <w:t>No table of contents entries found.</w:t>
-          </w:r>
-          <w:r>
-            <w:rPr>
-              <w:b/>
-              <w:bCs/>
-              <w:noProof/>
-            </w:rPr>
-            <w:fldChar w:fldCharType="end"/>
-          </w:r>
+          <w:fldSimple w:instr=" TOC \o &quot;1-3&quot; \h \z \u ">
+            <w:r>
+              <w:rPr>
+                <w:b/>
+                <w:bCs/>
+                <w:noProof/>
+              </w:rPr>
+              <w:t>No table of contents entries found.</w:t>
+            </w:r>
+          </w:fldSimple>
         </w:p>
       </w:sdtContent>
     </w:sdt>
@@ -1330,6 +1315,7 @@
           <w:b/>
           <w:color w:val="auto"/>
         </w:rPr>
+        <w:lastRenderedPageBreak/>
         <w:t>PHÂN TÍCH YÊU CẦU</w:t>
       </w:r>
     </w:p>
@@ -1359,6 +1345,1620 @@
       <w:pPr>
         <w:pStyle w:val="ListParagraph"/>
         <w:numPr>
+          <w:ilvl w:val="1"/>
+          <w:numId w:val="5"/>
+        </w:numPr>
+        <w:rPr>
+          <w:rFonts w:ascii="Times New Roman" w:hAnsi="Times New Roman" w:cs="Times New Roman"/>
+          <w:sz w:val="26"/>
+          <w:szCs w:val="26"/>
+        </w:rPr>
+      </w:pPr>
+      <w:r>
+        <w:rPr>
+          <w:rFonts w:ascii="Times New Roman" w:hAnsi="Times New Roman" w:cs="Times New Roman"/>
+          <w:sz w:val="26"/>
+          <w:szCs w:val="26"/>
+        </w:rPr>
+        <w:t>Hoạt động quản lý heo</w:t>
+      </w:r>
+    </w:p>
+    <w:p>
+      <w:pPr>
+        <w:pStyle w:val="ListParagraph"/>
+        <w:ind w:left="360" w:firstLine="360"/>
+        <w:rPr>
+          <w:rFonts w:ascii="Times New Roman" w:hAnsi="Times New Roman" w:cs="Times New Roman"/>
+          <w:sz w:val="26"/>
+          <w:szCs w:val="26"/>
+        </w:rPr>
+      </w:pPr>
+      <w:r>
+        <w:rPr>
+          <w:rFonts w:ascii="Times New Roman" w:hAnsi="Times New Roman" w:cs="Times New Roman"/>
+          <w:sz w:val="26"/>
+          <w:szCs w:val="26"/>
+        </w:rPr>
+        <w:t>Quản lý các hoạt động liên quan đến heo được nuôi trong nông trại như nhập heo vào chuồng, cho ăn, khám bệnh, tiêm thuốc, xuất chuồng, ghi nhận thai kỳ, thả tinh.</w:t>
+      </w:r>
+    </w:p>
+    <w:p>
+      <w:pPr>
+        <w:pStyle w:val="ListParagraph"/>
+        <w:numPr>
+          <w:ilvl w:val="0"/>
+          <w:numId w:val="4"/>
+        </w:numPr>
+        <w:rPr>
+          <w:rFonts w:ascii="Times New Roman" w:hAnsi="Times New Roman" w:cs="Times New Roman"/>
+          <w:sz w:val="26"/>
+          <w:szCs w:val="26"/>
+        </w:rPr>
+      </w:pPr>
+      <w:r>
+        <w:rPr>
+          <w:rFonts w:ascii="Times New Roman" w:hAnsi="Times New Roman" w:cs="Times New Roman"/>
+          <w:sz w:val="26"/>
+          <w:szCs w:val="26"/>
+        </w:rPr>
+        <w:t>Quy trình nhập heo vào chuồng:</w:t>
+      </w:r>
+    </w:p>
+    <w:p>
+      <w:pPr>
+        <w:pStyle w:val="ListParagraph"/>
+        <w:numPr>
+          <w:ilvl w:val="1"/>
+          <w:numId w:val="4"/>
+        </w:numPr>
+        <w:rPr>
+          <w:rFonts w:ascii="Times New Roman" w:hAnsi="Times New Roman" w:cs="Times New Roman"/>
+          <w:sz w:val="26"/>
+          <w:szCs w:val="26"/>
+        </w:rPr>
+      </w:pPr>
+      <w:r>
+        <w:rPr>
+          <w:rFonts w:ascii="Times New Roman" w:hAnsi="Times New Roman" w:cs="Times New Roman"/>
+          <w:sz w:val="26"/>
+          <w:szCs w:val="26"/>
+        </w:rPr>
+        <w:t>Nhập từ nhà cung cấp:</w:t>
+      </w:r>
+    </w:p>
+    <w:p>
+      <w:pPr>
+        <w:pStyle w:val="ListParagraph"/>
+        <w:numPr>
+          <w:ilvl w:val="2"/>
+          <w:numId w:val="4"/>
+        </w:numPr>
+        <w:rPr>
+          <w:rFonts w:ascii="Times New Roman" w:hAnsi="Times New Roman" w:cs="Times New Roman"/>
+          <w:sz w:val="26"/>
+          <w:szCs w:val="26"/>
+        </w:rPr>
+      </w:pPr>
+      <w:r>
+        <w:rPr>
+          <w:rFonts w:ascii="Times New Roman" w:hAnsi="Times New Roman" w:cs="Times New Roman"/>
+          <w:sz w:val="26"/>
+          <w:szCs w:val="26"/>
+        </w:rPr>
+        <w:t>Nhận heo từ nhà cung cấp</w:t>
+      </w:r>
+      <w:bookmarkStart w:id="0" w:name="_GoBack"/>
+      <w:bookmarkEnd w:id="0"/>
+    </w:p>
+    <w:p>
+      <w:pPr>
+        <w:pStyle w:val="ListParagraph"/>
+        <w:numPr>
+          <w:ilvl w:val="2"/>
+          <w:numId w:val="4"/>
+        </w:numPr>
+        <w:rPr>
+          <w:rFonts w:ascii="Times New Roman" w:hAnsi="Times New Roman" w:cs="Times New Roman"/>
+          <w:sz w:val="26"/>
+          <w:szCs w:val="26"/>
+        </w:rPr>
+      </w:pPr>
+      <w:r>
+        <w:rPr>
+          <w:rFonts w:ascii="Times New Roman" w:hAnsi="Times New Roman" w:cs="Times New Roman"/>
+          <w:sz w:val="26"/>
+          <w:szCs w:val="26"/>
+        </w:rPr>
+        <w:t>Xác định chuồng nuôi phù hợp</w:t>
+      </w:r>
+    </w:p>
+    <w:p>
+      <w:pPr>
+        <w:pStyle w:val="ListParagraph"/>
+        <w:numPr>
+          <w:ilvl w:val="2"/>
+          <w:numId w:val="4"/>
+        </w:numPr>
+        <w:rPr>
+          <w:rFonts w:ascii="Times New Roman" w:hAnsi="Times New Roman" w:cs="Times New Roman"/>
+          <w:sz w:val="26"/>
+          <w:szCs w:val="26"/>
+        </w:rPr>
+      </w:pPr>
+      <w:r>
+        <w:rPr>
+          <w:rFonts w:ascii="Times New Roman" w:hAnsi="Times New Roman" w:cs="Times New Roman"/>
+          <w:sz w:val="26"/>
+          <w:szCs w:val="26"/>
+        </w:rPr>
+        <w:t>Cân, đo và nhập thông tin heo vào hệ thống</w:t>
+      </w:r>
+    </w:p>
+    <w:p>
+      <w:pPr>
+        <w:pStyle w:val="ListParagraph"/>
+        <w:numPr>
+          <w:ilvl w:val="2"/>
+          <w:numId w:val="4"/>
+        </w:numPr>
+        <w:rPr>
+          <w:rFonts w:ascii="Times New Roman" w:hAnsi="Times New Roman" w:cs="Times New Roman"/>
+          <w:sz w:val="26"/>
+          <w:szCs w:val="26"/>
+        </w:rPr>
+      </w:pPr>
+      <w:r>
+        <w:rPr>
+          <w:rFonts w:ascii="Times New Roman" w:hAnsi="Times New Roman" w:cs="Times New Roman"/>
+          <w:sz w:val="26"/>
+          <w:szCs w:val="26"/>
+        </w:rPr>
+        <w:t>Lưu trữ thông tin heo vào hệ thống</w:t>
+      </w:r>
+    </w:p>
+    <w:p>
+      <w:pPr>
+        <w:pStyle w:val="ListParagraph"/>
+        <w:numPr>
+          <w:ilvl w:val="2"/>
+          <w:numId w:val="4"/>
+        </w:numPr>
+        <w:rPr>
+          <w:rFonts w:ascii="Times New Roman" w:hAnsi="Times New Roman" w:cs="Times New Roman"/>
+          <w:sz w:val="26"/>
+          <w:szCs w:val="26"/>
+        </w:rPr>
+      </w:pPr>
+      <w:r>
+        <w:rPr>
+          <w:rFonts w:ascii="Times New Roman" w:hAnsi="Times New Roman" w:cs="Times New Roman"/>
+          <w:sz w:val="26"/>
+          <w:szCs w:val="26"/>
+        </w:rPr>
+        <w:t>Tiến hành chuyển heo vào chuồng</w:t>
+      </w:r>
+    </w:p>
+    <w:p>
+      <w:pPr>
+        <w:pStyle w:val="ListParagraph"/>
+        <w:numPr>
+          <w:ilvl w:val="1"/>
+          <w:numId w:val="4"/>
+        </w:numPr>
+        <w:rPr>
+          <w:rFonts w:ascii="Times New Roman" w:hAnsi="Times New Roman" w:cs="Times New Roman"/>
+          <w:sz w:val="26"/>
+          <w:szCs w:val="26"/>
+        </w:rPr>
+      </w:pPr>
+      <w:r>
+        <w:rPr>
+          <w:rFonts w:ascii="Times New Roman" w:hAnsi="Times New Roman" w:cs="Times New Roman"/>
+          <w:sz w:val="26"/>
+          <w:szCs w:val="26"/>
+        </w:rPr>
+        <w:t>Nhập từ chuồng khác:</w:t>
+      </w:r>
+    </w:p>
+    <w:p>
+      <w:pPr>
+        <w:pStyle w:val="ListParagraph"/>
+        <w:numPr>
+          <w:ilvl w:val="2"/>
+          <w:numId w:val="4"/>
+        </w:numPr>
+        <w:rPr>
+          <w:rFonts w:ascii="Times New Roman" w:hAnsi="Times New Roman" w:cs="Times New Roman"/>
+          <w:sz w:val="26"/>
+          <w:szCs w:val="26"/>
+        </w:rPr>
+      </w:pPr>
+      <w:r>
+        <w:rPr>
+          <w:rFonts w:ascii="Times New Roman" w:hAnsi="Times New Roman" w:cs="Times New Roman"/>
+          <w:sz w:val="26"/>
+          <w:szCs w:val="26"/>
+        </w:rPr>
+        <w:t>Thực hiện</w:t>
+      </w:r>
+      <w:r>
+        <w:rPr>
+          <w:rFonts w:ascii="Times New Roman" w:hAnsi="Times New Roman" w:cs="Times New Roman"/>
+          <w:sz w:val="26"/>
+          <w:szCs w:val="26"/>
+        </w:rPr>
+        <w:t xml:space="preserve"> quy trình</w:t>
+      </w:r>
+      <w:r>
+        <w:rPr>
+          <w:rFonts w:ascii="Times New Roman" w:hAnsi="Times New Roman" w:cs="Times New Roman"/>
+          <w:sz w:val="26"/>
+          <w:szCs w:val="26"/>
+        </w:rPr>
+        <w:t xml:space="preserve"> xuất </w:t>
+      </w:r>
+      <w:r>
+        <w:rPr>
+          <w:rFonts w:ascii="Times New Roman" w:hAnsi="Times New Roman" w:cs="Times New Roman"/>
+          <w:sz w:val="26"/>
+          <w:szCs w:val="26"/>
+        </w:rPr>
+        <w:t>chuồng cho heo</w:t>
+      </w:r>
+      <w:r>
+        <w:rPr>
+          <w:rFonts w:ascii="Times New Roman" w:hAnsi="Times New Roman" w:cs="Times New Roman"/>
+          <w:sz w:val="26"/>
+          <w:szCs w:val="26"/>
+        </w:rPr>
+        <w:t xml:space="preserve"> t</w:t>
+      </w:r>
+      <w:r>
+        <w:rPr>
+          <w:rFonts w:ascii="Times New Roman" w:hAnsi="Times New Roman" w:cs="Times New Roman"/>
+          <w:sz w:val="26"/>
+          <w:szCs w:val="26"/>
+        </w:rPr>
+        <w:t>ại</w:t>
+      </w:r>
+      <w:r>
+        <w:rPr>
+          <w:rFonts w:ascii="Times New Roman" w:hAnsi="Times New Roman" w:cs="Times New Roman"/>
+          <w:sz w:val="26"/>
+          <w:szCs w:val="26"/>
+        </w:rPr>
+        <w:t xml:space="preserve"> chuồng cũ</w:t>
+      </w:r>
+    </w:p>
+    <w:p>
+      <w:pPr>
+        <w:pStyle w:val="ListParagraph"/>
+        <w:numPr>
+          <w:ilvl w:val="2"/>
+          <w:numId w:val="4"/>
+        </w:numPr>
+        <w:rPr>
+          <w:rFonts w:ascii="Times New Roman" w:hAnsi="Times New Roman" w:cs="Times New Roman"/>
+          <w:sz w:val="26"/>
+          <w:szCs w:val="26"/>
+        </w:rPr>
+      </w:pPr>
+      <w:r>
+        <w:rPr>
+          <w:rFonts w:ascii="Times New Roman" w:hAnsi="Times New Roman" w:cs="Times New Roman"/>
+          <w:sz w:val="26"/>
+          <w:szCs w:val="26"/>
+        </w:rPr>
+        <w:t>Cập nhật thông tin chuồng mới (thêm heo vào)</w:t>
+      </w:r>
+    </w:p>
+    <w:p>
+      <w:pPr>
+        <w:pStyle w:val="ListParagraph"/>
+        <w:numPr>
+          <w:ilvl w:val="2"/>
+          <w:numId w:val="4"/>
+        </w:numPr>
+        <w:rPr>
+          <w:rFonts w:ascii="Times New Roman" w:hAnsi="Times New Roman" w:cs="Times New Roman"/>
+          <w:sz w:val="26"/>
+          <w:szCs w:val="26"/>
+        </w:rPr>
+      </w:pPr>
+      <w:r>
+        <w:rPr>
+          <w:rFonts w:ascii="Times New Roman" w:hAnsi="Times New Roman" w:cs="Times New Roman"/>
+          <w:sz w:val="26"/>
+          <w:szCs w:val="26"/>
+        </w:rPr>
+        <w:t>Tiến hành đưa heo từ chuồng cũ sang chuồng mới</w:t>
+      </w:r>
+    </w:p>
+    <w:p>
+      <w:pPr>
+        <w:pStyle w:val="ListParagraph"/>
+        <w:numPr>
+          <w:ilvl w:val="0"/>
+          <w:numId w:val="4"/>
+        </w:numPr>
+        <w:rPr>
+          <w:rFonts w:ascii="Times New Roman" w:hAnsi="Times New Roman" w:cs="Times New Roman"/>
+          <w:sz w:val="26"/>
+          <w:szCs w:val="26"/>
+        </w:rPr>
+      </w:pPr>
+      <w:r>
+        <w:rPr>
+          <w:rFonts w:ascii="Times New Roman" w:hAnsi="Times New Roman" w:cs="Times New Roman"/>
+          <w:sz w:val="26"/>
+          <w:szCs w:val="26"/>
+        </w:rPr>
+        <w:t>Quy trình xuất chuồng:</w:t>
+      </w:r>
+    </w:p>
+    <w:p>
+      <w:pPr>
+        <w:pStyle w:val="ListParagraph"/>
+        <w:numPr>
+          <w:ilvl w:val="1"/>
+          <w:numId w:val="4"/>
+        </w:numPr>
+        <w:rPr>
+          <w:rFonts w:ascii="Times New Roman" w:hAnsi="Times New Roman" w:cs="Times New Roman"/>
+          <w:sz w:val="26"/>
+          <w:szCs w:val="26"/>
+        </w:rPr>
+      </w:pPr>
+      <w:r>
+        <w:rPr>
+          <w:rFonts w:ascii="Times New Roman" w:hAnsi="Times New Roman" w:cs="Times New Roman"/>
+          <w:sz w:val="26"/>
+          <w:szCs w:val="26"/>
+        </w:rPr>
+        <w:t>Xuất bán:</w:t>
+      </w:r>
+    </w:p>
+    <w:p>
+      <w:pPr>
+        <w:pStyle w:val="ListParagraph"/>
+        <w:numPr>
+          <w:ilvl w:val="2"/>
+          <w:numId w:val="4"/>
+        </w:numPr>
+        <w:rPr>
+          <w:rFonts w:ascii="Times New Roman" w:hAnsi="Times New Roman" w:cs="Times New Roman"/>
+          <w:sz w:val="26"/>
+          <w:szCs w:val="26"/>
+        </w:rPr>
+      </w:pPr>
+      <w:r>
+        <w:rPr>
+          <w:rFonts w:ascii="Times New Roman" w:hAnsi="Times New Roman" w:cs="Times New Roman"/>
+          <w:sz w:val="26"/>
+          <w:szCs w:val="26"/>
+        </w:rPr>
+        <w:t>Liên hệ nhà tiêu thụ</w:t>
+      </w:r>
+    </w:p>
+    <w:p>
+      <w:pPr>
+        <w:pStyle w:val="ListParagraph"/>
+        <w:numPr>
+          <w:ilvl w:val="2"/>
+          <w:numId w:val="4"/>
+        </w:numPr>
+        <w:rPr>
+          <w:rFonts w:ascii="Times New Roman" w:hAnsi="Times New Roman" w:cs="Times New Roman"/>
+          <w:sz w:val="26"/>
+          <w:szCs w:val="26"/>
+        </w:rPr>
+      </w:pPr>
+      <w:r>
+        <w:rPr>
+          <w:rFonts w:ascii="Times New Roman" w:hAnsi="Times New Roman" w:cs="Times New Roman"/>
+          <w:sz w:val="26"/>
+          <w:szCs w:val="26"/>
+        </w:rPr>
+        <w:t>Đưa heo ra khỏi chuồng</w:t>
+      </w:r>
+    </w:p>
+    <w:p>
+      <w:pPr>
+        <w:pStyle w:val="ListParagraph"/>
+        <w:numPr>
+          <w:ilvl w:val="2"/>
+          <w:numId w:val="4"/>
+        </w:numPr>
+        <w:rPr>
+          <w:rFonts w:ascii="Times New Roman" w:hAnsi="Times New Roman" w:cs="Times New Roman"/>
+          <w:sz w:val="26"/>
+          <w:szCs w:val="26"/>
+        </w:rPr>
+      </w:pPr>
+      <w:r>
+        <w:rPr>
+          <w:rFonts w:ascii="Times New Roman" w:hAnsi="Times New Roman" w:cs="Times New Roman"/>
+          <w:sz w:val="26"/>
+          <w:szCs w:val="26"/>
+        </w:rPr>
+        <w:t>Cân, đo thông tin lần cuối và lưu vào hệ thống</w:t>
+      </w:r>
+    </w:p>
+    <w:p>
+      <w:pPr>
+        <w:pStyle w:val="ListParagraph"/>
+        <w:numPr>
+          <w:ilvl w:val="2"/>
+          <w:numId w:val="4"/>
+        </w:numPr>
+        <w:rPr>
+          <w:rFonts w:ascii="Times New Roman" w:hAnsi="Times New Roman" w:cs="Times New Roman"/>
+          <w:sz w:val="26"/>
+          <w:szCs w:val="26"/>
+        </w:rPr>
+      </w:pPr>
+      <w:r>
+        <w:rPr>
+          <w:rFonts w:ascii="Times New Roman" w:hAnsi="Times New Roman" w:cs="Times New Roman"/>
+          <w:sz w:val="26"/>
+          <w:szCs w:val="26"/>
+        </w:rPr>
+        <w:t>Thực hiện quy trình bán heo</w:t>
+      </w:r>
+    </w:p>
+    <w:p>
+      <w:pPr>
+        <w:pStyle w:val="ListParagraph"/>
+        <w:numPr>
+          <w:ilvl w:val="1"/>
+          <w:numId w:val="4"/>
+        </w:numPr>
+        <w:rPr>
+          <w:rFonts w:ascii="Times New Roman" w:hAnsi="Times New Roman" w:cs="Times New Roman"/>
+          <w:sz w:val="26"/>
+          <w:szCs w:val="26"/>
+        </w:rPr>
+      </w:pPr>
+      <w:r>
+        <w:rPr>
+          <w:rFonts w:ascii="Times New Roman" w:hAnsi="Times New Roman" w:cs="Times New Roman"/>
+          <w:sz w:val="26"/>
+          <w:szCs w:val="26"/>
+        </w:rPr>
+        <w:t>Xuất sang chuồng khác:</w:t>
+      </w:r>
+    </w:p>
+    <w:p>
+      <w:pPr>
+        <w:pStyle w:val="ListParagraph"/>
+        <w:numPr>
+          <w:ilvl w:val="2"/>
+          <w:numId w:val="4"/>
+        </w:numPr>
+        <w:rPr>
+          <w:rFonts w:ascii="Times New Roman" w:hAnsi="Times New Roman" w:cs="Times New Roman"/>
+          <w:sz w:val="26"/>
+          <w:szCs w:val="26"/>
+        </w:rPr>
+      </w:pPr>
+      <w:r>
+        <w:rPr>
+          <w:rFonts w:ascii="Times New Roman" w:hAnsi="Times New Roman" w:cs="Times New Roman"/>
+          <w:sz w:val="26"/>
+          <w:szCs w:val="26"/>
+        </w:rPr>
+        <w:t>Xác định chuồng nuôi phù hợp</w:t>
+      </w:r>
+    </w:p>
+    <w:p>
+      <w:pPr>
+        <w:pStyle w:val="ListParagraph"/>
+        <w:numPr>
+          <w:ilvl w:val="2"/>
+          <w:numId w:val="4"/>
+        </w:numPr>
+        <w:rPr>
+          <w:rFonts w:ascii="Times New Roman" w:hAnsi="Times New Roman" w:cs="Times New Roman"/>
+          <w:sz w:val="26"/>
+          <w:szCs w:val="26"/>
+        </w:rPr>
+      </w:pPr>
+      <w:r>
+        <w:rPr>
+          <w:rFonts w:ascii="Times New Roman" w:hAnsi="Times New Roman" w:cs="Times New Roman"/>
+          <w:sz w:val="26"/>
+          <w:szCs w:val="26"/>
+        </w:rPr>
+        <w:t>Cập nhật thông tin chuồng cũ (xóa heo khỏi chuồng)</w:t>
+      </w:r>
+    </w:p>
+    <w:p>
+      <w:pPr>
+        <w:pStyle w:val="ListParagraph"/>
+        <w:numPr>
+          <w:ilvl w:val="2"/>
+          <w:numId w:val="4"/>
+        </w:numPr>
+        <w:rPr>
+          <w:rFonts w:ascii="Times New Roman" w:hAnsi="Times New Roman" w:cs="Times New Roman"/>
+          <w:sz w:val="26"/>
+          <w:szCs w:val="26"/>
+        </w:rPr>
+      </w:pPr>
+      <w:r>
+        <w:rPr>
+          <w:rFonts w:ascii="Times New Roman" w:hAnsi="Times New Roman" w:cs="Times New Roman"/>
+          <w:sz w:val="26"/>
+          <w:szCs w:val="26"/>
+        </w:rPr>
+        <w:t>Tiến hành đưa heo ra khỏi chuồng</w:t>
+      </w:r>
+    </w:p>
+    <w:p>
+      <w:pPr>
+        <w:pStyle w:val="ListParagraph"/>
+        <w:numPr>
+          <w:ilvl w:val="2"/>
+          <w:numId w:val="4"/>
+        </w:numPr>
+        <w:rPr>
+          <w:rFonts w:ascii="Times New Roman" w:hAnsi="Times New Roman" w:cs="Times New Roman"/>
+          <w:sz w:val="26"/>
+          <w:szCs w:val="26"/>
+        </w:rPr>
+      </w:pPr>
+      <w:r>
+        <w:rPr>
+          <w:rFonts w:ascii="Times New Roman" w:hAnsi="Times New Roman" w:cs="Times New Roman"/>
+          <w:sz w:val="26"/>
+          <w:szCs w:val="26"/>
+        </w:rPr>
+        <w:t>Thực hiện quy trình nhập heo tại chuồng mới</w:t>
+      </w:r>
+    </w:p>
+    <w:p>
+      <w:pPr>
+        <w:pStyle w:val="ListParagraph"/>
+        <w:numPr>
+          <w:ilvl w:val="0"/>
+          <w:numId w:val="4"/>
+        </w:numPr>
+        <w:rPr>
+          <w:rFonts w:ascii="Times New Roman" w:hAnsi="Times New Roman" w:cs="Times New Roman"/>
+          <w:sz w:val="26"/>
+          <w:szCs w:val="26"/>
+        </w:rPr>
+      </w:pPr>
+      <w:r>
+        <w:rPr>
+          <w:rFonts w:ascii="Times New Roman" w:hAnsi="Times New Roman" w:cs="Times New Roman"/>
+          <w:sz w:val="26"/>
+          <w:szCs w:val="26"/>
+        </w:rPr>
+        <w:t>Quy trình cho ăn:</w:t>
+      </w:r>
+    </w:p>
+    <w:p>
+      <w:pPr>
+        <w:pStyle w:val="ListParagraph"/>
+        <w:ind w:firstLine="360"/>
+        <w:rPr>
+          <w:rFonts w:ascii="Times New Roman" w:hAnsi="Times New Roman" w:cs="Times New Roman"/>
+          <w:sz w:val="26"/>
+          <w:szCs w:val="26"/>
+        </w:rPr>
+      </w:pPr>
+      <w:r>
+        <w:rPr>
+          <w:rFonts w:ascii="Times New Roman" w:hAnsi="Times New Roman" w:cs="Times New Roman"/>
+          <w:sz w:val="26"/>
+          <w:szCs w:val="26"/>
+        </w:rPr>
+        <w:t>Việc cho ăn được thực hiện theo từng chuồng và bao gồm các thao tác</w:t>
+      </w:r>
+    </w:p>
+    <w:p>
+      <w:pPr>
+        <w:pStyle w:val="ListParagraph"/>
+        <w:numPr>
+          <w:ilvl w:val="1"/>
+          <w:numId w:val="4"/>
+        </w:numPr>
+        <w:rPr>
+          <w:rFonts w:ascii="Times New Roman" w:hAnsi="Times New Roman" w:cs="Times New Roman"/>
+          <w:sz w:val="26"/>
+          <w:szCs w:val="26"/>
+        </w:rPr>
+      </w:pPr>
+      <w:r>
+        <w:rPr>
+          <w:rFonts w:ascii="Times New Roman" w:hAnsi="Times New Roman" w:cs="Times New Roman"/>
+          <w:sz w:val="26"/>
+          <w:szCs w:val="26"/>
+        </w:rPr>
+        <w:t>Xác định chuồng cần cho ăn</w:t>
+      </w:r>
+    </w:p>
+    <w:p>
+      <w:pPr>
+        <w:pStyle w:val="ListParagraph"/>
+        <w:numPr>
+          <w:ilvl w:val="1"/>
+          <w:numId w:val="4"/>
+        </w:numPr>
+        <w:rPr>
+          <w:rFonts w:ascii="Times New Roman" w:hAnsi="Times New Roman" w:cs="Times New Roman"/>
+          <w:sz w:val="26"/>
+          <w:szCs w:val="26"/>
+        </w:rPr>
+      </w:pPr>
+      <w:r>
+        <w:rPr>
+          <w:rFonts w:ascii="Times New Roman" w:hAnsi="Times New Roman" w:cs="Times New Roman"/>
+          <w:sz w:val="26"/>
+          <w:szCs w:val="26"/>
+        </w:rPr>
+        <w:t>Xác định loại thức ăn dành cho heo trong chuồng đó</w:t>
+      </w:r>
+    </w:p>
+    <w:p>
+      <w:pPr>
+        <w:pStyle w:val="ListParagraph"/>
+        <w:numPr>
+          <w:ilvl w:val="1"/>
+          <w:numId w:val="4"/>
+        </w:numPr>
+        <w:rPr>
+          <w:rFonts w:ascii="Times New Roman" w:hAnsi="Times New Roman" w:cs="Times New Roman"/>
+          <w:sz w:val="26"/>
+          <w:szCs w:val="26"/>
+        </w:rPr>
+      </w:pPr>
+      <w:r>
+        <w:rPr>
+          <w:rFonts w:ascii="Times New Roman" w:hAnsi="Times New Roman" w:cs="Times New Roman"/>
+          <w:sz w:val="26"/>
+          <w:szCs w:val="26"/>
+        </w:rPr>
+        <w:t>Kiểm tra lượng tồn kho của loại thức ăn đó và nhắc nhở nếu lượng thức ăn dưới mức cảnh báo cho người dùng được biết</w:t>
+      </w:r>
+    </w:p>
+    <w:p>
+      <w:pPr>
+        <w:pStyle w:val="ListParagraph"/>
+        <w:numPr>
+          <w:ilvl w:val="1"/>
+          <w:numId w:val="4"/>
+        </w:numPr>
+        <w:rPr>
+          <w:rFonts w:ascii="Times New Roman" w:hAnsi="Times New Roman" w:cs="Times New Roman"/>
+          <w:sz w:val="26"/>
+          <w:szCs w:val="26"/>
+        </w:rPr>
+      </w:pPr>
+      <w:r>
+        <w:rPr>
+          <w:rFonts w:ascii="Times New Roman" w:hAnsi="Times New Roman" w:cs="Times New Roman"/>
+          <w:sz w:val="26"/>
+          <w:szCs w:val="26"/>
+        </w:rPr>
+        <w:t>Xác định cụ thể những bao thức ăn được lấy</w:t>
+      </w:r>
+    </w:p>
+    <w:p>
+      <w:pPr>
+        <w:pStyle w:val="ListParagraph"/>
+        <w:numPr>
+          <w:ilvl w:val="1"/>
+          <w:numId w:val="4"/>
+        </w:numPr>
+        <w:rPr>
+          <w:rFonts w:ascii="Times New Roman" w:hAnsi="Times New Roman" w:cs="Times New Roman"/>
+          <w:sz w:val="26"/>
+          <w:szCs w:val="26"/>
+        </w:rPr>
+      </w:pPr>
+      <w:r>
+        <w:rPr>
+          <w:rFonts w:ascii="Times New Roman" w:hAnsi="Times New Roman" w:cs="Times New Roman"/>
+          <w:sz w:val="26"/>
+          <w:szCs w:val="26"/>
+        </w:rPr>
+        <w:t>Tiến hành đem thức ăn cho vào chuồng</w:t>
+      </w:r>
+    </w:p>
+    <w:p>
+      <w:pPr>
+        <w:pStyle w:val="ListParagraph"/>
+        <w:numPr>
+          <w:ilvl w:val="1"/>
+          <w:numId w:val="4"/>
+        </w:numPr>
+        <w:rPr>
+          <w:rFonts w:ascii="Times New Roman" w:hAnsi="Times New Roman" w:cs="Times New Roman"/>
+          <w:sz w:val="26"/>
+          <w:szCs w:val="26"/>
+        </w:rPr>
+      </w:pPr>
+      <w:r>
+        <w:rPr>
+          <w:rFonts w:ascii="Times New Roman" w:hAnsi="Times New Roman" w:cs="Times New Roman"/>
+          <w:sz w:val="26"/>
+          <w:szCs w:val="26"/>
+        </w:rPr>
+        <w:t>Cập nhật thông tin cho các bao thức ăn vừa lấy</w:t>
+      </w:r>
+      <w:r>
+        <w:rPr>
+          <w:rFonts w:ascii="Times New Roman" w:hAnsi="Times New Roman" w:cs="Times New Roman"/>
+          <w:sz w:val="26"/>
+          <w:szCs w:val="26"/>
+        </w:rPr>
+        <w:t xml:space="preserve"> (cập nhật lượng còn lại)</w:t>
+      </w:r>
+    </w:p>
+    <w:p>
+      <w:pPr>
+        <w:pStyle w:val="ListParagraph"/>
+        <w:numPr>
+          <w:ilvl w:val="1"/>
+          <w:numId w:val="4"/>
+        </w:numPr>
+        <w:rPr>
+          <w:rFonts w:ascii="Times New Roman" w:hAnsi="Times New Roman" w:cs="Times New Roman"/>
+          <w:sz w:val="26"/>
+          <w:szCs w:val="26"/>
+        </w:rPr>
+      </w:pPr>
+      <w:r>
+        <w:rPr>
+          <w:rFonts w:ascii="Times New Roman" w:hAnsi="Times New Roman" w:cs="Times New Roman"/>
+          <w:sz w:val="26"/>
+          <w:szCs w:val="26"/>
+        </w:rPr>
+        <w:t>Ghi nhận lịch sử cho ăn</w:t>
+      </w:r>
+    </w:p>
+    <w:p>
+      <w:pPr>
+        <w:pStyle w:val="ListParagraph"/>
+        <w:numPr>
+          <w:ilvl w:val="0"/>
+          <w:numId w:val="4"/>
+        </w:numPr>
+        <w:rPr>
+          <w:rFonts w:ascii="Times New Roman" w:hAnsi="Times New Roman" w:cs="Times New Roman"/>
+          <w:sz w:val="26"/>
+          <w:szCs w:val="26"/>
+        </w:rPr>
+      </w:pPr>
+      <w:r>
+        <w:rPr>
+          <w:rFonts w:ascii="Times New Roman" w:hAnsi="Times New Roman" w:cs="Times New Roman"/>
+          <w:sz w:val="26"/>
+          <w:szCs w:val="26"/>
+        </w:rPr>
+        <w:t>Quy trình khám bệnh:</w:t>
+      </w:r>
+    </w:p>
+    <w:p>
+      <w:pPr>
+        <w:pStyle w:val="ListParagraph"/>
+        <w:ind w:firstLine="720"/>
+        <w:rPr>
+          <w:rFonts w:ascii="Times New Roman" w:hAnsi="Times New Roman" w:cs="Times New Roman"/>
+          <w:sz w:val="26"/>
+          <w:szCs w:val="26"/>
+        </w:rPr>
+      </w:pPr>
+      <w:r>
+        <w:rPr>
+          <w:rFonts w:ascii="Times New Roman" w:hAnsi="Times New Roman" w:cs="Times New Roman"/>
+          <w:sz w:val="26"/>
+          <w:szCs w:val="26"/>
+        </w:rPr>
+        <w:t>Quy trình khám bệnh diễn ra khi phát hiện biểu hiện lạ thường từ heo trong nông trại</w:t>
+      </w:r>
+    </w:p>
+    <w:p>
+      <w:pPr>
+        <w:pStyle w:val="ListParagraph"/>
+        <w:numPr>
+          <w:ilvl w:val="1"/>
+          <w:numId w:val="4"/>
+        </w:numPr>
+        <w:rPr>
+          <w:rFonts w:ascii="Times New Roman" w:hAnsi="Times New Roman" w:cs="Times New Roman"/>
+          <w:sz w:val="26"/>
+          <w:szCs w:val="26"/>
+        </w:rPr>
+      </w:pPr>
+      <w:r>
+        <w:rPr>
+          <w:rFonts w:ascii="Times New Roman" w:hAnsi="Times New Roman" w:cs="Times New Roman"/>
+          <w:sz w:val="26"/>
+          <w:szCs w:val="26"/>
+        </w:rPr>
+        <w:lastRenderedPageBreak/>
+        <w:t>Xác định con heo có biểu hiện lạ thường</w:t>
+      </w:r>
+    </w:p>
+    <w:p>
+      <w:pPr>
+        <w:pStyle w:val="ListParagraph"/>
+        <w:numPr>
+          <w:ilvl w:val="1"/>
+          <w:numId w:val="4"/>
+        </w:numPr>
+        <w:rPr>
+          <w:rFonts w:ascii="Times New Roman" w:hAnsi="Times New Roman" w:cs="Times New Roman"/>
+          <w:sz w:val="26"/>
+          <w:szCs w:val="26"/>
+        </w:rPr>
+      </w:pPr>
+      <w:r>
+        <w:rPr>
+          <w:rFonts w:ascii="Times New Roman" w:hAnsi="Times New Roman" w:cs="Times New Roman"/>
+          <w:sz w:val="26"/>
+          <w:szCs w:val="26"/>
+        </w:rPr>
+        <w:t>Tạo bệnh án cho heo trên hệ thống</w:t>
+      </w:r>
+    </w:p>
+    <w:p>
+      <w:pPr>
+        <w:pStyle w:val="ListParagraph"/>
+        <w:numPr>
+          <w:ilvl w:val="1"/>
+          <w:numId w:val="4"/>
+        </w:numPr>
+        <w:rPr>
+          <w:rFonts w:ascii="Times New Roman" w:hAnsi="Times New Roman" w:cs="Times New Roman"/>
+          <w:sz w:val="26"/>
+          <w:szCs w:val="26"/>
+        </w:rPr>
+      </w:pPr>
+      <w:r>
+        <w:rPr>
+          <w:rFonts w:ascii="Times New Roman" w:hAnsi="Times New Roman" w:cs="Times New Roman"/>
+          <w:sz w:val="26"/>
+          <w:szCs w:val="26"/>
+        </w:rPr>
+        <w:t>Cân, đo thông tin cơ bản</w:t>
+      </w:r>
+      <w:r>
+        <w:rPr>
+          <w:rFonts w:ascii="Times New Roman" w:hAnsi="Times New Roman" w:cs="Times New Roman"/>
+          <w:sz w:val="26"/>
+          <w:szCs w:val="26"/>
+        </w:rPr>
+        <w:t xml:space="preserve"> và ghi nhận lại biểu hiện lạ vào bệnh án</w:t>
+      </w:r>
+    </w:p>
+    <w:p>
+      <w:pPr>
+        <w:pStyle w:val="ListParagraph"/>
+        <w:numPr>
+          <w:ilvl w:val="1"/>
+          <w:numId w:val="4"/>
+        </w:numPr>
+        <w:rPr>
+          <w:rFonts w:ascii="Times New Roman" w:hAnsi="Times New Roman" w:cs="Times New Roman"/>
+          <w:sz w:val="26"/>
+          <w:szCs w:val="26"/>
+        </w:rPr>
+      </w:pPr>
+      <w:r>
+        <w:rPr>
+          <w:rFonts w:ascii="Times New Roman" w:hAnsi="Times New Roman" w:cs="Times New Roman"/>
+          <w:sz w:val="26"/>
+          <w:szCs w:val="26"/>
+        </w:rPr>
+        <w:t>Liên lạc với bác sĩ thú y để xác định bệnh và lựa chọn phương án chữa trị</w:t>
+      </w:r>
+    </w:p>
+    <w:p>
+      <w:pPr>
+        <w:pStyle w:val="ListParagraph"/>
+        <w:numPr>
+          <w:ilvl w:val="1"/>
+          <w:numId w:val="4"/>
+        </w:numPr>
+        <w:rPr>
+          <w:rFonts w:ascii="Times New Roman" w:hAnsi="Times New Roman" w:cs="Times New Roman"/>
+          <w:sz w:val="26"/>
+          <w:szCs w:val="26"/>
+        </w:rPr>
+      </w:pPr>
+      <w:r>
+        <w:rPr>
+          <w:rFonts w:ascii="Times New Roman" w:hAnsi="Times New Roman" w:cs="Times New Roman"/>
+          <w:sz w:val="26"/>
+          <w:szCs w:val="26"/>
+        </w:rPr>
+        <w:t>Lưu trữ thông tin bệnh và phương án chữa trị vào bệnh án</w:t>
+      </w:r>
+    </w:p>
+    <w:p>
+      <w:pPr>
+        <w:pStyle w:val="ListParagraph"/>
+        <w:numPr>
+          <w:ilvl w:val="0"/>
+          <w:numId w:val="4"/>
+        </w:numPr>
+        <w:rPr>
+          <w:rFonts w:ascii="Times New Roman" w:hAnsi="Times New Roman" w:cs="Times New Roman"/>
+          <w:sz w:val="26"/>
+          <w:szCs w:val="26"/>
+        </w:rPr>
+      </w:pPr>
+      <w:r>
+        <w:rPr>
+          <w:rFonts w:ascii="Times New Roman" w:hAnsi="Times New Roman" w:cs="Times New Roman"/>
+          <w:sz w:val="26"/>
+          <w:szCs w:val="26"/>
+        </w:rPr>
+        <w:t>Quy trình dùng</w:t>
+      </w:r>
+      <w:r>
+        <w:rPr>
+          <w:rFonts w:ascii="Times New Roman" w:hAnsi="Times New Roman" w:cs="Times New Roman"/>
+          <w:sz w:val="26"/>
+          <w:szCs w:val="26"/>
+        </w:rPr>
+        <w:t xml:space="preserve"> thuốc:</w:t>
+      </w:r>
+    </w:p>
+    <w:p>
+      <w:pPr>
+        <w:pStyle w:val="ListParagraph"/>
+        <w:numPr>
+          <w:ilvl w:val="1"/>
+          <w:numId w:val="4"/>
+        </w:numPr>
+        <w:rPr>
+          <w:rFonts w:ascii="Times New Roman" w:hAnsi="Times New Roman" w:cs="Times New Roman"/>
+          <w:sz w:val="26"/>
+          <w:szCs w:val="26"/>
+        </w:rPr>
+      </w:pPr>
+      <w:r>
+        <w:rPr>
+          <w:rFonts w:ascii="Times New Roman" w:hAnsi="Times New Roman" w:cs="Times New Roman"/>
+          <w:sz w:val="26"/>
+          <w:szCs w:val="26"/>
+        </w:rPr>
+        <w:t>Xác định con heo cần dùng thuốc</w:t>
+      </w:r>
+    </w:p>
+    <w:p>
+      <w:pPr>
+        <w:pStyle w:val="ListParagraph"/>
+        <w:numPr>
+          <w:ilvl w:val="1"/>
+          <w:numId w:val="4"/>
+        </w:numPr>
+        <w:rPr>
+          <w:rFonts w:ascii="Times New Roman" w:hAnsi="Times New Roman" w:cs="Times New Roman"/>
+          <w:sz w:val="26"/>
+          <w:szCs w:val="26"/>
+        </w:rPr>
+      </w:pPr>
+      <w:r>
+        <w:rPr>
+          <w:rFonts w:ascii="Times New Roman" w:hAnsi="Times New Roman" w:cs="Times New Roman"/>
+          <w:sz w:val="26"/>
+          <w:szCs w:val="26"/>
+        </w:rPr>
+        <w:t>Xác định loại thuốc cần dùng dựa trên bệnh án của heo</w:t>
+      </w:r>
+    </w:p>
+    <w:p>
+      <w:pPr>
+        <w:pStyle w:val="ListParagraph"/>
+        <w:numPr>
+          <w:ilvl w:val="1"/>
+          <w:numId w:val="4"/>
+        </w:numPr>
+        <w:rPr>
+          <w:rFonts w:ascii="Times New Roman" w:hAnsi="Times New Roman" w:cs="Times New Roman"/>
+          <w:sz w:val="26"/>
+          <w:szCs w:val="26"/>
+        </w:rPr>
+      </w:pPr>
+      <w:r>
+        <w:rPr>
+          <w:rFonts w:ascii="Times New Roman" w:hAnsi="Times New Roman" w:cs="Times New Roman"/>
+          <w:sz w:val="26"/>
+          <w:szCs w:val="26"/>
+        </w:rPr>
+        <w:t xml:space="preserve">Kiểm tra lượng tồn kho của loại thuốc đó và thông báo nếu </w:t>
+      </w:r>
+      <w:r>
+        <w:rPr>
+          <w:rFonts w:ascii="Times New Roman" w:hAnsi="Times New Roman" w:cs="Times New Roman"/>
+          <w:sz w:val="26"/>
+          <w:szCs w:val="26"/>
+        </w:rPr>
+        <w:t>nếu lượng tồn kho dưới mức cảnh báo cho người dùng biết</w:t>
+      </w:r>
+    </w:p>
+    <w:p>
+      <w:pPr>
+        <w:pStyle w:val="ListParagraph"/>
+        <w:numPr>
+          <w:ilvl w:val="1"/>
+          <w:numId w:val="4"/>
+        </w:numPr>
+        <w:rPr>
+          <w:rFonts w:ascii="Times New Roman" w:hAnsi="Times New Roman" w:cs="Times New Roman"/>
+          <w:sz w:val="26"/>
+          <w:szCs w:val="26"/>
+        </w:rPr>
+      </w:pPr>
+      <w:r>
+        <w:rPr>
+          <w:rFonts w:ascii="Times New Roman" w:hAnsi="Times New Roman" w:cs="Times New Roman"/>
+          <w:sz w:val="26"/>
+          <w:szCs w:val="26"/>
+        </w:rPr>
+        <w:t>Xác định cụ thể những lọ thuốc được dùng</w:t>
+      </w:r>
+    </w:p>
+    <w:p>
+      <w:pPr>
+        <w:pStyle w:val="ListParagraph"/>
+        <w:numPr>
+          <w:ilvl w:val="1"/>
+          <w:numId w:val="4"/>
+        </w:numPr>
+        <w:rPr>
+          <w:rFonts w:ascii="Times New Roman" w:hAnsi="Times New Roman" w:cs="Times New Roman"/>
+          <w:sz w:val="26"/>
+          <w:szCs w:val="26"/>
+        </w:rPr>
+      </w:pPr>
+      <w:r>
+        <w:rPr>
+          <w:rFonts w:ascii="Times New Roman" w:hAnsi="Times New Roman" w:cs="Times New Roman"/>
+          <w:sz w:val="26"/>
+          <w:szCs w:val="26"/>
+        </w:rPr>
+        <w:t>Tiến hành dùng thuốc trên heo</w:t>
+      </w:r>
+    </w:p>
+    <w:p>
+      <w:pPr>
+        <w:pStyle w:val="ListParagraph"/>
+        <w:numPr>
+          <w:ilvl w:val="1"/>
+          <w:numId w:val="4"/>
+        </w:numPr>
+        <w:rPr>
+          <w:rFonts w:ascii="Times New Roman" w:hAnsi="Times New Roman" w:cs="Times New Roman"/>
+          <w:sz w:val="26"/>
+          <w:szCs w:val="26"/>
+        </w:rPr>
+      </w:pPr>
+      <w:r>
+        <w:rPr>
+          <w:rFonts w:ascii="Times New Roman" w:hAnsi="Times New Roman" w:cs="Times New Roman"/>
+          <w:sz w:val="26"/>
+          <w:szCs w:val="26"/>
+        </w:rPr>
+        <w:t>Cập nhật thông tin những lọ thuốc được dùng (cập nhật lượng còn lại)</w:t>
+      </w:r>
+    </w:p>
+    <w:p>
+      <w:pPr>
+        <w:pStyle w:val="ListParagraph"/>
+        <w:numPr>
+          <w:ilvl w:val="1"/>
+          <w:numId w:val="4"/>
+        </w:numPr>
+        <w:rPr>
+          <w:rFonts w:ascii="Times New Roman" w:hAnsi="Times New Roman" w:cs="Times New Roman"/>
+          <w:sz w:val="26"/>
+          <w:szCs w:val="26"/>
+        </w:rPr>
+      </w:pPr>
+      <w:r>
+        <w:rPr>
+          <w:rFonts w:ascii="Times New Roman" w:hAnsi="Times New Roman" w:cs="Times New Roman"/>
+          <w:sz w:val="26"/>
+          <w:szCs w:val="26"/>
+        </w:rPr>
+        <w:t>Ghi nhận lịch sử dùng thuốc</w:t>
+      </w:r>
+    </w:p>
+    <w:p>
+      <w:pPr>
+        <w:pStyle w:val="ListParagraph"/>
+        <w:numPr>
+          <w:ilvl w:val="0"/>
+          <w:numId w:val="4"/>
+        </w:numPr>
+        <w:rPr>
+          <w:rFonts w:ascii="Times New Roman" w:hAnsi="Times New Roman" w:cs="Times New Roman"/>
+          <w:sz w:val="26"/>
+          <w:szCs w:val="26"/>
+        </w:rPr>
+      </w:pPr>
+      <w:r>
+        <w:rPr>
+          <w:rFonts w:ascii="Times New Roman" w:hAnsi="Times New Roman" w:cs="Times New Roman"/>
+          <w:sz w:val="26"/>
+          <w:szCs w:val="26"/>
+        </w:rPr>
+        <w:t>Quy trình ghi nhận thai kỳ:</w:t>
+      </w:r>
+    </w:p>
+    <w:p>
+      <w:pPr>
+        <w:pStyle w:val="ListParagraph"/>
+        <w:numPr>
+          <w:ilvl w:val="1"/>
+          <w:numId w:val="4"/>
+        </w:numPr>
+        <w:rPr>
+          <w:rFonts w:ascii="Times New Roman" w:hAnsi="Times New Roman" w:cs="Times New Roman"/>
+          <w:sz w:val="26"/>
+          <w:szCs w:val="26"/>
+        </w:rPr>
+      </w:pPr>
+      <w:r>
+        <w:rPr>
+          <w:rFonts w:ascii="Times New Roman" w:hAnsi="Times New Roman" w:cs="Times New Roman"/>
+          <w:sz w:val="26"/>
+          <w:szCs w:val="26"/>
+        </w:rPr>
+        <w:t>Ghi nhận thông tin thời gian heo động/mang thai/đẻ con</w:t>
+      </w:r>
+    </w:p>
+    <w:p>
+      <w:pPr>
+        <w:pStyle w:val="ListParagraph"/>
+        <w:numPr>
+          <w:ilvl w:val="0"/>
+          <w:numId w:val="4"/>
+        </w:numPr>
+        <w:rPr>
+          <w:rFonts w:ascii="Times New Roman" w:hAnsi="Times New Roman" w:cs="Times New Roman"/>
+          <w:sz w:val="26"/>
+          <w:szCs w:val="26"/>
+        </w:rPr>
+      </w:pPr>
+      <w:r>
+        <w:rPr>
+          <w:rFonts w:ascii="Times New Roman" w:hAnsi="Times New Roman" w:cs="Times New Roman"/>
+          <w:sz w:val="26"/>
+          <w:szCs w:val="26"/>
+        </w:rPr>
+        <w:t>Quy trình thả tinh:</w:t>
+      </w:r>
+    </w:p>
+    <w:p>
+      <w:pPr>
+        <w:pStyle w:val="ListParagraph"/>
+        <w:numPr>
+          <w:ilvl w:val="1"/>
+          <w:numId w:val="4"/>
+        </w:numPr>
+        <w:rPr>
+          <w:rFonts w:ascii="Times New Roman" w:hAnsi="Times New Roman" w:cs="Times New Roman"/>
+          <w:sz w:val="26"/>
+          <w:szCs w:val="26"/>
+        </w:rPr>
+      </w:pPr>
+      <w:r>
+        <w:rPr>
+          <w:rFonts w:ascii="Times New Roman" w:hAnsi="Times New Roman" w:cs="Times New Roman"/>
+          <w:sz w:val="26"/>
+          <w:szCs w:val="26"/>
+        </w:rPr>
+        <w:t>Xác định heo cần thả tinh</w:t>
+      </w:r>
+    </w:p>
+    <w:p>
+      <w:pPr>
+        <w:pStyle w:val="ListParagraph"/>
+        <w:numPr>
+          <w:ilvl w:val="1"/>
+          <w:numId w:val="4"/>
+        </w:numPr>
+        <w:rPr>
+          <w:rFonts w:ascii="Times New Roman" w:hAnsi="Times New Roman" w:cs="Times New Roman"/>
+          <w:sz w:val="26"/>
+          <w:szCs w:val="26"/>
+        </w:rPr>
+      </w:pPr>
+      <w:r>
+        <w:rPr>
+          <w:rFonts w:ascii="Times New Roman" w:hAnsi="Times New Roman" w:cs="Times New Roman"/>
+          <w:sz w:val="26"/>
+          <w:szCs w:val="26"/>
+        </w:rPr>
+        <w:t>Xác định loại tinh muốn thả</w:t>
+      </w:r>
+    </w:p>
+    <w:p>
+      <w:pPr>
+        <w:pStyle w:val="ListParagraph"/>
+        <w:numPr>
+          <w:ilvl w:val="1"/>
+          <w:numId w:val="4"/>
+        </w:numPr>
+        <w:rPr>
+          <w:rFonts w:ascii="Times New Roman" w:hAnsi="Times New Roman" w:cs="Times New Roman"/>
+          <w:sz w:val="26"/>
+          <w:szCs w:val="26"/>
+        </w:rPr>
+      </w:pPr>
+      <w:r>
+        <w:rPr>
+          <w:rFonts w:ascii="Times New Roman" w:hAnsi="Times New Roman" w:cs="Times New Roman"/>
+          <w:sz w:val="26"/>
+          <w:szCs w:val="26"/>
+        </w:rPr>
+        <w:t>Nhận tinh từ nhà cung cấp</w:t>
+      </w:r>
+    </w:p>
+    <w:p>
+      <w:pPr>
+        <w:pStyle w:val="ListParagraph"/>
+        <w:numPr>
+          <w:ilvl w:val="1"/>
+          <w:numId w:val="4"/>
+        </w:numPr>
+        <w:rPr>
+          <w:rFonts w:ascii="Times New Roman" w:hAnsi="Times New Roman" w:cs="Times New Roman"/>
+          <w:sz w:val="26"/>
+          <w:szCs w:val="26"/>
+        </w:rPr>
+      </w:pPr>
+      <w:r>
+        <w:rPr>
+          <w:rFonts w:ascii="Times New Roman" w:hAnsi="Times New Roman" w:cs="Times New Roman"/>
+          <w:sz w:val="26"/>
+          <w:szCs w:val="26"/>
+        </w:rPr>
+        <w:t>Nhập thông tin tinh vào hệ thống</w:t>
+      </w:r>
+    </w:p>
+    <w:p>
+      <w:pPr>
+        <w:pStyle w:val="ListParagraph"/>
+        <w:numPr>
+          <w:ilvl w:val="1"/>
+          <w:numId w:val="4"/>
+        </w:numPr>
+        <w:rPr>
+          <w:rFonts w:ascii="Times New Roman" w:hAnsi="Times New Roman" w:cs="Times New Roman"/>
+          <w:sz w:val="26"/>
+          <w:szCs w:val="26"/>
+        </w:rPr>
+      </w:pPr>
+      <w:r>
+        <w:rPr>
+          <w:rFonts w:ascii="Times New Roman" w:hAnsi="Times New Roman" w:cs="Times New Roman"/>
+          <w:sz w:val="26"/>
+          <w:szCs w:val="26"/>
+        </w:rPr>
+        <w:t>Ghi nhận thông tin thời gian thả tinh</w:t>
+      </w:r>
+    </w:p>
+    <w:p>
+      <w:pPr>
+        <w:pStyle w:val="ListParagraph"/>
+        <w:numPr>
+          <w:ilvl w:val="1"/>
+          <w:numId w:val="5"/>
+        </w:numPr>
+        <w:rPr>
+          <w:rFonts w:ascii="Times New Roman" w:hAnsi="Times New Roman" w:cs="Times New Roman"/>
+          <w:sz w:val="26"/>
+          <w:szCs w:val="26"/>
+        </w:rPr>
+      </w:pPr>
+      <w:r>
+        <w:rPr>
+          <w:rFonts w:ascii="Times New Roman" w:hAnsi="Times New Roman" w:cs="Times New Roman"/>
+          <w:sz w:val="26"/>
+          <w:szCs w:val="26"/>
+        </w:rPr>
+        <w:t>Hoạt động quản lý thức ăn</w:t>
+      </w:r>
+    </w:p>
+    <w:p>
+      <w:pPr>
+        <w:pStyle w:val="ListParagraph"/>
+        <w:numPr>
+          <w:ilvl w:val="0"/>
+          <w:numId w:val="4"/>
+        </w:numPr>
+        <w:rPr>
+          <w:rFonts w:ascii="Times New Roman" w:hAnsi="Times New Roman" w:cs="Times New Roman"/>
+          <w:sz w:val="26"/>
+          <w:szCs w:val="26"/>
+        </w:rPr>
+      </w:pPr>
+      <w:r>
+        <w:rPr>
+          <w:rFonts w:ascii="Times New Roman" w:hAnsi="Times New Roman" w:cs="Times New Roman"/>
+          <w:sz w:val="26"/>
+          <w:szCs w:val="26"/>
+        </w:rPr>
+        <w:t>Quy trình nhập thức ăn:</w:t>
+      </w:r>
+    </w:p>
+    <w:p>
+      <w:pPr>
+        <w:pStyle w:val="ListParagraph"/>
+        <w:numPr>
+          <w:ilvl w:val="0"/>
+          <w:numId w:val="4"/>
+        </w:numPr>
+        <w:rPr>
+          <w:rFonts w:ascii="Times New Roman" w:hAnsi="Times New Roman" w:cs="Times New Roman"/>
+          <w:sz w:val="26"/>
+          <w:szCs w:val="26"/>
+        </w:rPr>
+      </w:pPr>
+      <w:r>
+        <w:rPr>
+          <w:rFonts w:ascii="Times New Roman" w:hAnsi="Times New Roman" w:cs="Times New Roman"/>
+          <w:sz w:val="26"/>
+          <w:szCs w:val="26"/>
+        </w:rPr>
+        <w:t>Quy trình xuất thức ăn:</w:t>
+      </w:r>
+    </w:p>
+    <w:p>
+      <w:pPr>
+        <w:pStyle w:val="ListParagraph"/>
+        <w:numPr>
+          <w:ilvl w:val="0"/>
+          <w:numId w:val="4"/>
+        </w:numPr>
+        <w:rPr>
+          <w:rFonts w:ascii="Times New Roman" w:hAnsi="Times New Roman" w:cs="Times New Roman"/>
+          <w:sz w:val="26"/>
+          <w:szCs w:val="26"/>
+        </w:rPr>
+      </w:pPr>
+      <w:r>
+        <w:rPr>
+          <w:rFonts w:ascii="Times New Roman" w:hAnsi="Times New Roman" w:cs="Times New Roman"/>
+          <w:sz w:val="26"/>
+          <w:szCs w:val="26"/>
+        </w:rPr>
+        <w:t>Quy trình cập nhật thông tin thức ăn:</w:t>
+      </w:r>
+    </w:p>
+    <w:p>
+      <w:pPr>
+        <w:pStyle w:val="ListParagraph"/>
+        <w:numPr>
+          <w:ilvl w:val="1"/>
+          <w:numId w:val="5"/>
+        </w:numPr>
+        <w:rPr>
+          <w:rFonts w:ascii="Times New Roman" w:hAnsi="Times New Roman" w:cs="Times New Roman"/>
+          <w:sz w:val="26"/>
+          <w:szCs w:val="26"/>
+        </w:rPr>
+      </w:pPr>
+      <w:r>
+        <w:rPr>
+          <w:rFonts w:ascii="Times New Roman" w:hAnsi="Times New Roman" w:cs="Times New Roman"/>
+          <w:sz w:val="26"/>
+          <w:szCs w:val="26"/>
+        </w:rPr>
+        <w:t>Hoạt động quản lý thuốc</w:t>
+      </w:r>
+    </w:p>
+    <w:p>
+      <w:pPr>
+        <w:pStyle w:val="ListParagraph"/>
+        <w:numPr>
+          <w:ilvl w:val="0"/>
+          <w:numId w:val="4"/>
+        </w:numPr>
+        <w:rPr>
+          <w:rFonts w:ascii="Times New Roman" w:hAnsi="Times New Roman" w:cs="Times New Roman"/>
+          <w:sz w:val="26"/>
+          <w:szCs w:val="26"/>
+        </w:rPr>
+      </w:pPr>
+      <w:r>
+        <w:rPr>
+          <w:rFonts w:ascii="Times New Roman" w:hAnsi="Times New Roman" w:cs="Times New Roman"/>
+          <w:sz w:val="26"/>
+          <w:szCs w:val="26"/>
+        </w:rPr>
+        <w:t>Quy trình nhập thuốc:</w:t>
+      </w:r>
+    </w:p>
+    <w:p>
+      <w:pPr>
+        <w:pStyle w:val="ListParagraph"/>
+        <w:numPr>
+          <w:ilvl w:val="0"/>
+          <w:numId w:val="4"/>
+        </w:numPr>
+        <w:rPr>
+          <w:rFonts w:ascii="Times New Roman" w:hAnsi="Times New Roman" w:cs="Times New Roman"/>
+          <w:sz w:val="26"/>
+          <w:szCs w:val="26"/>
+        </w:rPr>
+      </w:pPr>
+      <w:r>
+        <w:rPr>
+          <w:rFonts w:ascii="Times New Roman" w:hAnsi="Times New Roman" w:cs="Times New Roman"/>
+          <w:sz w:val="26"/>
+          <w:szCs w:val="26"/>
+        </w:rPr>
+        <w:t>Quy trình xuất thuốc:</w:t>
+      </w:r>
+    </w:p>
+    <w:p>
+      <w:pPr>
+        <w:pStyle w:val="ListParagraph"/>
+        <w:numPr>
+          <w:ilvl w:val="0"/>
+          <w:numId w:val="4"/>
+        </w:numPr>
+        <w:rPr>
+          <w:rFonts w:ascii="Times New Roman" w:hAnsi="Times New Roman" w:cs="Times New Roman"/>
+          <w:sz w:val="26"/>
+          <w:szCs w:val="26"/>
+        </w:rPr>
+      </w:pPr>
+      <w:r>
+        <w:rPr>
+          <w:rFonts w:ascii="Times New Roman" w:hAnsi="Times New Roman" w:cs="Times New Roman"/>
+          <w:sz w:val="26"/>
+          <w:szCs w:val="26"/>
+        </w:rPr>
+        <w:t>Quy trình cập nhật thông tin thuốc:</w:t>
+      </w:r>
+    </w:p>
+    <w:p>
+      <w:pPr>
+        <w:pStyle w:val="ListParagraph"/>
+        <w:numPr>
+          <w:ilvl w:val="1"/>
+          <w:numId w:val="5"/>
+        </w:numPr>
+        <w:rPr>
+          <w:rFonts w:ascii="Times New Roman" w:hAnsi="Times New Roman" w:cs="Times New Roman"/>
+          <w:sz w:val="26"/>
+          <w:szCs w:val="26"/>
+        </w:rPr>
+      </w:pPr>
+      <w:r>
+        <w:rPr>
+          <w:rFonts w:ascii="Times New Roman" w:hAnsi="Times New Roman" w:cs="Times New Roman"/>
+          <w:sz w:val="26"/>
+          <w:szCs w:val="26"/>
+        </w:rPr>
+        <w:t>Hoạt động quản lý nhà cung cấp</w:t>
+      </w:r>
+    </w:p>
+    <w:p>
+      <w:pPr>
+        <w:pStyle w:val="ListParagraph"/>
+        <w:numPr>
+          <w:ilvl w:val="0"/>
+          <w:numId w:val="4"/>
+        </w:numPr>
+        <w:rPr>
+          <w:rFonts w:ascii="Times New Roman" w:hAnsi="Times New Roman" w:cs="Times New Roman"/>
+          <w:sz w:val="26"/>
+          <w:szCs w:val="26"/>
+        </w:rPr>
+      </w:pPr>
+      <w:r>
+        <w:rPr>
+          <w:rFonts w:ascii="Times New Roman" w:hAnsi="Times New Roman" w:cs="Times New Roman"/>
+          <w:sz w:val="26"/>
+          <w:szCs w:val="26"/>
+        </w:rPr>
+        <w:t>Quy trình thêm nhà cung cấp</w:t>
+      </w:r>
+    </w:p>
+    <w:p>
+      <w:pPr>
+        <w:pStyle w:val="ListParagraph"/>
+        <w:numPr>
+          <w:ilvl w:val="0"/>
+          <w:numId w:val="4"/>
+        </w:numPr>
+        <w:rPr>
+          <w:rFonts w:ascii="Times New Roman" w:hAnsi="Times New Roman" w:cs="Times New Roman"/>
+          <w:sz w:val="26"/>
+          <w:szCs w:val="26"/>
+        </w:rPr>
+      </w:pPr>
+      <w:r>
+        <w:rPr>
+          <w:rFonts w:ascii="Times New Roman" w:hAnsi="Times New Roman" w:cs="Times New Roman"/>
+          <w:sz w:val="26"/>
+          <w:szCs w:val="26"/>
+        </w:rPr>
+        <w:t xml:space="preserve">Quy trình </w:t>
+      </w:r>
+    </w:p>
+    <w:p>
+      <w:pPr>
+        <w:pStyle w:val="ListParagraph"/>
+        <w:numPr>
+          <w:ilvl w:val="1"/>
+          <w:numId w:val="5"/>
+        </w:numPr>
+        <w:rPr>
+          <w:rFonts w:ascii="Times New Roman" w:hAnsi="Times New Roman" w:cs="Times New Roman"/>
+          <w:sz w:val="26"/>
+          <w:szCs w:val="26"/>
+        </w:rPr>
+      </w:pPr>
+      <w:r>
+        <w:rPr>
+          <w:rFonts w:ascii="Times New Roman" w:hAnsi="Times New Roman" w:cs="Times New Roman"/>
+          <w:sz w:val="26"/>
+          <w:szCs w:val="26"/>
+        </w:rPr>
+        <w:t>Hoạt động quản lý vật dụng</w:t>
+      </w:r>
+    </w:p>
+    <w:p>
+      <w:pPr>
+        <w:pStyle w:val="ListParagraph"/>
+        <w:numPr>
+          <w:ilvl w:val="1"/>
+          <w:numId w:val="5"/>
+        </w:numPr>
+        <w:rPr>
+          <w:rFonts w:ascii="Times New Roman" w:hAnsi="Times New Roman" w:cs="Times New Roman"/>
+          <w:sz w:val="26"/>
+          <w:szCs w:val="26"/>
+        </w:rPr>
+      </w:pPr>
+      <w:r>
+        <w:rPr>
+          <w:rFonts w:ascii="Times New Roman" w:hAnsi="Times New Roman" w:cs="Times New Roman"/>
+          <w:sz w:val="26"/>
+          <w:szCs w:val="26"/>
+        </w:rPr>
+        <w:t>Hoạt động quản lý chuồng</w:t>
+      </w:r>
+    </w:p>
+    <w:p>
+      <w:pPr>
+        <w:pStyle w:val="ListParagraph"/>
+        <w:numPr>
+          <w:ilvl w:val="1"/>
+          <w:numId w:val="5"/>
+        </w:numPr>
+        <w:rPr>
+          <w:rFonts w:ascii="Times New Roman" w:hAnsi="Times New Roman" w:cs="Times New Roman"/>
+          <w:sz w:val="26"/>
+          <w:szCs w:val="26"/>
+        </w:rPr>
+      </w:pPr>
+      <w:r>
+        <w:rPr>
+          <w:rFonts w:ascii="Times New Roman" w:hAnsi="Times New Roman" w:cs="Times New Roman"/>
+          <w:sz w:val="26"/>
+          <w:szCs w:val="26"/>
+        </w:rPr>
+        <w:t>Hoạt động quản lý chi tiêu (thuộc về việc quản lý nông trại)</w:t>
+      </w:r>
+    </w:p>
+    <w:p>
+      <w:pPr>
+        <w:pStyle w:val="ListParagraph"/>
+        <w:numPr>
           <w:ilvl w:val="0"/>
           <w:numId w:val="5"/>
         </w:numPr>
@@ -1442,8 +3042,6 @@
         </w:rPr>
         <w:t>Lựa chọn phương án thiết kế</w:t>
       </w:r>
-      <w:bookmarkStart w:id="0" w:name="_GoBack"/>
-      <w:bookmarkEnd w:id="0"/>
     </w:p>
     <w:sectPr>
       <w:pgSz w:w="12240" w:h="15840"/>
@@ -1539,7 +3137,7 @@
         <w:rFonts w:ascii="Times New Roman" w:eastAsiaTheme="minorHAnsi" w:hAnsi="Times New Roman" w:cs="Times New Roman" w:hint="default"/>
       </w:rPr>
     </w:lvl>
-    <w:lvl w:ilvl="1" w:tplc="04090003" w:tentative="1">
+    <w:lvl w:ilvl="1" w:tplc="04090003">
       <w:start w:val="1"/>
       <w:numFmt w:val="bullet"/>
       <w:lvlText w:val="o"/>
@@ -1551,7 +3149,7 @@
         <w:rFonts w:ascii="Courier New" w:hAnsi="Courier New" w:cs="Courier New" w:hint="default"/>
       </w:rPr>
     </w:lvl>
-    <w:lvl w:ilvl="2" w:tplc="04090005" w:tentative="1">
+    <w:lvl w:ilvl="2" w:tplc="04090005">
       <w:start w:val="1"/>
       <w:numFmt w:val="bullet"/>
       <w:lvlText w:val=""/>
@@ -3180,7 +4778,7 @@
 </file>
 
 <file path=customXml/itemProps1.xml><?xml version="1.0" encoding="utf-8"?>
-<ds:datastoreItem xmlns:ds="http://schemas.openxmlformats.org/officeDocument/2006/customXml" ds:itemID="{C91CF052-DBEA-429C-99F1-EC0AF9EB7FC5}">
+<ds:datastoreItem xmlns:ds="http://schemas.openxmlformats.org/officeDocument/2006/customXml" ds:itemID="{9B109896-FEF0-4013-9786-387B28E721AC}">
   <ds:schemaRefs>
     <ds:schemaRef ds:uri="http://schemas.openxmlformats.org/officeDocument/2006/bibliography"/>
   </ds:schemaRefs>

</xml_diff>

<commit_message>
document part II -> 30%
</commit_message>
<xml_diff>
--- a/report_init.docx
+++ b/report_init.docx
@@ -605,16 +605,31 @@
           </w:r>
         </w:p>
         <w:p>
-          <w:fldSimple w:instr=" TOC \o &quot;1-3&quot; \h \z \u ">
-            <w:r>
-              <w:rPr>
-                <w:b/>
-                <w:bCs/>
-                <w:noProof/>
-              </w:rPr>
-              <w:t>No table of contents entries found.</w:t>
-            </w:r>
-          </w:fldSimple>
+          <w:r>
+            <w:fldChar w:fldCharType="begin"/>
+          </w:r>
+          <w:r>
+            <w:instrText xml:space="preserve"> TOC \o "1-3" \h \z \u </w:instrText>
+          </w:r>
+          <w:r>
+            <w:fldChar w:fldCharType="separate"/>
+          </w:r>
+          <w:r>
+            <w:rPr>
+              <w:b/>
+              <w:bCs/>
+              <w:noProof/>
+            </w:rPr>
+            <w:t>No table of contents entries found.</w:t>
+          </w:r>
+          <w:r>
+            <w:rPr>
+              <w:b/>
+              <w:bCs/>
+              <w:noProof/>
+            </w:rPr>
+            <w:fldChar w:fldCharType="end"/>
+          </w:r>
         </w:p>
       </w:sdtContent>
     </w:sdt>
@@ -1445,1602 +1460,2447 @@
           <w:sz w:val="26"/>
           <w:szCs w:val="26"/>
         </w:rPr>
+        <w:t>Thực hiện quy trình thêm nhà cung cấp (nếu cần)</w:t>
+      </w:r>
+    </w:p>
+    <w:p>
+      <w:pPr>
+        <w:pStyle w:val="ListParagraph"/>
+        <w:numPr>
+          <w:ilvl w:val="2"/>
+          <w:numId w:val="4"/>
+        </w:numPr>
+        <w:rPr>
+          <w:rFonts w:ascii="Times New Roman" w:hAnsi="Times New Roman" w:cs="Times New Roman"/>
+          <w:sz w:val="26"/>
+          <w:szCs w:val="26"/>
+        </w:rPr>
+      </w:pPr>
+      <w:r>
+        <w:rPr>
+          <w:rFonts w:ascii="Times New Roman" w:hAnsi="Times New Roman" w:cs="Times New Roman"/>
+          <w:sz w:val="26"/>
+          <w:szCs w:val="26"/>
+        </w:rPr>
         <w:t>Nhận heo từ nhà cung cấp</w:t>
+      </w:r>
+    </w:p>
+    <w:p>
+      <w:pPr>
+        <w:pStyle w:val="ListParagraph"/>
+        <w:numPr>
+          <w:ilvl w:val="2"/>
+          <w:numId w:val="4"/>
+        </w:numPr>
+        <w:rPr>
+          <w:rFonts w:ascii="Times New Roman" w:hAnsi="Times New Roman" w:cs="Times New Roman"/>
+          <w:sz w:val="26"/>
+          <w:szCs w:val="26"/>
+        </w:rPr>
+      </w:pPr>
+      <w:r>
+        <w:rPr>
+          <w:rFonts w:ascii="Times New Roman" w:hAnsi="Times New Roman" w:cs="Times New Roman"/>
+          <w:sz w:val="26"/>
+          <w:szCs w:val="26"/>
+        </w:rPr>
+        <w:t>Xác định chuồng nuôi phù hợp</w:t>
+      </w:r>
+    </w:p>
+    <w:p>
+      <w:pPr>
+        <w:pStyle w:val="ListParagraph"/>
+        <w:numPr>
+          <w:ilvl w:val="2"/>
+          <w:numId w:val="4"/>
+        </w:numPr>
+        <w:rPr>
+          <w:rFonts w:ascii="Times New Roman" w:hAnsi="Times New Roman" w:cs="Times New Roman"/>
+          <w:sz w:val="26"/>
+          <w:szCs w:val="26"/>
+        </w:rPr>
+      </w:pPr>
+      <w:r>
+        <w:rPr>
+          <w:rFonts w:ascii="Times New Roman" w:hAnsi="Times New Roman" w:cs="Times New Roman"/>
+          <w:sz w:val="26"/>
+          <w:szCs w:val="26"/>
+        </w:rPr>
+        <w:t xml:space="preserve">Cân, đo và </w:t>
+      </w:r>
+      <w:r>
+        <w:rPr>
+          <w:rFonts w:ascii="Times New Roman" w:hAnsi="Times New Roman" w:cs="Times New Roman"/>
+          <w:sz w:val="26"/>
+          <w:szCs w:val="26"/>
+        </w:rPr>
+        <w:t>lưu trữ</w:t>
+      </w:r>
+      <w:r>
+        <w:rPr>
+          <w:rFonts w:ascii="Times New Roman" w:hAnsi="Times New Roman" w:cs="Times New Roman"/>
+          <w:sz w:val="26"/>
+          <w:szCs w:val="26"/>
+        </w:rPr>
+        <w:t xml:space="preserve"> thông tin heo vào hệ thống</w:t>
+      </w:r>
+    </w:p>
+    <w:p>
+      <w:pPr>
+        <w:pStyle w:val="ListParagraph"/>
+        <w:numPr>
+          <w:ilvl w:val="2"/>
+          <w:numId w:val="4"/>
+        </w:numPr>
+        <w:rPr>
+          <w:rFonts w:ascii="Times New Roman" w:hAnsi="Times New Roman" w:cs="Times New Roman"/>
+          <w:sz w:val="26"/>
+          <w:szCs w:val="26"/>
+        </w:rPr>
+      </w:pPr>
+      <w:r>
+        <w:rPr>
+          <w:rFonts w:ascii="Times New Roman" w:hAnsi="Times New Roman" w:cs="Times New Roman"/>
+          <w:sz w:val="26"/>
+          <w:szCs w:val="26"/>
+        </w:rPr>
+        <w:t>Tiến hành chuyển heo vào chuồng</w:t>
+      </w:r>
+    </w:p>
+    <w:p>
+      <w:pPr>
+        <w:pStyle w:val="ListParagraph"/>
+        <w:numPr>
+          <w:ilvl w:val="1"/>
+          <w:numId w:val="4"/>
+        </w:numPr>
+        <w:rPr>
+          <w:rFonts w:ascii="Times New Roman" w:hAnsi="Times New Roman" w:cs="Times New Roman"/>
+          <w:sz w:val="26"/>
+          <w:szCs w:val="26"/>
+        </w:rPr>
+      </w:pPr>
+      <w:r>
+        <w:rPr>
+          <w:rFonts w:ascii="Times New Roman" w:hAnsi="Times New Roman" w:cs="Times New Roman"/>
+          <w:sz w:val="26"/>
+          <w:szCs w:val="26"/>
+        </w:rPr>
+        <w:t>Nhập từ chuồng khác:</w:t>
+      </w:r>
+    </w:p>
+    <w:p>
+      <w:pPr>
+        <w:pStyle w:val="ListParagraph"/>
+        <w:numPr>
+          <w:ilvl w:val="2"/>
+          <w:numId w:val="4"/>
+        </w:numPr>
+        <w:rPr>
+          <w:rFonts w:ascii="Times New Roman" w:hAnsi="Times New Roman" w:cs="Times New Roman"/>
+          <w:sz w:val="26"/>
+          <w:szCs w:val="26"/>
+        </w:rPr>
+      </w:pPr>
+      <w:r>
+        <w:rPr>
+          <w:rFonts w:ascii="Times New Roman" w:hAnsi="Times New Roman" w:cs="Times New Roman"/>
+          <w:sz w:val="26"/>
+          <w:szCs w:val="26"/>
+        </w:rPr>
+        <w:t>Thực hiện</w:t>
+      </w:r>
+      <w:r>
+        <w:rPr>
+          <w:rFonts w:ascii="Times New Roman" w:hAnsi="Times New Roman" w:cs="Times New Roman"/>
+          <w:sz w:val="26"/>
+          <w:szCs w:val="26"/>
+        </w:rPr>
+        <w:t xml:space="preserve"> quy trình</w:t>
+      </w:r>
+      <w:r>
+        <w:rPr>
+          <w:rFonts w:ascii="Times New Roman" w:hAnsi="Times New Roman" w:cs="Times New Roman"/>
+          <w:sz w:val="26"/>
+          <w:szCs w:val="26"/>
+        </w:rPr>
+        <w:t xml:space="preserve"> xuất </w:t>
+      </w:r>
+      <w:r>
+        <w:rPr>
+          <w:rFonts w:ascii="Times New Roman" w:hAnsi="Times New Roman" w:cs="Times New Roman"/>
+          <w:sz w:val="26"/>
+          <w:szCs w:val="26"/>
+        </w:rPr>
+        <w:t>chuồng cho heo</w:t>
+      </w:r>
+      <w:r>
+        <w:rPr>
+          <w:rFonts w:ascii="Times New Roman" w:hAnsi="Times New Roman" w:cs="Times New Roman"/>
+          <w:sz w:val="26"/>
+          <w:szCs w:val="26"/>
+        </w:rPr>
+        <w:t xml:space="preserve"> t</w:t>
+      </w:r>
+      <w:r>
+        <w:rPr>
+          <w:rFonts w:ascii="Times New Roman" w:hAnsi="Times New Roman" w:cs="Times New Roman"/>
+          <w:sz w:val="26"/>
+          <w:szCs w:val="26"/>
+        </w:rPr>
+        <w:t>ại</w:t>
+      </w:r>
+      <w:r>
+        <w:rPr>
+          <w:rFonts w:ascii="Times New Roman" w:hAnsi="Times New Roman" w:cs="Times New Roman"/>
+          <w:sz w:val="26"/>
+          <w:szCs w:val="26"/>
+        </w:rPr>
+        <w:t xml:space="preserve"> chuồng cũ</w:t>
+      </w:r>
+    </w:p>
+    <w:p>
+      <w:pPr>
+        <w:pStyle w:val="ListParagraph"/>
+        <w:numPr>
+          <w:ilvl w:val="2"/>
+          <w:numId w:val="4"/>
+        </w:numPr>
+        <w:rPr>
+          <w:rFonts w:ascii="Times New Roman" w:hAnsi="Times New Roman" w:cs="Times New Roman"/>
+          <w:sz w:val="26"/>
+          <w:szCs w:val="26"/>
+        </w:rPr>
+      </w:pPr>
+      <w:r>
+        <w:rPr>
+          <w:rFonts w:ascii="Times New Roman" w:hAnsi="Times New Roman" w:cs="Times New Roman"/>
+          <w:sz w:val="26"/>
+          <w:szCs w:val="26"/>
+        </w:rPr>
+        <w:t>Cập nhật thông tin chuồng mới (thêm heo vào)</w:t>
+      </w:r>
+    </w:p>
+    <w:p>
+      <w:pPr>
+        <w:pStyle w:val="ListParagraph"/>
+        <w:numPr>
+          <w:ilvl w:val="2"/>
+          <w:numId w:val="4"/>
+        </w:numPr>
+        <w:rPr>
+          <w:rFonts w:ascii="Times New Roman" w:hAnsi="Times New Roman" w:cs="Times New Roman"/>
+          <w:sz w:val="26"/>
+          <w:szCs w:val="26"/>
+        </w:rPr>
+      </w:pPr>
+      <w:r>
+        <w:rPr>
+          <w:rFonts w:ascii="Times New Roman" w:hAnsi="Times New Roman" w:cs="Times New Roman"/>
+          <w:sz w:val="26"/>
+          <w:szCs w:val="26"/>
+        </w:rPr>
+        <w:t>Tiến hành đưa heo từ chuồng cũ sang chuồng mới</w:t>
+      </w:r>
+    </w:p>
+    <w:p>
+      <w:pPr>
+        <w:pStyle w:val="ListParagraph"/>
+        <w:numPr>
+          <w:ilvl w:val="0"/>
+          <w:numId w:val="4"/>
+        </w:numPr>
+        <w:rPr>
+          <w:rFonts w:ascii="Times New Roman" w:hAnsi="Times New Roman" w:cs="Times New Roman"/>
+          <w:sz w:val="26"/>
+          <w:szCs w:val="26"/>
+        </w:rPr>
+      </w:pPr>
+      <w:r>
+        <w:rPr>
+          <w:rFonts w:ascii="Times New Roman" w:hAnsi="Times New Roman" w:cs="Times New Roman"/>
+          <w:sz w:val="26"/>
+          <w:szCs w:val="26"/>
+        </w:rPr>
+        <w:t>Quy trình xuất chuồng:</w:t>
+      </w:r>
+    </w:p>
+    <w:p>
+      <w:pPr>
+        <w:pStyle w:val="ListParagraph"/>
+        <w:numPr>
+          <w:ilvl w:val="1"/>
+          <w:numId w:val="4"/>
+        </w:numPr>
+        <w:rPr>
+          <w:rFonts w:ascii="Times New Roman" w:hAnsi="Times New Roman" w:cs="Times New Roman"/>
+          <w:sz w:val="26"/>
+          <w:szCs w:val="26"/>
+        </w:rPr>
+      </w:pPr>
+      <w:r>
+        <w:rPr>
+          <w:rFonts w:ascii="Times New Roman" w:hAnsi="Times New Roman" w:cs="Times New Roman"/>
+          <w:sz w:val="26"/>
+          <w:szCs w:val="26"/>
+        </w:rPr>
+        <w:t>Xuất bán:</w:t>
+      </w:r>
+    </w:p>
+    <w:p>
+      <w:pPr>
+        <w:pStyle w:val="ListParagraph"/>
+        <w:numPr>
+          <w:ilvl w:val="2"/>
+          <w:numId w:val="4"/>
+        </w:numPr>
+        <w:rPr>
+          <w:rFonts w:ascii="Times New Roman" w:hAnsi="Times New Roman" w:cs="Times New Roman"/>
+          <w:sz w:val="26"/>
+          <w:szCs w:val="26"/>
+        </w:rPr>
+      </w:pPr>
+      <w:r>
+        <w:rPr>
+          <w:rFonts w:ascii="Times New Roman" w:hAnsi="Times New Roman" w:cs="Times New Roman"/>
+          <w:sz w:val="26"/>
+          <w:szCs w:val="26"/>
+        </w:rPr>
+        <w:t>Liên hệ</w:t>
+      </w:r>
+      <w:r>
+        <w:rPr>
+          <w:rFonts w:ascii="Times New Roman" w:hAnsi="Times New Roman" w:cs="Times New Roman"/>
+          <w:sz w:val="26"/>
+          <w:szCs w:val="26"/>
+        </w:rPr>
+        <w:t xml:space="preserve"> nhà cung cấp (cung cấp tiền)</w:t>
+      </w:r>
+    </w:p>
+    <w:p>
+      <w:pPr>
+        <w:pStyle w:val="ListParagraph"/>
+        <w:numPr>
+          <w:ilvl w:val="2"/>
+          <w:numId w:val="4"/>
+        </w:numPr>
+        <w:rPr>
+          <w:rFonts w:ascii="Times New Roman" w:hAnsi="Times New Roman" w:cs="Times New Roman"/>
+          <w:sz w:val="26"/>
+          <w:szCs w:val="26"/>
+        </w:rPr>
+      </w:pPr>
+      <w:r>
+        <w:rPr>
+          <w:rFonts w:ascii="Times New Roman" w:hAnsi="Times New Roman" w:cs="Times New Roman"/>
+          <w:sz w:val="26"/>
+          <w:szCs w:val="26"/>
+        </w:rPr>
+        <w:t>Thực hiện quy trình thêm nhà cung cấp (nếu cần)</w:t>
+      </w:r>
+    </w:p>
+    <w:p>
+      <w:pPr>
+        <w:pStyle w:val="ListParagraph"/>
+        <w:numPr>
+          <w:ilvl w:val="2"/>
+          <w:numId w:val="4"/>
+        </w:numPr>
+        <w:rPr>
+          <w:rFonts w:ascii="Times New Roman" w:hAnsi="Times New Roman" w:cs="Times New Roman"/>
+          <w:sz w:val="26"/>
+          <w:szCs w:val="26"/>
+        </w:rPr>
+      </w:pPr>
+      <w:r>
+        <w:rPr>
+          <w:rFonts w:ascii="Times New Roman" w:hAnsi="Times New Roman" w:cs="Times New Roman"/>
+          <w:sz w:val="26"/>
+          <w:szCs w:val="26"/>
+        </w:rPr>
+        <w:t>Đưa heo ra khỏi chuồng</w:t>
+      </w:r>
+    </w:p>
+    <w:p>
+      <w:pPr>
+        <w:pStyle w:val="ListParagraph"/>
+        <w:numPr>
+          <w:ilvl w:val="2"/>
+          <w:numId w:val="4"/>
+        </w:numPr>
+        <w:rPr>
+          <w:rFonts w:ascii="Times New Roman" w:hAnsi="Times New Roman" w:cs="Times New Roman"/>
+          <w:sz w:val="26"/>
+          <w:szCs w:val="26"/>
+        </w:rPr>
+      </w:pPr>
+      <w:r>
+        <w:rPr>
+          <w:rFonts w:ascii="Times New Roman" w:hAnsi="Times New Roman" w:cs="Times New Roman"/>
+          <w:sz w:val="26"/>
+          <w:szCs w:val="26"/>
+        </w:rPr>
+        <w:t>Cân, đo thông tin lần cuối và lưu vào hệ thống</w:t>
+      </w:r>
+    </w:p>
+    <w:p>
+      <w:pPr>
+        <w:pStyle w:val="ListParagraph"/>
+        <w:numPr>
+          <w:ilvl w:val="2"/>
+          <w:numId w:val="4"/>
+        </w:numPr>
+        <w:rPr>
+          <w:rFonts w:ascii="Times New Roman" w:hAnsi="Times New Roman" w:cs="Times New Roman"/>
+          <w:sz w:val="26"/>
+          <w:szCs w:val="26"/>
+        </w:rPr>
+      </w:pPr>
+      <w:r>
+        <w:rPr>
+          <w:rFonts w:ascii="Times New Roman" w:hAnsi="Times New Roman" w:cs="Times New Roman"/>
+          <w:sz w:val="26"/>
+          <w:szCs w:val="26"/>
+        </w:rPr>
+        <w:t>Thực hiện quy trình bán heo</w:t>
+      </w:r>
+    </w:p>
+    <w:p>
+      <w:pPr>
+        <w:pStyle w:val="ListParagraph"/>
+        <w:numPr>
+          <w:ilvl w:val="1"/>
+          <w:numId w:val="4"/>
+        </w:numPr>
+        <w:rPr>
+          <w:rFonts w:ascii="Times New Roman" w:hAnsi="Times New Roman" w:cs="Times New Roman"/>
+          <w:sz w:val="26"/>
+          <w:szCs w:val="26"/>
+        </w:rPr>
+      </w:pPr>
+      <w:r>
+        <w:rPr>
+          <w:rFonts w:ascii="Times New Roman" w:hAnsi="Times New Roman" w:cs="Times New Roman"/>
+          <w:sz w:val="26"/>
+          <w:szCs w:val="26"/>
+        </w:rPr>
+        <w:t>Xuất sang chuồng khác:</w:t>
+      </w:r>
+    </w:p>
+    <w:p>
+      <w:pPr>
+        <w:pStyle w:val="ListParagraph"/>
+        <w:numPr>
+          <w:ilvl w:val="2"/>
+          <w:numId w:val="4"/>
+        </w:numPr>
+        <w:rPr>
+          <w:rFonts w:ascii="Times New Roman" w:hAnsi="Times New Roman" w:cs="Times New Roman"/>
+          <w:sz w:val="26"/>
+          <w:szCs w:val="26"/>
+        </w:rPr>
+      </w:pPr>
+      <w:r>
+        <w:rPr>
+          <w:rFonts w:ascii="Times New Roman" w:hAnsi="Times New Roman" w:cs="Times New Roman"/>
+          <w:sz w:val="26"/>
+          <w:szCs w:val="26"/>
+        </w:rPr>
+        <w:t>Xác định chuồng nuôi phù hợp</w:t>
+      </w:r>
+    </w:p>
+    <w:p>
+      <w:pPr>
+        <w:pStyle w:val="ListParagraph"/>
+        <w:numPr>
+          <w:ilvl w:val="2"/>
+          <w:numId w:val="4"/>
+        </w:numPr>
+        <w:rPr>
+          <w:rFonts w:ascii="Times New Roman" w:hAnsi="Times New Roman" w:cs="Times New Roman"/>
+          <w:sz w:val="26"/>
+          <w:szCs w:val="26"/>
+        </w:rPr>
+      </w:pPr>
+      <w:r>
+        <w:rPr>
+          <w:rFonts w:ascii="Times New Roman" w:hAnsi="Times New Roman" w:cs="Times New Roman"/>
+          <w:sz w:val="26"/>
+          <w:szCs w:val="26"/>
+        </w:rPr>
+        <w:t>Cập nhật thông tin chuồng cũ (xóa heo khỏi chuồng)</w:t>
+      </w:r>
+    </w:p>
+    <w:p>
+      <w:pPr>
+        <w:pStyle w:val="ListParagraph"/>
+        <w:numPr>
+          <w:ilvl w:val="2"/>
+          <w:numId w:val="4"/>
+        </w:numPr>
+        <w:rPr>
+          <w:rFonts w:ascii="Times New Roman" w:hAnsi="Times New Roman" w:cs="Times New Roman"/>
+          <w:sz w:val="26"/>
+          <w:szCs w:val="26"/>
+        </w:rPr>
+      </w:pPr>
+      <w:r>
+        <w:rPr>
+          <w:rFonts w:ascii="Times New Roman" w:hAnsi="Times New Roman" w:cs="Times New Roman"/>
+          <w:sz w:val="26"/>
+          <w:szCs w:val="26"/>
+        </w:rPr>
+        <w:t>Tiến hành đưa heo ra khỏi chuồng</w:t>
+      </w:r>
+    </w:p>
+    <w:p>
+      <w:pPr>
+        <w:pStyle w:val="ListParagraph"/>
+        <w:numPr>
+          <w:ilvl w:val="2"/>
+          <w:numId w:val="4"/>
+        </w:numPr>
+        <w:rPr>
+          <w:rFonts w:ascii="Times New Roman" w:hAnsi="Times New Roman" w:cs="Times New Roman"/>
+          <w:sz w:val="26"/>
+          <w:szCs w:val="26"/>
+        </w:rPr>
+      </w:pPr>
+      <w:r>
+        <w:rPr>
+          <w:rFonts w:ascii="Times New Roman" w:hAnsi="Times New Roman" w:cs="Times New Roman"/>
+          <w:sz w:val="26"/>
+          <w:szCs w:val="26"/>
+        </w:rPr>
+        <w:t>Thực hiện quy trình nhập heo tại chuồng mới</w:t>
+      </w:r>
+    </w:p>
+    <w:p>
+      <w:pPr>
+        <w:pStyle w:val="ListParagraph"/>
+        <w:numPr>
+          <w:ilvl w:val="0"/>
+          <w:numId w:val="4"/>
+        </w:numPr>
+        <w:rPr>
+          <w:rFonts w:ascii="Times New Roman" w:hAnsi="Times New Roman" w:cs="Times New Roman"/>
+          <w:sz w:val="26"/>
+          <w:szCs w:val="26"/>
+        </w:rPr>
+      </w:pPr>
+      <w:r>
+        <w:rPr>
+          <w:rFonts w:ascii="Times New Roman" w:hAnsi="Times New Roman" w:cs="Times New Roman"/>
+          <w:sz w:val="26"/>
+          <w:szCs w:val="26"/>
+        </w:rPr>
+        <w:t>Quy trình cho ăn:</w:t>
+      </w:r>
+    </w:p>
+    <w:p>
+      <w:pPr>
+        <w:pStyle w:val="ListParagraph"/>
+        <w:ind w:firstLine="360"/>
+        <w:rPr>
+          <w:rFonts w:ascii="Times New Roman" w:hAnsi="Times New Roman" w:cs="Times New Roman"/>
+          <w:sz w:val="26"/>
+          <w:szCs w:val="26"/>
+        </w:rPr>
+      </w:pPr>
+      <w:r>
+        <w:rPr>
+          <w:rFonts w:ascii="Times New Roman" w:hAnsi="Times New Roman" w:cs="Times New Roman"/>
+          <w:sz w:val="26"/>
+          <w:szCs w:val="26"/>
+        </w:rPr>
+        <w:t>Việc cho ăn được thực hiện theo từng chuồng và bao gồm các thao tác</w:t>
+      </w:r>
+    </w:p>
+    <w:p>
+      <w:pPr>
+        <w:pStyle w:val="ListParagraph"/>
+        <w:numPr>
+          <w:ilvl w:val="1"/>
+          <w:numId w:val="4"/>
+        </w:numPr>
+        <w:rPr>
+          <w:rFonts w:ascii="Times New Roman" w:hAnsi="Times New Roman" w:cs="Times New Roman"/>
+          <w:sz w:val="26"/>
+          <w:szCs w:val="26"/>
+        </w:rPr>
+      </w:pPr>
+      <w:r>
+        <w:rPr>
+          <w:rFonts w:ascii="Times New Roman" w:hAnsi="Times New Roman" w:cs="Times New Roman"/>
+          <w:sz w:val="26"/>
+          <w:szCs w:val="26"/>
+        </w:rPr>
+        <w:t>Xác định chuồng cần cho ăn</w:t>
+      </w:r>
+    </w:p>
+    <w:p>
+      <w:pPr>
+        <w:pStyle w:val="ListParagraph"/>
+        <w:numPr>
+          <w:ilvl w:val="1"/>
+          <w:numId w:val="4"/>
+        </w:numPr>
+        <w:rPr>
+          <w:rFonts w:ascii="Times New Roman" w:hAnsi="Times New Roman" w:cs="Times New Roman"/>
+          <w:sz w:val="26"/>
+          <w:szCs w:val="26"/>
+        </w:rPr>
+      </w:pPr>
+      <w:r>
+        <w:rPr>
+          <w:rFonts w:ascii="Times New Roman" w:hAnsi="Times New Roman" w:cs="Times New Roman"/>
+          <w:sz w:val="26"/>
+          <w:szCs w:val="26"/>
+        </w:rPr>
+        <w:t>Xác định loại thức ăn dành cho heo trong chuồng đó</w:t>
+      </w:r>
+    </w:p>
+    <w:p>
+      <w:pPr>
+        <w:pStyle w:val="ListParagraph"/>
+        <w:numPr>
+          <w:ilvl w:val="1"/>
+          <w:numId w:val="4"/>
+        </w:numPr>
+        <w:rPr>
+          <w:rFonts w:ascii="Times New Roman" w:hAnsi="Times New Roman" w:cs="Times New Roman"/>
+          <w:sz w:val="26"/>
+          <w:szCs w:val="26"/>
+        </w:rPr>
+      </w:pPr>
+      <w:r>
+        <w:rPr>
+          <w:rFonts w:ascii="Times New Roman" w:hAnsi="Times New Roman" w:cs="Times New Roman"/>
+          <w:sz w:val="26"/>
+          <w:szCs w:val="26"/>
+        </w:rPr>
+        <w:t>Thực hiện quy trình xuất kho cho thức ăn</w:t>
+      </w:r>
+    </w:p>
+    <w:p>
+      <w:pPr>
+        <w:pStyle w:val="ListParagraph"/>
+        <w:numPr>
+          <w:ilvl w:val="1"/>
+          <w:numId w:val="4"/>
+        </w:numPr>
+        <w:rPr>
+          <w:rFonts w:ascii="Times New Roman" w:hAnsi="Times New Roman" w:cs="Times New Roman"/>
+          <w:sz w:val="26"/>
+          <w:szCs w:val="26"/>
+        </w:rPr>
+      </w:pPr>
+      <w:r>
+        <w:rPr>
+          <w:rFonts w:ascii="Times New Roman" w:hAnsi="Times New Roman" w:cs="Times New Roman"/>
+          <w:sz w:val="26"/>
+          <w:szCs w:val="26"/>
+        </w:rPr>
+        <w:t>Tiến hành đem thức ăn cho vào chuồng</w:t>
+      </w:r>
+    </w:p>
+    <w:p>
+      <w:pPr>
+        <w:pStyle w:val="ListParagraph"/>
+        <w:numPr>
+          <w:ilvl w:val="1"/>
+          <w:numId w:val="4"/>
+        </w:numPr>
+        <w:rPr>
+          <w:rFonts w:ascii="Times New Roman" w:hAnsi="Times New Roman" w:cs="Times New Roman"/>
+          <w:sz w:val="26"/>
+          <w:szCs w:val="26"/>
+        </w:rPr>
+      </w:pPr>
+      <w:r>
+        <w:rPr>
+          <w:rFonts w:ascii="Times New Roman" w:hAnsi="Times New Roman" w:cs="Times New Roman"/>
+          <w:sz w:val="26"/>
+          <w:szCs w:val="26"/>
+        </w:rPr>
+        <w:t>Ghi nhận lịch sử cho ăn</w:t>
+      </w:r>
+    </w:p>
+    <w:p>
+      <w:pPr>
+        <w:pStyle w:val="ListParagraph"/>
+        <w:numPr>
+          <w:ilvl w:val="0"/>
+          <w:numId w:val="4"/>
+        </w:numPr>
+        <w:rPr>
+          <w:rFonts w:ascii="Times New Roman" w:hAnsi="Times New Roman" w:cs="Times New Roman"/>
+          <w:sz w:val="26"/>
+          <w:szCs w:val="26"/>
+        </w:rPr>
+      </w:pPr>
+      <w:r>
+        <w:rPr>
+          <w:rFonts w:ascii="Times New Roman" w:hAnsi="Times New Roman" w:cs="Times New Roman"/>
+          <w:sz w:val="26"/>
+          <w:szCs w:val="26"/>
+        </w:rPr>
+        <w:t>Quy trình khám bệnh:</w:t>
+      </w:r>
+    </w:p>
+    <w:p>
+      <w:pPr>
+        <w:pStyle w:val="ListParagraph"/>
+        <w:ind w:firstLine="720"/>
+        <w:rPr>
+          <w:rFonts w:ascii="Times New Roman" w:hAnsi="Times New Roman" w:cs="Times New Roman"/>
+          <w:sz w:val="26"/>
+          <w:szCs w:val="26"/>
+        </w:rPr>
+      </w:pPr>
+      <w:r>
+        <w:rPr>
+          <w:rFonts w:ascii="Times New Roman" w:hAnsi="Times New Roman" w:cs="Times New Roman"/>
+          <w:sz w:val="26"/>
+          <w:szCs w:val="26"/>
+        </w:rPr>
+        <w:t>Quy trình khám bệnh diễn ra khi phát hiện biểu hiện lạ thường từ heo trong nông trại</w:t>
+      </w:r>
+    </w:p>
+    <w:p>
+      <w:pPr>
+        <w:pStyle w:val="ListParagraph"/>
+        <w:numPr>
+          <w:ilvl w:val="1"/>
+          <w:numId w:val="4"/>
+        </w:numPr>
+        <w:rPr>
+          <w:rFonts w:ascii="Times New Roman" w:hAnsi="Times New Roman" w:cs="Times New Roman"/>
+          <w:sz w:val="26"/>
+          <w:szCs w:val="26"/>
+        </w:rPr>
+      </w:pPr>
+      <w:r>
+        <w:rPr>
+          <w:rFonts w:ascii="Times New Roman" w:hAnsi="Times New Roman" w:cs="Times New Roman"/>
+          <w:sz w:val="26"/>
+          <w:szCs w:val="26"/>
+        </w:rPr>
+        <w:t>Xác định con heo có biểu hiện lạ thường</w:t>
+      </w:r>
+    </w:p>
+    <w:p>
+      <w:pPr>
+        <w:pStyle w:val="ListParagraph"/>
+        <w:numPr>
+          <w:ilvl w:val="1"/>
+          <w:numId w:val="4"/>
+        </w:numPr>
+        <w:rPr>
+          <w:rFonts w:ascii="Times New Roman" w:hAnsi="Times New Roman" w:cs="Times New Roman"/>
+          <w:sz w:val="26"/>
+          <w:szCs w:val="26"/>
+        </w:rPr>
+      </w:pPr>
+      <w:r>
+        <w:rPr>
+          <w:rFonts w:ascii="Times New Roman" w:hAnsi="Times New Roman" w:cs="Times New Roman"/>
+          <w:sz w:val="26"/>
+          <w:szCs w:val="26"/>
+        </w:rPr>
+        <w:t>Tạo bệnh án cho heo trên hệ thống</w:t>
+      </w:r>
+    </w:p>
+    <w:p>
+      <w:pPr>
+        <w:pStyle w:val="ListParagraph"/>
+        <w:numPr>
+          <w:ilvl w:val="1"/>
+          <w:numId w:val="4"/>
+        </w:numPr>
+        <w:rPr>
+          <w:rFonts w:ascii="Times New Roman" w:hAnsi="Times New Roman" w:cs="Times New Roman"/>
+          <w:sz w:val="26"/>
+          <w:szCs w:val="26"/>
+        </w:rPr>
+      </w:pPr>
+      <w:r>
+        <w:rPr>
+          <w:rFonts w:ascii="Times New Roman" w:hAnsi="Times New Roman" w:cs="Times New Roman"/>
+          <w:sz w:val="26"/>
+          <w:szCs w:val="26"/>
+        </w:rPr>
+        <w:lastRenderedPageBreak/>
+        <w:t>Cân, đo thông tin cơ bản</w:t>
+      </w:r>
+      <w:r>
+        <w:rPr>
+          <w:rFonts w:ascii="Times New Roman" w:hAnsi="Times New Roman" w:cs="Times New Roman"/>
+          <w:sz w:val="26"/>
+          <w:szCs w:val="26"/>
+        </w:rPr>
+        <w:t xml:space="preserve"> và ghi nhận lại biểu hiện lạ vào bệnh án</w:t>
+      </w:r>
+    </w:p>
+    <w:p>
+      <w:pPr>
+        <w:pStyle w:val="ListParagraph"/>
+        <w:numPr>
+          <w:ilvl w:val="1"/>
+          <w:numId w:val="4"/>
+        </w:numPr>
+        <w:rPr>
+          <w:rFonts w:ascii="Times New Roman" w:hAnsi="Times New Roman" w:cs="Times New Roman"/>
+          <w:sz w:val="26"/>
+          <w:szCs w:val="26"/>
+        </w:rPr>
+      </w:pPr>
+      <w:r>
+        <w:rPr>
+          <w:rFonts w:ascii="Times New Roman" w:hAnsi="Times New Roman" w:cs="Times New Roman"/>
+          <w:sz w:val="26"/>
+          <w:szCs w:val="26"/>
+        </w:rPr>
+        <w:t>Liên lạc với bác sĩ thú y để xác định bệnh và lựa chọn phương án chữa trị</w:t>
+      </w:r>
+    </w:p>
+    <w:p>
+      <w:pPr>
+        <w:pStyle w:val="ListParagraph"/>
+        <w:numPr>
+          <w:ilvl w:val="1"/>
+          <w:numId w:val="4"/>
+        </w:numPr>
+        <w:rPr>
+          <w:rFonts w:ascii="Times New Roman" w:hAnsi="Times New Roman" w:cs="Times New Roman"/>
+          <w:sz w:val="26"/>
+          <w:szCs w:val="26"/>
+        </w:rPr>
+      </w:pPr>
+      <w:r>
+        <w:rPr>
+          <w:rFonts w:ascii="Times New Roman" w:hAnsi="Times New Roman" w:cs="Times New Roman"/>
+          <w:sz w:val="26"/>
+          <w:szCs w:val="26"/>
+        </w:rPr>
+        <w:t>Lưu trữ thông tin bệnh và phương án chữa trị vào bệnh án</w:t>
+      </w:r>
+    </w:p>
+    <w:p>
+      <w:pPr>
+        <w:pStyle w:val="ListParagraph"/>
+        <w:numPr>
+          <w:ilvl w:val="0"/>
+          <w:numId w:val="4"/>
+        </w:numPr>
+        <w:rPr>
+          <w:rFonts w:ascii="Times New Roman" w:hAnsi="Times New Roman" w:cs="Times New Roman"/>
+          <w:sz w:val="26"/>
+          <w:szCs w:val="26"/>
+        </w:rPr>
+      </w:pPr>
+      <w:r>
+        <w:rPr>
+          <w:rFonts w:ascii="Times New Roman" w:hAnsi="Times New Roman" w:cs="Times New Roman"/>
+          <w:sz w:val="26"/>
+          <w:szCs w:val="26"/>
+        </w:rPr>
+        <w:t>Quy trình dùng</w:t>
+      </w:r>
+      <w:r>
+        <w:rPr>
+          <w:rFonts w:ascii="Times New Roman" w:hAnsi="Times New Roman" w:cs="Times New Roman"/>
+          <w:sz w:val="26"/>
+          <w:szCs w:val="26"/>
+        </w:rPr>
+        <w:t xml:space="preserve"> thuốc:</w:t>
+      </w:r>
+    </w:p>
+    <w:p>
+      <w:pPr>
+        <w:pStyle w:val="ListParagraph"/>
+        <w:numPr>
+          <w:ilvl w:val="1"/>
+          <w:numId w:val="4"/>
+        </w:numPr>
+        <w:rPr>
+          <w:rFonts w:ascii="Times New Roman" w:hAnsi="Times New Roman" w:cs="Times New Roman"/>
+          <w:sz w:val="26"/>
+          <w:szCs w:val="26"/>
+        </w:rPr>
+      </w:pPr>
+      <w:r>
+        <w:rPr>
+          <w:rFonts w:ascii="Times New Roman" w:hAnsi="Times New Roman" w:cs="Times New Roman"/>
+          <w:sz w:val="26"/>
+          <w:szCs w:val="26"/>
+        </w:rPr>
+        <w:t>Xác định con heo cần dùng thuốc</w:t>
+      </w:r>
+    </w:p>
+    <w:p>
+      <w:pPr>
+        <w:pStyle w:val="ListParagraph"/>
+        <w:numPr>
+          <w:ilvl w:val="1"/>
+          <w:numId w:val="4"/>
+        </w:numPr>
+        <w:rPr>
+          <w:rFonts w:ascii="Times New Roman" w:hAnsi="Times New Roman" w:cs="Times New Roman"/>
+          <w:sz w:val="26"/>
+          <w:szCs w:val="26"/>
+        </w:rPr>
+      </w:pPr>
+      <w:r>
+        <w:rPr>
+          <w:rFonts w:ascii="Times New Roman" w:hAnsi="Times New Roman" w:cs="Times New Roman"/>
+          <w:sz w:val="26"/>
+          <w:szCs w:val="26"/>
+        </w:rPr>
+        <w:t>Xác định loại thuốc cần dùng dựa trên bệnh án của heo</w:t>
+      </w:r>
+    </w:p>
+    <w:p>
+      <w:pPr>
+        <w:pStyle w:val="ListParagraph"/>
+        <w:numPr>
+          <w:ilvl w:val="1"/>
+          <w:numId w:val="4"/>
+        </w:numPr>
+        <w:rPr>
+          <w:rFonts w:ascii="Times New Roman" w:hAnsi="Times New Roman" w:cs="Times New Roman"/>
+          <w:sz w:val="26"/>
+          <w:szCs w:val="26"/>
+        </w:rPr>
+      </w:pPr>
+      <w:r>
+        <w:rPr>
+          <w:rFonts w:ascii="Times New Roman" w:hAnsi="Times New Roman" w:cs="Times New Roman"/>
+          <w:sz w:val="26"/>
+          <w:szCs w:val="26"/>
+        </w:rPr>
+        <w:t>Thực hiện quy trình xuất kho cho thuốc</w:t>
+      </w:r>
+    </w:p>
+    <w:p>
+      <w:pPr>
+        <w:pStyle w:val="ListParagraph"/>
+        <w:numPr>
+          <w:ilvl w:val="1"/>
+          <w:numId w:val="4"/>
+        </w:numPr>
+        <w:rPr>
+          <w:rFonts w:ascii="Times New Roman" w:hAnsi="Times New Roman" w:cs="Times New Roman"/>
+          <w:sz w:val="26"/>
+          <w:szCs w:val="26"/>
+        </w:rPr>
+      </w:pPr>
+      <w:r>
+        <w:rPr>
+          <w:rFonts w:ascii="Times New Roman" w:hAnsi="Times New Roman" w:cs="Times New Roman"/>
+          <w:sz w:val="26"/>
+          <w:szCs w:val="26"/>
+        </w:rPr>
+        <w:t>Tiến hành dùng thuốc trên heo</w:t>
+      </w:r>
+    </w:p>
+    <w:p>
+      <w:pPr>
+        <w:pStyle w:val="ListParagraph"/>
+        <w:numPr>
+          <w:ilvl w:val="1"/>
+          <w:numId w:val="4"/>
+        </w:numPr>
+        <w:rPr>
+          <w:rFonts w:ascii="Times New Roman" w:hAnsi="Times New Roman" w:cs="Times New Roman"/>
+          <w:sz w:val="26"/>
+          <w:szCs w:val="26"/>
+        </w:rPr>
+      </w:pPr>
+      <w:r>
+        <w:rPr>
+          <w:rFonts w:ascii="Times New Roman" w:hAnsi="Times New Roman" w:cs="Times New Roman"/>
+          <w:sz w:val="26"/>
+          <w:szCs w:val="26"/>
+        </w:rPr>
+        <w:t>Ghi nhận lịch sử dùng thuốc</w:t>
+      </w:r>
+    </w:p>
+    <w:p>
+      <w:pPr>
+        <w:pStyle w:val="ListParagraph"/>
+        <w:numPr>
+          <w:ilvl w:val="0"/>
+          <w:numId w:val="4"/>
+        </w:numPr>
+        <w:rPr>
+          <w:rFonts w:ascii="Times New Roman" w:hAnsi="Times New Roman" w:cs="Times New Roman"/>
+          <w:sz w:val="26"/>
+          <w:szCs w:val="26"/>
+        </w:rPr>
+      </w:pPr>
+      <w:r>
+        <w:rPr>
+          <w:rFonts w:ascii="Times New Roman" w:hAnsi="Times New Roman" w:cs="Times New Roman"/>
+          <w:sz w:val="26"/>
+          <w:szCs w:val="26"/>
+        </w:rPr>
+        <w:t>Quy trình ghi nhận thai kỳ:</w:t>
+      </w:r>
+    </w:p>
+    <w:p>
+      <w:pPr>
+        <w:pStyle w:val="ListParagraph"/>
+        <w:numPr>
+          <w:ilvl w:val="1"/>
+          <w:numId w:val="4"/>
+        </w:numPr>
+        <w:rPr>
+          <w:rFonts w:ascii="Times New Roman" w:hAnsi="Times New Roman" w:cs="Times New Roman"/>
+          <w:sz w:val="26"/>
+          <w:szCs w:val="26"/>
+        </w:rPr>
+      </w:pPr>
+      <w:r>
+        <w:rPr>
+          <w:rFonts w:ascii="Times New Roman" w:hAnsi="Times New Roman" w:cs="Times New Roman"/>
+          <w:sz w:val="26"/>
+          <w:szCs w:val="26"/>
+        </w:rPr>
+        <w:t>Ghi nhận thông tin thời gian heo động/mang thai/đẻ con</w:t>
+      </w:r>
+    </w:p>
+    <w:p>
+      <w:pPr>
+        <w:pStyle w:val="ListParagraph"/>
+        <w:numPr>
+          <w:ilvl w:val="0"/>
+          <w:numId w:val="4"/>
+        </w:numPr>
+        <w:rPr>
+          <w:rFonts w:ascii="Times New Roman" w:hAnsi="Times New Roman" w:cs="Times New Roman"/>
+          <w:sz w:val="26"/>
+          <w:szCs w:val="26"/>
+        </w:rPr>
+      </w:pPr>
+      <w:r>
+        <w:rPr>
+          <w:rFonts w:ascii="Times New Roman" w:hAnsi="Times New Roman" w:cs="Times New Roman"/>
+          <w:sz w:val="26"/>
+          <w:szCs w:val="26"/>
+        </w:rPr>
+        <w:t>Quy trình thả tinh:</w:t>
+      </w:r>
+    </w:p>
+    <w:p>
+      <w:pPr>
+        <w:pStyle w:val="ListParagraph"/>
+        <w:numPr>
+          <w:ilvl w:val="1"/>
+          <w:numId w:val="4"/>
+        </w:numPr>
+        <w:rPr>
+          <w:rFonts w:ascii="Times New Roman" w:hAnsi="Times New Roman" w:cs="Times New Roman"/>
+          <w:sz w:val="26"/>
+          <w:szCs w:val="26"/>
+        </w:rPr>
+      </w:pPr>
+      <w:r>
+        <w:rPr>
+          <w:rFonts w:ascii="Times New Roman" w:hAnsi="Times New Roman" w:cs="Times New Roman"/>
+          <w:sz w:val="26"/>
+          <w:szCs w:val="26"/>
+        </w:rPr>
+        <w:t>Xác định heo cần thả tinh</w:t>
+      </w:r>
+    </w:p>
+    <w:p>
+      <w:pPr>
+        <w:pStyle w:val="ListParagraph"/>
+        <w:numPr>
+          <w:ilvl w:val="1"/>
+          <w:numId w:val="4"/>
+        </w:numPr>
+        <w:rPr>
+          <w:rFonts w:ascii="Times New Roman" w:hAnsi="Times New Roman" w:cs="Times New Roman"/>
+          <w:sz w:val="26"/>
+          <w:szCs w:val="26"/>
+        </w:rPr>
+      </w:pPr>
+      <w:r>
+        <w:rPr>
+          <w:rFonts w:ascii="Times New Roman" w:hAnsi="Times New Roman" w:cs="Times New Roman"/>
+          <w:sz w:val="26"/>
+          <w:szCs w:val="26"/>
+        </w:rPr>
+        <w:t>Xác định loại tinh muốn thả</w:t>
+      </w:r>
+    </w:p>
+    <w:p>
+      <w:pPr>
+        <w:pStyle w:val="ListParagraph"/>
+        <w:numPr>
+          <w:ilvl w:val="1"/>
+          <w:numId w:val="4"/>
+        </w:numPr>
+        <w:rPr>
+          <w:rFonts w:ascii="Times New Roman" w:hAnsi="Times New Roman" w:cs="Times New Roman"/>
+          <w:sz w:val="26"/>
+          <w:szCs w:val="26"/>
+        </w:rPr>
+      </w:pPr>
+      <w:r>
+        <w:rPr>
+          <w:rFonts w:ascii="Times New Roman" w:hAnsi="Times New Roman" w:cs="Times New Roman"/>
+          <w:sz w:val="26"/>
+          <w:szCs w:val="26"/>
+        </w:rPr>
+        <w:t>Thực hiện quy trình thêm nhà cung cấp (nếu cần)</w:t>
+      </w:r>
+    </w:p>
+    <w:p>
+      <w:pPr>
+        <w:pStyle w:val="ListParagraph"/>
+        <w:numPr>
+          <w:ilvl w:val="1"/>
+          <w:numId w:val="4"/>
+        </w:numPr>
+        <w:rPr>
+          <w:rFonts w:ascii="Times New Roman" w:hAnsi="Times New Roman" w:cs="Times New Roman"/>
+          <w:sz w:val="26"/>
+          <w:szCs w:val="26"/>
+        </w:rPr>
+      </w:pPr>
+      <w:r>
+        <w:rPr>
+          <w:rFonts w:ascii="Times New Roman" w:hAnsi="Times New Roman" w:cs="Times New Roman"/>
+          <w:sz w:val="26"/>
+          <w:szCs w:val="26"/>
+        </w:rPr>
+        <w:t>Tiếp n</w:t>
+      </w:r>
+      <w:r>
+        <w:rPr>
+          <w:rFonts w:ascii="Times New Roman" w:hAnsi="Times New Roman" w:cs="Times New Roman"/>
+          <w:sz w:val="26"/>
+          <w:szCs w:val="26"/>
+        </w:rPr>
+        <w:t>hận tinh từ nhà cung cấp</w:t>
+      </w:r>
+    </w:p>
+    <w:p>
+      <w:pPr>
+        <w:pStyle w:val="ListParagraph"/>
+        <w:numPr>
+          <w:ilvl w:val="1"/>
+          <w:numId w:val="4"/>
+        </w:numPr>
+        <w:rPr>
+          <w:rFonts w:ascii="Times New Roman" w:hAnsi="Times New Roman" w:cs="Times New Roman"/>
+          <w:sz w:val="26"/>
+          <w:szCs w:val="26"/>
+        </w:rPr>
+      </w:pPr>
+      <w:r>
+        <w:rPr>
+          <w:rFonts w:ascii="Times New Roman" w:hAnsi="Times New Roman" w:cs="Times New Roman"/>
+          <w:sz w:val="26"/>
+          <w:szCs w:val="26"/>
+        </w:rPr>
+        <w:t>Nhập thông tin tinh vào hệ thống</w:t>
+      </w:r>
+    </w:p>
+    <w:p>
+      <w:pPr>
+        <w:pStyle w:val="ListParagraph"/>
+        <w:numPr>
+          <w:ilvl w:val="1"/>
+          <w:numId w:val="4"/>
+        </w:numPr>
+        <w:rPr>
+          <w:rFonts w:ascii="Times New Roman" w:hAnsi="Times New Roman" w:cs="Times New Roman"/>
+          <w:sz w:val="26"/>
+          <w:szCs w:val="26"/>
+        </w:rPr>
+      </w:pPr>
+      <w:r>
+        <w:rPr>
+          <w:rFonts w:ascii="Times New Roman" w:hAnsi="Times New Roman" w:cs="Times New Roman"/>
+          <w:sz w:val="26"/>
+          <w:szCs w:val="26"/>
+        </w:rPr>
+        <w:t>Ghi nhận thông tin thời gian thả tinh</w:t>
+      </w:r>
+    </w:p>
+    <w:p>
+      <w:pPr>
+        <w:pStyle w:val="ListParagraph"/>
+        <w:numPr>
+          <w:ilvl w:val="1"/>
+          <w:numId w:val="5"/>
+        </w:numPr>
+        <w:rPr>
+          <w:rFonts w:ascii="Times New Roman" w:hAnsi="Times New Roman" w:cs="Times New Roman"/>
+          <w:sz w:val="26"/>
+          <w:szCs w:val="26"/>
+        </w:rPr>
+      </w:pPr>
+      <w:r>
+        <w:rPr>
+          <w:rFonts w:ascii="Times New Roman" w:hAnsi="Times New Roman" w:cs="Times New Roman"/>
+          <w:sz w:val="26"/>
+          <w:szCs w:val="26"/>
+        </w:rPr>
+        <w:t xml:space="preserve">Hoạt động quản lý </w:t>
+      </w:r>
+      <w:r>
+        <w:rPr>
+          <w:rFonts w:ascii="Times New Roman" w:hAnsi="Times New Roman" w:cs="Times New Roman"/>
+          <w:sz w:val="26"/>
+          <w:szCs w:val="26"/>
+        </w:rPr>
+        <w:t>kho (thức ăn và thuốc)</w:t>
+      </w:r>
+    </w:p>
+    <w:p>
+      <w:pPr>
+        <w:pStyle w:val="ListParagraph"/>
+        <w:numPr>
+          <w:ilvl w:val="0"/>
+          <w:numId w:val="4"/>
+        </w:numPr>
+        <w:rPr>
+          <w:rFonts w:ascii="Times New Roman" w:hAnsi="Times New Roman" w:cs="Times New Roman"/>
+          <w:sz w:val="26"/>
+          <w:szCs w:val="26"/>
+        </w:rPr>
+      </w:pPr>
+      <w:r>
+        <w:rPr>
+          <w:rFonts w:ascii="Times New Roman" w:hAnsi="Times New Roman" w:cs="Times New Roman"/>
+          <w:sz w:val="26"/>
+          <w:szCs w:val="26"/>
+        </w:rPr>
+        <w:t>Quy trình nhậ</w:t>
+      </w:r>
+      <w:r>
+        <w:rPr>
+          <w:rFonts w:ascii="Times New Roman" w:hAnsi="Times New Roman" w:cs="Times New Roman"/>
+          <w:sz w:val="26"/>
+          <w:szCs w:val="26"/>
+        </w:rPr>
+        <w:t>p kho</w:t>
+      </w:r>
+      <w:r>
+        <w:rPr>
+          <w:rFonts w:ascii="Times New Roman" w:hAnsi="Times New Roman" w:cs="Times New Roman"/>
+          <w:sz w:val="26"/>
+          <w:szCs w:val="26"/>
+        </w:rPr>
+        <w:t>:</w:t>
+      </w:r>
+    </w:p>
+    <w:p>
+      <w:pPr>
+        <w:pStyle w:val="ListParagraph"/>
+        <w:numPr>
+          <w:ilvl w:val="1"/>
+          <w:numId w:val="4"/>
+        </w:numPr>
+        <w:rPr>
+          <w:rFonts w:ascii="Times New Roman" w:hAnsi="Times New Roman" w:cs="Times New Roman"/>
+          <w:sz w:val="26"/>
+          <w:szCs w:val="26"/>
+        </w:rPr>
+      </w:pPr>
+      <w:r>
+        <w:rPr>
+          <w:rFonts w:ascii="Times New Roman" w:hAnsi="Times New Roman" w:cs="Times New Roman"/>
+          <w:sz w:val="26"/>
+          <w:szCs w:val="26"/>
+        </w:rPr>
+        <w:t>Thực hiện quy trình thêm nhà cung cấp (nếu cần)</w:t>
+      </w:r>
+    </w:p>
+    <w:p>
+      <w:pPr>
+        <w:pStyle w:val="ListParagraph"/>
+        <w:numPr>
+          <w:ilvl w:val="1"/>
+          <w:numId w:val="4"/>
+        </w:numPr>
+        <w:rPr>
+          <w:rFonts w:ascii="Times New Roman" w:hAnsi="Times New Roman" w:cs="Times New Roman"/>
+          <w:sz w:val="26"/>
+          <w:szCs w:val="26"/>
+        </w:rPr>
+      </w:pPr>
+      <w:r>
+        <w:rPr>
+          <w:rFonts w:ascii="Times New Roman" w:hAnsi="Times New Roman" w:cs="Times New Roman"/>
+          <w:sz w:val="26"/>
+          <w:szCs w:val="26"/>
+        </w:rPr>
+        <w:t>Tiếp nhận thức ăn/thuốc từ nhà cung cấp</w:t>
+      </w:r>
+    </w:p>
+    <w:p>
+      <w:pPr>
+        <w:pStyle w:val="ListParagraph"/>
+        <w:numPr>
+          <w:ilvl w:val="1"/>
+          <w:numId w:val="4"/>
+        </w:numPr>
+        <w:rPr>
+          <w:rFonts w:ascii="Times New Roman" w:hAnsi="Times New Roman" w:cs="Times New Roman"/>
+          <w:sz w:val="26"/>
+          <w:szCs w:val="26"/>
+        </w:rPr>
+      </w:pPr>
+      <w:r>
+        <w:rPr>
+          <w:rFonts w:ascii="Times New Roman" w:hAnsi="Times New Roman" w:cs="Times New Roman"/>
+          <w:sz w:val="26"/>
+          <w:szCs w:val="26"/>
+        </w:rPr>
+        <w:t>Kiểm tra số lượng, chủng loại và lưu trữ thông tin vào hệ thống</w:t>
+      </w:r>
+    </w:p>
+    <w:p>
+      <w:pPr>
+        <w:pStyle w:val="ListParagraph"/>
+        <w:numPr>
+          <w:ilvl w:val="1"/>
+          <w:numId w:val="4"/>
+        </w:numPr>
+        <w:rPr>
+          <w:rFonts w:ascii="Times New Roman" w:hAnsi="Times New Roman" w:cs="Times New Roman"/>
+          <w:sz w:val="26"/>
+          <w:szCs w:val="26"/>
+        </w:rPr>
+      </w:pPr>
+      <w:r>
+        <w:rPr>
+          <w:rFonts w:ascii="Times New Roman" w:hAnsi="Times New Roman" w:cs="Times New Roman"/>
+          <w:sz w:val="26"/>
+          <w:szCs w:val="26"/>
+        </w:rPr>
+        <w:t>Tiến hành vận chuyển thức ăn/thuốc vào kho để cất dữ</w:t>
+      </w:r>
+    </w:p>
+    <w:p>
+      <w:pPr>
+        <w:pStyle w:val="ListParagraph"/>
+        <w:numPr>
+          <w:ilvl w:val="0"/>
+          <w:numId w:val="4"/>
+        </w:numPr>
+        <w:rPr>
+          <w:rFonts w:ascii="Times New Roman" w:hAnsi="Times New Roman" w:cs="Times New Roman"/>
+          <w:sz w:val="26"/>
+          <w:szCs w:val="26"/>
+        </w:rPr>
+      </w:pPr>
+      <w:r>
+        <w:rPr>
+          <w:rFonts w:ascii="Times New Roman" w:hAnsi="Times New Roman" w:cs="Times New Roman"/>
+          <w:sz w:val="26"/>
+          <w:szCs w:val="26"/>
+        </w:rPr>
+        <w:t>Quy trình xuấ</w:t>
+      </w:r>
+      <w:r>
+        <w:rPr>
+          <w:rFonts w:ascii="Times New Roman" w:hAnsi="Times New Roman" w:cs="Times New Roman"/>
+          <w:sz w:val="26"/>
+          <w:szCs w:val="26"/>
+        </w:rPr>
+        <w:t>t kho</w:t>
+      </w:r>
+      <w:r>
+        <w:rPr>
+          <w:rFonts w:ascii="Times New Roman" w:hAnsi="Times New Roman" w:cs="Times New Roman"/>
+          <w:sz w:val="26"/>
+          <w:szCs w:val="26"/>
+        </w:rPr>
+        <w:t>:</w:t>
+      </w:r>
+    </w:p>
+    <w:p>
+      <w:pPr>
+        <w:pStyle w:val="ListParagraph"/>
+        <w:numPr>
+          <w:ilvl w:val="1"/>
+          <w:numId w:val="4"/>
+        </w:numPr>
+        <w:rPr>
+          <w:rFonts w:ascii="Times New Roman" w:hAnsi="Times New Roman" w:cs="Times New Roman"/>
+          <w:sz w:val="26"/>
+          <w:szCs w:val="26"/>
+        </w:rPr>
+      </w:pPr>
+      <w:r>
+        <w:rPr>
+          <w:rFonts w:ascii="Times New Roman" w:hAnsi="Times New Roman" w:cs="Times New Roman"/>
+          <w:sz w:val="26"/>
+          <w:szCs w:val="26"/>
+        </w:rPr>
+        <w:t>Xác định loại thức ăn/thuốc cần xuất</w:t>
+      </w:r>
+    </w:p>
+    <w:p>
+      <w:pPr>
+        <w:pStyle w:val="ListParagraph"/>
+        <w:numPr>
+          <w:ilvl w:val="1"/>
+          <w:numId w:val="4"/>
+        </w:numPr>
+        <w:rPr>
+          <w:rFonts w:ascii="Times New Roman" w:hAnsi="Times New Roman" w:cs="Times New Roman"/>
+          <w:sz w:val="26"/>
+          <w:szCs w:val="26"/>
+        </w:rPr>
+      </w:pPr>
+      <w:r>
+        <w:rPr>
+          <w:rFonts w:ascii="Times New Roman" w:hAnsi="Times New Roman" w:cs="Times New Roman"/>
+          <w:sz w:val="26"/>
+          <w:szCs w:val="26"/>
+        </w:rPr>
+        <w:t>Kiểm tra tồn kho cho loại thức ăn/thuốc được chọn và thông báo cho người dùng khi tồn kho dưới mức cho phép</w:t>
+      </w:r>
+    </w:p>
+    <w:p>
+      <w:pPr>
+        <w:pStyle w:val="ListParagraph"/>
+        <w:numPr>
+          <w:ilvl w:val="1"/>
+          <w:numId w:val="4"/>
+        </w:numPr>
+        <w:rPr>
+          <w:rFonts w:ascii="Times New Roman" w:hAnsi="Times New Roman" w:cs="Times New Roman"/>
+          <w:sz w:val="26"/>
+          <w:szCs w:val="26"/>
+        </w:rPr>
+      </w:pPr>
+      <w:r>
+        <w:rPr>
+          <w:rFonts w:ascii="Times New Roman" w:hAnsi="Times New Roman" w:cs="Times New Roman"/>
+          <w:sz w:val="26"/>
+          <w:szCs w:val="26"/>
+        </w:rPr>
+        <w:t>Xác định những bao thức ăn/lọ thuốc cần xuất</w:t>
+      </w:r>
+    </w:p>
+    <w:p>
+      <w:pPr>
+        <w:pStyle w:val="ListParagraph"/>
+        <w:numPr>
+          <w:ilvl w:val="1"/>
+          <w:numId w:val="4"/>
+        </w:numPr>
+        <w:rPr>
+          <w:rFonts w:ascii="Times New Roman" w:hAnsi="Times New Roman" w:cs="Times New Roman"/>
+          <w:sz w:val="26"/>
+          <w:szCs w:val="26"/>
+        </w:rPr>
+      </w:pPr>
+      <w:r>
+        <w:rPr>
+          <w:rFonts w:ascii="Times New Roman" w:hAnsi="Times New Roman" w:cs="Times New Roman"/>
+          <w:sz w:val="26"/>
+          <w:szCs w:val="26"/>
+        </w:rPr>
+        <w:t>Xác định lượng xuất trên mỗi bao/lọ (nguyên bao/lọ hay một phần)</w:t>
+      </w:r>
+    </w:p>
+    <w:p>
+      <w:pPr>
+        <w:pStyle w:val="ListParagraph"/>
+        <w:numPr>
+          <w:ilvl w:val="1"/>
+          <w:numId w:val="4"/>
+        </w:numPr>
+        <w:rPr>
+          <w:rFonts w:ascii="Times New Roman" w:hAnsi="Times New Roman" w:cs="Times New Roman"/>
+          <w:sz w:val="26"/>
+          <w:szCs w:val="26"/>
+        </w:rPr>
+      </w:pPr>
+      <w:r>
+        <w:rPr>
+          <w:rFonts w:ascii="Times New Roman" w:hAnsi="Times New Roman" w:cs="Times New Roman"/>
+          <w:sz w:val="26"/>
+          <w:szCs w:val="26"/>
+        </w:rPr>
+        <w:t>Cập nhật thông tin các bao</w:t>
+      </w:r>
+      <w:r>
+        <w:rPr>
+          <w:rFonts w:ascii="Times New Roman" w:hAnsi="Times New Roman" w:cs="Times New Roman"/>
+          <w:sz w:val="26"/>
+          <w:szCs w:val="26"/>
+        </w:rPr>
+        <w:t>/lọ</w:t>
+      </w:r>
+      <w:r>
+        <w:rPr>
+          <w:rFonts w:ascii="Times New Roman" w:hAnsi="Times New Roman" w:cs="Times New Roman"/>
+          <w:sz w:val="26"/>
+          <w:szCs w:val="26"/>
+        </w:rPr>
+        <w:t xml:space="preserve"> đã xuất (lượng còn lại)</w:t>
+      </w:r>
+    </w:p>
+    <w:p>
+      <w:pPr>
+        <w:pStyle w:val="ListParagraph"/>
+        <w:numPr>
+          <w:ilvl w:val="1"/>
+          <w:numId w:val="4"/>
+        </w:numPr>
+        <w:rPr>
+          <w:rFonts w:ascii="Times New Roman" w:hAnsi="Times New Roman" w:cs="Times New Roman"/>
+          <w:sz w:val="26"/>
+          <w:szCs w:val="26"/>
+        </w:rPr>
+      </w:pPr>
+      <w:r>
+        <w:rPr>
+          <w:rFonts w:ascii="Times New Roman" w:hAnsi="Times New Roman" w:cs="Times New Roman"/>
+          <w:sz w:val="26"/>
+          <w:szCs w:val="26"/>
+        </w:rPr>
+        <w:t>Tiến hành xuấ</w:t>
+      </w:r>
+      <w:r>
+        <w:rPr>
+          <w:rFonts w:ascii="Times New Roman" w:hAnsi="Times New Roman" w:cs="Times New Roman"/>
+          <w:sz w:val="26"/>
+          <w:szCs w:val="26"/>
+        </w:rPr>
+        <w:t>t thức ăn/thuốc khỏi kho</w:t>
+      </w:r>
+    </w:p>
+    <w:p>
+      <w:pPr>
+        <w:pStyle w:val="ListParagraph"/>
+        <w:numPr>
+          <w:ilvl w:val="0"/>
+          <w:numId w:val="4"/>
+        </w:numPr>
+        <w:rPr>
+          <w:rFonts w:ascii="Times New Roman" w:hAnsi="Times New Roman" w:cs="Times New Roman"/>
+          <w:sz w:val="26"/>
+          <w:szCs w:val="26"/>
+        </w:rPr>
+      </w:pPr>
+      <w:r>
+        <w:rPr>
+          <w:rFonts w:ascii="Times New Roman" w:hAnsi="Times New Roman" w:cs="Times New Roman"/>
+          <w:sz w:val="26"/>
+          <w:szCs w:val="26"/>
+        </w:rPr>
+        <w:t>Quy trình cập nhậ</w:t>
+      </w:r>
+      <w:r>
+        <w:rPr>
+          <w:rFonts w:ascii="Times New Roman" w:hAnsi="Times New Roman" w:cs="Times New Roman"/>
+          <w:sz w:val="26"/>
+          <w:szCs w:val="26"/>
+        </w:rPr>
+        <w:t>t thông tin kho</w:t>
+      </w:r>
+      <w:r>
+        <w:rPr>
+          <w:rFonts w:ascii="Times New Roman" w:hAnsi="Times New Roman" w:cs="Times New Roman"/>
+          <w:sz w:val="26"/>
+          <w:szCs w:val="26"/>
+        </w:rPr>
+        <w:t>:</w:t>
+      </w:r>
+    </w:p>
+    <w:p>
+      <w:pPr>
+        <w:pStyle w:val="ListParagraph"/>
+        <w:ind w:firstLine="360"/>
+        <w:rPr>
+          <w:rFonts w:ascii="Times New Roman" w:hAnsi="Times New Roman" w:cs="Times New Roman"/>
+          <w:sz w:val="26"/>
+          <w:szCs w:val="26"/>
+        </w:rPr>
+      </w:pPr>
+      <w:r>
+        <w:rPr>
+          <w:rFonts w:ascii="Times New Roman" w:hAnsi="Times New Roman" w:cs="Times New Roman"/>
+          <w:sz w:val="26"/>
+          <w:szCs w:val="26"/>
+        </w:rPr>
+        <w:t>Việc cập nhật diễn ra khi nông trại có nhu cầu kiểm tra tồn kho thực tế của thức ăn và thuốc</w:t>
+      </w:r>
+    </w:p>
+    <w:p>
+      <w:pPr>
+        <w:pStyle w:val="ListParagraph"/>
+        <w:numPr>
+          <w:ilvl w:val="1"/>
+          <w:numId w:val="4"/>
+        </w:numPr>
+        <w:rPr>
+          <w:rFonts w:ascii="Times New Roman" w:hAnsi="Times New Roman" w:cs="Times New Roman"/>
+          <w:sz w:val="26"/>
+          <w:szCs w:val="26"/>
+        </w:rPr>
+      </w:pPr>
+      <w:r>
+        <w:rPr>
+          <w:rFonts w:ascii="Times New Roman" w:hAnsi="Times New Roman" w:cs="Times New Roman"/>
+          <w:sz w:val="26"/>
+          <w:szCs w:val="26"/>
+        </w:rPr>
+        <w:t>Xác định bao thức ăn/lọ thuốc cần cập nhật thông tin</w:t>
+      </w:r>
+    </w:p>
+    <w:p>
+      <w:pPr>
+        <w:pStyle w:val="ListParagraph"/>
+        <w:numPr>
+          <w:ilvl w:val="1"/>
+          <w:numId w:val="4"/>
+        </w:numPr>
+        <w:rPr>
+          <w:rFonts w:ascii="Times New Roman" w:hAnsi="Times New Roman" w:cs="Times New Roman"/>
+          <w:sz w:val="26"/>
+          <w:szCs w:val="26"/>
+        </w:rPr>
+      </w:pPr>
+      <w:r>
+        <w:rPr>
+          <w:rFonts w:ascii="Times New Roman" w:hAnsi="Times New Roman" w:cs="Times New Roman"/>
+          <w:sz w:val="26"/>
+          <w:szCs w:val="26"/>
+        </w:rPr>
+        <w:t>Cập nhật những thông tin chưa chính xác và lưu trữ vào hệ thống</w:t>
+      </w:r>
+    </w:p>
+    <w:p>
+      <w:pPr>
+        <w:pStyle w:val="ListParagraph"/>
+        <w:numPr>
+          <w:ilvl w:val="1"/>
+          <w:numId w:val="5"/>
+        </w:numPr>
+        <w:rPr>
+          <w:rFonts w:ascii="Times New Roman" w:hAnsi="Times New Roman" w:cs="Times New Roman"/>
+          <w:sz w:val="26"/>
+          <w:szCs w:val="26"/>
+        </w:rPr>
+      </w:pPr>
+      <w:r>
+        <w:rPr>
+          <w:rFonts w:ascii="Times New Roman" w:hAnsi="Times New Roman" w:cs="Times New Roman"/>
+          <w:sz w:val="26"/>
+          <w:szCs w:val="26"/>
+        </w:rPr>
+        <w:t>Hoạt động quản lý nhà cung cấp</w:t>
+      </w:r>
+    </w:p>
+    <w:p>
+      <w:pPr>
+        <w:pStyle w:val="ListParagraph"/>
+        <w:numPr>
+          <w:ilvl w:val="0"/>
+          <w:numId w:val="4"/>
+        </w:numPr>
+        <w:rPr>
+          <w:rFonts w:ascii="Times New Roman" w:hAnsi="Times New Roman" w:cs="Times New Roman"/>
+          <w:sz w:val="26"/>
+          <w:szCs w:val="26"/>
+        </w:rPr>
+      </w:pPr>
+      <w:r>
+        <w:rPr>
+          <w:rFonts w:ascii="Times New Roman" w:hAnsi="Times New Roman" w:cs="Times New Roman"/>
+          <w:sz w:val="26"/>
+          <w:szCs w:val="26"/>
+        </w:rPr>
+        <w:t>Quy trình thêm nhà cung cấp</w:t>
+      </w:r>
+    </w:p>
+    <w:p>
+      <w:pPr>
+        <w:pStyle w:val="ListParagraph"/>
+        <w:numPr>
+          <w:ilvl w:val="1"/>
+          <w:numId w:val="4"/>
+        </w:numPr>
+        <w:rPr>
+          <w:rFonts w:ascii="Times New Roman" w:hAnsi="Times New Roman" w:cs="Times New Roman"/>
+          <w:sz w:val="26"/>
+          <w:szCs w:val="26"/>
+        </w:rPr>
+      </w:pPr>
+      <w:r>
+        <w:rPr>
+          <w:rFonts w:ascii="Times New Roman" w:hAnsi="Times New Roman" w:cs="Times New Roman"/>
+          <w:sz w:val="26"/>
+          <w:szCs w:val="26"/>
+        </w:rPr>
+        <w:t>Nhập thông tin nhà cung cấp và lưu trữ trong hệ thống</w:t>
+      </w:r>
+    </w:p>
+    <w:p>
+      <w:pPr>
+        <w:pStyle w:val="ListParagraph"/>
+        <w:numPr>
+          <w:ilvl w:val="0"/>
+          <w:numId w:val="4"/>
+        </w:numPr>
+        <w:rPr>
+          <w:rFonts w:ascii="Times New Roman" w:hAnsi="Times New Roman" w:cs="Times New Roman"/>
+          <w:sz w:val="26"/>
+          <w:szCs w:val="26"/>
+        </w:rPr>
+      </w:pPr>
+      <w:r>
+        <w:rPr>
+          <w:rFonts w:ascii="Times New Roman" w:hAnsi="Times New Roman" w:cs="Times New Roman"/>
+          <w:sz w:val="26"/>
+          <w:szCs w:val="26"/>
+        </w:rPr>
+        <w:lastRenderedPageBreak/>
+        <w:t>Quy trình cập nhật thông tin nhà cung cấp:</w:t>
+      </w:r>
+    </w:p>
+    <w:p>
+      <w:pPr>
+        <w:pStyle w:val="ListParagraph"/>
+        <w:numPr>
+          <w:ilvl w:val="1"/>
+          <w:numId w:val="4"/>
+        </w:numPr>
+        <w:rPr>
+          <w:rFonts w:ascii="Times New Roman" w:hAnsi="Times New Roman" w:cs="Times New Roman"/>
+          <w:sz w:val="26"/>
+          <w:szCs w:val="26"/>
+        </w:rPr>
+      </w:pPr>
+      <w:r>
+        <w:rPr>
+          <w:rFonts w:ascii="Times New Roman" w:hAnsi="Times New Roman" w:cs="Times New Roman"/>
+          <w:sz w:val="26"/>
+          <w:szCs w:val="26"/>
+        </w:rPr>
+        <w:t>Xác định nhà cung cấp cần cập nhật thông tin</w:t>
+      </w:r>
+    </w:p>
+    <w:p>
+      <w:pPr>
+        <w:pStyle w:val="ListParagraph"/>
+        <w:numPr>
+          <w:ilvl w:val="1"/>
+          <w:numId w:val="4"/>
+        </w:numPr>
+        <w:rPr>
+          <w:rFonts w:ascii="Times New Roman" w:hAnsi="Times New Roman" w:cs="Times New Roman"/>
+          <w:sz w:val="26"/>
+          <w:szCs w:val="26"/>
+        </w:rPr>
+      </w:pPr>
+      <w:r>
+        <w:rPr>
+          <w:rFonts w:ascii="Times New Roman" w:hAnsi="Times New Roman" w:cs="Times New Roman"/>
+          <w:sz w:val="26"/>
+          <w:szCs w:val="26"/>
+        </w:rPr>
+        <w:t>Chỉnh sửa thông tin theo nhu cầu</w:t>
+      </w:r>
+    </w:p>
+    <w:p>
+      <w:pPr>
+        <w:pStyle w:val="ListParagraph"/>
+        <w:numPr>
+          <w:ilvl w:val="1"/>
+          <w:numId w:val="4"/>
+        </w:numPr>
+        <w:rPr>
+          <w:rFonts w:ascii="Times New Roman" w:hAnsi="Times New Roman" w:cs="Times New Roman"/>
+          <w:sz w:val="26"/>
+          <w:szCs w:val="26"/>
+        </w:rPr>
+      </w:pPr>
+      <w:r>
+        <w:rPr>
+          <w:rFonts w:ascii="Times New Roman" w:hAnsi="Times New Roman" w:cs="Times New Roman"/>
+          <w:sz w:val="26"/>
+          <w:szCs w:val="26"/>
+        </w:rPr>
+        <w:t>Lưu trữ những thay đổi (hoặc hủy bỏ nếu muốn)</w:t>
+      </w:r>
+    </w:p>
+    <w:p>
+      <w:pPr>
+        <w:pStyle w:val="ListParagraph"/>
+        <w:numPr>
+          <w:ilvl w:val="0"/>
+          <w:numId w:val="4"/>
+        </w:numPr>
+        <w:rPr>
+          <w:rFonts w:ascii="Times New Roman" w:hAnsi="Times New Roman" w:cs="Times New Roman"/>
+          <w:sz w:val="26"/>
+          <w:szCs w:val="26"/>
+        </w:rPr>
+      </w:pPr>
+      <w:r>
+        <w:rPr>
+          <w:rFonts w:ascii="Times New Roman" w:hAnsi="Times New Roman" w:cs="Times New Roman"/>
+          <w:sz w:val="26"/>
+          <w:szCs w:val="26"/>
+        </w:rPr>
+        <w:t xml:space="preserve">Quy trình </w:t>
+      </w:r>
+      <w:r>
+        <w:rPr>
+          <w:rFonts w:ascii="Times New Roman" w:hAnsi="Times New Roman" w:cs="Times New Roman"/>
+          <w:sz w:val="26"/>
+          <w:szCs w:val="26"/>
+        </w:rPr>
+        <w:t>ghi nợ cho nhà cung cấp</w:t>
+      </w:r>
+      <w:r>
+        <w:rPr>
+          <w:rFonts w:ascii="Times New Roman" w:hAnsi="Times New Roman" w:cs="Times New Roman"/>
+          <w:sz w:val="26"/>
+          <w:szCs w:val="26"/>
+        </w:rPr>
+        <w:t>:</w:t>
+      </w:r>
+    </w:p>
+    <w:p>
+      <w:pPr>
+        <w:pStyle w:val="ListParagraph"/>
+        <w:numPr>
+          <w:ilvl w:val="1"/>
+          <w:numId w:val="4"/>
+        </w:numPr>
+        <w:rPr>
+          <w:rFonts w:ascii="Times New Roman" w:hAnsi="Times New Roman" w:cs="Times New Roman"/>
+          <w:sz w:val="26"/>
+          <w:szCs w:val="26"/>
+        </w:rPr>
+      </w:pPr>
+      <w:r>
+        <w:rPr>
+          <w:rFonts w:ascii="Times New Roman" w:hAnsi="Times New Roman" w:cs="Times New Roman"/>
+          <w:sz w:val="26"/>
+          <w:szCs w:val="26"/>
+        </w:rPr>
+        <w:t>Xác định nhà cung cấp cần ghi nợ</w:t>
+      </w:r>
+    </w:p>
+    <w:p>
+      <w:pPr>
+        <w:pStyle w:val="ListParagraph"/>
+        <w:numPr>
+          <w:ilvl w:val="1"/>
+          <w:numId w:val="4"/>
+        </w:numPr>
+        <w:rPr>
+          <w:rFonts w:ascii="Times New Roman" w:hAnsi="Times New Roman" w:cs="Times New Roman"/>
+          <w:sz w:val="26"/>
+          <w:szCs w:val="26"/>
+        </w:rPr>
+      </w:pPr>
+      <w:r>
+        <w:rPr>
+          <w:rFonts w:ascii="Times New Roman" w:hAnsi="Times New Roman" w:cs="Times New Roman"/>
+          <w:sz w:val="26"/>
+          <w:szCs w:val="26"/>
+        </w:rPr>
+        <w:t>Cập nhật thông tin số nợ</w:t>
+      </w:r>
+    </w:p>
+    <w:p>
+      <w:pPr>
+        <w:pStyle w:val="ListParagraph"/>
+        <w:numPr>
+          <w:ilvl w:val="1"/>
+          <w:numId w:val="4"/>
+        </w:numPr>
+        <w:rPr>
+          <w:rFonts w:ascii="Times New Roman" w:hAnsi="Times New Roman" w:cs="Times New Roman"/>
+          <w:sz w:val="26"/>
+          <w:szCs w:val="26"/>
+        </w:rPr>
+      </w:pPr>
+      <w:r>
+        <w:rPr>
+          <w:rFonts w:ascii="Times New Roman" w:hAnsi="Times New Roman" w:cs="Times New Roman"/>
+          <w:sz w:val="26"/>
+          <w:szCs w:val="26"/>
+        </w:rPr>
+        <w:t>Lưu trữ thông tin nguồn gốc số nợ và thời gian ghi nợ</w:t>
+      </w:r>
+    </w:p>
+    <w:p>
+      <w:pPr>
+        <w:pStyle w:val="ListParagraph"/>
+        <w:numPr>
+          <w:ilvl w:val="1"/>
+          <w:numId w:val="5"/>
+        </w:numPr>
+        <w:rPr>
+          <w:rFonts w:ascii="Times New Roman" w:hAnsi="Times New Roman" w:cs="Times New Roman"/>
+          <w:sz w:val="26"/>
+          <w:szCs w:val="26"/>
+        </w:rPr>
+      </w:pPr>
+      <w:r>
+        <w:rPr>
+          <w:rFonts w:ascii="Times New Roman" w:hAnsi="Times New Roman" w:cs="Times New Roman"/>
+          <w:sz w:val="26"/>
+          <w:szCs w:val="26"/>
+        </w:rPr>
+        <w:t>Hoạt động quản lý vật dụng</w:t>
+      </w:r>
+    </w:p>
+    <w:p>
+      <w:pPr>
+        <w:pStyle w:val="ListParagraph"/>
+        <w:numPr>
+          <w:ilvl w:val="0"/>
+          <w:numId w:val="4"/>
+        </w:numPr>
+        <w:rPr>
+          <w:rFonts w:ascii="Times New Roman" w:hAnsi="Times New Roman" w:cs="Times New Roman"/>
+          <w:sz w:val="26"/>
+          <w:szCs w:val="26"/>
+        </w:rPr>
+      </w:pPr>
+      <w:r>
+        <w:rPr>
+          <w:rFonts w:ascii="Times New Roman" w:hAnsi="Times New Roman" w:cs="Times New Roman"/>
+          <w:sz w:val="26"/>
+          <w:szCs w:val="26"/>
+        </w:rPr>
+        <w:t>Quy trình thêm vật dụng:</w:t>
+      </w:r>
+    </w:p>
+    <w:p>
+      <w:pPr>
+        <w:pStyle w:val="ListParagraph"/>
+        <w:numPr>
+          <w:ilvl w:val="1"/>
+          <w:numId w:val="4"/>
+        </w:numPr>
+        <w:rPr>
+          <w:rFonts w:ascii="Times New Roman" w:hAnsi="Times New Roman" w:cs="Times New Roman"/>
+          <w:sz w:val="26"/>
+          <w:szCs w:val="26"/>
+        </w:rPr>
+      </w:pPr>
+      <w:r>
+        <w:rPr>
+          <w:rFonts w:ascii="Times New Roman" w:hAnsi="Times New Roman" w:cs="Times New Roman"/>
+          <w:sz w:val="26"/>
+          <w:szCs w:val="26"/>
+        </w:rPr>
+        <w:t>Thực hiện quy trình thêm nhà cung cấp (nếu cần)</w:t>
+      </w:r>
+    </w:p>
+    <w:p>
+      <w:pPr>
+        <w:pStyle w:val="ListParagraph"/>
+        <w:numPr>
+          <w:ilvl w:val="1"/>
+          <w:numId w:val="4"/>
+        </w:numPr>
+        <w:rPr>
+          <w:rFonts w:ascii="Times New Roman" w:hAnsi="Times New Roman" w:cs="Times New Roman"/>
+          <w:sz w:val="26"/>
+          <w:szCs w:val="26"/>
+        </w:rPr>
+      </w:pPr>
+      <w:r>
+        <w:rPr>
+          <w:rFonts w:ascii="Times New Roman" w:hAnsi="Times New Roman" w:cs="Times New Roman"/>
+          <w:sz w:val="26"/>
+          <w:szCs w:val="26"/>
+        </w:rPr>
+        <w:t>Tiếp nhận vật dụng từ nhà cung cấp</w:t>
+      </w:r>
+    </w:p>
+    <w:p>
+      <w:pPr>
+        <w:pStyle w:val="ListParagraph"/>
+        <w:numPr>
+          <w:ilvl w:val="1"/>
+          <w:numId w:val="4"/>
+        </w:numPr>
+        <w:rPr>
+          <w:rFonts w:ascii="Times New Roman" w:hAnsi="Times New Roman" w:cs="Times New Roman"/>
+          <w:sz w:val="26"/>
+          <w:szCs w:val="26"/>
+        </w:rPr>
+      </w:pPr>
+      <w:r>
+        <w:rPr>
+          <w:rFonts w:ascii="Times New Roman" w:hAnsi="Times New Roman" w:cs="Times New Roman"/>
+          <w:sz w:val="26"/>
+          <w:szCs w:val="26"/>
+        </w:rPr>
+        <w:t>Ghi nhận và lưu trữ thông tin vật dụng vào hệ thống</w:t>
+      </w:r>
+    </w:p>
+    <w:p>
+      <w:pPr>
+        <w:pStyle w:val="ListParagraph"/>
+        <w:numPr>
+          <w:ilvl w:val="1"/>
+          <w:numId w:val="4"/>
+        </w:numPr>
+        <w:rPr>
+          <w:rFonts w:ascii="Times New Roman" w:hAnsi="Times New Roman" w:cs="Times New Roman"/>
+          <w:sz w:val="26"/>
+          <w:szCs w:val="26"/>
+        </w:rPr>
+      </w:pPr>
+      <w:r>
+        <w:rPr>
+          <w:rFonts w:ascii="Times New Roman" w:hAnsi="Times New Roman" w:cs="Times New Roman"/>
+          <w:sz w:val="26"/>
+          <w:szCs w:val="26"/>
+        </w:rPr>
+        <w:t>Lắp đặt vật dụng vào chuồng hoặc cất vào kho</w:t>
+      </w:r>
+    </w:p>
+    <w:p>
+      <w:pPr>
+        <w:pStyle w:val="ListParagraph"/>
+        <w:numPr>
+          <w:ilvl w:val="1"/>
+          <w:numId w:val="4"/>
+        </w:numPr>
+        <w:rPr>
+          <w:rFonts w:ascii="Times New Roman" w:hAnsi="Times New Roman" w:cs="Times New Roman"/>
+          <w:sz w:val="26"/>
+          <w:szCs w:val="26"/>
+        </w:rPr>
+      </w:pPr>
+      <w:r>
+        <w:rPr>
+          <w:rFonts w:ascii="Times New Roman" w:hAnsi="Times New Roman" w:cs="Times New Roman"/>
+          <w:sz w:val="26"/>
+          <w:szCs w:val="26"/>
+        </w:rPr>
+        <w:t>Cập nhật thông tin chuồng/kho nơi chứa vật dụng vừa tiếp nhận</w:t>
+      </w:r>
+    </w:p>
+    <w:p>
+      <w:pPr>
+        <w:pStyle w:val="ListParagraph"/>
+        <w:numPr>
+          <w:ilvl w:val="0"/>
+          <w:numId w:val="4"/>
+        </w:numPr>
+        <w:rPr>
+          <w:rFonts w:ascii="Times New Roman" w:hAnsi="Times New Roman" w:cs="Times New Roman"/>
+          <w:sz w:val="26"/>
+          <w:szCs w:val="26"/>
+        </w:rPr>
+      </w:pPr>
+      <w:r>
+        <w:rPr>
+          <w:rFonts w:ascii="Times New Roman" w:hAnsi="Times New Roman" w:cs="Times New Roman"/>
+          <w:sz w:val="26"/>
+          <w:szCs w:val="26"/>
+        </w:rPr>
+        <w:t>Quy trình di chuyển vật dụng:</w:t>
+      </w:r>
+    </w:p>
+    <w:p>
+      <w:pPr>
+        <w:pStyle w:val="ListParagraph"/>
+        <w:numPr>
+          <w:ilvl w:val="1"/>
+          <w:numId w:val="4"/>
+        </w:numPr>
+        <w:rPr>
+          <w:rFonts w:ascii="Times New Roman" w:hAnsi="Times New Roman" w:cs="Times New Roman"/>
+          <w:sz w:val="26"/>
+          <w:szCs w:val="26"/>
+        </w:rPr>
+      </w:pPr>
+      <w:r>
+        <w:rPr>
+          <w:rFonts w:ascii="Times New Roman" w:hAnsi="Times New Roman" w:cs="Times New Roman"/>
+          <w:sz w:val="26"/>
+          <w:szCs w:val="26"/>
+        </w:rPr>
+        <w:t>Xác định vật dụng cần di chuyển</w:t>
+      </w:r>
+    </w:p>
+    <w:p>
+      <w:pPr>
+        <w:pStyle w:val="ListParagraph"/>
+        <w:numPr>
+          <w:ilvl w:val="1"/>
+          <w:numId w:val="4"/>
+        </w:numPr>
+        <w:rPr>
+          <w:rFonts w:ascii="Times New Roman" w:hAnsi="Times New Roman" w:cs="Times New Roman"/>
+          <w:sz w:val="26"/>
+          <w:szCs w:val="26"/>
+        </w:rPr>
+      </w:pPr>
+      <w:r>
+        <w:rPr>
+          <w:rFonts w:ascii="Times New Roman" w:hAnsi="Times New Roman" w:cs="Times New Roman"/>
+          <w:sz w:val="26"/>
+          <w:szCs w:val="26"/>
+        </w:rPr>
+        <w:t>Di chuyển tới nơi chứa mong muốn</w:t>
+      </w:r>
+    </w:p>
+    <w:p>
+      <w:pPr>
+        <w:pStyle w:val="ListParagraph"/>
+        <w:numPr>
+          <w:ilvl w:val="1"/>
+          <w:numId w:val="4"/>
+        </w:numPr>
+        <w:rPr>
+          <w:rFonts w:ascii="Times New Roman" w:hAnsi="Times New Roman" w:cs="Times New Roman"/>
+          <w:sz w:val="26"/>
+          <w:szCs w:val="26"/>
+        </w:rPr>
+      </w:pPr>
+      <w:r>
+        <w:rPr>
+          <w:rFonts w:ascii="Times New Roman" w:hAnsi="Times New Roman" w:cs="Times New Roman"/>
+          <w:sz w:val="26"/>
+          <w:szCs w:val="26"/>
+        </w:rPr>
+        <w:t>Cập nhật thông tin nơi chứa cho vật dụng vừa chuyển</w:t>
+      </w:r>
+    </w:p>
+    <w:p>
+      <w:pPr>
+        <w:pStyle w:val="ListParagraph"/>
+        <w:numPr>
+          <w:ilvl w:val="1"/>
+          <w:numId w:val="5"/>
+        </w:numPr>
+        <w:rPr>
+          <w:rFonts w:ascii="Times New Roman" w:hAnsi="Times New Roman" w:cs="Times New Roman"/>
+          <w:sz w:val="26"/>
+          <w:szCs w:val="26"/>
+        </w:rPr>
+      </w:pPr>
+      <w:r>
+        <w:rPr>
+          <w:rFonts w:ascii="Times New Roman" w:hAnsi="Times New Roman" w:cs="Times New Roman"/>
+          <w:sz w:val="26"/>
+          <w:szCs w:val="26"/>
+        </w:rPr>
+        <w:t>Hoạt động quản lý chuồng</w:t>
+      </w:r>
+    </w:p>
+    <w:p>
+      <w:pPr>
+        <w:pStyle w:val="ListParagraph"/>
+        <w:ind w:left="792" w:firstLine="648"/>
+        <w:rPr>
+          <w:rFonts w:ascii="Times New Roman" w:hAnsi="Times New Roman" w:cs="Times New Roman"/>
+          <w:sz w:val="26"/>
+          <w:szCs w:val="26"/>
+        </w:rPr>
+      </w:pPr>
+      <w:r>
+        <w:rPr>
+          <w:rFonts w:ascii="Times New Roman" w:hAnsi="Times New Roman" w:cs="Times New Roman"/>
+          <w:sz w:val="26"/>
+          <w:szCs w:val="26"/>
+        </w:rPr>
+        <w:t>Chuồng gồm hai loại là chuồng vật lý, nơi nuôi heo, và chuồng trừu tượng dùng để thể hiện quá trình nhập</w:t>
+      </w:r>
+      <w:r>
+        <w:rPr>
+          <w:rFonts w:ascii="Times New Roman" w:hAnsi="Times New Roman" w:cs="Times New Roman"/>
+          <w:sz w:val="26"/>
+          <w:szCs w:val="26"/>
+        </w:rPr>
+        <w:t xml:space="preserve"> mua</w:t>
+      </w:r>
+      <w:r>
+        <w:rPr>
+          <w:rFonts w:ascii="Times New Roman" w:hAnsi="Times New Roman" w:cs="Times New Roman"/>
+          <w:sz w:val="26"/>
+          <w:szCs w:val="26"/>
+        </w:rPr>
+        <w:t xml:space="preserve"> heo (nhập từ chuồng nhà cung cấp) hoặc xuất</w:t>
+      </w:r>
+      <w:r>
+        <w:rPr>
+          <w:rFonts w:ascii="Times New Roman" w:hAnsi="Times New Roman" w:cs="Times New Roman"/>
+          <w:sz w:val="26"/>
+          <w:szCs w:val="26"/>
+        </w:rPr>
+        <w:t xml:space="preserve"> bán</w:t>
+      </w:r>
+      <w:r>
+        <w:rPr>
+          <w:rFonts w:ascii="Times New Roman" w:hAnsi="Times New Roman" w:cs="Times New Roman"/>
+          <w:sz w:val="26"/>
+          <w:szCs w:val="26"/>
+        </w:rPr>
+        <w:t xml:space="preserve"> heo (xuất đến chuồ</w:t>
+      </w:r>
+      <w:r>
+        <w:rPr>
+          <w:rFonts w:ascii="Times New Roman" w:hAnsi="Times New Roman" w:cs="Times New Roman"/>
+          <w:sz w:val="26"/>
+          <w:szCs w:val="26"/>
+        </w:rPr>
+        <w:t>ng nhà cung cấp</w:t>
+      </w:r>
+      <w:r>
+        <w:rPr>
+          <w:rFonts w:ascii="Times New Roman" w:hAnsi="Times New Roman" w:cs="Times New Roman"/>
+          <w:sz w:val="26"/>
+          <w:szCs w:val="26"/>
+        </w:rPr>
+        <w:t>)</w:t>
+      </w:r>
+    </w:p>
+    <w:p>
+      <w:pPr>
+        <w:pStyle w:val="ListParagraph"/>
+        <w:numPr>
+          <w:ilvl w:val="0"/>
+          <w:numId w:val="4"/>
+        </w:numPr>
+        <w:rPr>
+          <w:rFonts w:ascii="Times New Roman" w:hAnsi="Times New Roman" w:cs="Times New Roman"/>
+          <w:sz w:val="26"/>
+          <w:szCs w:val="26"/>
+        </w:rPr>
+      </w:pPr>
+      <w:r>
+        <w:rPr>
+          <w:rFonts w:ascii="Times New Roman" w:hAnsi="Times New Roman" w:cs="Times New Roman"/>
+          <w:sz w:val="26"/>
+          <w:szCs w:val="26"/>
+        </w:rPr>
+        <w:t>Quy trình thêm chuồng:</w:t>
+      </w:r>
+    </w:p>
+    <w:p>
+      <w:pPr>
+        <w:pStyle w:val="ListParagraph"/>
+        <w:numPr>
+          <w:ilvl w:val="1"/>
+          <w:numId w:val="4"/>
+        </w:numPr>
+        <w:rPr>
+          <w:rFonts w:ascii="Times New Roman" w:hAnsi="Times New Roman" w:cs="Times New Roman"/>
+          <w:sz w:val="26"/>
+          <w:szCs w:val="26"/>
+        </w:rPr>
+      </w:pPr>
+      <w:r>
+        <w:rPr>
+          <w:rFonts w:ascii="Times New Roman" w:hAnsi="Times New Roman" w:cs="Times New Roman"/>
+          <w:sz w:val="26"/>
+          <w:szCs w:val="26"/>
+        </w:rPr>
+        <w:t>Nhập thông tin chuồng vào hệ thống để lưu trữ</w:t>
+      </w:r>
+    </w:p>
+    <w:p>
+      <w:pPr>
+        <w:pStyle w:val="ListParagraph"/>
+        <w:numPr>
+          <w:ilvl w:val="0"/>
+          <w:numId w:val="4"/>
+        </w:numPr>
+        <w:rPr>
+          <w:rFonts w:ascii="Times New Roman" w:hAnsi="Times New Roman" w:cs="Times New Roman"/>
+          <w:sz w:val="26"/>
+          <w:szCs w:val="26"/>
+        </w:rPr>
+      </w:pPr>
+      <w:r>
+        <w:rPr>
+          <w:rFonts w:ascii="Times New Roman" w:hAnsi="Times New Roman" w:cs="Times New Roman"/>
+          <w:sz w:val="26"/>
+          <w:szCs w:val="26"/>
+        </w:rPr>
+        <w:t>Quy trình cập nhật chuồng:</w:t>
+      </w:r>
+    </w:p>
+    <w:p>
+      <w:pPr>
+        <w:pStyle w:val="ListParagraph"/>
+        <w:numPr>
+          <w:ilvl w:val="1"/>
+          <w:numId w:val="4"/>
+        </w:numPr>
+        <w:rPr>
+          <w:rFonts w:ascii="Times New Roman" w:hAnsi="Times New Roman" w:cs="Times New Roman"/>
+          <w:sz w:val="26"/>
+          <w:szCs w:val="26"/>
+        </w:rPr>
+      </w:pPr>
+      <w:r>
+        <w:rPr>
+          <w:rFonts w:ascii="Times New Roman" w:hAnsi="Times New Roman" w:cs="Times New Roman"/>
+          <w:sz w:val="26"/>
+          <w:szCs w:val="26"/>
+        </w:rPr>
+        <w:t xml:space="preserve">Xác định chuồng </w:t>
+      </w:r>
+    </w:p>
+    <w:p>
+      <w:pPr>
+        <w:pStyle w:val="ListParagraph"/>
+        <w:numPr>
+          <w:ilvl w:val="0"/>
+          <w:numId w:val="4"/>
+        </w:numPr>
+        <w:rPr>
+          <w:rFonts w:ascii="Times New Roman" w:hAnsi="Times New Roman" w:cs="Times New Roman"/>
+          <w:sz w:val="26"/>
+          <w:szCs w:val="26"/>
+        </w:rPr>
+      </w:pPr>
+      <w:r>
+        <w:rPr>
+          <w:rFonts w:ascii="Times New Roman" w:hAnsi="Times New Roman" w:cs="Times New Roman"/>
+          <w:sz w:val="26"/>
+          <w:szCs w:val="26"/>
+        </w:rPr>
+        <w:t>Quy trình xóa bỏ chuồng:</w:t>
+      </w:r>
+    </w:p>
+    <w:p>
+      <w:pPr>
+        <w:pStyle w:val="ListParagraph"/>
+        <w:numPr>
+          <w:ilvl w:val="1"/>
+          <w:numId w:val="5"/>
+        </w:numPr>
+        <w:rPr>
+          <w:rFonts w:ascii="Times New Roman" w:hAnsi="Times New Roman" w:cs="Times New Roman"/>
+          <w:sz w:val="26"/>
+          <w:szCs w:val="26"/>
+        </w:rPr>
+      </w:pPr>
+      <w:r>
+        <w:rPr>
+          <w:rFonts w:ascii="Times New Roman" w:hAnsi="Times New Roman" w:cs="Times New Roman"/>
+          <w:sz w:val="26"/>
+          <w:szCs w:val="26"/>
+        </w:rPr>
+        <w:t>Hoạt động quản lý chi tiêu (thuộc về việc quản lý nông trại)</w:t>
+      </w:r>
+    </w:p>
+    <w:p>
+      <w:pPr>
+        <w:pStyle w:val="ListParagraph"/>
+        <w:numPr>
+          <w:ilvl w:val="0"/>
+          <w:numId w:val="5"/>
+        </w:numPr>
+        <w:rPr>
+          <w:rFonts w:ascii="Times New Roman" w:hAnsi="Times New Roman" w:cs="Times New Roman"/>
+          <w:sz w:val="26"/>
+          <w:szCs w:val="26"/>
+        </w:rPr>
+      </w:pPr>
+      <w:r>
+        <w:rPr>
+          <w:rFonts w:ascii="Times New Roman" w:hAnsi="Times New Roman" w:cs="Times New Roman"/>
+          <w:sz w:val="26"/>
+          <w:szCs w:val="26"/>
+        </w:rPr>
+        <w:t>Phân tích yêu cầu</w:t>
+      </w:r>
+    </w:p>
+    <w:p>
+      <w:pPr>
+        <w:pStyle w:val="ListParagraph"/>
+        <w:numPr>
+          <w:ilvl w:val="1"/>
+          <w:numId w:val="5"/>
+        </w:numPr>
+        <w:rPr>
+          <w:rFonts w:ascii="Times New Roman" w:hAnsi="Times New Roman" w:cs="Times New Roman"/>
+          <w:sz w:val="26"/>
+          <w:szCs w:val="26"/>
+        </w:rPr>
+      </w:pPr>
+      <w:r>
+        <w:rPr>
+          <w:rFonts w:ascii="Times New Roman" w:hAnsi="Times New Roman" w:cs="Times New Roman"/>
+          <w:sz w:val="26"/>
+          <w:szCs w:val="26"/>
+        </w:rPr>
+        <w:t>Yêu cầu chức năng</w:t>
+      </w:r>
+    </w:p>
+    <w:p>
+      <w:pPr>
+        <w:pStyle w:val="ListParagraph"/>
+        <w:numPr>
+          <w:ilvl w:val="1"/>
+          <w:numId w:val="5"/>
+        </w:numPr>
+        <w:rPr>
+          <w:rFonts w:ascii="Times New Roman" w:hAnsi="Times New Roman" w:cs="Times New Roman"/>
+          <w:sz w:val="26"/>
+          <w:szCs w:val="26"/>
+        </w:rPr>
+      </w:pPr>
+      <w:r>
+        <w:rPr>
+          <w:rFonts w:ascii="Times New Roman" w:hAnsi="Times New Roman" w:cs="Times New Roman"/>
+          <w:sz w:val="26"/>
+          <w:szCs w:val="26"/>
+        </w:rPr>
+        <w:t>Yêu cầu phi chức năng</w:t>
+      </w:r>
+    </w:p>
+    <w:p>
+      <w:pPr>
+        <w:pStyle w:val="ListParagraph"/>
+        <w:numPr>
+          <w:ilvl w:val="0"/>
+          <w:numId w:val="5"/>
+        </w:numPr>
+        <w:rPr>
+          <w:rFonts w:ascii="Times New Roman" w:hAnsi="Times New Roman" w:cs="Times New Roman"/>
+          <w:sz w:val="26"/>
+          <w:szCs w:val="26"/>
+        </w:rPr>
+      </w:pPr>
+      <w:r>
+        <w:rPr>
+          <w:rFonts w:ascii="Times New Roman" w:hAnsi="Times New Roman" w:cs="Times New Roman"/>
+          <w:sz w:val="26"/>
+          <w:szCs w:val="26"/>
+        </w:rPr>
+        <w:t>Lựa chọn phương án thiết k</w:t>
       </w:r>
       <w:bookmarkStart w:id="0" w:name="_GoBack"/>
       <w:bookmarkEnd w:id="0"/>
-    </w:p>
-    <w:p>
-      <w:pPr>
-        <w:pStyle w:val="ListParagraph"/>
-        <w:numPr>
-          <w:ilvl w:val="2"/>
-          <w:numId w:val="4"/>
-        </w:numPr>
-        <w:rPr>
-          <w:rFonts w:ascii="Times New Roman" w:hAnsi="Times New Roman" w:cs="Times New Roman"/>
-          <w:sz w:val="26"/>
-          <w:szCs w:val="26"/>
-        </w:rPr>
-      </w:pPr>
-      <w:r>
-        <w:rPr>
-          <w:rFonts w:ascii="Times New Roman" w:hAnsi="Times New Roman" w:cs="Times New Roman"/>
-          <w:sz w:val="26"/>
-          <w:szCs w:val="26"/>
-        </w:rPr>
-        <w:t>Xác định chuồng nuôi phù hợp</w:t>
-      </w:r>
-    </w:p>
-    <w:p>
-      <w:pPr>
-        <w:pStyle w:val="ListParagraph"/>
-        <w:numPr>
-          <w:ilvl w:val="2"/>
-          <w:numId w:val="4"/>
-        </w:numPr>
-        <w:rPr>
-          <w:rFonts w:ascii="Times New Roman" w:hAnsi="Times New Roman" w:cs="Times New Roman"/>
-          <w:sz w:val="26"/>
-          <w:szCs w:val="26"/>
-        </w:rPr>
-      </w:pPr>
-      <w:r>
-        <w:rPr>
-          <w:rFonts w:ascii="Times New Roman" w:hAnsi="Times New Roman" w:cs="Times New Roman"/>
-          <w:sz w:val="26"/>
-          <w:szCs w:val="26"/>
-        </w:rPr>
-        <w:t>Cân, đo và nhập thông tin heo vào hệ thống</w:t>
-      </w:r>
-    </w:p>
-    <w:p>
-      <w:pPr>
-        <w:pStyle w:val="ListParagraph"/>
-        <w:numPr>
-          <w:ilvl w:val="2"/>
-          <w:numId w:val="4"/>
-        </w:numPr>
-        <w:rPr>
-          <w:rFonts w:ascii="Times New Roman" w:hAnsi="Times New Roman" w:cs="Times New Roman"/>
-          <w:sz w:val="26"/>
-          <w:szCs w:val="26"/>
-        </w:rPr>
-      </w:pPr>
-      <w:r>
-        <w:rPr>
-          <w:rFonts w:ascii="Times New Roman" w:hAnsi="Times New Roman" w:cs="Times New Roman"/>
-          <w:sz w:val="26"/>
-          <w:szCs w:val="26"/>
-        </w:rPr>
-        <w:t>Lưu trữ thông tin heo vào hệ thống</w:t>
-      </w:r>
-    </w:p>
-    <w:p>
-      <w:pPr>
-        <w:pStyle w:val="ListParagraph"/>
-        <w:numPr>
-          <w:ilvl w:val="2"/>
-          <w:numId w:val="4"/>
-        </w:numPr>
-        <w:rPr>
-          <w:rFonts w:ascii="Times New Roman" w:hAnsi="Times New Roman" w:cs="Times New Roman"/>
-          <w:sz w:val="26"/>
-          <w:szCs w:val="26"/>
-        </w:rPr>
-      </w:pPr>
-      <w:r>
-        <w:rPr>
-          <w:rFonts w:ascii="Times New Roman" w:hAnsi="Times New Roman" w:cs="Times New Roman"/>
-          <w:sz w:val="26"/>
-          <w:szCs w:val="26"/>
-        </w:rPr>
-        <w:t>Tiến hành chuyển heo vào chuồng</w:t>
-      </w:r>
-    </w:p>
-    <w:p>
-      <w:pPr>
-        <w:pStyle w:val="ListParagraph"/>
-        <w:numPr>
-          <w:ilvl w:val="1"/>
-          <w:numId w:val="4"/>
-        </w:numPr>
-        <w:rPr>
-          <w:rFonts w:ascii="Times New Roman" w:hAnsi="Times New Roman" w:cs="Times New Roman"/>
-          <w:sz w:val="26"/>
-          <w:szCs w:val="26"/>
-        </w:rPr>
-      </w:pPr>
-      <w:r>
-        <w:rPr>
-          <w:rFonts w:ascii="Times New Roman" w:hAnsi="Times New Roman" w:cs="Times New Roman"/>
-          <w:sz w:val="26"/>
-          <w:szCs w:val="26"/>
-        </w:rPr>
-        <w:t>Nhập từ chuồng khác:</w:t>
-      </w:r>
-    </w:p>
-    <w:p>
-      <w:pPr>
-        <w:pStyle w:val="ListParagraph"/>
-        <w:numPr>
-          <w:ilvl w:val="2"/>
-          <w:numId w:val="4"/>
-        </w:numPr>
-        <w:rPr>
-          <w:rFonts w:ascii="Times New Roman" w:hAnsi="Times New Roman" w:cs="Times New Roman"/>
-          <w:sz w:val="26"/>
-          <w:szCs w:val="26"/>
-        </w:rPr>
-      </w:pPr>
-      <w:r>
-        <w:rPr>
-          <w:rFonts w:ascii="Times New Roman" w:hAnsi="Times New Roman" w:cs="Times New Roman"/>
-          <w:sz w:val="26"/>
-          <w:szCs w:val="26"/>
-        </w:rPr>
-        <w:t>Thực hiện</w:t>
-      </w:r>
-      <w:r>
-        <w:rPr>
-          <w:rFonts w:ascii="Times New Roman" w:hAnsi="Times New Roman" w:cs="Times New Roman"/>
-          <w:sz w:val="26"/>
-          <w:szCs w:val="26"/>
-        </w:rPr>
-        <w:t xml:space="preserve"> quy trình</w:t>
-      </w:r>
-      <w:r>
-        <w:rPr>
-          <w:rFonts w:ascii="Times New Roman" w:hAnsi="Times New Roman" w:cs="Times New Roman"/>
-          <w:sz w:val="26"/>
-          <w:szCs w:val="26"/>
-        </w:rPr>
-        <w:t xml:space="preserve"> xuất </w:t>
-      </w:r>
-      <w:r>
-        <w:rPr>
-          <w:rFonts w:ascii="Times New Roman" w:hAnsi="Times New Roman" w:cs="Times New Roman"/>
-          <w:sz w:val="26"/>
-          <w:szCs w:val="26"/>
-        </w:rPr>
-        <w:t>chuồng cho heo</w:t>
-      </w:r>
-      <w:r>
-        <w:rPr>
-          <w:rFonts w:ascii="Times New Roman" w:hAnsi="Times New Roman" w:cs="Times New Roman"/>
-          <w:sz w:val="26"/>
-          <w:szCs w:val="26"/>
-        </w:rPr>
-        <w:t xml:space="preserve"> t</w:t>
-      </w:r>
-      <w:r>
-        <w:rPr>
-          <w:rFonts w:ascii="Times New Roman" w:hAnsi="Times New Roman" w:cs="Times New Roman"/>
-          <w:sz w:val="26"/>
-          <w:szCs w:val="26"/>
-        </w:rPr>
-        <w:t>ại</w:t>
-      </w:r>
-      <w:r>
-        <w:rPr>
-          <w:rFonts w:ascii="Times New Roman" w:hAnsi="Times New Roman" w:cs="Times New Roman"/>
-          <w:sz w:val="26"/>
-          <w:szCs w:val="26"/>
-        </w:rPr>
-        <w:t xml:space="preserve"> chuồng cũ</w:t>
-      </w:r>
-    </w:p>
-    <w:p>
-      <w:pPr>
-        <w:pStyle w:val="ListParagraph"/>
-        <w:numPr>
-          <w:ilvl w:val="2"/>
-          <w:numId w:val="4"/>
-        </w:numPr>
-        <w:rPr>
-          <w:rFonts w:ascii="Times New Roman" w:hAnsi="Times New Roman" w:cs="Times New Roman"/>
-          <w:sz w:val="26"/>
-          <w:szCs w:val="26"/>
-        </w:rPr>
-      </w:pPr>
-      <w:r>
-        <w:rPr>
-          <w:rFonts w:ascii="Times New Roman" w:hAnsi="Times New Roman" w:cs="Times New Roman"/>
-          <w:sz w:val="26"/>
-          <w:szCs w:val="26"/>
-        </w:rPr>
-        <w:t>Cập nhật thông tin chuồng mới (thêm heo vào)</w:t>
-      </w:r>
-    </w:p>
-    <w:p>
-      <w:pPr>
-        <w:pStyle w:val="ListParagraph"/>
-        <w:numPr>
-          <w:ilvl w:val="2"/>
-          <w:numId w:val="4"/>
-        </w:numPr>
-        <w:rPr>
-          <w:rFonts w:ascii="Times New Roman" w:hAnsi="Times New Roman" w:cs="Times New Roman"/>
-          <w:sz w:val="26"/>
-          <w:szCs w:val="26"/>
-        </w:rPr>
-      </w:pPr>
-      <w:r>
-        <w:rPr>
-          <w:rFonts w:ascii="Times New Roman" w:hAnsi="Times New Roman" w:cs="Times New Roman"/>
-          <w:sz w:val="26"/>
-          <w:szCs w:val="26"/>
-        </w:rPr>
-        <w:t>Tiến hành đưa heo từ chuồng cũ sang chuồng mới</w:t>
-      </w:r>
-    </w:p>
-    <w:p>
-      <w:pPr>
-        <w:pStyle w:val="ListParagraph"/>
-        <w:numPr>
-          <w:ilvl w:val="0"/>
-          <w:numId w:val="4"/>
-        </w:numPr>
-        <w:rPr>
-          <w:rFonts w:ascii="Times New Roman" w:hAnsi="Times New Roman" w:cs="Times New Roman"/>
-          <w:sz w:val="26"/>
-          <w:szCs w:val="26"/>
-        </w:rPr>
-      </w:pPr>
-      <w:r>
-        <w:rPr>
-          <w:rFonts w:ascii="Times New Roman" w:hAnsi="Times New Roman" w:cs="Times New Roman"/>
-          <w:sz w:val="26"/>
-          <w:szCs w:val="26"/>
-        </w:rPr>
-        <w:t>Quy trình xuất chuồng:</w:t>
-      </w:r>
-    </w:p>
-    <w:p>
-      <w:pPr>
-        <w:pStyle w:val="ListParagraph"/>
-        <w:numPr>
-          <w:ilvl w:val="1"/>
-          <w:numId w:val="4"/>
-        </w:numPr>
-        <w:rPr>
-          <w:rFonts w:ascii="Times New Roman" w:hAnsi="Times New Roman" w:cs="Times New Roman"/>
-          <w:sz w:val="26"/>
-          <w:szCs w:val="26"/>
-        </w:rPr>
-      </w:pPr>
-      <w:r>
-        <w:rPr>
-          <w:rFonts w:ascii="Times New Roman" w:hAnsi="Times New Roman" w:cs="Times New Roman"/>
-          <w:sz w:val="26"/>
-          <w:szCs w:val="26"/>
-        </w:rPr>
-        <w:t>Xuất bán:</w:t>
-      </w:r>
-    </w:p>
-    <w:p>
-      <w:pPr>
-        <w:pStyle w:val="ListParagraph"/>
-        <w:numPr>
-          <w:ilvl w:val="2"/>
-          <w:numId w:val="4"/>
-        </w:numPr>
-        <w:rPr>
-          <w:rFonts w:ascii="Times New Roman" w:hAnsi="Times New Roman" w:cs="Times New Roman"/>
-          <w:sz w:val="26"/>
-          <w:szCs w:val="26"/>
-        </w:rPr>
-      </w:pPr>
-      <w:r>
-        <w:rPr>
-          <w:rFonts w:ascii="Times New Roman" w:hAnsi="Times New Roman" w:cs="Times New Roman"/>
-          <w:sz w:val="26"/>
-          <w:szCs w:val="26"/>
-        </w:rPr>
-        <w:t>Liên hệ nhà tiêu thụ</w:t>
-      </w:r>
-    </w:p>
-    <w:p>
-      <w:pPr>
-        <w:pStyle w:val="ListParagraph"/>
-        <w:numPr>
-          <w:ilvl w:val="2"/>
-          <w:numId w:val="4"/>
-        </w:numPr>
-        <w:rPr>
-          <w:rFonts w:ascii="Times New Roman" w:hAnsi="Times New Roman" w:cs="Times New Roman"/>
-          <w:sz w:val="26"/>
-          <w:szCs w:val="26"/>
-        </w:rPr>
-      </w:pPr>
-      <w:r>
-        <w:rPr>
-          <w:rFonts w:ascii="Times New Roman" w:hAnsi="Times New Roman" w:cs="Times New Roman"/>
-          <w:sz w:val="26"/>
-          <w:szCs w:val="26"/>
-        </w:rPr>
-        <w:t>Đưa heo ra khỏi chuồng</w:t>
-      </w:r>
-    </w:p>
-    <w:p>
-      <w:pPr>
-        <w:pStyle w:val="ListParagraph"/>
-        <w:numPr>
-          <w:ilvl w:val="2"/>
-          <w:numId w:val="4"/>
-        </w:numPr>
-        <w:rPr>
-          <w:rFonts w:ascii="Times New Roman" w:hAnsi="Times New Roman" w:cs="Times New Roman"/>
-          <w:sz w:val="26"/>
-          <w:szCs w:val="26"/>
-        </w:rPr>
-      </w:pPr>
-      <w:r>
-        <w:rPr>
-          <w:rFonts w:ascii="Times New Roman" w:hAnsi="Times New Roman" w:cs="Times New Roman"/>
-          <w:sz w:val="26"/>
-          <w:szCs w:val="26"/>
-        </w:rPr>
-        <w:t>Cân, đo thông tin lần cuối và lưu vào hệ thống</w:t>
-      </w:r>
-    </w:p>
-    <w:p>
-      <w:pPr>
-        <w:pStyle w:val="ListParagraph"/>
-        <w:numPr>
-          <w:ilvl w:val="2"/>
-          <w:numId w:val="4"/>
-        </w:numPr>
-        <w:rPr>
-          <w:rFonts w:ascii="Times New Roman" w:hAnsi="Times New Roman" w:cs="Times New Roman"/>
-          <w:sz w:val="26"/>
-          <w:szCs w:val="26"/>
-        </w:rPr>
-      </w:pPr>
-      <w:r>
-        <w:rPr>
-          <w:rFonts w:ascii="Times New Roman" w:hAnsi="Times New Roman" w:cs="Times New Roman"/>
-          <w:sz w:val="26"/>
-          <w:szCs w:val="26"/>
-        </w:rPr>
-        <w:t>Thực hiện quy trình bán heo</w:t>
-      </w:r>
-    </w:p>
-    <w:p>
-      <w:pPr>
-        <w:pStyle w:val="ListParagraph"/>
-        <w:numPr>
-          <w:ilvl w:val="1"/>
-          <w:numId w:val="4"/>
-        </w:numPr>
-        <w:rPr>
-          <w:rFonts w:ascii="Times New Roman" w:hAnsi="Times New Roman" w:cs="Times New Roman"/>
-          <w:sz w:val="26"/>
-          <w:szCs w:val="26"/>
-        </w:rPr>
-      </w:pPr>
-      <w:r>
-        <w:rPr>
-          <w:rFonts w:ascii="Times New Roman" w:hAnsi="Times New Roman" w:cs="Times New Roman"/>
-          <w:sz w:val="26"/>
-          <w:szCs w:val="26"/>
-        </w:rPr>
-        <w:t>Xuất sang chuồng khác:</w:t>
-      </w:r>
-    </w:p>
-    <w:p>
-      <w:pPr>
-        <w:pStyle w:val="ListParagraph"/>
-        <w:numPr>
-          <w:ilvl w:val="2"/>
-          <w:numId w:val="4"/>
-        </w:numPr>
-        <w:rPr>
-          <w:rFonts w:ascii="Times New Roman" w:hAnsi="Times New Roman" w:cs="Times New Roman"/>
-          <w:sz w:val="26"/>
-          <w:szCs w:val="26"/>
-        </w:rPr>
-      </w:pPr>
-      <w:r>
-        <w:rPr>
-          <w:rFonts w:ascii="Times New Roman" w:hAnsi="Times New Roman" w:cs="Times New Roman"/>
-          <w:sz w:val="26"/>
-          <w:szCs w:val="26"/>
-        </w:rPr>
-        <w:t>Xác định chuồng nuôi phù hợp</w:t>
-      </w:r>
-    </w:p>
-    <w:p>
-      <w:pPr>
-        <w:pStyle w:val="ListParagraph"/>
-        <w:numPr>
-          <w:ilvl w:val="2"/>
-          <w:numId w:val="4"/>
-        </w:numPr>
-        <w:rPr>
-          <w:rFonts w:ascii="Times New Roman" w:hAnsi="Times New Roman" w:cs="Times New Roman"/>
-          <w:sz w:val="26"/>
-          <w:szCs w:val="26"/>
-        </w:rPr>
-      </w:pPr>
-      <w:r>
-        <w:rPr>
-          <w:rFonts w:ascii="Times New Roman" w:hAnsi="Times New Roman" w:cs="Times New Roman"/>
-          <w:sz w:val="26"/>
-          <w:szCs w:val="26"/>
-        </w:rPr>
-        <w:t>Cập nhật thông tin chuồng cũ (xóa heo khỏi chuồng)</w:t>
-      </w:r>
-    </w:p>
-    <w:p>
-      <w:pPr>
-        <w:pStyle w:val="ListParagraph"/>
-        <w:numPr>
-          <w:ilvl w:val="2"/>
-          <w:numId w:val="4"/>
-        </w:numPr>
-        <w:rPr>
-          <w:rFonts w:ascii="Times New Roman" w:hAnsi="Times New Roman" w:cs="Times New Roman"/>
-          <w:sz w:val="26"/>
-          <w:szCs w:val="26"/>
-        </w:rPr>
-      </w:pPr>
-      <w:r>
-        <w:rPr>
-          <w:rFonts w:ascii="Times New Roman" w:hAnsi="Times New Roman" w:cs="Times New Roman"/>
-          <w:sz w:val="26"/>
-          <w:szCs w:val="26"/>
-        </w:rPr>
-        <w:t>Tiến hành đưa heo ra khỏi chuồng</w:t>
-      </w:r>
-    </w:p>
-    <w:p>
-      <w:pPr>
-        <w:pStyle w:val="ListParagraph"/>
-        <w:numPr>
-          <w:ilvl w:val="2"/>
-          <w:numId w:val="4"/>
-        </w:numPr>
-        <w:rPr>
-          <w:rFonts w:ascii="Times New Roman" w:hAnsi="Times New Roman" w:cs="Times New Roman"/>
-          <w:sz w:val="26"/>
-          <w:szCs w:val="26"/>
-        </w:rPr>
-      </w:pPr>
-      <w:r>
-        <w:rPr>
-          <w:rFonts w:ascii="Times New Roman" w:hAnsi="Times New Roman" w:cs="Times New Roman"/>
-          <w:sz w:val="26"/>
-          <w:szCs w:val="26"/>
-        </w:rPr>
-        <w:t>Thực hiện quy trình nhập heo tại chuồng mới</w:t>
-      </w:r>
-    </w:p>
-    <w:p>
-      <w:pPr>
-        <w:pStyle w:val="ListParagraph"/>
-        <w:numPr>
-          <w:ilvl w:val="0"/>
-          <w:numId w:val="4"/>
-        </w:numPr>
-        <w:rPr>
-          <w:rFonts w:ascii="Times New Roman" w:hAnsi="Times New Roman" w:cs="Times New Roman"/>
-          <w:sz w:val="26"/>
-          <w:szCs w:val="26"/>
-        </w:rPr>
-      </w:pPr>
-      <w:r>
-        <w:rPr>
-          <w:rFonts w:ascii="Times New Roman" w:hAnsi="Times New Roman" w:cs="Times New Roman"/>
-          <w:sz w:val="26"/>
-          <w:szCs w:val="26"/>
-        </w:rPr>
-        <w:t>Quy trình cho ăn:</w:t>
-      </w:r>
-    </w:p>
-    <w:p>
-      <w:pPr>
-        <w:pStyle w:val="ListParagraph"/>
-        <w:ind w:firstLine="360"/>
-        <w:rPr>
-          <w:rFonts w:ascii="Times New Roman" w:hAnsi="Times New Roman" w:cs="Times New Roman"/>
-          <w:sz w:val="26"/>
-          <w:szCs w:val="26"/>
-        </w:rPr>
-      </w:pPr>
-      <w:r>
-        <w:rPr>
-          <w:rFonts w:ascii="Times New Roman" w:hAnsi="Times New Roman" w:cs="Times New Roman"/>
-          <w:sz w:val="26"/>
-          <w:szCs w:val="26"/>
-        </w:rPr>
-        <w:t>Việc cho ăn được thực hiện theo từng chuồng và bao gồm các thao tác</w:t>
-      </w:r>
-    </w:p>
-    <w:p>
-      <w:pPr>
-        <w:pStyle w:val="ListParagraph"/>
-        <w:numPr>
-          <w:ilvl w:val="1"/>
-          <w:numId w:val="4"/>
-        </w:numPr>
-        <w:rPr>
-          <w:rFonts w:ascii="Times New Roman" w:hAnsi="Times New Roman" w:cs="Times New Roman"/>
-          <w:sz w:val="26"/>
-          <w:szCs w:val="26"/>
-        </w:rPr>
-      </w:pPr>
-      <w:r>
-        <w:rPr>
-          <w:rFonts w:ascii="Times New Roman" w:hAnsi="Times New Roman" w:cs="Times New Roman"/>
-          <w:sz w:val="26"/>
-          <w:szCs w:val="26"/>
-        </w:rPr>
-        <w:t>Xác định chuồng cần cho ăn</w:t>
-      </w:r>
-    </w:p>
-    <w:p>
-      <w:pPr>
-        <w:pStyle w:val="ListParagraph"/>
-        <w:numPr>
-          <w:ilvl w:val="1"/>
-          <w:numId w:val="4"/>
-        </w:numPr>
-        <w:rPr>
-          <w:rFonts w:ascii="Times New Roman" w:hAnsi="Times New Roman" w:cs="Times New Roman"/>
-          <w:sz w:val="26"/>
-          <w:szCs w:val="26"/>
-        </w:rPr>
-      </w:pPr>
-      <w:r>
-        <w:rPr>
-          <w:rFonts w:ascii="Times New Roman" w:hAnsi="Times New Roman" w:cs="Times New Roman"/>
-          <w:sz w:val="26"/>
-          <w:szCs w:val="26"/>
-        </w:rPr>
-        <w:t>Xác định loại thức ăn dành cho heo trong chuồng đó</w:t>
-      </w:r>
-    </w:p>
-    <w:p>
-      <w:pPr>
-        <w:pStyle w:val="ListParagraph"/>
-        <w:numPr>
-          <w:ilvl w:val="1"/>
-          <w:numId w:val="4"/>
-        </w:numPr>
-        <w:rPr>
-          <w:rFonts w:ascii="Times New Roman" w:hAnsi="Times New Roman" w:cs="Times New Roman"/>
-          <w:sz w:val="26"/>
-          <w:szCs w:val="26"/>
-        </w:rPr>
-      </w:pPr>
-      <w:r>
-        <w:rPr>
-          <w:rFonts w:ascii="Times New Roman" w:hAnsi="Times New Roman" w:cs="Times New Roman"/>
-          <w:sz w:val="26"/>
-          <w:szCs w:val="26"/>
-        </w:rPr>
-        <w:t>Kiểm tra lượng tồn kho của loại thức ăn đó và nhắc nhở nếu lượng thức ăn dưới mức cảnh báo cho người dùng được biết</w:t>
-      </w:r>
-    </w:p>
-    <w:p>
-      <w:pPr>
-        <w:pStyle w:val="ListParagraph"/>
-        <w:numPr>
-          <w:ilvl w:val="1"/>
-          <w:numId w:val="4"/>
-        </w:numPr>
-        <w:rPr>
-          <w:rFonts w:ascii="Times New Roman" w:hAnsi="Times New Roman" w:cs="Times New Roman"/>
-          <w:sz w:val="26"/>
-          <w:szCs w:val="26"/>
-        </w:rPr>
-      </w:pPr>
-      <w:r>
-        <w:rPr>
-          <w:rFonts w:ascii="Times New Roman" w:hAnsi="Times New Roman" w:cs="Times New Roman"/>
-          <w:sz w:val="26"/>
-          <w:szCs w:val="26"/>
-        </w:rPr>
-        <w:t>Xác định cụ thể những bao thức ăn được lấy</w:t>
-      </w:r>
-    </w:p>
-    <w:p>
-      <w:pPr>
-        <w:pStyle w:val="ListParagraph"/>
-        <w:numPr>
-          <w:ilvl w:val="1"/>
-          <w:numId w:val="4"/>
-        </w:numPr>
-        <w:rPr>
-          <w:rFonts w:ascii="Times New Roman" w:hAnsi="Times New Roman" w:cs="Times New Roman"/>
-          <w:sz w:val="26"/>
-          <w:szCs w:val="26"/>
-        </w:rPr>
-      </w:pPr>
-      <w:r>
-        <w:rPr>
-          <w:rFonts w:ascii="Times New Roman" w:hAnsi="Times New Roman" w:cs="Times New Roman"/>
-          <w:sz w:val="26"/>
-          <w:szCs w:val="26"/>
-        </w:rPr>
-        <w:t>Tiến hành đem thức ăn cho vào chuồng</w:t>
-      </w:r>
-    </w:p>
-    <w:p>
-      <w:pPr>
-        <w:pStyle w:val="ListParagraph"/>
-        <w:numPr>
-          <w:ilvl w:val="1"/>
-          <w:numId w:val="4"/>
-        </w:numPr>
-        <w:rPr>
-          <w:rFonts w:ascii="Times New Roman" w:hAnsi="Times New Roman" w:cs="Times New Roman"/>
-          <w:sz w:val="26"/>
-          <w:szCs w:val="26"/>
-        </w:rPr>
-      </w:pPr>
-      <w:r>
-        <w:rPr>
-          <w:rFonts w:ascii="Times New Roman" w:hAnsi="Times New Roman" w:cs="Times New Roman"/>
-          <w:sz w:val="26"/>
-          <w:szCs w:val="26"/>
-        </w:rPr>
-        <w:t>Cập nhật thông tin cho các bao thức ăn vừa lấy</w:t>
-      </w:r>
-      <w:r>
-        <w:rPr>
-          <w:rFonts w:ascii="Times New Roman" w:hAnsi="Times New Roman" w:cs="Times New Roman"/>
-          <w:sz w:val="26"/>
-          <w:szCs w:val="26"/>
-        </w:rPr>
-        <w:t xml:space="preserve"> (cập nhật lượng còn lại)</w:t>
-      </w:r>
-    </w:p>
-    <w:p>
-      <w:pPr>
-        <w:pStyle w:val="ListParagraph"/>
-        <w:numPr>
-          <w:ilvl w:val="1"/>
-          <w:numId w:val="4"/>
-        </w:numPr>
-        <w:rPr>
-          <w:rFonts w:ascii="Times New Roman" w:hAnsi="Times New Roman" w:cs="Times New Roman"/>
-          <w:sz w:val="26"/>
-          <w:szCs w:val="26"/>
-        </w:rPr>
-      </w:pPr>
-      <w:r>
-        <w:rPr>
-          <w:rFonts w:ascii="Times New Roman" w:hAnsi="Times New Roman" w:cs="Times New Roman"/>
-          <w:sz w:val="26"/>
-          <w:szCs w:val="26"/>
-        </w:rPr>
-        <w:t>Ghi nhận lịch sử cho ăn</w:t>
-      </w:r>
-    </w:p>
-    <w:p>
-      <w:pPr>
-        <w:pStyle w:val="ListParagraph"/>
-        <w:numPr>
-          <w:ilvl w:val="0"/>
-          <w:numId w:val="4"/>
-        </w:numPr>
-        <w:rPr>
-          <w:rFonts w:ascii="Times New Roman" w:hAnsi="Times New Roman" w:cs="Times New Roman"/>
-          <w:sz w:val="26"/>
-          <w:szCs w:val="26"/>
-        </w:rPr>
-      </w:pPr>
-      <w:r>
-        <w:rPr>
-          <w:rFonts w:ascii="Times New Roman" w:hAnsi="Times New Roman" w:cs="Times New Roman"/>
-          <w:sz w:val="26"/>
-          <w:szCs w:val="26"/>
-        </w:rPr>
-        <w:t>Quy trình khám bệnh:</w:t>
-      </w:r>
-    </w:p>
-    <w:p>
-      <w:pPr>
-        <w:pStyle w:val="ListParagraph"/>
-        <w:ind w:firstLine="720"/>
-        <w:rPr>
-          <w:rFonts w:ascii="Times New Roman" w:hAnsi="Times New Roman" w:cs="Times New Roman"/>
-          <w:sz w:val="26"/>
-          <w:szCs w:val="26"/>
-        </w:rPr>
-      </w:pPr>
-      <w:r>
-        <w:rPr>
-          <w:rFonts w:ascii="Times New Roman" w:hAnsi="Times New Roman" w:cs="Times New Roman"/>
-          <w:sz w:val="26"/>
-          <w:szCs w:val="26"/>
-        </w:rPr>
-        <w:t>Quy trình khám bệnh diễn ra khi phát hiện biểu hiện lạ thường từ heo trong nông trại</w:t>
-      </w:r>
-    </w:p>
-    <w:p>
-      <w:pPr>
-        <w:pStyle w:val="ListParagraph"/>
-        <w:numPr>
-          <w:ilvl w:val="1"/>
-          <w:numId w:val="4"/>
-        </w:numPr>
-        <w:rPr>
-          <w:rFonts w:ascii="Times New Roman" w:hAnsi="Times New Roman" w:cs="Times New Roman"/>
-          <w:sz w:val="26"/>
-          <w:szCs w:val="26"/>
-        </w:rPr>
-      </w:pPr>
-      <w:r>
-        <w:rPr>
-          <w:rFonts w:ascii="Times New Roman" w:hAnsi="Times New Roman" w:cs="Times New Roman"/>
-          <w:sz w:val="26"/>
-          <w:szCs w:val="26"/>
-        </w:rPr>
-        <w:lastRenderedPageBreak/>
-        <w:t>Xác định con heo có biểu hiện lạ thường</w:t>
-      </w:r>
-    </w:p>
-    <w:p>
-      <w:pPr>
-        <w:pStyle w:val="ListParagraph"/>
-        <w:numPr>
-          <w:ilvl w:val="1"/>
-          <w:numId w:val="4"/>
-        </w:numPr>
-        <w:rPr>
-          <w:rFonts w:ascii="Times New Roman" w:hAnsi="Times New Roman" w:cs="Times New Roman"/>
-          <w:sz w:val="26"/>
-          <w:szCs w:val="26"/>
-        </w:rPr>
-      </w:pPr>
-      <w:r>
-        <w:rPr>
-          <w:rFonts w:ascii="Times New Roman" w:hAnsi="Times New Roman" w:cs="Times New Roman"/>
-          <w:sz w:val="26"/>
-          <w:szCs w:val="26"/>
-        </w:rPr>
-        <w:t>Tạo bệnh án cho heo trên hệ thống</w:t>
-      </w:r>
-    </w:p>
-    <w:p>
-      <w:pPr>
-        <w:pStyle w:val="ListParagraph"/>
-        <w:numPr>
-          <w:ilvl w:val="1"/>
-          <w:numId w:val="4"/>
-        </w:numPr>
-        <w:rPr>
-          <w:rFonts w:ascii="Times New Roman" w:hAnsi="Times New Roman" w:cs="Times New Roman"/>
-          <w:sz w:val="26"/>
-          <w:szCs w:val="26"/>
-        </w:rPr>
-      </w:pPr>
-      <w:r>
-        <w:rPr>
-          <w:rFonts w:ascii="Times New Roman" w:hAnsi="Times New Roman" w:cs="Times New Roman"/>
-          <w:sz w:val="26"/>
-          <w:szCs w:val="26"/>
-        </w:rPr>
-        <w:t>Cân, đo thông tin cơ bản</w:t>
-      </w:r>
-      <w:r>
-        <w:rPr>
-          <w:rFonts w:ascii="Times New Roman" w:hAnsi="Times New Roman" w:cs="Times New Roman"/>
-          <w:sz w:val="26"/>
-          <w:szCs w:val="26"/>
-        </w:rPr>
-        <w:t xml:space="preserve"> và ghi nhận lại biểu hiện lạ vào bệnh án</w:t>
-      </w:r>
-    </w:p>
-    <w:p>
-      <w:pPr>
-        <w:pStyle w:val="ListParagraph"/>
-        <w:numPr>
-          <w:ilvl w:val="1"/>
-          <w:numId w:val="4"/>
-        </w:numPr>
-        <w:rPr>
-          <w:rFonts w:ascii="Times New Roman" w:hAnsi="Times New Roman" w:cs="Times New Roman"/>
-          <w:sz w:val="26"/>
-          <w:szCs w:val="26"/>
-        </w:rPr>
-      </w:pPr>
-      <w:r>
-        <w:rPr>
-          <w:rFonts w:ascii="Times New Roman" w:hAnsi="Times New Roman" w:cs="Times New Roman"/>
-          <w:sz w:val="26"/>
-          <w:szCs w:val="26"/>
-        </w:rPr>
-        <w:t>Liên lạc với bác sĩ thú y để xác định bệnh và lựa chọn phương án chữa trị</w:t>
-      </w:r>
-    </w:p>
-    <w:p>
-      <w:pPr>
-        <w:pStyle w:val="ListParagraph"/>
-        <w:numPr>
-          <w:ilvl w:val="1"/>
-          <w:numId w:val="4"/>
-        </w:numPr>
-        <w:rPr>
-          <w:rFonts w:ascii="Times New Roman" w:hAnsi="Times New Roman" w:cs="Times New Roman"/>
-          <w:sz w:val="26"/>
-          <w:szCs w:val="26"/>
-        </w:rPr>
-      </w:pPr>
-      <w:r>
-        <w:rPr>
-          <w:rFonts w:ascii="Times New Roman" w:hAnsi="Times New Roman" w:cs="Times New Roman"/>
-          <w:sz w:val="26"/>
-          <w:szCs w:val="26"/>
-        </w:rPr>
-        <w:t>Lưu trữ thông tin bệnh và phương án chữa trị vào bệnh án</w:t>
-      </w:r>
-    </w:p>
-    <w:p>
-      <w:pPr>
-        <w:pStyle w:val="ListParagraph"/>
-        <w:numPr>
-          <w:ilvl w:val="0"/>
-          <w:numId w:val="4"/>
-        </w:numPr>
-        <w:rPr>
-          <w:rFonts w:ascii="Times New Roman" w:hAnsi="Times New Roman" w:cs="Times New Roman"/>
-          <w:sz w:val="26"/>
-          <w:szCs w:val="26"/>
-        </w:rPr>
-      </w:pPr>
-      <w:r>
-        <w:rPr>
-          <w:rFonts w:ascii="Times New Roman" w:hAnsi="Times New Roman" w:cs="Times New Roman"/>
-          <w:sz w:val="26"/>
-          <w:szCs w:val="26"/>
-        </w:rPr>
-        <w:t>Quy trình dùng</w:t>
-      </w:r>
-      <w:r>
-        <w:rPr>
-          <w:rFonts w:ascii="Times New Roman" w:hAnsi="Times New Roman" w:cs="Times New Roman"/>
-          <w:sz w:val="26"/>
-          <w:szCs w:val="26"/>
-        </w:rPr>
-        <w:t xml:space="preserve"> thuốc:</w:t>
-      </w:r>
-    </w:p>
-    <w:p>
-      <w:pPr>
-        <w:pStyle w:val="ListParagraph"/>
-        <w:numPr>
-          <w:ilvl w:val="1"/>
-          <w:numId w:val="4"/>
-        </w:numPr>
-        <w:rPr>
-          <w:rFonts w:ascii="Times New Roman" w:hAnsi="Times New Roman" w:cs="Times New Roman"/>
-          <w:sz w:val="26"/>
-          <w:szCs w:val="26"/>
-        </w:rPr>
-      </w:pPr>
-      <w:r>
-        <w:rPr>
-          <w:rFonts w:ascii="Times New Roman" w:hAnsi="Times New Roman" w:cs="Times New Roman"/>
-          <w:sz w:val="26"/>
-          <w:szCs w:val="26"/>
-        </w:rPr>
-        <w:t>Xác định con heo cần dùng thuốc</w:t>
-      </w:r>
-    </w:p>
-    <w:p>
-      <w:pPr>
-        <w:pStyle w:val="ListParagraph"/>
-        <w:numPr>
-          <w:ilvl w:val="1"/>
-          <w:numId w:val="4"/>
-        </w:numPr>
-        <w:rPr>
-          <w:rFonts w:ascii="Times New Roman" w:hAnsi="Times New Roman" w:cs="Times New Roman"/>
-          <w:sz w:val="26"/>
-          <w:szCs w:val="26"/>
-        </w:rPr>
-      </w:pPr>
-      <w:r>
-        <w:rPr>
-          <w:rFonts w:ascii="Times New Roman" w:hAnsi="Times New Roman" w:cs="Times New Roman"/>
-          <w:sz w:val="26"/>
-          <w:szCs w:val="26"/>
-        </w:rPr>
-        <w:t>Xác định loại thuốc cần dùng dựa trên bệnh án của heo</w:t>
-      </w:r>
-    </w:p>
-    <w:p>
-      <w:pPr>
-        <w:pStyle w:val="ListParagraph"/>
-        <w:numPr>
-          <w:ilvl w:val="1"/>
-          <w:numId w:val="4"/>
-        </w:numPr>
-        <w:rPr>
-          <w:rFonts w:ascii="Times New Roman" w:hAnsi="Times New Roman" w:cs="Times New Roman"/>
-          <w:sz w:val="26"/>
-          <w:szCs w:val="26"/>
-        </w:rPr>
-      </w:pPr>
-      <w:r>
-        <w:rPr>
-          <w:rFonts w:ascii="Times New Roman" w:hAnsi="Times New Roman" w:cs="Times New Roman"/>
-          <w:sz w:val="26"/>
-          <w:szCs w:val="26"/>
-        </w:rPr>
-        <w:t xml:space="preserve">Kiểm tra lượng tồn kho của loại thuốc đó và thông báo nếu </w:t>
-      </w:r>
-      <w:r>
-        <w:rPr>
-          <w:rFonts w:ascii="Times New Roman" w:hAnsi="Times New Roman" w:cs="Times New Roman"/>
-          <w:sz w:val="26"/>
-          <w:szCs w:val="26"/>
-        </w:rPr>
-        <w:t>nếu lượng tồn kho dưới mức cảnh báo cho người dùng biết</w:t>
-      </w:r>
-    </w:p>
-    <w:p>
-      <w:pPr>
-        <w:pStyle w:val="ListParagraph"/>
-        <w:numPr>
-          <w:ilvl w:val="1"/>
-          <w:numId w:val="4"/>
-        </w:numPr>
-        <w:rPr>
-          <w:rFonts w:ascii="Times New Roman" w:hAnsi="Times New Roman" w:cs="Times New Roman"/>
-          <w:sz w:val="26"/>
-          <w:szCs w:val="26"/>
-        </w:rPr>
-      </w:pPr>
-      <w:r>
-        <w:rPr>
-          <w:rFonts w:ascii="Times New Roman" w:hAnsi="Times New Roman" w:cs="Times New Roman"/>
-          <w:sz w:val="26"/>
-          <w:szCs w:val="26"/>
-        </w:rPr>
-        <w:t>Xác định cụ thể những lọ thuốc được dùng</w:t>
-      </w:r>
-    </w:p>
-    <w:p>
-      <w:pPr>
-        <w:pStyle w:val="ListParagraph"/>
-        <w:numPr>
-          <w:ilvl w:val="1"/>
-          <w:numId w:val="4"/>
-        </w:numPr>
-        <w:rPr>
-          <w:rFonts w:ascii="Times New Roman" w:hAnsi="Times New Roman" w:cs="Times New Roman"/>
-          <w:sz w:val="26"/>
-          <w:szCs w:val="26"/>
-        </w:rPr>
-      </w:pPr>
-      <w:r>
-        <w:rPr>
-          <w:rFonts w:ascii="Times New Roman" w:hAnsi="Times New Roman" w:cs="Times New Roman"/>
-          <w:sz w:val="26"/>
-          <w:szCs w:val="26"/>
-        </w:rPr>
-        <w:t>Tiến hành dùng thuốc trên heo</w:t>
-      </w:r>
-    </w:p>
-    <w:p>
-      <w:pPr>
-        <w:pStyle w:val="ListParagraph"/>
-        <w:numPr>
-          <w:ilvl w:val="1"/>
-          <w:numId w:val="4"/>
-        </w:numPr>
-        <w:rPr>
-          <w:rFonts w:ascii="Times New Roman" w:hAnsi="Times New Roman" w:cs="Times New Roman"/>
-          <w:sz w:val="26"/>
-          <w:szCs w:val="26"/>
-        </w:rPr>
-      </w:pPr>
-      <w:r>
-        <w:rPr>
-          <w:rFonts w:ascii="Times New Roman" w:hAnsi="Times New Roman" w:cs="Times New Roman"/>
-          <w:sz w:val="26"/>
-          <w:szCs w:val="26"/>
-        </w:rPr>
-        <w:t>Cập nhật thông tin những lọ thuốc được dùng (cập nhật lượng còn lại)</w:t>
-      </w:r>
-    </w:p>
-    <w:p>
-      <w:pPr>
-        <w:pStyle w:val="ListParagraph"/>
-        <w:numPr>
-          <w:ilvl w:val="1"/>
-          <w:numId w:val="4"/>
-        </w:numPr>
-        <w:rPr>
-          <w:rFonts w:ascii="Times New Roman" w:hAnsi="Times New Roman" w:cs="Times New Roman"/>
-          <w:sz w:val="26"/>
-          <w:szCs w:val="26"/>
-        </w:rPr>
-      </w:pPr>
-      <w:r>
-        <w:rPr>
-          <w:rFonts w:ascii="Times New Roman" w:hAnsi="Times New Roman" w:cs="Times New Roman"/>
-          <w:sz w:val="26"/>
-          <w:szCs w:val="26"/>
-        </w:rPr>
-        <w:t>Ghi nhận lịch sử dùng thuốc</w:t>
-      </w:r>
-    </w:p>
-    <w:p>
-      <w:pPr>
-        <w:pStyle w:val="ListParagraph"/>
-        <w:numPr>
-          <w:ilvl w:val="0"/>
-          <w:numId w:val="4"/>
-        </w:numPr>
-        <w:rPr>
-          <w:rFonts w:ascii="Times New Roman" w:hAnsi="Times New Roman" w:cs="Times New Roman"/>
-          <w:sz w:val="26"/>
-          <w:szCs w:val="26"/>
-        </w:rPr>
-      </w:pPr>
-      <w:r>
-        <w:rPr>
-          <w:rFonts w:ascii="Times New Roman" w:hAnsi="Times New Roman" w:cs="Times New Roman"/>
-          <w:sz w:val="26"/>
-          <w:szCs w:val="26"/>
-        </w:rPr>
-        <w:t>Quy trình ghi nhận thai kỳ:</w:t>
-      </w:r>
-    </w:p>
-    <w:p>
-      <w:pPr>
-        <w:pStyle w:val="ListParagraph"/>
-        <w:numPr>
-          <w:ilvl w:val="1"/>
-          <w:numId w:val="4"/>
-        </w:numPr>
-        <w:rPr>
-          <w:rFonts w:ascii="Times New Roman" w:hAnsi="Times New Roman" w:cs="Times New Roman"/>
-          <w:sz w:val="26"/>
-          <w:szCs w:val="26"/>
-        </w:rPr>
-      </w:pPr>
-      <w:r>
-        <w:rPr>
-          <w:rFonts w:ascii="Times New Roman" w:hAnsi="Times New Roman" w:cs="Times New Roman"/>
-          <w:sz w:val="26"/>
-          <w:szCs w:val="26"/>
-        </w:rPr>
-        <w:t>Ghi nhận thông tin thời gian heo động/mang thai/đẻ con</w:t>
-      </w:r>
-    </w:p>
-    <w:p>
-      <w:pPr>
-        <w:pStyle w:val="ListParagraph"/>
-        <w:numPr>
-          <w:ilvl w:val="0"/>
-          <w:numId w:val="4"/>
-        </w:numPr>
-        <w:rPr>
-          <w:rFonts w:ascii="Times New Roman" w:hAnsi="Times New Roman" w:cs="Times New Roman"/>
-          <w:sz w:val="26"/>
-          <w:szCs w:val="26"/>
-        </w:rPr>
-      </w:pPr>
-      <w:r>
-        <w:rPr>
-          <w:rFonts w:ascii="Times New Roman" w:hAnsi="Times New Roman" w:cs="Times New Roman"/>
-          <w:sz w:val="26"/>
-          <w:szCs w:val="26"/>
-        </w:rPr>
-        <w:t>Quy trình thả tinh:</w:t>
-      </w:r>
-    </w:p>
-    <w:p>
-      <w:pPr>
-        <w:pStyle w:val="ListParagraph"/>
-        <w:numPr>
-          <w:ilvl w:val="1"/>
-          <w:numId w:val="4"/>
-        </w:numPr>
-        <w:rPr>
-          <w:rFonts w:ascii="Times New Roman" w:hAnsi="Times New Roman" w:cs="Times New Roman"/>
-          <w:sz w:val="26"/>
-          <w:szCs w:val="26"/>
-        </w:rPr>
-      </w:pPr>
-      <w:r>
-        <w:rPr>
-          <w:rFonts w:ascii="Times New Roman" w:hAnsi="Times New Roman" w:cs="Times New Roman"/>
-          <w:sz w:val="26"/>
-          <w:szCs w:val="26"/>
-        </w:rPr>
-        <w:t>Xác định heo cần thả tinh</w:t>
-      </w:r>
-    </w:p>
-    <w:p>
-      <w:pPr>
-        <w:pStyle w:val="ListParagraph"/>
-        <w:numPr>
-          <w:ilvl w:val="1"/>
-          <w:numId w:val="4"/>
-        </w:numPr>
-        <w:rPr>
-          <w:rFonts w:ascii="Times New Roman" w:hAnsi="Times New Roman" w:cs="Times New Roman"/>
-          <w:sz w:val="26"/>
-          <w:szCs w:val="26"/>
-        </w:rPr>
-      </w:pPr>
-      <w:r>
-        <w:rPr>
-          <w:rFonts w:ascii="Times New Roman" w:hAnsi="Times New Roman" w:cs="Times New Roman"/>
-          <w:sz w:val="26"/>
-          <w:szCs w:val="26"/>
-        </w:rPr>
-        <w:t>Xác định loại tinh muốn thả</w:t>
-      </w:r>
-    </w:p>
-    <w:p>
-      <w:pPr>
-        <w:pStyle w:val="ListParagraph"/>
-        <w:numPr>
-          <w:ilvl w:val="1"/>
-          <w:numId w:val="4"/>
-        </w:numPr>
-        <w:rPr>
-          <w:rFonts w:ascii="Times New Roman" w:hAnsi="Times New Roman" w:cs="Times New Roman"/>
-          <w:sz w:val="26"/>
-          <w:szCs w:val="26"/>
-        </w:rPr>
-      </w:pPr>
-      <w:r>
-        <w:rPr>
-          <w:rFonts w:ascii="Times New Roman" w:hAnsi="Times New Roman" w:cs="Times New Roman"/>
-          <w:sz w:val="26"/>
-          <w:szCs w:val="26"/>
-        </w:rPr>
-        <w:t>Nhận tinh từ nhà cung cấp</w:t>
-      </w:r>
-    </w:p>
-    <w:p>
-      <w:pPr>
-        <w:pStyle w:val="ListParagraph"/>
-        <w:numPr>
-          <w:ilvl w:val="1"/>
-          <w:numId w:val="4"/>
-        </w:numPr>
-        <w:rPr>
-          <w:rFonts w:ascii="Times New Roman" w:hAnsi="Times New Roman" w:cs="Times New Roman"/>
-          <w:sz w:val="26"/>
-          <w:szCs w:val="26"/>
-        </w:rPr>
-      </w:pPr>
-      <w:r>
-        <w:rPr>
-          <w:rFonts w:ascii="Times New Roman" w:hAnsi="Times New Roman" w:cs="Times New Roman"/>
-          <w:sz w:val="26"/>
-          <w:szCs w:val="26"/>
-        </w:rPr>
-        <w:t>Nhập thông tin tinh vào hệ thống</w:t>
-      </w:r>
-    </w:p>
-    <w:p>
-      <w:pPr>
-        <w:pStyle w:val="ListParagraph"/>
-        <w:numPr>
-          <w:ilvl w:val="1"/>
-          <w:numId w:val="4"/>
-        </w:numPr>
-        <w:rPr>
-          <w:rFonts w:ascii="Times New Roman" w:hAnsi="Times New Roman" w:cs="Times New Roman"/>
-          <w:sz w:val="26"/>
-          <w:szCs w:val="26"/>
-        </w:rPr>
-      </w:pPr>
-      <w:r>
-        <w:rPr>
-          <w:rFonts w:ascii="Times New Roman" w:hAnsi="Times New Roman" w:cs="Times New Roman"/>
-          <w:sz w:val="26"/>
-          <w:szCs w:val="26"/>
-        </w:rPr>
-        <w:t>Ghi nhận thông tin thời gian thả tinh</w:t>
-      </w:r>
-    </w:p>
-    <w:p>
-      <w:pPr>
-        <w:pStyle w:val="ListParagraph"/>
-        <w:numPr>
-          <w:ilvl w:val="1"/>
-          <w:numId w:val="5"/>
-        </w:numPr>
-        <w:rPr>
-          <w:rFonts w:ascii="Times New Roman" w:hAnsi="Times New Roman" w:cs="Times New Roman"/>
-          <w:sz w:val="26"/>
-          <w:szCs w:val="26"/>
-        </w:rPr>
-      </w:pPr>
-      <w:r>
-        <w:rPr>
-          <w:rFonts w:ascii="Times New Roman" w:hAnsi="Times New Roman" w:cs="Times New Roman"/>
-          <w:sz w:val="26"/>
-          <w:szCs w:val="26"/>
-        </w:rPr>
-        <w:t>Hoạt động quản lý thức ăn</w:t>
-      </w:r>
-    </w:p>
-    <w:p>
-      <w:pPr>
-        <w:pStyle w:val="ListParagraph"/>
-        <w:numPr>
-          <w:ilvl w:val="0"/>
-          <w:numId w:val="4"/>
-        </w:numPr>
-        <w:rPr>
-          <w:rFonts w:ascii="Times New Roman" w:hAnsi="Times New Roman" w:cs="Times New Roman"/>
-          <w:sz w:val="26"/>
-          <w:szCs w:val="26"/>
-        </w:rPr>
-      </w:pPr>
-      <w:r>
-        <w:rPr>
-          <w:rFonts w:ascii="Times New Roman" w:hAnsi="Times New Roman" w:cs="Times New Roman"/>
-          <w:sz w:val="26"/>
-          <w:szCs w:val="26"/>
-        </w:rPr>
-        <w:t>Quy trình nhập thức ăn:</w:t>
-      </w:r>
-    </w:p>
-    <w:p>
-      <w:pPr>
-        <w:pStyle w:val="ListParagraph"/>
-        <w:numPr>
-          <w:ilvl w:val="0"/>
-          <w:numId w:val="4"/>
-        </w:numPr>
-        <w:rPr>
-          <w:rFonts w:ascii="Times New Roman" w:hAnsi="Times New Roman" w:cs="Times New Roman"/>
-          <w:sz w:val="26"/>
-          <w:szCs w:val="26"/>
-        </w:rPr>
-      </w:pPr>
-      <w:r>
-        <w:rPr>
-          <w:rFonts w:ascii="Times New Roman" w:hAnsi="Times New Roman" w:cs="Times New Roman"/>
-          <w:sz w:val="26"/>
-          <w:szCs w:val="26"/>
-        </w:rPr>
-        <w:t>Quy trình xuất thức ăn:</w:t>
-      </w:r>
-    </w:p>
-    <w:p>
-      <w:pPr>
-        <w:pStyle w:val="ListParagraph"/>
-        <w:numPr>
-          <w:ilvl w:val="0"/>
-          <w:numId w:val="4"/>
-        </w:numPr>
-        <w:rPr>
-          <w:rFonts w:ascii="Times New Roman" w:hAnsi="Times New Roman" w:cs="Times New Roman"/>
-          <w:sz w:val="26"/>
-          <w:szCs w:val="26"/>
-        </w:rPr>
-      </w:pPr>
-      <w:r>
-        <w:rPr>
-          <w:rFonts w:ascii="Times New Roman" w:hAnsi="Times New Roman" w:cs="Times New Roman"/>
-          <w:sz w:val="26"/>
-          <w:szCs w:val="26"/>
-        </w:rPr>
-        <w:t>Quy trình cập nhật thông tin thức ăn:</w:t>
-      </w:r>
-    </w:p>
-    <w:p>
-      <w:pPr>
-        <w:pStyle w:val="ListParagraph"/>
-        <w:numPr>
-          <w:ilvl w:val="1"/>
-          <w:numId w:val="5"/>
-        </w:numPr>
-        <w:rPr>
-          <w:rFonts w:ascii="Times New Roman" w:hAnsi="Times New Roman" w:cs="Times New Roman"/>
-          <w:sz w:val="26"/>
-          <w:szCs w:val="26"/>
-        </w:rPr>
-      </w:pPr>
-      <w:r>
-        <w:rPr>
-          <w:rFonts w:ascii="Times New Roman" w:hAnsi="Times New Roman" w:cs="Times New Roman"/>
-          <w:sz w:val="26"/>
-          <w:szCs w:val="26"/>
-        </w:rPr>
-        <w:t>Hoạt động quản lý thuốc</w:t>
-      </w:r>
-    </w:p>
-    <w:p>
-      <w:pPr>
-        <w:pStyle w:val="ListParagraph"/>
-        <w:numPr>
-          <w:ilvl w:val="0"/>
-          <w:numId w:val="4"/>
-        </w:numPr>
-        <w:rPr>
-          <w:rFonts w:ascii="Times New Roman" w:hAnsi="Times New Roman" w:cs="Times New Roman"/>
-          <w:sz w:val="26"/>
-          <w:szCs w:val="26"/>
-        </w:rPr>
-      </w:pPr>
-      <w:r>
-        <w:rPr>
-          <w:rFonts w:ascii="Times New Roman" w:hAnsi="Times New Roman" w:cs="Times New Roman"/>
-          <w:sz w:val="26"/>
-          <w:szCs w:val="26"/>
-        </w:rPr>
-        <w:t>Quy trình nhập thuốc:</w:t>
-      </w:r>
-    </w:p>
-    <w:p>
-      <w:pPr>
-        <w:pStyle w:val="ListParagraph"/>
-        <w:numPr>
-          <w:ilvl w:val="0"/>
-          <w:numId w:val="4"/>
-        </w:numPr>
-        <w:rPr>
-          <w:rFonts w:ascii="Times New Roman" w:hAnsi="Times New Roman" w:cs="Times New Roman"/>
-          <w:sz w:val="26"/>
-          <w:szCs w:val="26"/>
-        </w:rPr>
-      </w:pPr>
-      <w:r>
-        <w:rPr>
-          <w:rFonts w:ascii="Times New Roman" w:hAnsi="Times New Roman" w:cs="Times New Roman"/>
-          <w:sz w:val="26"/>
-          <w:szCs w:val="26"/>
-        </w:rPr>
-        <w:t>Quy trình xuất thuốc:</w:t>
-      </w:r>
-    </w:p>
-    <w:p>
-      <w:pPr>
-        <w:pStyle w:val="ListParagraph"/>
-        <w:numPr>
-          <w:ilvl w:val="0"/>
-          <w:numId w:val="4"/>
-        </w:numPr>
-        <w:rPr>
-          <w:rFonts w:ascii="Times New Roman" w:hAnsi="Times New Roman" w:cs="Times New Roman"/>
-          <w:sz w:val="26"/>
-          <w:szCs w:val="26"/>
-        </w:rPr>
-      </w:pPr>
-      <w:r>
-        <w:rPr>
-          <w:rFonts w:ascii="Times New Roman" w:hAnsi="Times New Roman" w:cs="Times New Roman"/>
-          <w:sz w:val="26"/>
-          <w:szCs w:val="26"/>
-        </w:rPr>
-        <w:t>Quy trình cập nhật thông tin thuốc:</w:t>
-      </w:r>
-    </w:p>
-    <w:p>
-      <w:pPr>
-        <w:pStyle w:val="ListParagraph"/>
-        <w:numPr>
-          <w:ilvl w:val="1"/>
-          <w:numId w:val="5"/>
-        </w:numPr>
-        <w:rPr>
-          <w:rFonts w:ascii="Times New Roman" w:hAnsi="Times New Roman" w:cs="Times New Roman"/>
-          <w:sz w:val="26"/>
-          <w:szCs w:val="26"/>
-        </w:rPr>
-      </w:pPr>
-      <w:r>
-        <w:rPr>
-          <w:rFonts w:ascii="Times New Roman" w:hAnsi="Times New Roman" w:cs="Times New Roman"/>
-          <w:sz w:val="26"/>
-          <w:szCs w:val="26"/>
-        </w:rPr>
-        <w:t>Hoạt động quản lý nhà cung cấp</w:t>
-      </w:r>
-    </w:p>
-    <w:p>
-      <w:pPr>
-        <w:pStyle w:val="ListParagraph"/>
-        <w:numPr>
-          <w:ilvl w:val="0"/>
-          <w:numId w:val="4"/>
-        </w:numPr>
-        <w:rPr>
-          <w:rFonts w:ascii="Times New Roman" w:hAnsi="Times New Roman" w:cs="Times New Roman"/>
-          <w:sz w:val="26"/>
-          <w:szCs w:val="26"/>
-        </w:rPr>
-      </w:pPr>
-      <w:r>
-        <w:rPr>
-          <w:rFonts w:ascii="Times New Roman" w:hAnsi="Times New Roman" w:cs="Times New Roman"/>
-          <w:sz w:val="26"/>
-          <w:szCs w:val="26"/>
-        </w:rPr>
-        <w:t>Quy trình thêm nhà cung cấp</w:t>
-      </w:r>
-    </w:p>
-    <w:p>
-      <w:pPr>
-        <w:pStyle w:val="ListParagraph"/>
-        <w:numPr>
-          <w:ilvl w:val="0"/>
-          <w:numId w:val="4"/>
-        </w:numPr>
-        <w:rPr>
-          <w:rFonts w:ascii="Times New Roman" w:hAnsi="Times New Roman" w:cs="Times New Roman"/>
-          <w:sz w:val="26"/>
-          <w:szCs w:val="26"/>
-        </w:rPr>
-      </w:pPr>
-      <w:r>
-        <w:rPr>
-          <w:rFonts w:ascii="Times New Roman" w:hAnsi="Times New Roman" w:cs="Times New Roman"/>
-          <w:sz w:val="26"/>
-          <w:szCs w:val="26"/>
-        </w:rPr>
-        <w:t xml:space="preserve">Quy trình </w:t>
-      </w:r>
-    </w:p>
-    <w:p>
-      <w:pPr>
-        <w:pStyle w:val="ListParagraph"/>
-        <w:numPr>
-          <w:ilvl w:val="1"/>
-          <w:numId w:val="5"/>
-        </w:numPr>
-        <w:rPr>
-          <w:rFonts w:ascii="Times New Roman" w:hAnsi="Times New Roman" w:cs="Times New Roman"/>
-          <w:sz w:val="26"/>
-          <w:szCs w:val="26"/>
-        </w:rPr>
-      </w:pPr>
-      <w:r>
-        <w:rPr>
-          <w:rFonts w:ascii="Times New Roman" w:hAnsi="Times New Roman" w:cs="Times New Roman"/>
-          <w:sz w:val="26"/>
-          <w:szCs w:val="26"/>
-        </w:rPr>
-        <w:t>Hoạt động quản lý vật dụng</w:t>
-      </w:r>
-    </w:p>
-    <w:p>
-      <w:pPr>
-        <w:pStyle w:val="ListParagraph"/>
-        <w:numPr>
-          <w:ilvl w:val="1"/>
-          <w:numId w:val="5"/>
-        </w:numPr>
-        <w:rPr>
-          <w:rFonts w:ascii="Times New Roman" w:hAnsi="Times New Roman" w:cs="Times New Roman"/>
-          <w:sz w:val="26"/>
-          <w:szCs w:val="26"/>
-        </w:rPr>
-      </w:pPr>
-      <w:r>
-        <w:rPr>
-          <w:rFonts w:ascii="Times New Roman" w:hAnsi="Times New Roman" w:cs="Times New Roman"/>
-          <w:sz w:val="26"/>
-          <w:szCs w:val="26"/>
-        </w:rPr>
-        <w:t>Hoạt động quản lý chuồng</w:t>
-      </w:r>
-    </w:p>
-    <w:p>
-      <w:pPr>
-        <w:pStyle w:val="ListParagraph"/>
-        <w:numPr>
-          <w:ilvl w:val="1"/>
-          <w:numId w:val="5"/>
-        </w:numPr>
-        <w:rPr>
-          <w:rFonts w:ascii="Times New Roman" w:hAnsi="Times New Roman" w:cs="Times New Roman"/>
-          <w:sz w:val="26"/>
-          <w:szCs w:val="26"/>
-        </w:rPr>
-      </w:pPr>
-      <w:r>
-        <w:rPr>
-          <w:rFonts w:ascii="Times New Roman" w:hAnsi="Times New Roman" w:cs="Times New Roman"/>
-          <w:sz w:val="26"/>
-          <w:szCs w:val="26"/>
-        </w:rPr>
-        <w:t>Hoạt động quản lý chi tiêu (thuộc về việc quản lý nông trại)</w:t>
-      </w:r>
-    </w:p>
-    <w:p>
-      <w:pPr>
-        <w:pStyle w:val="ListParagraph"/>
-        <w:numPr>
-          <w:ilvl w:val="0"/>
-          <w:numId w:val="5"/>
-        </w:numPr>
-        <w:rPr>
-          <w:rFonts w:ascii="Times New Roman" w:hAnsi="Times New Roman" w:cs="Times New Roman"/>
-          <w:sz w:val="26"/>
-          <w:szCs w:val="26"/>
-        </w:rPr>
-      </w:pPr>
-      <w:r>
-        <w:rPr>
-          <w:rFonts w:ascii="Times New Roman" w:hAnsi="Times New Roman" w:cs="Times New Roman"/>
-          <w:sz w:val="26"/>
-          <w:szCs w:val="26"/>
-        </w:rPr>
-        <w:t>Phân tích yêu cầu</w:t>
-      </w:r>
-    </w:p>
-    <w:p>
-      <w:pPr>
-        <w:pStyle w:val="ListParagraph"/>
-        <w:numPr>
-          <w:ilvl w:val="1"/>
-          <w:numId w:val="5"/>
-        </w:numPr>
-        <w:rPr>
-          <w:rFonts w:ascii="Times New Roman" w:hAnsi="Times New Roman" w:cs="Times New Roman"/>
-          <w:sz w:val="26"/>
-          <w:szCs w:val="26"/>
-        </w:rPr>
-      </w:pPr>
-      <w:r>
-        <w:rPr>
-          <w:rFonts w:ascii="Times New Roman" w:hAnsi="Times New Roman" w:cs="Times New Roman"/>
-          <w:sz w:val="26"/>
-          <w:szCs w:val="26"/>
-        </w:rPr>
-        <w:t>Yêu cầu chức năng</w:t>
-      </w:r>
-    </w:p>
-    <w:p>
-      <w:pPr>
-        <w:pStyle w:val="ListParagraph"/>
-        <w:numPr>
-          <w:ilvl w:val="1"/>
-          <w:numId w:val="5"/>
-        </w:numPr>
-        <w:rPr>
-          <w:rFonts w:ascii="Times New Roman" w:hAnsi="Times New Roman" w:cs="Times New Roman"/>
-          <w:sz w:val="26"/>
-          <w:szCs w:val="26"/>
-        </w:rPr>
-      </w:pPr>
-      <w:r>
-        <w:rPr>
-          <w:rFonts w:ascii="Times New Roman" w:hAnsi="Times New Roman" w:cs="Times New Roman"/>
-          <w:sz w:val="26"/>
-          <w:szCs w:val="26"/>
-        </w:rPr>
-        <w:t>Yêu cầu phi chức năng</w:t>
-      </w:r>
-    </w:p>
-    <w:p>
-      <w:pPr>
-        <w:pStyle w:val="ListParagraph"/>
-        <w:numPr>
-          <w:ilvl w:val="0"/>
-          <w:numId w:val="5"/>
-        </w:numPr>
-        <w:rPr>
-          <w:rFonts w:ascii="Times New Roman" w:hAnsi="Times New Roman" w:cs="Times New Roman"/>
-          <w:sz w:val="26"/>
-          <w:szCs w:val="26"/>
-        </w:rPr>
-      </w:pPr>
-      <w:r>
-        <w:rPr>
-          <w:rFonts w:ascii="Times New Roman" w:hAnsi="Times New Roman" w:cs="Times New Roman"/>
-          <w:sz w:val="26"/>
-          <w:szCs w:val="26"/>
-        </w:rPr>
-        <w:t>Lựa chọn phương án thiết kế</w:t>
+      <w:r>
+        <w:rPr>
+          <w:rFonts w:ascii="Times New Roman" w:hAnsi="Times New Roman" w:cs="Times New Roman"/>
+          <w:sz w:val="26"/>
+          <w:szCs w:val="26"/>
+        </w:rPr>
+        <w:t>ế</w:t>
       </w:r>
     </w:p>
     <w:sectPr>
@@ -4778,7 +5638,7 @@
 </file>
 
 <file path=customXml/itemProps1.xml><?xml version="1.0" encoding="utf-8"?>
-<ds:datastoreItem xmlns:ds="http://schemas.openxmlformats.org/officeDocument/2006/customXml" ds:itemID="{9B109896-FEF0-4013-9786-387B28E721AC}">
+<ds:datastoreItem xmlns:ds="http://schemas.openxmlformats.org/officeDocument/2006/customXml" ds:itemID="{40EF896D-2822-4C1B-8D12-73736B4E5971}">
   <ds:schemaRefs>
     <ds:schemaRef ds:uri="http://schemas.openxmlformats.org/officeDocument/2006/bibliography"/>
   </ds:schemaRefs>

</xml_diff>

<commit_message>
solve doc task + them chuong diagram
</commit_message>
<xml_diff>
--- a/report_init.docx
+++ b/report_init.docx
@@ -605,16 +605,31 @@
           </w:r>
         </w:p>
         <w:p>
-          <w:fldSimple w:instr=" TOC \o &quot;1-3&quot; \h \z \u ">
-            <w:r>
-              <w:rPr>
-                <w:b/>
-                <w:bCs/>
-                <w:noProof/>
-              </w:rPr>
-              <w:t>No table of contents entries found.</w:t>
-            </w:r>
-          </w:fldSimple>
+          <w:r>
+            <w:fldChar w:fldCharType="begin"/>
+          </w:r>
+          <w:r>
+            <w:instrText xml:space="preserve"> TOC \o "1-3" \h \z \u </w:instrText>
+          </w:r>
+          <w:r>
+            <w:fldChar w:fldCharType="separate"/>
+          </w:r>
+          <w:r>
+            <w:rPr>
+              <w:b/>
+              <w:bCs/>
+              <w:noProof/>
+            </w:rPr>
+            <w:t>No table of contents entries found.</w:t>
+          </w:r>
+          <w:r>
+            <w:rPr>
+              <w:b/>
+              <w:bCs/>
+              <w:noProof/>
+            </w:rPr>
+            <w:fldChar w:fldCharType="end"/>
+          </w:r>
         </w:p>
       </w:sdtContent>
     </w:sdt>
@@ -2134,6 +2149,112 @@
           <w:sz w:val="26"/>
           <w:szCs w:val="26"/>
         </w:rPr>
+        <w:t xml:space="preserve">Quy trình </w:t>
+      </w:r>
+      <w:r>
+        <w:rPr>
+          <w:rFonts w:ascii="Times New Roman" w:hAnsi="Times New Roman" w:cs="Times New Roman"/>
+          <w:sz w:val="26"/>
+          <w:szCs w:val="26"/>
+        </w:rPr>
+        <w:t>cập nhật thông tin heo</w:t>
+      </w:r>
+      <w:r>
+        <w:rPr>
+          <w:rFonts w:ascii="Times New Roman" w:hAnsi="Times New Roman" w:cs="Times New Roman"/>
+          <w:sz w:val="26"/>
+          <w:szCs w:val="26"/>
+        </w:rPr>
+        <w:t>:</w:t>
+      </w:r>
+    </w:p>
+    <w:p>
+      <w:pPr>
+        <w:pStyle w:val="ListParagraph"/>
+        <w:numPr>
+          <w:ilvl w:val="1"/>
+          <w:numId w:val="4"/>
+        </w:numPr>
+        <w:rPr>
+          <w:rFonts w:ascii="Times New Roman" w:hAnsi="Times New Roman" w:cs="Times New Roman"/>
+          <w:sz w:val="26"/>
+          <w:szCs w:val="26"/>
+        </w:rPr>
+      </w:pPr>
+      <w:r>
+        <w:rPr>
+          <w:rFonts w:ascii="Times New Roman" w:hAnsi="Times New Roman" w:cs="Times New Roman"/>
+          <w:sz w:val="26"/>
+          <w:szCs w:val="26"/>
+        </w:rPr>
+        <w:t>Xác định heo cần cập nhật thông tin</w:t>
+      </w:r>
+    </w:p>
+    <w:p>
+      <w:pPr>
+        <w:pStyle w:val="ListParagraph"/>
+        <w:numPr>
+          <w:ilvl w:val="1"/>
+          <w:numId w:val="4"/>
+        </w:numPr>
+        <w:rPr>
+          <w:rFonts w:ascii="Times New Roman" w:hAnsi="Times New Roman" w:cs="Times New Roman"/>
+          <w:sz w:val="26"/>
+          <w:szCs w:val="26"/>
+        </w:rPr>
+      </w:pPr>
+      <w:r>
+        <w:rPr>
+          <w:rFonts w:ascii="Times New Roman" w:hAnsi="Times New Roman" w:cs="Times New Roman"/>
+          <w:sz w:val="26"/>
+          <w:szCs w:val="26"/>
+        </w:rPr>
+        <w:t>Nhập thông tin mới</w:t>
+      </w:r>
+    </w:p>
+    <w:p>
+      <w:pPr>
+        <w:pStyle w:val="ListParagraph"/>
+        <w:numPr>
+          <w:ilvl w:val="1"/>
+          <w:numId w:val="4"/>
+        </w:numPr>
+        <w:rPr>
+          <w:rFonts w:ascii="Times New Roman" w:hAnsi="Times New Roman" w:cs="Times New Roman"/>
+          <w:sz w:val="26"/>
+          <w:szCs w:val="26"/>
+        </w:rPr>
+      </w:pPr>
+      <w:r>
+        <w:rPr>
+          <w:rFonts w:ascii="Times New Roman" w:hAnsi="Times New Roman" w:cs="Times New Roman"/>
+          <w:sz w:val="26"/>
+          <w:szCs w:val="26"/>
+        </w:rPr>
+        <w:t>Lưu trữ những thay đổi</w:t>
+      </w:r>
+      <w:bookmarkStart w:id="0" w:name="_GoBack"/>
+      <w:bookmarkEnd w:id="0"/>
+    </w:p>
+    <w:p>
+      <w:pPr>
+        <w:pStyle w:val="ListParagraph"/>
+        <w:numPr>
+          <w:ilvl w:val="0"/>
+          <w:numId w:val="4"/>
+        </w:numPr>
+        <w:rPr>
+          <w:rFonts w:ascii="Times New Roman" w:hAnsi="Times New Roman" w:cs="Times New Roman"/>
+          <w:sz w:val="26"/>
+          <w:szCs w:val="26"/>
+        </w:rPr>
+      </w:pPr>
+      <w:r>
+        <w:rPr>
+          <w:rFonts w:ascii="Times New Roman" w:hAnsi="Times New Roman" w:cs="Times New Roman"/>
+          <w:sz w:val="26"/>
+          <w:szCs w:val="26"/>
+        </w:rPr>
         <w:t>Quy trình cho ăn:</w:t>
       </w:r>
     </w:p>
@@ -2280,6 +2401,7 @@
           <w:sz w:val="26"/>
           <w:szCs w:val="26"/>
         </w:rPr>
+        <w:lastRenderedPageBreak/>
         <w:t>Ghi nhận lịch sử cho ăn</w:t>
       </w:r>
     </w:p>
@@ -2343,584 +2465,952 @@
           <w:sz w:val="26"/>
           <w:szCs w:val="26"/>
         </w:rPr>
+        <w:t>Xác định con heo có biểu hiện lạ thường</w:t>
+      </w:r>
+    </w:p>
+    <w:p>
+      <w:pPr>
+        <w:pStyle w:val="ListParagraph"/>
+        <w:numPr>
+          <w:ilvl w:val="1"/>
+          <w:numId w:val="4"/>
+        </w:numPr>
+        <w:rPr>
+          <w:rFonts w:ascii="Times New Roman" w:hAnsi="Times New Roman" w:cs="Times New Roman"/>
+          <w:sz w:val="26"/>
+          <w:szCs w:val="26"/>
+        </w:rPr>
+      </w:pPr>
+      <w:r>
+        <w:rPr>
+          <w:rFonts w:ascii="Times New Roman" w:hAnsi="Times New Roman" w:cs="Times New Roman"/>
+          <w:sz w:val="26"/>
+          <w:szCs w:val="26"/>
+        </w:rPr>
+        <w:t>Tạo bệnh án cho heo trên hệ thống</w:t>
+      </w:r>
+    </w:p>
+    <w:p>
+      <w:pPr>
+        <w:pStyle w:val="ListParagraph"/>
+        <w:numPr>
+          <w:ilvl w:val="1"/>
+          <w:numId w:val="4"/>
+        </w:numPr>
+        <w:rPr>
+          <w:rFonts w:ascii="Times New Roman" w:hAnsi="Times New Roman" w:cs="Times New Roman"/>
+          <w:sz w:val="26"/>
+          <w:szCs w:val="26"/>
+        </w:rPr>
+      </w:pPr>
+      <w:r>
+        <w:rPr>
+          <w:rFonts w:ascii="Times New Roman" w:hAnsi="Times New Roman" w:cs="Times New Roman"/>
+          <w:sz w:val="26"/>
+          <w:szCs w:val="26"/>
+        </w:rPr>
+        <w:t>Cân, đo thông tin cơ bản</w:t>
+      </w:r>
+      <w:r>
+        <w:rPr>
+          <w:rFonts w:ascii="Times New Roman" w:hAnsi="Times New Roman" w:cs="Times New Roman"/>
+          <w:sz w:val="26"/>
+          <w:szCs w:val="26"/>
+        </w:rPr>
+        <w:t xml:space="preserve"> và ghi nhận lại biểu hiện lạ vào bệnh án</w:t>
+      </w:r>
+    </w:p>
+    <w:p>
+      <w:pPr>
+        <w:pStyle w:val="ListParagraph"/>
+        <w:numPr>
+          <w:ilvl w:val="1"/>
+          <w:numId w:val="4"/>
+        </w:numPr>
+        <w:rPr>
+          <w:rFonts w:ascii="Times New Roman" w:hAnsi="Times New Roman" w:cs="Times New Roman"/>
+          <w:sz w:val="26"/>
+          <w:szCs w:val="26"/>
+        </w:rPr>
+      </w:pPr>
+      <w:r>
+        <w:rPr>
+          <w:rFonts w:ascii="Times New Roman" w:hAnsi="Times New Roman" w:cs="Times New Roman"/>
+          <w:sz w:val="26"/>
+          <w:szCs w:val="26"/>
+        </w:rPr>
+        <w:t>Liên lạc với bác sĩ thú y để xác định bệnh và lựa chọn phương án chữa trị</w:t>
+      </w:r>
+    </w:p>
+    <w:p>
+      <w:pPr>
+        <w:pStyle w:val="ListParagraph"/>
+        <w:numPr>
+          <w:ilvl w:val="1"/>
+          <w:numId w:val="4"/>
+        </w:numPr>
+        <w:rPr>
+          <w:rFonts w:ascii="Times New Roman" w:hAnsi="Times New Roman" w:cs="Times New Roman"/>
+          <w:sz w:val="26"/>
+          <w:szCs w:val="26"/>
+        </w:rPr>
+      </w:pPr>
+      <w:r>
+        <w:rPr>
+          <w:rFonts w:ascii="Times New Roman" w:hAnsi="Times New Roman" w:cs="Times New Roman"/>
+          <w:sz w:val="26"/>
+          <w:szCs w:val="26"/>
+        </w:rPr>
+        <w:t>Lưu trữ thông tin bệnh và phương án chữa trị vào bệnh án</w:t>
+      </w:r>
+    </w:p>
+    <w:p>
+      <w:pPr>
+        <w:pStyle w:val="ListParagraph"/>
+        <w:numPr>
+          <w:ilvl w:val="1"/>
+          <w:numId w:val="4"/>
+        </w:numPr>
+        <w:rPr>
+          <w:rFonts w:ascii="Times New Roman" w:hAnsi="Times New Roman" w:cs="Times New Roman"/>
+          <w:sz w:val="26"/>
+          <w:szCs w:val="26"/>
+        </w:rPr>
+      </w:pPr>
+      <w:r>
+        <w:rPr>
+          <w:rFonts w:ascii="Times New Roman" w:hAnsi="Times New Roman" w:cs="Times New Roman"/>
+          <w:sz w:val="26"/>
+          <w:szCs w:val="26"/>
+        </w:rPr>
+        <w:t xml:space="preserve">Thực hiện quy trình </w:t>
+      </w:r>
+      <w:r>
+        <w:rPr>
+          <w:rFonts w:ascii="Times New Roman" w:hAnsi="Times New Roman" w:cs="Times New Roman"/>
+          <w:i/>
+          <w:sz w:val="26"/>
+          <w:szCs w:val="26"/>
+        </w:rPr>
+        <w:t>ghi nhận thu chi</w:t>
+      </w:r>
+    </w:p>
+    <w:p>
+      <w:pPr>
+        <w:pStyle w:val="ListParagraph"/>
+        <w:numPr>
+          <w:ilvl w:val="0"/>
+          <w:numId w:val="4"/>
+        </w:numPr>
+        <w:rPr>
+          <w:rFonts w:ascii="Times New Roman" w:hAnsi="Times New Roman" w:cs="Times New Roman"/>
+          <w:sz w:val="26"/>
+          <w:szCs w:val="26"/>
+        </w:rPr>
+      </w:pPr>
+      <w:r>
+        <w:rPr>
+          <w:rFonts w:ascii="Times New Roman" w:hAnsi="Times New Roman" w:cs="Times New Roman"/>
+          <w:sz w:val="26"/>
+          <w:szCs w:val="26"/>
+        </w:rPr>
+        <w:t>Quy trình dùng</w:t>
+      </w:r>
+      <w:r>
+        <w:rPr>
+          <w:rFonts w:ascii="Times New Roman" w:hAnsi="Times New Roman" w:cs="Times New Roman"/>
+          <w:sz w:val="26"/>
+          <w:szCs w:val="26"/>
+        </w:rPr>
+        <w:t xml:space="preserve"> thuốc:</w:t>
+      </w:r>
+    </w:p>
+    <w:p>
+      <w:pPr>
+        <w:pStyle w:val="ListParagraph"/>
+        <w:numPr>
+          <w:ilvl w:val="1"/>
+          <w:numId w:val="4"/>
+        </w:numPr>
+        <w:rPr>
+          <w:rFonts w:ascii="Times New Roman" w:hAnsi="Times New Roman" w:cs="Times New Roman"/>
+          <w:sz w:val="26"/>
+          <w:szCs w:val="26"/>
+        </w:rPr>
+      </w:pPr>
+      <w:r>
+        <w:rPr>
+          <w:rFonts w:ascii="Times New Roman" w:hAnsi="Times New Roman" w:cs="Times New Roman"/>
+          <w:sz w:val="26"/>
+          <w:szCs w:val="26"/>
+        </w:rPr>
+        <w:t>Xác định con heo cần dùng thuốc</w:t>
+      </w:r>
+    </w:p>
+    <w:p>
+      <w:pPr>
+        <w:pStyle w:val="ListParagraph"/>
+        <w:numPr>
+          <w:ilvl w:val="1"/>
+          <w:numId w:val="4"/>
+        </w:numPr>
+        <w:rPr>
+          <w:rFonts w:ascii="Times New Roman" w:hAnsi="Times New Roman" w:cs="Times New Roman"/>
+          <w:sz w:val="26"/>
+          <w:szCs w:val="26"/>
+        </w:rPr>
+      </w:pPr>
+      <w:r>
+        <w:rPr>
+          <w:rFonts w:ascii="Times New Roman" w:hAnsi="Times New Roman" w:cs="Times New Roman"/>
+          <w:sz w:val="26"/>
+          <w:szCs w:val="26"/>
+        </w:rPr>
+        <w:t>Xác định loại thuốc cần dùng dựa trên bệnh án của heo</w:t>
+      </w:r>
+    </w:p>
+    <w:p>
+      <w:pPr>
+        <w:pStyle w:val="ListParagraph"/>
+        <w:numPr>
+          <w:ilvl w:val="1"/>
+          <w:numId w:val="4"/>
+        </w:numPr>
+        <w:rPr>
+          <w:rFonts w:ascii="Times New Roman" w:hAnsi="Times New Roman" w:cs="Times New Roman"/>
+          <w:sz w:val="26"/>
+          <w:szCs w:val="26"/>
+        </w:rPr>
+      </w:pPr>
+      <w:r>
+        <w:rPr>
+          <w:rFonts w:ascii="Times New Roman" w:hAnsi="Times New Roman" w:cs="Times New Roman"/>
+          <w:sz w:val="26"/>
+          <w:szCs w:val="26"/>
+        </w:rPr>
+        <w:t xml:space="preserve">Thực hiện quy trình </w:t>
+      </w:r>
+      <w:r>
+        <w:rPr>
+          <w:rFonts w:ascii="Times New Roman" w:hAnsi="Times New Roman" w:cs="Times New Roman"/>
+          <w:i/>
+          <w:sz w:val="26"/>
+          <w:szCs w:val="26"/>
+        </w:rPr>
+        <w:t>xuất kho</w:t>
+      </w:r>
+      <w:r>
+        <w:rPr>
+          <w:rFonts w:ascii="Times New Roman" w:hAnsi="Times New Roman" w:cs="Times New Roman"/>
+          <w:sz w:val="26"/>
+          <w:szCs w:val="26"/>
+        </w:rPr>
+        <w:t xml:space="preserve"> cho thuốc</w:t>
+      </w:r>
+    </w:p>
+    <w:p>
+      <w:pPr>
+        <w:pStyle w:val="ListParagraph"/>
+        <w:numPr>
+          <w:ilvl w:val="1"/>
+          <w:numId w:val="4"/>
+        </w:numPr>
+        <w:rPr>
+          <w:rFonts w:ascii="Times New Roman" w:hAnsi="Times New Roman" w:cs="Times New Roman"/>
+          <w:sz w:val="26"/>
+          <w:szCs w:val="26"/>
+        </w:rPr>
+      </w:pPr>
+      <w:r>
+        <w:rPr>
+          <w:rFonts w:ascii="Times New Roman" w:hAnsi="Times New Roman" w:cs="Times New Roman"/>
+          <w:sz w:val="26"/>
+          <w:szCs w:val="26"/>
+        </w:rPr>
+        <w:t>Tiến hành dùng thuốc trên heo</w:t>
+      </w:r>
+    </w:p>
+    <w:p>
+      <w:pPr>
+        <w:pStyle w:val="ListParagraph"/>
+        <w:numPr>
+          <w:ilvl w:val="1"/>
+          <w:numId w:val="4"/>
+        </w:numPr>
+        <w:rPr>
+          <w:rFonts w:ascii="Times New Roman" w:hAnsi="Times New Roman" w:cs="Times New Roman"/>
+          <w:sz w:val="26"/>
+          <w:szCs w:val="26"/>
+        </w:rPr>
+      </w:pPr>
+      <w:r>
+        <w:rPr>
+          <w:rFonts w:ascii="Times New Roman" w:hAnsi="Times New Roman" w:cs="Times New Roman"/>
+          <w:sz w:val="26"/>
+          <w:szCs w:val="26"/>
+        </w:rPr>
+        <w:t>Ghi nhận lịch sử dùng thuốc</w:t>
+      </w:r>
+    </w:p>
+    <w:p>
+      <w:pPr>
+        <w:pStyle w:val="ListParagraph"/>
+        <w:numPr>
+          <w:ilvl w:val="0"/>
+          <w:numId w:val="4"/>
+        </w:numPr>
+        <w:rPr>
+          <w:rFonts w:ascii="Times New Roman" w:hAnsi="Times New Roman" w:cs="Times New Roman"/>
+          <w:sz w:val="26"/>
+          <w:szCs w:val="26"/>
+        </w:rPr>
+      </w:pPr>
+      <w:r>
+        <w:rPr>
+          <w:rFonts w:ascii="Times New Roman" w:hAnsi="Times New Roman" w:cs="Times New Roman"/>
+          <w:sz w:val="26"/>
+          <w:szCs w:val="26"/>
+        </w:rPr>
+        <w:t>Quy trình ghi nhận thai kỳ:</w:t>
+      </w:r>
+    </w:p>
+    <w:p>
+      <w:pPr>
+        <w:pStyle w:val="ListParagraph"/>
+        <w:numPr>
+          <w:ilvl w:val="1"/>
+          <w:numId w:val="4"/>
+        </w:numPr>
+        <w:rPr>
+          <w:rFonts w:ascii="Times New Roman" w:hAnsi="Times New Roman" w:cs="Times New Roman"/>
+          <w:sz w:val="26"/>
+          <w:szCs w:val="26"/>
+        </w:rPr>
+      </w:pPr>
+      <w:r>
+        <w:rPr>
+          <w:rFonts w:ascii="Times New Roman" w:hAnsi="Times New Roman" w:cs="Times New Roman"/>
+          <w:sz w:val="26"/>
+          <w:szCs w:val="26"/>
+        </w:rPr>
+        <w:t>Ghi nhận thông tin thời gian heo động/mang thai/đẻ con</w:t>
+      </w:r>
+    </w:p>
+    <w:p>
+      <w:pPr>
+        <w:pStyle w:val="ListParagraph"/>
+        <w:numPr>
+          <w:ilvl w:val="0"/>
+          <w:numId w:val="4"/>
+        </w:numPr>
+        <w:rPr>
+          <w:rFonts w:ascii="Times New Roman" w:hAnsi="Times New Roman" w:cs="Times New Roman"/>
+          <w:sz w:val="26"/>
+          <w:szCs w:val="26"/>
+        </w:rPr>
+      </w:pPr>
+      <w:r>
+        <w:rPr>
+          <w:rFonts w:ascii="Times New Roman" w:hAnsi="Times New Roman" w:cs="Times New Roman"/>
+          <w:sz w:val="26"/>
+          <w:szCs w:val="26"/>
+        </w:rPr>
+        <w:t>Quy trình thả tinh:</w:t>
+      </w:r>
+    </w:p>
+    <w:p>
+      <w:pPr>
+        <w:pStyle w:val="ListParagraph"/>
+        <w:numPr>
+          <w:ilvl w:val="1"/>
+          <w:numId w:val="4"/>
+        </w:numPr>
+        <w:rPr>
+          <w:rFonts w:ascii="Times New Roman" w:hAnsi="Times New Roman" w:cs="Times New Roman"/>
+          <w:sz w:val="26"/>
+          <w:szCs w:val="26"/>
+        </w:rPr>
+      </w:pPr>
+      <w:r>
+        <w:rPr>
+          <w:rFonts w:ascii="Times New Roman" w:hAnsi="Times New Roman" w:cs="Times New Roman"/>
+          <w:sz w:val="26"/>
+          <w:szCs w:val="26"/>
+        </w:rPr>
+        <w:t>Xác định heo cần thả tinh</w:t>
+      </w:r>
+    </w:p>
+    <w:p>
+      <w:pPr>
+        <w:pStyle w:val="ListParagraph"/>
+        <w:numPr>
+          <w:ilvl w:val="1"/>
+          <w:numId w:val="4"/>
+        </w:numPr>
+        <w:rPr>
+          <w:rFonts w:ascii="Times New Roman" w:hAnsi="Times New Roman" w:cs="Times New Roman"/>
+          <w:sz w:val="26"/>
+          <w:szCs w:val="26"/>
+        </w:rPr>
+      </w:pPr>
+      <w:r>
+        <w:rPr>
+          <w:rFonts w:ascii="Times New Roman" w:hAnsi="Times New Roman" w:cs="Times New Roman"/>
+          <w:sz w:val="26"/>
+          <w:szCs w:val="26"/>
+        </w:rPr>
+        <w:t xml:space="preserve">Thực hiện quy trình </w:t>
+      </w:r>
+      <w:r>
+        <w:rPr>
+          <w:rFonts w:ascii="Times New Roman" w:hAnsi="Times New Roman" w:cs="Times New Roman"/>
+          <w:i/>
+          <w:sz w:val="26"/>
+          <w:szCs w:val="26"/>
+        </w:rPr>
+        <w:t>thêm nhà cung cấp</w:t>
+      </w:r>
+      <w:r>
+        <w:rPr>
+          <w:rFonts w:ascii="Times New Roman" w:hAnsi="Times New Roman" w:cs="Times New Roman"/>
+          <w:sz w:val="26"/>
+          <w:szCs w:val="26"/>
+        </w:rPr>
+        <w:t xml:space="preserve"> (nếu cần)</w:t>
+      </w:r>
+    </w:p>
+    <w:p>
+      <w:pPr>
+        <w:pStyle w:val="ListParagraph"/>
+        <w:numPr>
+          <w:ilvl w:val="1"/>
+          <w:numId w:val="4"/>
+        </w:numPr>
+        <w:rPr>
+          <w:rFonts w:ascii="Times New Roman" w:hAnsi="Times New Roman" w:cs="Times New Roman"/>
+          <w:sz w:val="26"/>
+          <w:szCs w:val="26"/>
+        </w:rPr>
+      </w:pPr>
+      <w:r>
+        <w:rPr>
+          <w:rFonts w:ascii="Times New Roman" w:hAnsi="Times New Roman" w:cs="Times New Roman"/>
+          <w:sz w:val="26"/>
+          <w:szCs w:val="26"/>
+        </w:rPr>
+        <w:t>Tiếp n</w:t>
+      </w:r>
+      <w:r>
+        <w:rPr>
+          <w:rFonts w:ascii="Times New Roman" w:hAnsi="Times New Roman" w:cs="Times New Roman"/>
+          <w:sz w:val="26"/>
+          <w:szCs w:val="26"/>
+        </w:rPr>
+        <w:t>hận tinh từ nhà cung cấp</w:t>
+      </w:r>
+    </w:p>
+    <w:p>
+      <w:pPr>
+        <w:pStyle w:val="ListParagraph"/>
+        <w:numPr>
+          <w:ilvl w:val="1"/>
+          <w:numId w:val="4"/>
+        </w:numPr>
+        <w:rPr>
+          <w:rFonts w:ascii="Times New Roman" w:hAnsi="Times New Roman" w:cs="Times New Roman"/>
+          <w:sz w:val="26"/>
+          <w:szCs w:val="26"/>
+        </w:rPr>
+      </w:pPr>
+      <w:r>
+        <w:rPr>
+          <w:rFonts w:ascii="Times New Roman" w:hAnsi="Times New Roman" w:cs="Times New Roman"/>
+          <w:sz w:val="26"/>
+          <w:szCs w:val="26"/>
+        </w:rPr>
+        <w:t>Nhập thông tin tinh vào hệ thống</w:t>
+      </w:r>
+    </w:p>
+    <w:p>
+      <w:pPr>
+        <w:pStyle w:val="ListParagraph"/>
+        <w:numPr>
+          <w:ilvl w:val="1"/>
+          <w:numId w:val="4"/>
+        </w:numPr>
+        <w:rPr>
+          <w:rFonts w:ascii="Times New Roman" w:hAnsi="Times New Roman" w:cs="Times New Roman"/>
+          <w:sz w:val="26"/>
+          <w:szCs w:val="26"/>
+        </w:rPr>
+      </w:pPr>
+      <w:r>
+        <w:rPr>
+          <w:rFonts w:ascii="Times New Roman" w:hAnsi="Times New Roman" w:cs="Times New Roman"/>
+          <w:sz w:val="26"/>
+          <w:szCs w:val="26"/>
+        </w:rPr>
+        <w:t xml:space="preserve">Thực hiện quy trình </w:t>
+      </w:r>
+      <w:r>
+        <w:rPr>
+          <w:rFonts w:ascii="Times New Roman" w:hAnsi="Times New Roman" w:cs="Times New Roman"/>
+          <w:i/>
+          <w:sz w:val="26"/>
+          <w:szCs w:val="26"/>
+        </w:rPr>
+        <w:t>ghi nhận thu chi</w:t>
+      </w:r>
+    </w:p>
+    <w:p>
+      <w:pPr>
+        <w:pStyle w:val="ListParagraph"/>
+        <w:numPr>
+          <w:ilvl w:val="1"/>
+          <w:numId w:val="4"/>
+        </w:numPr>
+        <w:rPr>
+          <w:rFonts w:ascii="Times New Roman" w:hAnsi="Times New Roman" w:cs="Times New Roman"/>
+          <w:sz w:val="26"/>
+          <w:szCs w:val="26"/>
+        </w:rPr>
+      </w:pPr>
+      <w:r>
+        <w:rPr>
+          <w:rFonts w:ascii="Times New Roman" w:hAnsi="Times New Roman" w:cs="Times New Roman"/>
+          <w:sz w:val="26"/>
+          <w:szCs w:val="26"/>
+        </w:rPr>
+        <w:t>Ghi nhận thông tin thời gian thả tinh</w:t>
+      </w:r>
+    </w:p>
+    <w:p>
+      <w:pPr>
+        <w:pStyle w:val="ListParagraph"/>
+        <w:numPr>
+          <w:ilvl w:val="1"/>
+          <w:numId w:val="5"/>
+        </w:numPr>
+        <w:rPr>
+          <w:rFonts w:ascii="Times New Roman" w:hAnsi="Times New Roman" w:cs="Times New Roman"/>
+          <w:sz w:val="26"/>
+          <w:szCs w:val="26"/>
+        </w:rPr>
+      </w:pPr>
+      <w:r>
+        <w:rPr>
+          <w:rFonts w:ascii="Times New Roman" w:hAnsi="Times New Roman" w:cs="Times New Roman"/>
+          <w:sz w:val="26"/>
+          <w:szCs w:val="26"/>
+        </w:rPr>
+        <w:t xml:space="preserve">Hoạt động quản lý </w:t>
+      </w:r>
+      <w:r>
+        <w:rPr>
+          <w:rFonts w:ascii="Times New Roman" w:hAnsi="Times New Roman" w:cs="Times New Roman"/>
+          <w:sz w:val="26"/>
+          <w:szCs w:val="26"/>
+        </w:rPr>
+        <w:t>kho (thức ăn và thuốc)</w:t>
+      </w:r>
+    </w:p>
+    <w:p>
+      <w:pPr>
+        <w:pStyle w:val="ListParagraph"/>
+        <w:numPr>
+          <w:ilvl w:val="0"/>
+          <w:numId w:val="4"/>
+        </w:numPr>
+        <w:rPr>
+          <w:rFonts w:ascii="Times New Roman" w:hAnsi="Times New Roman" w:cs="Times New Roman"/>
+          <w:sz w:val="26"/>
+          <w:szCs w:val="26"/>
+        </w:rPr>
+      </w:pPr>
+      <w:r>
+        <w:rPr>
+          <w:rFonts w:ascii="Times New Roman" w:hAnsi="Times New Roman" w:cs="Times New Roman"/>
+          <w:sz w:val="26"/>
+          <w:szCs w:val="26"/>
+        </w:rPr>
+        <w:t>Quy trình nhậ</w:t>
+      </w:r>
+      <w:r>
+        <w:rPr>
+          <w:rFonts w:ascii="Times New Roman" w:hAnsi="Times New Roman" w:cs="Times New Roman"/>
+          <w:sz w:val="26"/>
+          <w:szCs w:val="26"/>
+        </w:rPr>
+        <w:t>p kho</w:t>
+      </w:r>
+      <w:r>
+        <w:rPr>
+          <w:rFonts w:ascii="Times New Roman" w:hAnsi="Times New Roman" w:cs="Times New Roman"/>
+          <w:sz w:val="26"/>
+          <w:szCs w:val="26"/>
+        </w:rPr>
+        <w:t>:</w:t>
+      </w:r>
+    </w:p>
+    <w:p>
+      <w:pPr>
+        <w:pStyle w:val="ListParagraph"/>
+        <w:numPr>
+          <w:ilvl w:val="1"/>
+          <w:numId w:val="4"/>
+        </w:numPr>
+        <w:rPr>
+          <w:rFonts w:ascii="Times New Roman" w:hAnsi="Times New Roman" w:cs="Times New Roman"/>
+          <w:sz w:val="26"/>
+          <w:szCs w:val="26"/>
+        </w:rPr>
+      </w:pPr>
+      <w:r>
+        <w:rPr>
+          <w:rFonts w:ascii="Times New Roman" w:hAnsi="Times New Roman" w:cs="Times New Roman"/>
+          <w:sz w:val="26"/>
+          <w:szCs w:val="26"/>
+        </w:rPr>
+        <w:t xml:space="preserve">Thực hiện quy trình </w:t>
+      </w:r>
+      <w:r>
+        <w:rPr>
+          <w:rFonts w:ascii="Times New Roman" w:hAnsi="Times New Roman" w:cs="Times New Roman"/>
+          <w:i/>
+          <w:sz w:val="26"/>
+          <w:szCs w:val="26"/>
+        </w:rPr>
+        <w:t>thêm nhà cung cấp</w:t>
+      </w:r>
+      <w:r>
+        <w:rPr>
+          <w:rFonts w:ascii="Times New Roman" w:hAnsi="Times New Roman" w:cs="Times New Roman"/>
+          <w:sz w:val="26"/>
+          <w:szCs w:val="26"/>
+        </w:rPr>
+        <w:t xml:space="preserve"> (nếu cần)</w:t>
+      </w:r>
+    </w:p>
+    <w:p>
+      <w:pPr>
+        <w:pStyle w:val="ListParagraph"/>
+        <w:numPr>
+          <w:ilvl w:val="1"/>
+          <w:numId w:val="4"/>
+        </w:numPr>
+        <w:rPr>
+          <w:rFonts w:ascii="Times New Roman" w:hAnsi="Times New Roman" w:cs="Times New Roman"/>
+          <w:sz w:val="26"/>
+          <w:szCs w:val="26"/>
+        </w:rPr>
+      </w:pPr>
+      <w:r>
+        <w:rPr>
+          <w:rFonts w:ascii="Times New Roman" w:hAnsi="Times New Roman" w:cs="Times New Roman"/>
+          <w:sz w:val="26"/>
+          <w:szCs w:val="26"/>
+        </w:rPr>
+        <w:t>Tiếp nhận thức ăn/thuốc từ nhà cung cấp</w:t>
+      </w:r>
+    </w:p>
+    <w:p>
+      <w:pPr>
+        <w:pStyle w:val="ListParagraph"/>
+        <w:numPr>
+          <w:ilvl w:val="1"/>
+          <w:numId w:val="4"/>
+        </w:numPr>
+        <w:rPr>
+          <w:rFonts w:ascii="Times New Roman" w:hAnsi="Times New Roman" w:cs="Times New Roman"/>
+          <w:sz w:val="26"/>
+          <w:szCs w:val="26"/>
+        </w:rPr>
+      </w:pPr>
+      <w:r>
+        <w:rPr>
+          <w:rFonts w:ascii="Times New Roman" w:hAnsi="Times New Roman" w:cs="Times New Roman"/>
+          <w:sz w:val="26"/>
+          <w:szCs w:val="26"/>
+        </w:rPr>
+        <w:t>Kiểm tra số lượng, chủng loại và lưu trữ thông tin vào hệ thống</w:t>
+      </w:r>
+    </w:p>
+    <w:p>
+      <w:pPr>
+        <w:pStyle w:val="ListParagraph"/>
+        <w:numPr>
+          <w:ilvl w:val="1"/>
+          <w:numId w:val="4"/>
+        </w:numPr>
+        <w:rPr>
+          <w:rFonts w:ascii="Times New Roman" w:hAnsi="Times New Roman" w:cs="Times New Roman"/>
+          <w:sz w:val="26"/>
+          <w:szCs w:val="26"/>
+        </w:rPr>
+      </w:pPr>
+      <w:r>
+        <w:rPr>
+          <w:rFonts w:ascii="Times New Roman" w:hAnsi="Times New Roman" w:cs="Times New Roman"/>
+          <w:sz w:val="26"/>
+          <w:szCs w:val="26"/>
+        </w:rPr>
+        <w:t xml:space="preserve">Thực hiện quy trình </w:t>
+      </w:r>
+      <w:r>
+        <w:rPr>
+          <w:rFonts w:ascii="Times New Roman" w:hAnsi="Times New Roman" w:cs="Times New Roman"/>
+          <w:i/>
+          <w:sz w:val="26"/>
+          <w:szCs w:val="26"/>
+        </w:rPr>
+        <w:t>ghi nhận thu chi</w:t>
+      </w:r>
+    </w:p>
+    <w:p>
+      <w:pPr>
+        <w:pStyle w:val="ListParagraph"/>
+        <w:numPr>
+          <w:ilvl w:val="1"/>
+          <w:numId w:val="4"/>
+        </w:numPr>
+        <w:rPr>
+          <w:rFonts w:ascii="Times New Roman" w:hAnsi="Times New Roman" w:cs="Times New Roman"/>
+          <w:sz w:val="26"/>
+          <w:szCs w:val="26"/>
+        </w:rPr>
+      </w:pPr>
+      <w:r>
+        <w:rPr>
+          <w:rFonts w:ascii="Times New Roman" w:hAnsi="Times New Roman" w:cs="Times New Roman"/>
+          <w:sz w:val="26"/>
+          <w:szCs w:val="26"/>
+        </w:rPr>
+        <w:t>Tiến hành vận chuyển thức ăn/thuốc vào kho để cất dữ</w:t>
+      </w:r>
+    </w:p>
+    <w:p>
+      <w:pPr>
+        <w:pStyle w:val="ListParagraph"/>
+        <w:numPr>
+          <w:ilvl w:val="0"/>
+          <w:numId w:val="4"/>
+        </w:numPr>
+        <w:rPr>
+          <w:rFonts w:ascii="Times New Roman" w:hAnsi="Times New Roman" w:cs="Times New Roman"/>
+          <w:sz w:val="26"/>
+          <w:szCs w:val="26"/>
+        </w:rPr>
+      </w:pPr>
+      <w:r>
+        <w:rPr>
+          <w:rFonts w:ascii="Times New Roman" w:hAnsi="Times New Roman" w:cs="Times New Roman"/>
+          <w:sz w:val="26"/>
+          <w:szCs w:val="26"/>
+        </w:rPr>
+        <w:t>Quy trình xuấ</w:t>
+      </w:r>
+      <w:r>
+        <w:rPr>
+          <w:rFonts w:ascii="Times New Roman" w:hAnsi="Times New Roman" w:cs="Times New Roman"/>
+          <w:sz w:val="26"/>
+          <w:szCs w:val="26"/>
+        </w:rPr>
+        <w:t>t kho</w:t>
+      </w:r>
+      <w:r>
+        <w:rPr>
+          <w:rFonts w:ascii="Times New Roman" w:hAnsi="Times New Roman" w:cs="Times New Roman"/>
+          <w:sz w:val="26"/>
+          <w:szCs w:val="26"/>
+        </w:rPr>
+        <w:t>:</w:t>
+      </w:r>
+    </w:p>
+    <w:p>
+      <w:pPr>
+        <w:pStyle w:val="ListParagraph"/>
+        <w:numPr>
+          <w:ilvl w:val="1"/>
+          <w:numId w:val="4"/>
+        </w:numPr>
+        <w:rPr>
+          <w:rFonts w:ascii="Times New Roman" w:hAnsi="Times New Roman" w:cs="Times New Roman"/>
+          <w:sz w:val="26"/>
+          <w:szCs w:val="26"/>
+        </w:rPr>
+      </w:pPr>
+      <w:r>
+        <w:rPr>
+          <w:rFonts w:ascii="Times New Roman" w:hAnsi="Times New Roman" w:cs="Times New Roman"/>
+          <w:sz w:val="26"/>
+          <w:szCs w:val="26"/>
+        </w:rPr>
+        <w:t>Xác định loại thức ăn/thuốc cần xuất</w:t>
+      </w:r>
+    </w:p>
+    <w:p>
+      <w:pPr>
+        <w:pStyle w:val="ListParagraph"/>
+        <w:numPr>
+          <w:ilvl w:val="1"/>
+          <w:numId w:val="4"/>
+        </w:numPr>
+        <w:rPr>
+          <w:rFonts w:ascii="Times New Roman" w:hAnsi="Times New Roman" w:cs="Times New Roman"/>
+          <w:sz w:val="26"/>
+          <w:szCs w:val="26"/>
+        </w:rPr>
+      </w:pPr>
+      <w:r>
+        <w:rPr>
+          <w:rFonts w:ascii="Times New Roman" w:hAnsi="Times New Roman" w:cs="Times New Roman"/>
+          <w:sz w:val="26"/>
+          <w:szCs w:val="26"/>
+        </w:rPr>
+        <w:t>Kiểm tra tồn kho cho loại thức ăn/thuốc được chọn và thông báo cho người dùng khi tồn kho dưới mức cho phép</w:t>
+      </w:r>
+    </w:p>
+    <w:p>
+      <w:pPr>
+        <w:pStyle w:val="ListParagraph"/>
+        <w:numPr>
+          <w:ilvl w:val="1"/>
+          <w:numId w:val="4"/>
+        </w:numPr>
+        <w:rPr>
+          <w:rFonts w:ascii="Times New Roman" w:hAnsi="Times New Roman" w:cs="Times New Roman"/>
+          <w:sz w:val="26"/>
+          <w:szCs w:val="26"/>
+        </w:rPr>
+      </w:pPr>
+      <w:r>
+        <w:rPr>
+          <w:rFonts w:ascii="Times New Roman" w:hAnsi="Times New Roman" w:cs="Times New Roman"/>
+          <w:sz w:val="26"/>
+          <w:szCs w:val="26"/>
+        </w:rPr>
+        <w:t>Xác định những bao thức ăn/lọ thuốc cần xuất</w:t>
+      </w:r>
+    </w:p>
+    <w:p>
+      <w:pPr>
+        <w:pStyle w:val="ListParagraph"/>
+        <w:numPr>
+          <w:ilvl w:val="1"/>
+          <w:numId w:val="4"/>
+        </w:numPr>
+        <w:rPr>
+          <w:rFonts w:ascii="Times New Roman" w:hAnsi="Times New Roman" w:cs="Times New Roman"/>
+          <w:sz w:val="26"/>
+          <w:szCs w:val="26"/>
+        </w:rPr>
+      </w:pPr>
+      <w:r>
+        <w:rPr>
+          <w:rFonts w:ascii="Times New Roman" w:hAnsi="Times New Roman" w:cs="Times New Roman"/>
+          <w:sz w:val="26"/>
+          <w:szCs w:val="26"/>
+        </w:rPr>
+        <w:t>Xác định lượng xuất trên mỗi bao/lọ (nguyên bao/lọ hay một phần)</w:t>
+      </w:r>
+    </w:p>
+    <w:p>
+      <w:pPr>
+        <w:pStyle w:val="ListParagraph"/>
+        <w:numPr>
+          <w:ilvl w:val="1"/>
+          <w:numId w:val="4"/>
+        </w:numPr>
+        <w:rPr>
+          <w:rFonts w:ascii="Times New Roman" w:hAnsi="Times New Roman" w:cs="Times New Roman"/>
+          <w:sz w:val="26"/>
+          <w:szCs w:val="26"/>
+        </w:rPr>
+      </w:pPr>
+      <w:r>
+        <w:rPr>
+          <w:rFonts w:ascii="Times New Roman" w:hAnsi="Times New Roman" w:cs="Times New Roman"/>
+          <w:sz w:val="26"/>
+          <w:szCs w:val="26"/>
+        </w:rPr>
+        <w:t>Cập nhật thông tin các bao</w:t>
+      </w:r>
+      <w:r>
+        <w:rPr>
+          <w:rFonts w:ascii="Times New Roman" w:hAnsi="Times New Roman" w:cs="Times New Roman"/>
+          <w:sz w:val="26"/>
+          <w:szCs w:val="26"/>
+        </w:rPr>
+        <w:t>/lọ</w:t>
+      </w:r>
+      <w:r>
+        <w:rPr>
+          <w:rFonts w:ascii="Times New Roman" w:hAnsi="Times New Roman" w:cs="Times New Roman"/>
+          <w:sz w:val="26"/>
+          <w:szCs w:val="26"/>
+        </w:rPr>
+        <w:t xml:space="preserve"> đã xuất (lượng còn lại)</w:t>
+      </w:r>
+    </w:p>
+    <w:p>
+      <w:pPr>
+        <w:pStyle w:val="ListParagraph"/>
+        <w:numPr>
+          <w:ilvl w:val="1"/>
+          <w:numId w:val="4"/>
+        </w:numPr>
+        <w:rPr>
+          <w:rFonts w:ascii="Times New Roman" w:hAnsi="Times New Roman" w:cs="Times New Roman"/>
+          <w:sz w:val="26"/>
+          <w:szCs w:val="26"/>
+        </w:rPr>
+      </w:pPr>
+      <w:r>
+        <w:rPr>
+          <w:rFonts w:ascii="Times New Roman" w:hAnsi="Times New Roman" w:cs="Times New Roman"/>
+          <w:sz w:val="26"/>
+          <w:szCs w:val="26"/>
+        </w:rPr>
+        <w:t>Tiến hành xuấ</w:t>
+      </w:r>
+      <w:r>
+        <w:rPr>
+          <w:rFonts w:ascii="Times New Roman" w:hAnsi="Times New Roman" w:cs="Times New Roman"/>
+          <w:sz w:val="26"/>
+          <w:szCs w:val="26"/>
+        </w:rPr>
+        <w:t>t thức ăn/thuốc khỏi kho</w:t>
+      </w:r>
+    </w:p>
+    <w:p>
+      <w:pPr>
+        <w:pStyle w:val="ListParagraph"/>
+        <w:numPr>
+          <w:ilvl w:val="0"/>
+          <w:numId w:val="4"/>
+        </w:numPr>
+        <w:rPr>
+          <w:rFonts w:ascii="Times New Roman" w:hAnsi="Times New Roman" w:cs="Times New Roman"/>
+          <w:sz w:val="26"/>
+          <w:szCs w:val="26"/>
+        </w:rPr>
+      </w:pPr>
+      <w:r>
+        <w:rPr>
+          <w:rFonts w:ascii="Times New Roman" w:hAnsi="Times New Roman" w:cs="Times New Roman"/>
+          <w:sz w:val="26"/>
+          <w:szCs w:val="26"/>
+        </w:rPr>
         <w:lastRenderedPageBreak/>
-        <w:t>Xác định con heo có biểu hiện lạ thường</w:t>
-      </w:r>
-    </w:p>
-    <w:p>
-      <w:pPr>
-        <w:pStyle w:val="ListParagraph"/>
-        <w:numPr>
-          <w:ilvl w:val="1"/>
-          <w:numId w:val="4"/>
-        </w:numPr>
-        <w:rPr>
-          <w:rFonts w:ascii="Times New Roman" w:hAnsi="Times New Roman" w:cs="Times New Roman"/>
-          <w:sz w:val="26"/>
-          <w:szCs w:val="26"/>
-        </w:rPr>
-      </w:pPr>
-      <w:r>
-        <w:rPr>
-          <w:rFonts w:ascii="Times New Roman" w:hAnsi="Times New Roman" w:cs="Times New Roman"/>
-          <w:sz w:val="26"/>
-          <w:szCs w:val="26"/>
-        </w:rPr>
-        <w:t>Tạo bệnh án cho heo trên hệ thống</w:t>
-      </w:r>
-    </w:p>
-    <w:p>
-      <w:pPr>
-        <w:pStyle w:val="ListParagraph"/>
-        <w:numPr>
-          <w:ilvl w:val="1"/>
-          <w:numId w:val="4"/>
-        </w:numPr>
-        <w:rPr>
-          <w:rFonts w:ascii="Times New Roman" w:hAnsi="Times New Roman" w:cs="Times New Roman"/>
-          <w:sz w:val="26"/>
-          <w:szCs w:val="26"/>
-        </w:rPr>
-      </w:pPr>
-      <w:r>
-        <w:rPr>
-          <w:rFonts w:ascii="Times New Roman" w:hAnsi="Times New Roman" w:cs="Times New Roman"/>
-          <w:sz w:val="26"/>
-          <w:szCs w:val="26"/>
-        </w:rPr>
-        <w:t>Cân, đo thông tin cơ bản</w:t>
-      </w:r>
-      <w:r>
-        <w:rPr>
-          <w:rFonts w:ascii="Times New Roman" w:hAnsi="Times New Roman" w:cs="Times New Roman"/>
-          <w:sz w:val="26"/>
-          <w:szCs w:val="26"/>
-        </w:rPr>
-        <w:t xml:space="preserve"> và ghi nhận lại biểu hiện lạ vào bệnh án</w:t>
-      </w:r>
-    </w:p>
-    <w:p>
-      <w:pPr>
-        <w:pStyle w:val="ListParagraph"/>
-        <w:numPr>
-          <w:ilvl w:val="1"/>
-          <w:numId w:val="4"/>
-        </w:numPr>
-        <w:rPr>
-          <w:rFonts w:ascii="Times New Roman" w:hAnsi="Times New Roman" w:cs="Times New Roman"/>
-          <w:sz w:val="26"/>
-          <w:szCs w:val="26"/>
-        </w:rPr>
-      </w:pPr>
-      <w:r>
-        <w:rPr>
-          <w:rFonts w:ascii="Times New Roman" w:hAnsi="Times New Roman" w:cs="Times New Roman"/>
-          <w:sz w:val="26"/>
-          <w:szCs w:val="26"/>
-        </w:rPr>
-        <w:t>Liên lạc với bác sĩ thú y để xác định bệnh và lựa chọn phương án chữa trị</w:t>
-      </w:r>
-    </w:p>
-    <w:p>
-      <w:pPr>
-        <w:pStyle w:val="ListParagraph"/>
-        <w:numPr>
-          <w:ilvl w:val="1"/>
-          <w:numId w:val="4"/>
-        </w:numPr>
-        <w:rPr>
-          <w:rFonts w:ascii="Times New Roman" w:hAnsi="Times New Roman" w:cs="Times New Roman"/>
-          <w:sz w:val="26"/>
-          <w:szCs w:val="26"/>
-        </w:rPr>
-      </w:pPr>
-      <w:r>
-        <w:rPr>
-          <w:rFonts w:ascii="Times New Roman" w:hAnsi="Times New Roman" w:cs="Times New Roman"/>
-          <w:sz w:val="26"/>
-          <w:szCs w:val="26"/>
-        </w:rPr>
-        <w:t>Lưu trữ thông tin bệnh và phương án chữa trị vào bệnh án</w:t>
-      </w:r>
-    </w:p>
-    <w:p>
-      <w:pPr>
-        <w:pStyle w:val="ListParagraph"/>
-        <w:numPr>
-          <w:ilvl w:val="1"/>
-          <w:numId w:val="4"/>
-        </w:numPr>
-        <w:rPr>
-          <w:rFonts w:ascii="Times New Roman" w:hAnsi="Times New Roman" w:cs="Times New Roman"/>
-          <w:sz w:val="26"/>
-          <w:szCs w:val="26"/>
-        </w:rPr>
-      </w:pPr>
-      <w:r>
-        <w:rPr>
-          <w:rFonts w:ascii="Times New Roman" w:hAnsi="Times New Roman" w:cs="Times New Roman"/>
-          <w:sz w:val="26"/>
-          <w:szCs w:val="26"/>
-        </w:rPr>
-        <w:t xml:space="preserve">Thực hiện quy trình </w:t>
-      </w:r>
-      <w:r>
-        <w:rPr>
-          <w:rFonts w:ascii="Times New Roman" w:hAnsi="Times New Roman" w:cs="Times New Roman"/>
-          <w:i/>
-          <w:sz w:val="26"/>
-          <w:szCs w:val="26"/>
-        </w:rPr>
-        <w:t>ghi nhận thu chi</w:t>
-      </w:r>
-    </w:p>
-    <w:p>
-      <w:pPr>
-        <w:pStyle w:val="ListParagraph"/>
-        <w:numPr>
-          <w:ilvl w:val="0"/>
-          <w:numId w:val="4"/>
-        </w:numPr>
-        <w:rPr>
-          <w:rFonts w:ascii="Times New Roman" w:hAnsi="Times New Roman" w:cs="Times New Roman"/>
-          <w:sz w:val="26"/>
-          <w:szCs w:val="26"/>
-        </w:rPr>
-      </w:pPr>
-      <w:r>
-        <w:rPr>
-          <w:rFonts w:ascii="Times New Roman" w:hAnsi="Times New Roman" w:cs="Times New Roman"/>
-          <w:sz w:val="26"/>
-          <w:szCs w:val="26"/>
-        </w:rPr>
-        <w:t>Quy trình dùng</w:t>
-      </w:r>
-      <w:r>
-        <w:rPr>
-          <w:rFonts w:ascii="Times New Roman" w:hAnsi="Times New Roman" w:cs="Times New Roman"/>
-          <w:sz w:val="26"/>
-          <w:szCs w:val="26"/>
-        </w:rPr>
-        <w:t xml:space="preserve"> thuốc:</w:t>
-      </w:r>
-    </w:p>
-    <w:p>
-      <w:pPr>
-        <w:pStyle w:val="ListParagraph"/>
-        <w:numPr>
-          <w:ilvl w:val="1"/>
-          <w:numId w:val="4"/>
-        </w:numPr>
-        <w:rPr>
-          <w:rFonts w:ascii="Times New Roman" w:hAnsi="Times New Roman" w:cs="Times New Roman"/>
-          <w:sz w:val="26"/>
-          <w:szCs w:val="26"/>
-        </w:rPr>
-      </w:pPr>
-      <w:r>
-        <w:rPr>
-          <w:rFonts w:ascii="Times New Roman" w:hAnsi="Times New Roman" w:cs="Times New Roman"/>
-          <w:sz w:val="26"/>
-          <w:szCs w:val="26"/>
-        </w:rPr>
-        <w:t>Xác định con heo cần dùng thuốc</w:t>
-      </w:r>
-    </w:p>
-    <w:p>
-      <w:pPr>
-        <w:pStyle w:val="ListParagraph"/>
-        <w:numPr>
-          <w:ilvl w:val="1"/>
-          <w:numId w:val="4"/>
-        </w:numPr>
-        <w:rPr>
-          <w:rFonts w:ascii="Times New Roman" w:hAnsi="Times New Roman" w:cs="Times New Roman"/>
-          <w:sz w:val="26"/>
-          <w:szCs w:val="26"/>
-        </w:rPr>
-      </w:pPr>
-      <w:r>
-        <w:rPr>
-          <w:rFonts w:ascii="Times New Roman" w:hAnsi="Times New Roman" w:cs="Times New Roman"/>
-          <w:sz w:val="26"/>
-          <w:szCs w:val="26"/>
-        </w:rPr>
-        <w:t>Xác định loại thuốc cần dùng dựa trên bệnh án của heo</w:t>
-      </w:r>
-    </w:p>
-    <w:p>
-      <w:pPr>
-        <w:pStyle w:val="ListParagraph"/>
-        <w:numPr>
-          <w:ilvl w:val="1"/>
-          <w:numId w:val="4"/>
-        </w:numPr>
-        <w:rPr>
-          <w:rFonts w:ascii="Times New Roman" w:hAnsi="Times New Roman" w:cs="Times New Roman"/>
-          <w:sz w:val="26"/>
-          <w:szCs w:val="26"/>
-        </w:rPr>
-      </w:pPr>
-      <w:r>
-        <w:rPr>
-          <w:rFonts w:ascii="Times New Roman" w:hAnsi="Times New Roman" w:cs="Times New Roman"/>
-          <w:sz w:val="26"/>
-          <w:szCs w:val="26"/>
-        </w:rPr>
-        <w:t xml:space="preserve">Thực hiện quy trình </w:t>
-      </w:r>
-      <w:r>
-        <w:rPr>
-          <w:rFonts w:ascii="Times New Roman" w:hAnsi="Times New Roman" w:cs="Times New Roman"/>
-          <w:i/>
-          <w:sz w:val="26"/>
-          <w:szCs w:val="26"/>
-        </w:rPr>
-        <w:t>xuất kho</w:t>
-      </w:r>
-      <w:r>
-        <w:rPr>
-          <w:rFonts w:ascii="Times New Roman" w:hAnsi="Times New Roman" w:cs="Times New Roman"/>
-          <w:sz w:val="26"/>
-          <w:szCs w:val="26"/>
-        </w:rPr>
-        <w:t xml:space="preserve"> cho thuốc</w:t>
-      </w:r>
-    </w:p>
-    <w:p>
-      <w:pPr>
-        <w:pStyle w:val="ListParagraph"/>
-        <w:numPr>
-          <w:ilvl w:val="1"/>
-          <w:numId w:val="4"/>
-        </w:numPr>
-        <w:rPr>
-          <w:rFonts w:ascii="Times New Roman" w:hAnsi="Times New Roman" w:cs="Times New Roman"/>
-          <w:sz w:val="26"/>
-          <w:szCs w:val="26"/>
-        </w:rPr>
-      </w:pPr>
-      <w:r>
-        <w:rPr>
-          <w:rFonts w:ascii="Times New Roman" w:hAnsi="Times New Roman" w:cs="Times New Roman"/>
-          <w:sz w:val="26"/>
-          <w:szCs w:val="26"/>
-        </w:rPr>
-        <w:t>Tiến hành dùng thuốc trên heo</w:t>
-      </w:r>
-    </w:p>
-    <w:p>
-      <w:pPr>
-        <w:pStyle w:val="ListParagraph"/>
-        <w:numPr>
-          <w:ilvl w:val="1"/>
-          <w:numId w:val="4"/>
-        </w:numPr>
-        <w:rPr>
-          <w:rFonts w:ascii="Times New Roman" w:hAnsi="Times New Roman" w:cs="Times New Roman"/>
-          <w:sz w:val="26"/>
-          <w:szCs w:val="26"/>
-        </w:rPr>
-      </w:pPr>
-      <w:r>
-        <w:rPr>
-          <w:rFonts w:ascii="Times New Roman" w:hAnsi="Times New Roman" w:cs="Times New Roman"/>
-          <w:sz w:val="26"/>
-          <w:szCs w:val="26"/>
-        </w:rPr>
-        <w:t>Ghi nhận lịch sử dùng thuốc</w:t>
-      </w:r>
-    </w:p>
-    <w:p>
-      <w:pPr>
-        <w:pStyle w:val="ListParagraph"/>
-        <w:numPr>
-          <w:ilvl w:val="0"/>
-          <w:numId w:val="4"/>
-        </w:numPr>
-        <w:rPr>
-          <w:rFonts w:ascii="Times New Roman" w:hAnsi="Times New Roman" w:cs="Times New Roman"/>
-          <w:sz w:val="26"/>
-          <w:szCs w:val="26"/>
-        </w:rPr>
-      </w:pPr>
-      <w:r>
-        <w:rPr>
-          <w:rFonts w:ascii="Times New Roman" w:hAnsi="Times New Roman" w:cs="Times New Roman"/>
-          <w:sz w:val="26"/>
-          <w:szCs w:val="26"/>
-        </w:rPr>
-        <w:t>Quy trình ghi nhận thai kỳ:</w:t>
-      </w:r>
-    </w:p>
-    <w:p>
-      <w:pPr>
-        <w:pStyle w:val="ListParagraph"/>
-        <w:numPr>
-          <w:ilvl w:val="1"/>
-          <w:numId w:val="4"/>
-        </w:numPr>
-        <w:rPr>
-          <w:rFonts w:ascii="Times New Roman" w:hAnsi="Times New Roman" w:cs="Times New Roman"/>
-          <w:sz w:val="26"/>
-          <w:szCs w:val="26"/>
-        </w:rPr>
-      </w:pPr>
-      <w:r>
-        <w:rPr>
-          <w:rFonts w:ascii="Times New Roman" w:hAnsi="Times New Roman" w:cs="Times New Roman"/>
-          <w:sz w:val="26"/>
-          <w:szCs w:val="26"/>
-        </w:rPr>
-        <w:t>Ghi nhận thông tin thời gian heo động/mang thai/đẻ con</w:t>
-      </w:r>
-    </w:p>
-    <w:p>
-      <w:pPr>
-        <w:pStyle w:val="ListParagraph"/>
-        <w:numPr>
-          <w:ilvl w:val="0"/>
-          <w:numId w:val="4"/>
-        </w:numPr>
-        <w:rPr>
-          <w:rFonts w:ascii="Times New Roman" w:hAnsi="Times New Roman" w:cs="Times New Roman"/>
-          <w:sz w:val="26"/>
-          <w:szCs w:val="26"/>
-        </w:rPr>
-      </w:pPr>
-      <w:r>
-        <w:rPr>
-          <w:rFonts w:ascii="Times New Roman" w:hAnsi="Times New Roman" w:cs="Times New Roman"/>
-          <w:sz w:val="26"/>
-          <w:szCs w:val="26"/>
-        </w:rPr>
-        <w:t>Quy trình thả tinh:</w:t>
-      </w:r>
-    </w:p>
-    <w:p>
-      <w:pPr>
-        <w:pStyle w:val="ListParagraph"/>
-        <w:numPr>
-          <w:ilvl w:val="1"/>
-          <w:numId w:val="4"/>
-        </w:numPr>
-        <w:rPr>
-          <w:rFonts w:ascii="Times New Roman" w:hAnsi="Times New Roman" w:cs="Times New Roman"/>
-          <w:sz w:val="26"/>
-          <w:szCs w:val="26"/>
-        </w:rPr>
-      </w:pPr>
-      <w:r>
-        <w:rPr>
-          <w:rFonts w:ascii="Times New Roman" w:hAnsi="Times New Roman" w:cs="Times New Roman"/>
-          <w:sz w:val="26"/>
-          <w:szCs w:val="26"/>
-        </w:rPr>
-        <w:t>Xác định heo cần thả tinh</w:t>
-      </w:r>
-    </w:p>
-    <w:p>
-      <w:pPr>
-        <w:pStyle w:val="ListParagraph"/>
-        <w:numPr>
-          <w:ilvl w:val="1"/>
-          <w:numId w:val="4"/>
-        </w:numPr>
-        <w:rPr>
-          <w:rFonts w:ascii="Times New Roman" w:hAnsi="Times New Roman" w:cs="Times New Roman"/>
-          <w:sz w:val="26"/>
-          <w:szCs w:val="26"/>
-        </w:rPr>
-      </w:pPr>
-      <w:r>
-        <w:rPr>
-          <w:rFonts w:ascii="Times New Roman" w:hAnsi="Times New Roman" w:cs="Times New Roman"/>
-          <w:sz w:val="26"/>
-          <w:szCs w:val="26"/>
-        </w:rPr>
-        <w:t xml:space="preserve">Thực hiện quy trình </w:t>
-      </w:r>
-      <w:r>
-        <w:rPr>
-          <w:rFonts w:ascii="Times New Roman" w:hAnsi="Times New Roman" w:cs="Times New Roman"/>
-          <w:i/>
-          <w:sz w:val="26"/>
-          <w:szCs w:val="26"/>
-        </w:rPr>
-        <w:t>thêm nhà cung cấp</w:t>
-      </w:r>
-      <w:r>
-        <w:rPr>
-          <w:rFonts w:ascii="Times New Roman" w:hAnsi="Times New Roman" w:cs="Times New Roman"/>
-          <w:sz w:val="26"/>
-          <w:szCs w:val="26"/>
-        </w:rPr>
-        <w:t xml:space="preserve"> (nếu cần)</w:t>
-      </w:r>
-    </w:p>
-    <w:p>
-      <w:pPr>
-        <w:pStyle w:val="ListParagraph"/>
-        <w:numPr>
-          <w:ilvl w:val="1"/>
-          <w:numId w:val="4"/>
-        </w:numPr>
-        <w:rPr>
-          <w:rFonts w:ascii="Times New Roman" w:hAnsi="Times New Roman" w:cs="Times New Roman"/>
-          <w:sz w:val="26"/>
-          <w:szCs w:val="26"/>
-        </w:rPr>
-      </w:pPr>
-      <w:r>
-        <w:rPr>
-          <w:rFonts w:ascii="Times New Roman" w:hAnsi="Times New Roman" w:cs="Times New Roman"/>
-          <w:sz w:val="26"/>
-          <w:szCs w:val="26"/>
-        </w:rPr>
-        <w:t>Tiếp n</w:t>
-      </w:r>
-      <w:r>
-        <w:rPr>
-          <w:rFonts w:ascii="Times New Roman" w:hAnsi="Times New Roman" w:cs="Times New Roman"/>
-          <w:sz w:val="26"/>
-          <w:szCs w:val="26"/>
-        </w:rPr>
-        <w:t>hận tinh từ nhà cung cấp</w:t>
-      </w:r>
-    </w:p>
-    <w:p>
-      <w:pPr>
-        <w:pStyle w:val="ListParagraph"/>
-        <w:numPr>
-          <w:ilvl w:val="1"/>
-          <w:numId w:val="4"/>
-        </w:numPr>
-        <w:rPr>
-          <w:rFonts w:ascii="Times New Roman" w:hAnsi="Times New Roman" w:cs="Times New Roman"/>
-          <w:sz w:val="26"/>
-          <w:szCs w:val="26"/>
-        </w:rPr>
-      </w:pPr>
-      <w:r>
-        <w:rPr>
-          <w:rFonts w:ascii="Times New Roman" w:hAnsi="Times New Roman" w:cs="Times New Roman"/>
-          <w:sz w:val="26"/>
-          <w:szCs w:val="26"/>
-        </w:rPr>
-        <w:t>Nhập thông tin tinh vào hệ thống</w:t>
-      </w:r>
-    </w:p>
-    <w:p>
-      <w:pPr>
-        <w:pStyle w:val="ListParagraph"/>
-        <w:numPr>
-          <w:ilvl w:val="1"/>
-          <w:numId w:val="4"/>
-        </w:numPr>
-        <w:rPr>
-          <w:rFonts w:ascii="Times New Roman" w:hAnsi="Times New Roman" w:cs="Times New Roman"/>
-          <w:sz w:val="26"/>
-          <w:szCs w:val="26"/>
-        </w:rPr>
-      </w:pPr>
-      <w:r>
-        <w:rPr>
-          <w:rFonts w:ascii="Times New Roman" w:hAnsi="Times New Roman" w:cs="Times New Roman"/>
-          <w:sz w:val="26"/>
-          <w:szCs w:val="26"/>
-        </w:rPr>
-        <w:t xml:space="preserve">Thực hiện quy trình </w:t>
-      </w:r>
-      <w:r>
-        <w:rPr>
-          <w:rFonts w:ascii="Times New Roman" w:hAnsi="Times New Roman" w:cs="Times New Roman"/>
-          <w:i/>
-          <w:sz w:val="26"/>
-          <w:szCs w:val="26"/>
-        </w:rPr>
-        <w:t>ghi nhận thu chi</w:t>
-      </w:r>
-    </w:p>
-    <w:p>
-      <w:pPr>
-        <w:pStyle w:val="ListParagraph"/>
-        <w:numPr>
-          <w:ilvl w:val="1"/>
-          <w:numId w:val="4"/>
-        </w:numPr>
-        <w:rPr>
-          <w:rFonts w:ascii="Times New Roman" w:hAnsi="Times New Roman" w:cs="Times New Roman"/>
-          <w:sz w:val="26"/>
-          <w:szCs w:val="26"/>
-        </w:rPr>
-      </w:pPr>
-      <w:r>
-        <w:rPr>
-          <w:rFonts w:ascii="Times New Roman" w:hAnsi="Times New Roman" w:cs="Times New Roman"/>
-          <w:sz w:val="26"/>
-          <w:szCs w:val="26"/>
-        </w:rPr>
-        <w:t>Ghi nhận thông tin thời gian thả tinh</w:t>
-      </w:r>
-    </w:p>
-    <w:p>
-      <w:pPr>
-        <w:pStyle w:val="ListParagraph"/>
-        <w:numPr>
-          <w:ilvl w:val="1"/>
-          <w:numId w:val="5"/>
-        </w:numPr>
-        <w:rPr>
-          <w:rFonts w:ascii="Times New Roman" w:hAnsi="Times New Roman" w:cs="Times New Roman"/>
-          <w:sz w:val="26"/>
-          <w:szCs w:val="26"/>
-        </w:rPr>
-      </w:pPr>
-      <w:r>
-        <w:rPr>
-          <w:rFonts w:ascii="Times New Roman" w:hAnsi="Times New Roman" w:cs="Times New Roman"/>
-          <w:sz w:val="26"/>
-          <w:szCs w:val="26"/>
-        </w:rPr>
-        <w:t xml:space="preserve">Hoạt động quản lý </w:t>
-      </w:r>
-      <w:r>
-        <w:rPr>
-          <w:rFonts w:ascii="Times New Roman" w:hAnsi="Times New Roman" w:cs="Times New Roman"/>
-          <w:sz w:val="26"/>
-          <w:szCs w:val="26"/>
-        </w:rPr>
-        <w:t>kho (thức ăn và thuốc)</w:t>
-      </w:r>
-    </w:p>
-    <w:p>
-      <w:pPr>
-        <w:pStyle w:val="ListParagraph"/>
-        <w:numPr>
-          <w:ilvl w:val="0"/>
-          <w:numId w:val="4"/>
-        </w:numPr>
-        <w:rPr>
-          <w:rFonts w:ascii="Times New Roman" w:hAnsi="Times New Roman" w:cs="Times New Roman"/>
-          <w:sz w:val="26"/>
-          <w:szCs w:val="26"/>
-        </w:rPr>
-      </w:pPr>
-      <w:r>
-        <w:rPr>
-          <w:rFonts w:ascii="Times New Roman" w:hAnsi="Times New Roman" w:cs="Times New Roman"/>
-          <w:sz w:val="26"/>
-          <w:szCs w:val="26"/>
-        </w:rPr>
-        <w:t>Quy trình nhậ</w:t>
-      </w:r>
-      <w:r>
-        <w:rPr>
-          <w:rFonts w:ascii="Times New Roman" w:hAnsi="Times New Roman" w:cs="Times New Roman"/>
-          <w:sz w:val="26"/>
-          <w:szCs w:val="26"/>
-        </w:rPr>
-        <w:t>p kho</w:t>
+        <w:t>Quy trình cập nhậ</w:t>
+      </w:r>
+      <w:r>
+        <w:rPr>
+          <w:rFonts w:ascii="Times New Roman" w:hAnsi="Times New Roman" w:cs="Times New Roman"/>
+          <w:sz w:val="26"/>
+          <w:szCs w:val="26"/>
+        </w:rPr>
+        <w:t>t thông tin kho</w:t>
       </w:r>
       <w:r>
         <w:rPr>
@@ -2934,374 +3424,6 @@
     <w:p>
       <w:pPr>
         <w:pStyle w:val="ListParagraph"/>
-        <w:numPr>
-          <w:ilvl w:val="1"/>
-          <w:numId w:val="4"/>
-        </w:numPr>
-        <w:rPr>
-          <w:rFonts w:ascii="Times New Roman" w:hAnsi="Times New Roman" w:cs="Times New Roman"/>
-          <w:sz w:val="26"/>
-          <w:szCs w:val="26"/>
-        </w:rPr>
-      </w:pPr>
-      <w:r>
-        <w:rPr>
-          <w:rFonts w:ascii="Times New Roman" w:hAnsi="Times New Roman" w:cs="Times New Roman"/>
-          <w:sz w:val="26"/>
-          <w:szCs w:val="26"/>
-        </w:rPr>
-        <w:t xml:space="preserve">Thực hiện quy trình </w:t>
-      </w:r>
-      <w:r>
-        <w:rPr>
-          <w:rFonts w:ascii="Times New Roman" w:hAnsi="Times New Roman" w:cs="Times New Roman"/>
-          <w:i/>
-          <w:sz w:val="26"/>
-          <w:szCs w:val="26"/>
-        </w:rPr>
-        <w:t>thêm nhà cung cấp</w:t>
-      </w:r>
-      <w:r>
-        <w:rPr>
-          <w:rFonts w:ascii="Times New Roman" w:hAnsi="Times New Roman" w:cs="Times New Roman"/>
-          <w:sz w:val="26"/>
-          <w:szCs w:val="26"/>
-        </w:rPr>
-        <w:t xml:space="preserve"> (nếu cần)</w:t>
-      </w:r>
-    </w:p>
-    <w:p>
-      <w:pPr>
-        <w:pStyle w:val="ListParagraph"/>
-        <w:numPr>
-          <w:ilvl w:val="1"/>
-          <w:numId w:val="4"/>
-        </w:numPr>
-        <w:rPr>
-          <w:rFonts w:ascii="Times New Roman" w:hAnsi="Times New Roman" w:cs="Times New Roman"/>
-          <w:sz w:val="26"/>
-          <w:szCs w:val="26"/>
-        </w:rPr>
-      </w:pPr>
-      <w:r>
-        <w:rPr>
-          <w:rFonts w:ascii="Times New Roman" w:hAnsi="Times New Roman" w:cs="Times New Roman"/>
-          <w:sz w:val="26"/>
-          <w:szCs w:val="26"/>
-        </w:rPr>
-        <w:t>Tiếp nhận thức ăn/thuốc từ nhà cung cấp</w:t>
-      </w:r>
-    </w:p>
-    <w:p>
-      <w:pPr>
-        <w:pStyle w:val="ListParagraph"/>
-        <w:numPr>
-          <w:ilvl w:val="1"/>
-          <w:numId w:val="4"/>
-        </w:numPr>
-        <w:rPr>
-          <w:rFonts w:ascii="Times New Roman" w:hAnsi="Times New Roman" w:cs="Times New Roman"/>
-          <w:sz w:val="26"/>
-          <w:szCs w:val="26"/>
-        </w:rPr>
-      </w:pPr>
-      <w:r>
-        <w:rPr>
-          <w:rFonts w:ascii="Times New Roman" w:hAnsi="Times New Roman" w:cs="Times New Roman"/>
-          <w:sz w:val="26"/>
-          <w:szCs w:val="26"/>
-        </w:rPr>
-        <w:t>Kiểm tra số lượng, chủng loại và lưu trữ thông tin vào hệ thống</w:t>
-      </w:r>
-    </w:p>
-    <w:p>
-      <w:pPr>
-        <w:pStyle w:val="ListParagraph"/>
-        <w:numPr>
-          <w:ilvl w:val="1"/>
-          <w:numId w:val="4"/>
-        </w:numPr>
-        <w:rPr>
-          <w:rFonts w:ascii="Times New Roman" w:hAnsi="Times New Roman" w:cs="Times New Roman"/>
-          <w:sz w:val="26"/>
-          <w:szCs w:val="26"/>
-        </w:rPr>
-      </w:pPr>
-      <w:r>
-        <w:rPr>
-          <w:rFonts w:ascii="Times New Roman" w:hAnsi="Times New Roman" w:cs="Times New Roman"/>
-          <w:sz w:val="26"/>
-          <w:szCs w:val="26"/>
-        </w:rPr>
-        <w:t xml:space="preserve">Thực hiện quy trình </w:t>
-      </w:r>
-      <w:r>
-        <w:rPr>
-          <w:rFonts w:ascii="Times New Roman" w:hAnsi="Times New Roman" w:cs="Times New Roman"/>
-          <w:i/>
-          <w:sz w:val="26"/>
-          <w:szCs w:val="26"/>
-        </w:rPr>
-        <w:t>ghi nhận thu chi</w:t>
-      </w:r>
-    </w:p>
-    <w:p>
-      <w:pPr>
-        <w:pStyle w:val="ListParagraph"/>
-        <w:numPr>
-          <w:ilvl w:val="1"/>
-          <w:numId w:val="4"/>
-        </w:numPr>
-        <w:rPr>
-          <w:rFonts w:ascii="Times New Roman" w:hAnsi="Times New Roman" w:cs="Times New Roman"/>
-          <w:sz w:val="26"/>
-          <w:szCs w:val="26"/>
-        </w:rPr>
-      </w:pPr>
-      <w:r>
-        <w:rPr>
-          <w:rFonts w:ascii="Times New Roman" w:hAnsi="Times New Roman" w:cs="Times New Roman"/>
-          <w:sz w:val="26"/>
-          <w:szCs w:val="26"/>
-        </w:rPr>
-        <w:t>Tiến hành vận chuyển thức ăn/thuốc vào kho để cất dữ</w:t>
-      </w:r>
-    </w:p>
-    <w:p>
-      <w:pPr>
-        <w:pStyle w:val="ListParagraph"/>
-        <w:numPr>
-          <w:ilvl w:val="0"/>
-          <w:numId w:val="4"/>
-        </w:numPr>
-        <w:rPr>
-          <w:rFonts w:ascii="Times New Roman" w:hAnsi="Times New Roman" w:cs="Times New Roman"/>
-          <w:sz w:val="26"/>
-          <w:szCs w:val="26"/>
-        </w:rPr>
-      </w:pPr>
-      <w:r>
-        <w:rPr>
-          <w:rFonts w:ascii="Times New Roman" w:hAnsi="Times New Roman" w:cs="Times New Roman"/>
-          <w:sz w:val="26"/>
-          <w:szCs w:val="26"/>
-        </w:rPr>
-        <w:t>Quy trình xuấ</w:t>
-      </w:r>
-      <w:r>
-        <w:rPr>
-          <w:rFonts w:ascii="Times New Roman" w:hAnsi="Times New Roman" w:cs="Times New Roman"/>
-          <w:sz w:val="26"/>
-          <w:szCs w:val="26"/>
-        </w:rPr>
-        <w:t>t kho</w:t>
-      </w:r>
-      <w:r>
-        <w:rPr>
-          <w:rFonts w:ascii="Times New Roman" w:hAnsi="Times New Roman" w:cs="Times New Roman"/>
-          <w:sz w:val="26"/>
-          <w:szCs w:val="26"/>
-        </w:rPr>
-        <w:t>:</w:t>
-      </w:r>
-    </w:p>
-    <w:p>
-      <w:pPr>
-        <w:pStyle w:val="ListParagraph"/>
-        <w:numPr>
-          <w:ilvl w:val="1"/>
-          <w:numId w:val="4"/>
-        </w:numPr>
-        <w:rPr>
-          <w:rFonts w:ascii="Times New Roman" w:hAnsi="Times New Roman" w:cs="Times New Roman"/>
-          <w:sz w:val="26"/>
-          <w:szCs w:val="26"/>
-        </w:rPr>
-      </w:pPr>
-      <w:r>
-        <w:rPr>
-          <w:rFonts w:ascii="Times New Roman" w:hAnsi="Times New Roman" w:cs="Times New Roman"/>
-          <w:sz w:val="26"/>
-          <w:szCs w:val="26"/>
-        </w:rPr>
-        <w:t>Xác định loại thức ăn/thuốc cần xuất</w:t>
-      </w:r>
-    </w:p>
-    <w:p>
-      <w:pPr>
-        <w:pStyle w:val="ListParagraph"/>
-        <w:numPr>
-          <w:ilvl w:val="1"/>
-          <w:numId w:val="4"/>
-        </w:numPr>
-        <w:rPr>
-          <w:rFonts w:ascii="Times New Roman" w:hAnsi="Times New Roman" w:cs="Times New Roman"/>
-          <w:sz w:val="26"/>
-          <w:szCs w:val="26"/>
-        </w:rPr>
-      </w:pPr>
-      <w:r>
-        <w:rPr>
-          <w:rFonts w:ascii="Times New Roman" w:hAnsi="Times New Roman" w:cs="Times New Roman"/>
-          <w:sz w:val="26"/>
-          <w:szCs w:val="26"/>
-        </w:rPr>
-        <w:t>Kiểm tra tồn kho cho loại thức ăn/thuốc được chọn và thông báo cho người dùng khi tồn kho dưới mức cho phép</w:t>
-      </w:r>
-    </w:p>
-    <w:p>
-      <w:pPr>
-        <w:pStyle w:val="ListParagraph"/>
-        <w:numPr>
-          <w:ilvl w:val="1"/>
-          <w:numId w:val="4"/>
-        </w:numPr>
-        <w:rPr>
-          <w:rFonts w:ascii="Times New Roman" w:hAnsi="Times New Roman" w:cs="Times New Roman"/>
-          <w:sz w:val="26"/>
-          <w:szCs w:val="26"/>
-        </w:rPr>
-      </w:pPr>
-      <w:r>
-        <w:rPr>
-          <w:rFonts w:ascii="Times New Roman" w:hAnsi="Times New Roman" w:cs="Times New Roman"/>
-          <w:sz w:val="26"/>
-          <w:szCs w:val="26"/>
-        </w:rPr>
-        <w:t>Xác định những bao thức ăn/lọ thuốc cần xuất</w:t>
-      </w:r>
-    </w:p>
-    <w:p>
-      <w:pPr>
-        <w:pStyle w:val="ListParagraph"/>
-        <w:numPr>
-          <w:ilvl w:val="1"/>
-          <w:numId w:val="4"/>
-        </w:numPr>
-        <w:rPr>
-          <w:rFonts w:ascii="Times New Roman" w:hAnsi="Times New Roman" w:cs="Times New Roman"/>
-          <w:sz w:val="26"/>
-          <w:szCs w:val="26"/>
-        </w:rPr>
-      </w:pPr>
-      <w:r>
-        <w:rPr>
-          <w:rFonts w:ascii="Times New Roman" w:hAnsi="Times New Roman" w:cs="Times New Roman"/>
-          <w:sz w:val="26"/>
-          <w:szCs w:val="26"/>
-        </w:rPr>
-        <w:t>Xác định lượng xuất trên mỗi bao/lọ (nguyên bao/lọ hay một phần)</w:t>
-      </w:r>
-    </w:p>
-    <w:p>
-      <w:pPr>
-        <w:pStyle w:val="ListParagraph"/>
-        <w:numPr>
-          <w:ilvl w:val="1"/>
-          <w:numId w:val="4"/>
-        </w:numPr>
-        <w:rPr>
-          <w:rFonts w:ascii="Times New Roman" w:hAnsi="Times New Roman" w:cs="Times New Roman"/>
-          <w:sz w:val="26"/>
-          <w:szCs w:val="26"/>
-        </w:rPr>
-      </w:pPr>
-      <w:r>
-        <w:rPr>
-          <w:rFonts w:ascii="Times New Roman" w:hAnsi="Times New Roman" w:cs="Times New Roman"/>
-          <w:sz w:val="26"/>
-          <w:szCs w:val="26"/>
-        </w:rPr>
-        <w:t>Cập nhật thông tin các bao</w:t>
-      </w:r>
-      <w:r>
-        <w:rPr>
-          <w:rFonts w:ascii="Times New Roman" w:hAnsi="Times New Roman" w:cs="Times New Roman"/>
-          <w:sz w:val="26"/>
-          <w:szCs w:val="26"/>
-        </w:rPr>
-        <w:t>/lọ</w:t>
-      </w:r>
-      <w:r>
-        <w:rPr>
-          <w:rFonts w:ascii="Times New Roman" w:hAnsi="Times New Roman" w:cs="Times New Roman"/>
-          <w:sz w:val="26"/>
-          <w:szCs w:val="26"/>
-        </w:rPr>
-        <w:t xml:space="preserve"> đã xuất (lượng còn lại)</w:t>
-      </w:r>
-    </w:p>
-    <w:p>
-      <w:pPr>
-        <w:pStyle w:val="ListParagraph"/>
-        <w:numPr>
-          <w:ilvl w:val="1"/>
-          <w:numId w:val="4"/>
-        </w:numPr>
-        <w:rPr>
-          <w:rFonts w:ascii="Times New Roman" w:hAnsi="Times New Roman" w:cs="Times New Roman"/>
-          <w:sz w:val="26"/>
-          <w:szCs w:val="26"/>
-        </w:rPr>
-      </w:pPr>
-      <w:r>
-        <w:rPr>
-          <w:rFonts w:ascii="Times New Roman" w:hAnsi="Times New Roman" w:cs="Times New Roman"/>
-          <w:sz w:val="26"/>
-          <w:szCs w:val="26"/>
-        </w:rPr>
-        <w:t>Tiến hành xuấ</w:t>
-      </w:r>
-      <w:r>
-        <w:rPr>
-          <w:rFonts w:ascii="Times New Roman" w:hAnsi="Times New Roman" w:cs="Times New Roman"/>
-          <w:sz w:val="26"/>
-          <w:szCs w:val="26"/>
-        </w:rPr>
-        <w:t>t thức ăn/thuốc khỏi kho</w:t>
-      </w:r>
-    </w:p>
-    <w:p>
-      <w:pPr>
-        <w:pStyle w:val="ListParagraph"/>
-        <w:numPr>
-          <w:ilvl w:val="0"/>
-          <w:numId w:val="4"/>
-        </w:numPr>
-        <w:rPr>
-          <w:rFonts w:ascii="Times New Roman" w:hAnsi="Times New Roman" w:cs="Times New Roman"/>
-          <w:sz w:val="26"/>
-          <w:szCs w:val="26"/>
-        </w:rPr>
-      </w:pPr>
-      <w:r>
-        <w:rPr>
-          <w:rFonts w:ascii="Times New Roman" w:hAnsi="Times New Roman" w:cs="Times New Roman"/>
-          <w:sz w:val="26"/>
-          <w:szCs w:val="26"/>
-        </w:rPr>
-        <w:t>Quy trình cập nhậ</w:t>
-      </w:r>
-      <w:r>
-        <w:rPr>
-          <w:rFonts w:ascii="Times New Roman" w:hAnsi="Times New Roman" w:cs="Times New Roman"/>
-          <w:sz w:val="26"/>
-          <w:szCs w:val="26"/>
-        </w:rPr>
-        <w:t>t thông tin kho</w:t>
-      </w:r>
-      <w:r>
-        <w:rPr>
-          <w:rFonts w:ascii="Times New Roman" w:hAnsi="Times New Roman" w:cs="Times New Roman"/>
-          <w:sz w:val="26"/>
-          <w:szCs w:val="26"/>
-        </w:rPr>
-        <w:t>:</w:t>
-      </w:r>
-    </w:p>
-    <w:p>
-      <w:pPr>
-        <w:pStyle w:val="ListParagraph"/>
         <w:ind w:firstLine="360"/>
         <w:rPr>
           <w:rFonts w:ascii="Times New Roman" w:hAnsi="Times New Roman" w:cs="Times New Roman"/>
@@ -3359,7 +3481,6 @@
           <w:sz w:val="26"/>
           <w:szCs w:val="26"/>
         </w:rPr>
-        <w:lastRenderedPageBreak/>
         <w:t>Cập nhật những thông tin chưa chính xác và lưu trữ vào hệ thống</w:t>
       </w:r>
     </w:p>
@@ -4192,6 +4313,7 @@
           <w:sz w:val="26"/>
           <w:szCs w:val="26"/>
         </w:rPr>
+        <w:lastRenderedPageBreak/>
         <w:t>Hệ thống hỗ trợ quản lý thông tin thu chi có liên quan tới việc vận hành nông trại heo như mua thuốc, thức ăn, mua, bán heo, v.v…</w:t>
       </w:r>
     </w:p>
@@ -4244,46 +4366,29 @@
           <w:sz w:val="26"/>
           <w:szCs w:val="26"/>
         </w:rPr>
-        <w:t xml:space="preserve">Xác định </w:t>
-      </w:r>
-      <w:r>
-        <w:rPr>
-          <w:rFonts w:ascii="Times New Roman" w:hAnsi="Times New Roman" w:cs="Times New Roman"/>
-          <w:sz w:val="26"/>
-          <w:szCs w:val="26"/>
-        </w:rPr>
-        <w:t>loại thu chi</w:t>
-      </w:r>
-    </w:p>
-    <w:p>
-      <w:pPr>
-        <w:pStyle w:val="ListParagraph"/>
-        <w:numPr>
-          <w:ilvl w:val="1"/>
-          <w:numId w:val="4"/>
-        </w:numPr>
-        <w:rPr>
-          <w:rFonts w:ascii="Times New Roman" w:hAnsi="Times New Roman" w:cs="Times New Roman"/>
-          <w:sz w:val="26"/>
-          <w:szCs w:val="26"/>
-        </w:rPr>
-      </w:pPr>
-      <w:r>
-        <w:rPr>
-          <w:rFonts w:ascii="Times New Roman" w:hAnsi="Times New Roman" w:cs="Times New Roman"/>
-          <w:sz w:val="26"/>
-          <w:szCs w:val="26"/>
-        </w:rPr>
-        <w:lastRenderedPageBreak/>
-        <w:t xml:space="preserve">Xác định </w:t>
-      </w:r>
-      <w:r>
-        <w:rPr>
-          <w:rFonts w:ascii="Times New Roman" w:hAnsi="Times New Roman" w:cs="Times New Roman"/>
-          <w:sz w:val="26"/>
-          <w:szCs w:val="26"/>
-        </w:rPr>
-        <w:t>nguyên nhân thu chi</w:t>
+        <w:t>Xác định loại thu chi</w:t>
+      </w:r>
+    </w:p>
+    <w:p>
+      <w:pPr>
+        <w:pStyle w:val="ListParagraph"/>
+        <w:numPr>
+          <w:ilvl w:val="1"/>
+          <w:numId w:val="4"/>
+        </w:numPr>
+        <w:rPr>
+          <w:rFonts w:ascii="Times New Roman" w:hAnsi="Times New Roman" w:cs="Times New Roman"/>
+          <w:sz w:val="26"/>
+          <w:szCs w:val="26"/>
+        </w:rPr>
+      </w:pPr>
+      <w:r>
+        <w:rPr>
+          <w:rFonts w:ascii="Times New Roman" w:hAnsi="Times New Roman" w:cs="Times New Roman"/>
+          <w:sz w:val="26"/>
+          <w:szCs w:val="26"/>
+        </w:rPr>
+        <w:t>Xác định nguyên nhân thu chi</w:t>
       </w:r>
     </w:p>
     <w:p>
@@ -4867,6 +4972,7 @@
           <w:sz w:val="26"/>
           <w:szCs w:val="26"/>
         </w:rPr>
+        <w:lastRenderedPageBreak/>
         <w:t>Yêu cầu chất lượng</w:t>
       </w:r>
     </w:p>
@@ -4938,8 +5044,6 @@
         </w:rPr>
         <w:t>Độ trễ thấp (ngoại trừ các chức năng phức tạp)</w:t>
       </w:r>
-      <w:bookmarkStart w:id="0" w:name="_GoBack"/>
-      <w:bookmarkEnd w:id="0"/>
     </w:p>
     <w:sectPr>
       <w:pgSz w:w="12240" w:h="15840"/>
@@ -6676,7 +6780,7 @@
 </file>
 
 <file path=customXml/itemProps1.xml><?xml version="1.0" encoding="utf-8"?>
-<ds:datastoreItem xmlns:ds="http://schemas.openxmlformats.org/officeDocument/2006/customXml" ds:itemID="{1B6E0C02-026B-421D-81E1-D24B2EB5E61F}">
+<ds:datastoreItem xmlns:ds="http://schemas.openxmlformats.org/officeDocument/2006/customXml" ds:itemID="{0DFE3CA1-F51F-41E5-BA8D-EA65BF608D85}">
   <ds:schemaRefs>
     <ds:schemaRef ds:uri="http://schemas.openxmlformats.org/officeDocument/2006/bibliography"/>
   </ds:schemaRefs>

</xml_diff>

<commit_message>
update Usecase + doc -> add list function
</commit_message>
<xml_diff>
--- a/report_init.docx
+++ b/report_init.docx
@@ -605,31 +605,16 @@
           </w:r>
         </w:p>
         <w:p>
-          <w:r>
-            <w:fldChar w:fldCharType="begin"/>
-          </w:r>
-          <w:r>
-            <w:instrText xml:space="preserve"> TOC \o "1-3" \h \z \u </w:instrText>
-          </w:r>
-          <w:r>
-            <w:fldChar w:fldCharType="separate"/>
-          </w:r>
-          <w:r>
-            <w:rPr>
-              <w:b/>
-              <w:bCs/>
-              <w:noProof/>
-            </w:rPr>
-            <w:t>No table of contents entries found.</w:t>
-          </w:r>
-          <w:r>
-            <w:rPr>
-              <w:b/>
-              <w:bCs/>
-              <w:noProof/>
-            </w:rPr>
-            <w:fldChar w:fldCharType="end"/>
-          </w:r>
+          <w:fldSimple w:instr=" TOC \o &quot;1-3&quot; \h \z \u ">
+            <w:r>
+              <w:rPr>
+                <w:b/>
+                <w:bCs/>
+                <w:noProof/>
+              </w:rPr>
+              <w:t>No table of contents entries found.</w:t>
+            </w:r>
+          </w:fldSimple>
         </w:p>
       </w:sdtContent>
     </w:sdt>
@@ -1416,6 +1401,106 @@
           <w:sz w:val="26"/>
           <w:szCs w:val="26"/>
         </w:rPr>
+        <w:t xml:space="preserve">Quy trình </w:t>
+      </w:r>
+      <w:r>
+        <w:rPr>
+          <w:rFonts w:ascii="Times New Roman" w:hAnsi="Times New Roman" w:cs="Times New Roman"/>
+          <w:sz w:val="26"/>
+          <w:szCs w:val="26"/>
+        </w:rPr>
+        <w:t>liệt kê</w:t>
+      </w:r>
+      <w:r>
+        <w:rPr>
+          <w:rFonts w:ascii="Times New Roman" w:hAnsi="Times New Roman" w:cs="Times New Roman"/>
+          <w:sz w:val="26"/>
+          <w:szCs w:val="26"/>
+        </w:rPr>
+        <w:t xml:space="preserve"> </w:t>
+      </w:r>
+      <w:r>
+        <w:rPr>
+          <w:rFonts w:ascii="Times New Roman" w:hAnsi="Times New Roman" w:cs="Times New Roman"/>
+          <w:sz w:val="26"/>
+          <w:szCs w:val="26"/>
+        </w:rPr>
+        <w:t>heo</w:t>
+      </w:r>
+      <w:r>
+        <w:rPr>
+          <w:rFonts w:ascii="Times New Roman" w:hAnsi="Times New Roman" w:cs="Times New Roman"/>
+          <w:sz w:val="26"/>
+          <w:szCs w:val="26"/>
+        </w:rPr>
+        <w:t>:</w:t>
+      </w:r>
+    </w:p>
+    <w:p>
+      <w:pPr>
+        <w:pStyle w:val="ListParagraph"/>
+        <w:numPr>
+          <w:ilvl w:val="1"/>
+          <w:numId w:val="4"/>
+        </w:numPr>
+        <w:rPr>
+          <w:rFonts w:ascii="Times New Roman" w:hAnsi="Times New Roman" w:cs="Times New Roman"/>
+          <w:sz w:val="26"/>
+          <w:szCs w:val="26"/>
+        </w:rPr>
+      </w:pPr>
+      <w:r>
+        <w:rPr>
+          <w:rFonts w:ascii="Times New Roman" w:hAnsi="Times New Roman" w:cs="Times New Roman"/>
+          <w:sz w:val="26"/>
+          <w:szCs w:val="26"/>
+        </w:rPr>
+        <w:t xml:space="preserve">Liệt kê danh sách </w:t>
+      </w:r>
+      <w:r>
+        <w:rPr>
+          <w:rFonts w:ascii="Times New Roman" w:hAnsi="Times New Roman" w:cs="Times New Roman"/>
+          <w:sz w:val="26"/>
+          <w:szCs w:val="26"/>
+        </w:rPr>
+        <w:t>heo</w:t>
+      </w:r>
+      <w:r>
+        <w:rPr>
+          <w:rFonts w:ascii="Times New Roman" w:hAnsi="Times New Roman" w:cs="Times New Roman"/>
+          <w:sz w:val="26"/>
+          <w:szCs w:val="26"/>
+        </w:rPr>
+        <w:t xml:space="preserve"> hiện tại thuộc </w:t>
+      </w:r>
+      <w:r>
+        <w:rPr>
+          <w:rFonts w:ascii="Times New Roman" w:hAnsi="Times New Roman" w:cs="Times New Roman"/>
+          <w:sz w:val="26"/>
+          <w:szCs w:val="26"/>
+        </w:rPr>
+        <w:t>phạm vi nông trại</w:t>
+      </w:r>
+    </w:p>
+    <w:p>
+      <w:pPr>
+        <w:pStyle w:val="ListParagraph"/>
+        <w:numPr>
+          <w:ilvl w:val="0"/>
+          <w:numId w:val="4"/>
+        </w:numPr>
+        <w:rPr>
+          <w:rFonts w:ascii="Times New Roman" w:hAnsi="Times New Roman" w:cs="Times New Roman"/>
+          <w:sz w:val="26"/>
+          <w:szCs w:val="26"/>
+        </w:rPr>
+      </w:pPr>
+      <w:r>
+        <w:rPr>
+          <w:rFonts w:ascii="Times New Roman" w:hAnsi="Times New Roman" w:cs="Times New Roman"/>
+          <w:sz w:val="26"/>
+          <w:szCs w:val="26"/>
+        </w:rPr>
         <w:t>Quy trình nhập chuồng:</w:t>
       </w:r>
     </w:p>
@@ -2232,9 +2317,1976 @@
           <w:szCs w:val="26"/>
         </w:rPr>
         <w:t>Lưu trữ những thay đổi</w:t>
+      </w:r>
+    </w:p>
+    <w:p>
+      <w:pPr>
+        <w:pStyle w:val="ListParagraph"/>
+        <w:numPr>
+          <w:ilvl w:val="0"/>
+          <w:numId w:val="4"/>
+        </w:numPr>
+        <w:rPr>
+          <w:rFonts w:ascii="Times New Roman" w:hAnsi="Times New Roman" w:cs="Times New Roman"/>
+          <w:sz w:val="26"/>
+          <w:szCs w:val="26"/>
+        </w:rPr>
+      </w:pPr>
+      <w:r>
+        <w:rPr>
+          <w:rFonts w:ascii="Times New Roman" w:hAnsi="Times New Roman" w:cs="Times New Roman"/>
+          <w:sz w:val="26"/>
+          <w:szCs w:val="26"/>
+        </w:rPr>
+        <w:t>Quy trình cho ăn:</w:t>
+      </w:r>
+    </w:p>
+    <w:p>
+      <w:pPr>
+        <w:pStyle w:val="ListParagraph"/>
+        <w:ind w:firstLine="360"/>
+        <w:rPr>
+          <w:rFonts w:ascii="Times New Roman" w:hAnsi="Times New Roman" w:cs="Times New Roman"/>
+          <w:sz w:val="26"/>
+          <w:szCs w:val="26"/>
+        </w:rPr>
+      </w:pPr>
+      <w:r>
+        <w:rPr>
+          <w:rFonts w:ascii="Times New Roman" w:hAnsi="Times New Roman" w:cs="Times New Roman"/>
+          <w:sz w:val="26"/>
+          <w:szCs w:val="26"/>
+        </w:rPr>
+        <w:t>Việc cho ăn được thực hiện theo từng chuồng và bao gồm các thao tác</w:t>
+      </w:r>
+    </w:p>
+    <w:p>
+      <w:pPr>
+        <w:pStyle w:val="ListParagraph"/>
+        <w:numPr>
+          <w:ilvl w:val="1"/>
+          <w:numId w:val="4"/>
+        </w:numPr>
+        <w:rPr>
+          <w:rFonts w:ascii="Times New Roman" w:hAnsi="Times New Roman" w:cs="Times New Roman"/>
+          <w:sz w:val="26"/>
+          <w:szCs w:val="26"/>
+        </w:rPr>
+      </w:pPr>
+      <w:r>
+        <w:rPr>
+          <w:rFonts w:ascii="Times New Roman" w:hAnsi="Times New Roman" w:cs="Times New Roman"/>
+          <w:sz w:val="26"/>
+          <w:szCs w:val="26"/>
+        </w:rPr>
+        <w:t>Xác định chuồng cần cho ăn</w:t>
+      </w:r>
+    </w:p>
+    <w:p>
+      <w:pPr>
+        <w:pStyle w:val="ListParagraph"/>
+        <w:numPr>
+          <w:ilvl w:val="1"/>
+          <w:numId w:val="4"/>
+        </w:numPr>
+        <w:rPr>
+          <w:rFonts w:ascii="Times New Roman" w:hAnsi="Times New Roman" w:cs="Times New Roman"/>
+          <w:sz w:val="26"/>
+          <w:szCs w:val="26"/>
+        </w:rPr>
+      </w:pPr>
+      <w:r>
+        <w:rPr>
+          <w:rFonts w:ascii="Times New Roman" w:hAnsi="Times New Roman" w:cs="Times New Roman"/>
+          <w:sz w:val="26"/>
+          <w:szCs w:val="26"/>
+        </w:rPr>
+        <w:t>Xác định loại thức ăn dành cho heo trong chuồng đó</w:t>
+      </w:r>
+    </w:p>
+    <w:p>
+      <w:pPr>
+        <w:pStyle w:val="ListParagraph"/>
+        <w:numPr>
+          <w:ilvl w:val="1"/>
+          <w:numId w:val="4"/>
+        </w:numPr>
+        <w:rPr>
+          <w:rFonts w:ascii="Times New Roman" w:hAnsi="Times New Roman" w:cs="Times New Roman"/>
+          <w:sz w:val="26"/>
+          <w:szCs w:val="26"/>
+        </w:rPr>
+      </w:pPr>
+      <w:r>
+        <w:rPr>
+          <w:rFonts w:ascii="Times New Roman" w:hAnsi="Times New Roman" w:cs="Times New Roman"/>
+          <w:sz w:val="26"/>
+          <w:szCs w:val="26"/>
+        </w:rPr>
+        <w:lastRenderedPageBreak/>
+        <w:t xml:space="preserve">Thực hiện quy trình </w:t>
+      </w:r>
+      <w:r>
+        <w:rPr>
+          <w:rFonts w:ascii="Times New Roman" w:hAnsi="Times New Roman" w:cs="Times New Roman"/>
+          <w:i/>
+          <w:sz w:val="26"/>
+          <w:szCs w:val="26"/>
+        </w:rPr>
+        <w:t>xuất kho</w:t>
+      </w:r>
+      <w:r>
+        <w:rPr>
+          <w:rFonts w:ascii="Times New Roman" w:hAnsi="Times New Roman" w:cs="Times New Roman"/>
+          <w:sz w:val="26"/>
+          <w:szCs w:val="26"/>
+        </w:rPr>
+        <w:t xml:space="preserve"> cho thức ăn</w:t>
+      </w:r>
+    </w:p>
+    <w:p>
+      <w:pPr>
+        <w:pStyle w:val="ListParagraph"/>
+        <w:numPr>
+          <w:ilvl w:val="1"/>
+          <w:numId w:val="4"/>
+        </w:numPr>
+        <w:rPr>
+          <w:rFonts w:ascii="Times New Roman" w:hAnsi="Times New Roman" w:cs="Times New Roman"/>
+          <w:sz w:val="26"/>
+          <w:szCs w:val="26"/>
+        </w:rPr>
+      </w:pPr>
+      <w:r>
+        <w:rPr>
+          <w:rFonts w:ascii="Times New Roman" w:hAnsi="Times New Roman" w:cs="Times New Roman"/>
+          <w:sz w:val="26"/>
+          <w:szCs w:val="26"/>
+        </w:rPr>
+        <w:t>Tiến hành đem thức ăn cho vào chuồng</w:t>
+      </w:r>
+    </w:p>
+    <w:p>
+      <w:pPr>
+        <w:pStyle w:val="ListParagraph"/>
+        <w:numPr>
+          <w:ilvl w:val="1"/>
+          <w:numId w:val="4"/>
+        </w:numPr>
+        <w:rPr>
+          <w:rFonts w:ascii="Times New Roman" w:hAnsi="Times New Roman" w:cs="Times New Roman"/>
+          <w:sz w:val="26"/>
+          <w:szCs w:val="26"/>
+        </w:rPr>
+      </w:pPr>
+      <w:r>
+        <w:rPr>
+          <w:rFonts w:ascii="Times New Roman" w:hAnsi="Times New Roman" w:cs="Times New Roman"/>
+          <w:sz w:val="26"/>
+          <w:szCs w:val="26"/>
+        </w:rPr>
+        <w:t>Ghi nhận lịch sử cho ăn</w:t>
+      </w:r>
+    </w:p>
+    <w:p>
+      <w:pPr>
+        <w:pStyle w:val="ListParagraph"/>
+        <w:numPr>
+          <w:ilvl w:val="0"/>
+          <w:numId w:val="4"/>
+        </w:numPr>
+        <w:rPr>
+          <w:rFonts w:ascii="Times New Roman" w:hAnsi="Times New Roman" w:cs="Times New Roman"/>
+          <w:sz w:val="26"/>
+          <w:szCs w:val="26"/>
+        </w:rPr>
+      </w:pPr>
+      <w:r>
+        <w:rPr>
+          <w:rFonts w:ascii="Times New Roman" w:hAnsi="Times New Roman" w:cs="Times New Roman"/>
+          <w:sz w:val="26"/>
+          <w:szCs w:val="26"/>
+        </w:rPr>
+        <w:t>Quy trình khám bệnh:</w:t>
+      </w:r>
+    </w:p>
+    <w:p>
+      <w:pPr>
+        <w:pStyle w:val="ListParagraph"/>
+        <w:ind w:firstLine="720"/>
+        <w:rPr>
+          <w:rFonts w:ascii="Times New Roman" w:hAnsi="Times New Roman" w:cs="Times New Roman"/>
+          <w:sz w:val="26"/>
+          <w:szCs w:val="26"/>
+        </w:rPr>
+      </w:pPr>
+      <w:r>
+        <w:rPr>
+          <w:rFonts w:ascii="Times New Roman" w:hAnsi="Times New Roman" w:cs="Times New Roman"/>
+          <w:sz w:val="26"/>
+          <w:szCs w:val="26"/>
+        </w:rPr>
+        <w:t>Quy trình khám bệnh diễn ra khi phát hiện biểu hiện lạ thường từ heo trong nông trại</w:t>
+      </w:r>
+    </w:p>
+    <w:p>
+      <w:pPr>
+        <w:pStyle w:val="ListParagraph"/>
+        <w:numPr>
+          <w:ilvl w:val="1"/>
+          <w:numId w:val="4"/>
+        </w:numPr>
+        <w:rPr>
+          <w:rFonts w:ascii="Times New Roman" w:hAnsi="Times New Roman" w:cs="Times New Roman"/>
+          <w:sz w:val="26"/>
+          <w:szCs w:val="26"/>
+        </w:rPr>
+      </w:pPr>
+      <w:r>
+        <w:rPr>
+          <w:rFonts w:ascii="Times New Roman" w:hAnsi="Times New Roman" w:cs="Times New Roman"/>
+          <w:sz w:val="26"/>
+          <w:szCs w:val="26"/>
+        </w:rPr>
+        <w:t>Xác định con heo có biểu hiện lạ thường</w:t>
+      </w:r>
+    </w:p>
+    <w:p>
+      <w:pPr>
+        <w:pStyle w:val="ListParagraph"/>
+        <w:numPr>
+          <w:ilvl w:val="1"/>
+          <w:numId w:val="4"/>
+        </w:numPr>
+        <w:rPr>
+          <w:rFonts w:ascii="Times New Roman" w:hAnsi="Times New Roman" w:cs="Times New Roman"/>
+          <w:sz w:val="26"/>
+          <w:szCs w:val="26"/>
+        </w:rPr>
+      </w:pPr>
+      <w:r>
+        <w:rPr>
+          <w:rFonts w:ascii="Times New Roman" w:hAnsi="Times New Roman" w:cs="Times New Roman"/>
+          <w:sz w:val="26"/>
+          <w:szCs w:val="26"/>
+        </w:rPr>
+        <w:t>Tạo bệnh án cho heo trên hệ thống</w:t>
+      </w:r>
+    </w:p>
+    <w:p>
+      <w:pPr>
+        <w:pStyle w:val="ListParagraph"/>
+        <w:numPr>
+          <w:ilvl w:val="1"/>
+          <w:numId w:val="4"/>
+        </w:numPr>
+        <w:rPr>
+          <w:rFonts w:ascii="Times New Roman" w:hAnsi="Times New Roman" w:cs="Times New Roman"/>
+          <w:sz w:val="26"/>
+          <w:szCs w:val="26"/>
+        </w:rPr>
+      </w:pPr>
+      <w:r>
+        <w:rPr>
+          <w:rFonts w:ascii="Times New Roman" w:hAnsi="Times New Roman" w:cs="Times New Roman"/>
+          <w:sz w:val="26"/>
+          <w:szCs w:val="26"/>
+        </w:rPr>
+        <w:t>Cân, đo thông tin cơ bản</w:t>
+      </w:r>
+      <w:r>
+        <w:rPr>
+          <w:rFonts w:ascii="Times New Roman" w:hAnsi="Times New Roman" w:cs="Times New Roman"/>
+          <w:sz w:val="26"/>
+          <w:szCs w:val="26"/>
+        </w:rPr>
+        <w:t xml:space="preserve"> và ghi nhận lại biểu hiện lạ vào bệnh án</w:t>
+      </w:r>
+    </w:p>
+    <w:p>
+      <w:pPr>
+        <w:pStyle w:val="ListParagraph"/>
+        <w:numPr>
+          <w:ilvl w:val="1"/>
+          <w:numId w:val="4"/>
+        </w:numPr>
+        <w:rPr>
+          <w:rFonts w:ascii="Times New Roman" w:hAnsi="Times New Roman" w:cs="Times New Roman"/>
+          <w:sz w:val="26"/>
+          <w:szCs w:val="26"/>
+        </w:rPr>
+      </w:pPr>
+      <w:r>
+        <w:rPr>
+          <w:rFonts w:ascii="Times New Roman" w:hAnsi="Times New Roman" w:cs="Times New Roman"/>
+          <w:sz w:val="26"/>
+          <w:szCs w:val="26"/>
+        </w:rPr>
+        <w:t>Liên lạc với bác sĩ thú y để xác định bệnh và lựa chọn phương án chữa trị</w:t>
+      </w:r>
+    </w:p>
+    <w:p>
+      <w:pPr>
+        <w:pStyle w:val="ListParagraph"/>
+        <w:numPr>
+          <w:ilvl w:val="1"/>
+          <w:numId w:val="4"/>
+        </w:numPr>
+        <w:rPr>
+          <w:rFonts w:ascii="Times New Roman" w:hAnsi="Times New Roman" w:cs="Times New Roman"/>
+          <w:sz w:val="26"/>
+          <w:szCs w:val="26"/>
+        </w:rPr>
+      </w:pPr>
+      <w:r>
+        <w:rPr>
+          <w:rFonts w:ascii="Times New Roman" w:hAnsi="Times New Roman" w:cs="Times New Roman"/>
+          <w:sz w:val="26"/>
+          <w:szCs w:val="26"/>
+        </w:rPr>
+        <w:t>Lưu trữ thông tin bệnh và phương án chữa trị vào bệnh án</w:t>
+      </w:r>
+    </w:p>
+    <w:p>
+      <w:pPr>
+        <w:pStyle w:val="ListParagraph"/>
+        <w:numPr>
+          <w:ilvl w:val="1"/>
+          <w:numId w:val="4"/>
+        </w:numPr>
+        <w:rPr>
+          <w:rFonts w:ascii="Times New Roman" w:hAnsi="Times New Roman" w:cs="Times New Roman"/>
+          <w:sz w:val="26"/>
+          <w:szCs w:val="26"/>
+        </w:rPr>
+      </w:pPr>
+      <w:r>
+        <w:rPr>
+          <w:rFonts w:ascii="Times New Roman" w:hAnsi="Times New Roman" w:cs="Times New Roman"/>
+          <w:sz w:val="26"/>
+          <w:szCs w:val="26"/>
+        </w:rPr>
+        <w:t xml:space="preserve">Thực hiện quy trình </w:t>
+      </w:r>
+      <w:r>
+        <w:rPr>
+          <w:rFonts w:ascii="Times New Roman" w:hAnsi="Times New Roman" w:cs="Times New Roman"/>
+          <w:i/>
+          <w:sz w:val="26"/>
+          <w:szCs w:val="26"/>
+        </w:rPr>
+        <w:t>ghi nhận thu chi</w:t>
+      </w:r>
+    </w:p>
+    <w:p>
+      <w:pPr>
+        <w:pStyle w:val="ListParagraph"/>
+        <w:numPr>
+          <w:ilvl w:val="0"/>
+          <w:numId w:val="4"/>
+        </w:numPr>
+        <w:rPr>
+          <w:rFonts w:ascii="Times New Roman" w:hAnsi="Times New Roman" w:cs="Times New Roman"/>
+          <w:sz w:val="26"/>
+          <w:szCs w:val="26"/>
+        </w:rPr>
+      </w:pPr>
+      <w:r>
+        <w:rPr>
+          <w:rFonts w:ascii="Times New Roman" w:hAnsi="Times New Roman" w:cs="Times New Roman"/>
+          <w:sz w:val="26"/>
+          <w:szCs w:val="26"/>
+        </w:rPr>
+        <w:t>Quy trình dùng</w:t>
+      </w:r>
+      <w:r>
+        <w:rPr>
+          <w:rFonts w:ascii="Times New Roman" w:hAnsi="Times New Roman" w:cs="Times New Roman"/>
+          <w:sz w:val="26"/>
+          <w:szCs w:val="26"/>
+        </w:rPr>
+        <w:t xml:space="preserve"> thuốc:</w:t>
+      </w:r>
+    </w:p>
+    <w:p>
+      <w:pPr>
+        <w:pStyle w:val="ListParagraph"/>
+        <w:numPr>
+          <w:ilvl w:val="1"/>
+          <w:numId w:val="4"/>
+        </w:numPr>
+        <w:rPr>
+          <w:rFonts w:ascii="Times New Roman" w:hAnsi="Times New Roman" w:cs="Times New Roman"/>
+          <w:sz w:val="26"/>
+          <w:szCs w:val="26"/>
+        </w:rPr>
+      </w:pPr>
+      <w:r>
+        <w:rPr>
+          <w:rFonts w:ascii="Times New Roman" w:hAnsi="Times New Roman" w:cs="Times New Roman"/>
+          <w:sz w:val="26"/>
+          <w:szCs w:val="26"/>
+        </w:rPr>
+        <w:t>Xác định con heo cần dùng thuốc</w:t>
+      </w:r>
+    </w:p>
+    <w:p>
+      <w:pPr>
+        <w:pStyle w:val="ListParagraph"/>
+        <w:numPr>
+          <w:ilvl w:val="1"/>
+          <w:numId w:val="4"/>
+        </w:numPr>
+        <w:rPr>
+          <w:rFonts w:ascii="Times New Roman" w:hAnsi="Times New Roman" w:cs="Times New Roman"/>
+          <w:sz w:val="26"/>
+          <w:szCs w:val="26"/>
+        </w:rPr>
+      </w:pPr>
+      <w:r>
+        <w:rPr>
+          <w:rFonts w:ascii="Times New Roman" w:hAnsi="Times New Roman" w:cs="Times New Roman"/>
+          <w:sz w:val="26"/>
+          <w:szCs w:val="26"/>
+        </w:rPr>
+        <w:t>Xác định loại thuốc cần dùng dựa trên bệnh án của heo</w:t>
+      </w:r>
+    </w:p>
+    <w:p>
+      <w:pPr>
+        <w:pStyle w:val="ListParagraph"/>
+        <w:numPr>
+          <w:ilvl w:val="1"/>
+          <w:numId w:val="4"/>
+        </w:numPr>
+        <w:rPr>
+          <w:rFonts w:ascii="Times New Roman" w:hAnsi="Times New Roman" w:cs="Times New Roman"/>
+          <w:sz w:val="26"/>
+          <w:szCs w:val="26"/>
+        </w:rPr>
+      </w:pPr>
+      <w:r>
+        <w:rPr>
+          <w:rFonts w:ascii="Times New Roman" w:hAnsi="Times New Roman" w:cs="Times New Roman"/>
+          <w:sz w:val="26"/>
+          <w:szCs w:val="26"/>
+        </w:rPr>
+        <w:t xml:space="preserve">Thực hiện quy trình </w:t>
+      </w:r>
+      <w:r>
+        <w:rPr>
+          <w:rFonts w:ascii="Times New Roman" w:hAnsi="Times New Roman" w:cs="Times New Roman"/>
+          <w:i/>
+          <w:sz w:val="26"/>
+          <w:szCs w:val="26"/>
+        </w:rPr>
+        <w:t>xuất kho</w:t>
+      </w:r>
+      <w:r>
+        <w:rPr>
+          <w:rFonts w:ascii="Times New Roman" w:hAnsi="Times New Roman" w:cs="Times New Roman"/>
+          <w:sz w:val="26"/>
+          <w:szCs w:val="26"/>
+        </w:rPr>
+        <w:t xml:space="preserve"> cho thuốc</w:t>
+      </w:r>
+    </w:p>
+    <w:p>
+      <w:pPr>
+        <w:pStyle w:val="ListParagraph"/>
+        <w:numPr>
+          <w:ilvl w:val="1"/>
+          <w:numId w:val="4"/>
+        </w:numPr>
+        <w:rPr>
+          <w:rFonts w:ascii="Times New Roman" w:hAnsi="Times New Roman" w:cs="Times New Roman"/>
+          <w:sz w:val="26"/>
+          <w:szCs w:val="26"/>
+        </w:rPr>
+      </w:pPr>
+      <w:r>
+        <w:rPr>
+          <w:rFonts w:ascii="Times New Roman" w:hAnsi="Times New Roman" w:cs="Times New Roman"/>
+          <w:sz w:val="26"/>
+          <w:szCs w:val="26"/>
+        </w:rPr>
+        <w:t>Tiến hành dùng thuốc trên heo</w:t>
+      </w:r>
+    </w:p>
+    <w:p>
+      <w:pPr>
+        <w:pStyle w:val="ListParagraph"/>
+        <w:numPr>
+          <w:ilvl w:val="1"/>
+          <w:numId w:val="4"/>
+        </w:numPr>
+        <w:rPr>
+          <w:rFonts w:ascii="Times New Roman" w:hAnsi="Times New Roman" w:cs="Times New Roman"/>
+          <w:sz w:val="26"/>
+          <w:szCs w:val="26"/>
+        </w:rPr>
+      </w:pPr>
+      <w:r>
+        <w:rPr>
+          <w:rFonts w:ascii="Times New Roman" w:hAnsi="Times New Roman" w:cs="Times New Roman"/>
+          <w:sz w:val="26"/>
+          <w:szCs w:val="26"/>
+        </w:rPr>
+        <w:t>Ghi nhận lịch sử dùng thuốc</w:t>
+      </w:r>
+    </w:p>
+    <w:p>
+      <w:pPr>
+        <w:pStyle w:val="ListParagraph"/>
+        <w:numPr>
+          <w:ilvl w:val="0"/>
+          <w:numId w:val="4"/>
+        </w:numPr>
+        <w:rPr>
+          <w:rFonts w:ascii="Times New Roman" w:hAnsi="Times New Roman" w:cs="Times New Roman"/>
+          <w:sz w:val="26"/>
+          <w:szCs w:val="26"/>
+        </w:rPr>
+      </w:pPr>
+      <w:r>
+        <w:rPr>
+          <w:rFonts w:ascii="Times New Roman" w:hAnsi="Times New Roman" w:cs="Times New Roman"/>
+          <w:sz w:val="26"/>
+          <w:szCs w:val="26"/>
+        </w:rPr>
+        <w:t>Quy trình ghi nhận thai kỳ:</w:t>
+      </w:r>
+    </w:p>
+    <w:p>
+      <w:pPr>
+        <w:pStyle w:val="ListParagraph"/>
+        <w:numPr>
+          <w:ilvl w:val="1"/>
+          <w:numId w:val="4"/>
+        </w:numPr>
+        <w:rPr>
+          <w:rFonts w:ascii="Times New Roman" w:hAnsi="Times New Roman" w:cs="Times New Roman"/>
+          <w:sz w:val="26"/>
+          <w:szCs w:val="26"/>
+        </w:rPr>
+      </w:pPr>
+      <w:r>
+        <w:rPr>
+          <w:rFonts w:ascii="Times New Roman" w:hAnsi="Times New Roman" w:cs="Times New Roman"/>
+          <w:sz w:val="26"/>
+          <w:szCs w:val="26"/>
+        </w:rPr>
+        <w:t>Ghi nhận thông tin thời gian heo động/mang thai/đẻ con</w:t>
+      </w:r>
+    </w:p>
+    <w:p>
+      <w:pPr>
+        <w:pStyle w:val="ListParagraph"/>
+        <w:numPr>
+          <w:ilvl w:val="0"/>
+          <w:numId w:val="4"/>
+        </w:numPr>
+        <w:rPr>
+          <w:rFonts w:ascii="Times New Roman" w:hAnsi="Times New Roman" w:cs="Times New Roman"/>
+          <w:sz w:val="26"/>
+          <w:szCs w:val="26"/>
+        </w:rPr>
+      </w:pPr>
+      <w:r>
+        <w:rPr>
+          <w:rFonts w:ascii="Times New Roman" w:hAnsi="Times New Roman" w:cs="Times New Roman"/>
+          <w:sz w:val="26"/>
+          <w:szCs w:val="26"/>
+        </w:rPr>
+        <w:t>Quy trình thả tinh:</w:t>
+      </w:r>
+    </w:p>
+    <w:p>
+      <w:pPr>
+        <w:pStyle w:val="ListParagraph"/>
+        <w:numPr>
+          <w:ilvl w:val="1"/>
+          <w:numId w:val="4"/>
+        </w:numPr>
+        <w:rPr>
+          <w:rFonts w:ascii="Times New Roman" w:hAnsi="Times New Roman" w:cs="Times New Roman"/>
+          <w:sz w:val="26"/>
+          <w:szCs w:val="26"/>
+        </w:rPr>
+      </w:pPr>
+      <w:r>
+        <w:rPr>
+          <w:rFonts w:ascii="Times New Roman" w:hAnsi="Times New Roman" w:cs="Times New Roman"/>
+          <w:sz w:val="26"/>
+          <w:szCs w:val="26"/>
+        </w:rPr>
+        <w:t>Xác định heo cần thả tinh</w:t>
+      </w:r>
+    </w:p>
+    <w:p>
+      <w:pPr>
+        <w:pStyle w:val="ListParagraph"/>
+        <w:numPr>
+          <w:ilvl w:val="1"/>
+          <w:numId w:val="4"/>
+        </w:numPr>
+        <w:rPr>
+          <w:rFonts w:ascii="Times New Roman" w:hAnsi="Times New Roman" w:cs="Times New Roman"/>
+          <w:sz w:val="26"/>
+          <w:szCs w:val="26"/>
+        </w:rPr>
+      </w:pPr>
+      <w:r>
+        <w:rPr>
+          <w:rFonts w:ascii="Times New Roman" w:hAnsi="Times New Roman" w:cs="Times New Roman"/>
+          <w:sz w:val="26"/>
+          <w:szCs w:val="26"/>
+        </w:rPr>
+        <w:t xml:space="preserve">Thực hiện quy trình </w:t>
+      </w:r>
+      <w:r>
+        <w:rPr>
+          <w:rFonts w:ascii="Times New Roman" w:hAnsi="Times New Roman" w:cs="Times New Roman"/>
+          <w:i/>
+          <w:sz w:val="26"/>
+          <w:szCs w:val="26"/>
+        </w:rPr>
+        <w:t>thêm nhà cung cấp</w:t>
+      </w:r>
+      <w:r>
+        <w:rPr>
+          <w:rFonts w:ascii="Times New Roman" w:hAnsi="Times New Roman" w:cs="Times New Roman"/>
+          <w:sz w:val="26"/>
+          <w:szCs w:val="26"/>
+        </w:rPr>
+        <w:t xml:space="preserve"> (nếu cần)</w:t>
+      </w:r>
+    </w:p>
+    <w:p>
+      <w:pPr>
+        <w:pStyle w:val="ListParagraph"/>
+        <w:numPr>
+          <w:ilvl w:val="1"/>
+          <w:numId w:val="4"/>
+        </w:numPr>
+        <w:rPr>
+          <w:rFonts w:ascii="Times New Roman" w:hAnsi="Times New Roman" w:cs="Times New Roman"/>
+          <w:sz w:val="26"/>
+          <w:szCs w:val="26"/>
+        </w:rPr>
+      </w:pPr>
+      <w:r>
+        <w:rPr>
+          <w:rFonts w:ascii="Times New Roman" w:hAnsi="Times New Roman" w:cs="Times New Roman"/>
+          <w:sz w:val="26"/>
+          <w:szCs w:val="26"/>
+        </w:rPr>
+        <w:t>Tiếp n</w:t>
+      </w:r>
+      <w:r>
+        <w:rPr>
+          <w:rFonts w:ascii="Times New Roman" w:hAnsi="Times New Roman" w:cs="Times New Roman"/>
+          <w:sz w:val="26"/>
+          <w:szCs w:val="26"/>
+        </w:rPr>
+        <w:t>hận tinh từ nhà cung cấp</w:t>
+      </w:r>
+    </w:p>
+    <w:p>
+      <w:pPr>
+        <w:pStyle w:val="ListParagraph"/>
+        <w:numPr>
+          <w:ilvl w:val="1"/>
+          <w:numId w:val="4"/>
+        </w:numPr>
+        <w:rPr>
+          <w:rFonts w:ascii="Times New Roman" w:hAnsi="Times New Roman" w:cs="Times New Roman"/>
+          <w:sz w:val="26"/>
+          <w:szCs w:val="26"/>
+        </w:rPr>
+      </w:pPr>
+      <w:r>
+        <w:rPr>
+          <w:rFonts w:ascii="Times New Roman" w:hAnsi="Times New Roman" w:cs="Times New Roman"/>
+          <w:sz w:val="26"/>
+          <w:szCs w:val="26"/>
+        </w:rPr>
+        <w:t>Nhập thông tin tinh vào hệ thống</w:t>
+      </w:r>
+    </w:p>
+    <w:p>
+      <w:pPr>
+        <w:pStyle w:val="ListParagraph"/>
+        <w:numPr>
+          <w:ilvl w:val="1"/>
+          <w:numId w:val="4"/>
+        </w:numPr>
+        <w:rPr>
+          <w:rFonts w:ascii="Times New Roman" w:hAnsi="Times New Roman" w:cs="Times New Roman"/>
+          <w:sz w:val="26"/>
+          <w:szCs w:val="26"/>
+        </w:rPr>
+      </w:pPr>
+      <w:r>
+        <w:rPr>
+          <w:rFonts w:ascii="Times New Roman" w:hAnsi="Times New Roman" w:cs="Times New Roman"/>
+          <w:sz w:val="26"/>
+          <w:szCs w:val="26"/>
+        </w:rPr>
+        <w:t xml:space="preserve">Thực hiện quy trình </w:t>
+      </w:r>
+      <w:r>
+        <w:rPr>
+          <w:rFonts w:ascii="Times New Roman" w:hAnsi="Times New Roman" w:cs="Times New Roman"/>
+          <w:i/>
+          <w:sz w:val="26"/>
+          <w:szCs w:val="26"/>
+        </w:rPr>
+        <w:t>ghi nhận thu chi</w:t>
+      </w:r>
+    </w:p>
+    <w:p>
+      <w:pPr>
+        <w:pStyle w:val="ListParagraph"/>
+        <w:numPr>
+          <w:ilvl w:val="1"/>
+          <w:numId w:val="4"/>
+        </w:numPr>
+        <w:rPr>
+          <w:rFonts w:ascii="Times New Roman" w:hAnsi="Times New Roman" w:cs="Times New Roman"/>
+          <w:sz w:val="26"/>
+          <w:szCs w:val="26"/>
+        </w:rPr>
+      </w:pPr>
+      <w:r>
+        <w:rPr>
+          <w:rFonts w:ascii="Times New Roman" w:hAnsi="Times New Roman" w:cs="Times New Roman"/>
+          <w:sz w:val="26"/>
+          <w:szCs w:val="26"/>
+        </w:rPr>
+        <w:t>Ghi nhận thông tin thời gian thả tinh</w:t>
+      </w:r>
+    </w:p>
+    <w:p>
+      <w:pPr>
+        <w:pStyle w:val="ListParagraph"/>
+        <w:numPr>
+          <w:ilvl w:val="1"/>
+          <w:numId w:val="5"/>
+        </w:numPr>
+        <w:rPr>
+          <w:rFonts w:ascii="Times New Roman" w:hAnsi="Times New Roman" w:cs="Times New Roman"/>
+          <w:sz w:val="26"/>
+          <w:szCs w:val="26"/>
+        </w:rPr>
+      </w:pPr>
+      <w:r>
+        <w:rPr>
+          <w:rFonts w:ascii="Times New Roman" w:hAnsi="Times New Roman" w:cs="Times New Roman"/>
+          <w:sz w:val="26"/>
+          <w:szCs w:val="26"/>
+        </w:rPr>
+        <w:t xml:space="preserve">Hoạt động quản lý </w:t>
+      </w:r>
+      <w:r>
+        <w:rPr>
+          <w:rFonts w:ascii="Times New Roman" w:hAnsi="Times New Roman" w:cs="Times New Roman"/>
+          <w:sz w:val="26"/>
+          <w:szCs w:val="26"/>
+        </w:rPr>
+        <w:t>kho (thức ăn và thuốc)</w:t>
+      </w:r>
+    </w:p>
+    <w:p>
+      <w:pPr>
+        <w:pStyle w:val="ListParagraph"/>
+        <w:numPr>
+          <w:ilvl w:val="0"/>
+          <w:numId w:val="4"/>
+        </w:numPr>
+        <w:rPr>
+          <w:rFonts w:ascii="Times New Roman" w:hAnsi="Times New Roman" w:cs="Times New Roman"/>
+          <w:sz w:val="26"/>
+          <w:szCs w:val="26"/>
+        </w:rPr>
+      </w:pPr>
+      <w:r>
+        <w:rPr>
+          <w:rFonts w:ascii="Times New Roman" w:hAnsi="Times New Roman" w:cs="Times New Roman"/>
+          <w:sz w:val="26"/>
+          <w:szCs w:val="26"/>
+        </w:rPr>
+        <w:t>Quy trình nhậ</w:t>
+      </w:r>
+      <w:r>
+        <w:rPr>
+          <w:rFonts w:ascii="Times New Roman" w:hAnsi="Times New Roman" w:cs="Times New Roman"/>
+          <w:sz w:val="26"/>
+          <w:szCs w:val="26"/>
+        </w:rPr>
+        <w:t>p kho</w:t>
+      </w:r>
+      <w:r>
+        <w:rPr>
+          <w:rFonts w:ascii="Times New Roman" w:hAnsi="Times New Roman" w:cs="Times New Roman"/>
+          <w:sz w:val="26"/>
+          <w:szCs w:val="26"/>
+        </w:rPr>
+        <w:t>:</w:t>
+      </w:r>
+    </w:p>
+    <w:p>
+      <w:pPr>
+        <w:pStyle w:val="ListParagraph"/>
+        <w:numPr>
+          <w:ilvl w:val="1"/>
+          <w:numId w:val="4"/>
+        </w:numPr>
+        <w:rPr>
+          <w:rFonts w:ascii="Times New Roman" w:hAnsi="Times New Roman" w:cs="Times New Roman"/>
+          <w:sz w:val="26"/>
+          <w:szCs w:val="26"/>
+        </w:rPr>
+      </w:pPr>
+      <w:r>
+        <w:rPr>
+          <w:rFonts w:ascii="Times New Roman" w:hAnsi="Times New Roman" w:cs="Times New Roman"/>
+          <w:sz w:val="26"/>
+          <w:szCs w:val="26"/>
+        </w:rPr>
+        <w:t xml:space="preserve">Thực hiện quy trình </w:t>
+      </w:r>
+      <w:r>
+        <w:rPr>
+          <w:rFonts w:ascii="Times New Roman" w:hAnsi="Times New Roman" w:cs="Times New Roman"/>
+          <w:i/>
+          <w:sz w:val="26"/>
+          <w:szCs w:val="26"/>
+        </w:rPr>
+        <w:t>thêm nhà cung cấp</w:t>
+      </w:r>
+      <w:r>
+        <w:rPr>
+          <w:rFonts w:ascii="Times New Roman" w:hAnsi="Times New Roman" w:cs="Times New Roman"/>
+          <w:sz w:val="26"/>
+          <w:szCs w:val="26"/>
+        </w:rPr>
+        <w:t xml:space="preserve"> (nếu cần)</w:t>
+      </w:r>
+    </w:p>
+    <w:p>
+      <w:pPr>
+        <w:pStyle w:val="ListParagraph"/>
+        <w:numPr>
+          <w:ilvl w:val="1"/>
+          <w:numId w:val="4"/>
+        </w:numPr>
+        <w:rPr>
+          <w:rFonts w:ascii="Times New Roman" w:hAnsi="Times New Roman" w:cs="Times New Roman"/>
+          <w:sz w:val="26"/>
+          <w:szCs w:val="26"/>
+        </w:rPr>
+      </w:pPr>
+      <w:r>
+        <w:rPr>
+          <w:rFonts w:ascii="Times New Roman" w:hAnsi="Times New Roman" w:cs="Times New Roman"/>
+          <w:sz w:val="26"/>
+          <w:szCs w:val="26"/>
+        </w:rPr>
+        <w:t>Tiếp nhận thức ăn/thuốc từ nhà cung cấp</w:t>
+      </w:r>
+    </w:p>
+    <w:p>
+      <w:pPr>
+        <w:pStyle w:val="ListParagraph"/>
+        <w:numPr>
+          <w:ilvl w:val="1"/>
+          <w:numId w:val="4"/>
+        </w:numPr>
+        <w:rPr>
+          <w:rFonts w:ascii="Times New Roman" w:hAnsi="Times New Roman" w:cs="Times New Roman"/>
+          <w:sz w:val="26"/>
+          <w:szCs w:val="26"/>
+        </w:rPr>
+      </w:pPr>
+      <w:r>
+        <w:rPr>
+          <w:rFonts w:ascii="Times New Roman" w:hAnsi="Times New Roman" w:cs="Times New Roman"/>
+          <w:sz w:val="26"/>
+          <w:szCs w:val="26"/>
+        </w:rPr>
+        <w:t>Kiểm tra số lượng, chủng loại và lưu trữ thông tin vào hệ thống</w:t>
+      </w:r>
+    </w:p>
+    <w:p>
+      <w:pPr>
+        <w:pStyle w:val="ListParagraph"/>
+        <w:numPr>
+          <w:ilvl w:val="1"/>
+          <w:numId w:val="4"/>
+        </w:numPr>
+        <w:rPr>
+          <w:rFonts w:ascii="Times New Roman" w:hAnsi="Times New Roman" w:cs="Times New Roman"/>
+          <w:sz w:val="26"/>
+          <w:szCs w:val="26"/>
+        </w:rPr>
+      </w:pPr>
+      <w:r>
+        <w:rPr>
+          <w:rFonts w:ascii="Times New Roman" w:hAnsi="Times New Roman" w:cs="Times New Roman"/>
+          <w:sz w:val="26"/>
+          <w:szCs w:val="26"/>
+        </w:rPr>
+        <w:t xml:space="preserve">Thực hiện quy trình </w:t>
+      </w:r>
+      <w:r>
+        <w:rPr>
+          <w:rFonts w:ascii="Times New Roman" w:hAnsi="Times New Roman" w:cs="Times New Roman"/>
+          <w:i/>
+          <w:sz w:val="26"/>
+          <w:szCs w:val="26"/>
+        </w:rPr>
+        <w:t>ghi nhận thu chi</w:t>
+      </w:r>
+    </w:p>
+    <w:p>
+      <w:pPr>
+        <w:pStyle w:val="ListParagraph"/>
+        <w:numPr>
+          <w:ilvl w:val="1"/>
+          <w:numId w:val="4"/>
+        </w:numPr>
+        <w:rPr>
+          <w:rFonts w:ascii="Times New Roman" w:hAnsi="Times New Roman" w:cs="Times New Roman"/>
+          <w:sz w:val="26"/>
+          <w:szCs w:val="26"/>
+        </w:rPr>
+      </w:pPr>
+      <w:r>
+        <w:rPr>
+          <w:rFonts w:ascii="Times New Roman" w:hAnsi="Times New Roman" w:cs="Times New Roman"/>
+          <w:sz w:val="26"/>
+          <w:szCs w:val="26"/>
+        </w:rPr>
+        <w:t>Tiến hành vận chuyển thức ăn/thuốc vào kho để cất dữ</w:t>
+      </w:r>
+    </w:p>
+    <w:p>
+      <w:pPr>
+        <w:pStyle w:val="ListParagraph"/>
+        <w:numPr>
+          <w:ilvl w:val="0"/>
+          <w:numId w:val="4"/>
+        </w:numPr>
+        <w:rPr>
+          <w:rFonts w:ascii="Times New Roman" w:hAnsi="Times New Roman" w:cs="Times New Roman"/>
+          <w:sz w:val="26"/>
+          <w:szCs w:val="26"/>
+        </w:rPr>
+      </w:pPr>
+      <w:r>
+        <w:rPr>
+          <w:rFonts w:ascii="Times New Roman" w:hAnsi="Times New Roman" w:cs="Times New Roman"/>
+          <w:sz w:val="26"/>
+          <w:szCs w:val="26"/>
+        </w:rPr>
+        <w:t>Quy trình xuấ</w:t>
+      </w:r>
+      <w:r>
+        <w:rPr>
+          <w:rFonts w:ascii="Times New Roman" w:hAnsi="Times New Roman" w:cs="Times New Roman"/>
+          <w:sz w:val="26"/>
+          <w:szCs w:val="26"/>
+        </w:rPr>
+        <w:t>t kho</w:t>
+      </w:r>
+      <w:r>
+        <w:rPr>
+          <w:rFonts w:ascii="Times New Roman" w:hAnsi="Times New Roman" w:cs="Times New Roman"/>
+          <w:sz w:val="26"/>
+          <w:szCs w:val="26"/>
+        </w:rPr>
+        <w:t>:</w:t>
+      </w:r>
+    </w:p>
+    <w:p>
+      <w:pPr>
+        <w:pStyle w:val="ListParagraph"/>
+        <w:numPr>
+          <w:ilvl w:val="1"/>
+          <w:numId w:val="4"/>
+        </w:numPr>
+        <w:rPr>
+          <w:rFonts w:ascii="Times New Roman" w:hAnsi="Times New Roman" w:cs="Times New Roman"/>
+          <w:sz w:val="26"/>
+          <w:szCs w:val="26"/>
+        </w:rPr>
+      </w:pPr>
+      <w:r>
+        <w:rPr>
+          <w:rFonts w:ascii="Times New Roman" w:hAnsi="Times New Roman" w:cs="Times New Roman"/>
+          <w:sz w:val="26"/>
+          <w:szCs w:val="26"/>
+        </w:rPr>
+        <w:t>Xác định loại thức ăn/thuốc cần xuất</w:t>
+      </w:r>
+    </w:p>
+    <w:p>
+      <w:pPr>
+        <w:pStyle w:val="ListParagraph"/>
+        <w:numPr>
+          <w:ilvl w:val="1"/>
+          <w:numId w:val="4"/>
+        </w:numPr>
+        <w:rPr>
+          <w:rFonts w:ascii="Times New Roman" w:hAnsi="Times New Roman" w:cs="Times New Roman"/>
+          <w:sz w:val="26"/>
+          <w:szCs w:val="26"/>
+        </w:rPr>
+      </w:pPr>
+      <w:r>
+        <w:rPr>
+          <w:rFonts w:ascii="Times New Roman" w:hAnsi="Times New Roman" w:cs="Times New Roman"/>
+          <w:sz w:val="26"/>
+          <w:szCs w:val="26"/>
+        </w:rPr>
+        <w:t>Kiểm tra tồn kho cho loại thức ăn/thuốc được chọn và thông báo cho người dùng khi tồn kho dưới mức cho phép</w:t>
+      </w:r>
+    </w:p>
+    <w:p>
+      <w:pPr>
+        <w:pStyle w:val="ListParagraph"/>
+        <w:numPr>
+          <w:ilvl w:val="1"/>
+          <w:numId w:val="4"/>
+        </w:numPr>
+        <w:rPr>
+          <w:rFonts w:ascii="Times New Roman" w:hAnsi="Times New Roman" w:cs="Times New Roman"/>
+          <w:sz w:val="26"/>
+          <w:szCs w:val="26"/>
+        </w:rPr>
+      </w:pPr>
+      <w:r>
+        <w:rPr>
+          <w:rFonts w:ascii="Times New Roman" w:hAnsi="Times New Roman" w:cs="Times New Roman"/>
+          <w:sz w:val="26"/>
+          <w:szCs w:val="26"/>
+        </w:rPr>
+        <w:t>Xác định những bao thức ăn/lọ thuốc cần xuất</w:t>
+      </w:r>
+    </w:p>
+    <w:p>
+      <w:pPr>
+        <w:pStyle w:val="ListParagraph"/>
+        <w:numPr>
+          <w:ilvl w:val="1"/>
+          <w:numId w:val="4"/>
+        </w:numPr>
+        <w:rPr>
+          <w:rFonts w:ascii="Times New Roman" w:hAnsi="Times New Roman" w:cs="Times New Roman"/>
+          <w:sz w:val="26"/>
+          <w:szCs w:val="26"/>
+        </w:rPr>
+      </w:pPr>
+      <w:r>
+        <w:rPr>
+          <w:rFonts w:ascii="Times New Roman" w:hAnsi="Times New Roman" w:cs="Times New Roman"/>
+          <w:sz w:val="26"/>
+          <w:szCs w:val="26"/>
+        </w:rPr>
+        <w:t>Xác định lượng xuất trên mỗi bao/lọ (nguyên bao/lọ hay một phần)</w:t>
+      </w:r>
+    </w:p>
+    <w:p>
+      <w:pPr>
+        <w:pStyle w:val="ListParagraph"/>
+        <w:numPr>
+          <w:ilvl w:val="1"/>
+          <w:numId w:val="4"/>
+        </w:numPr>
+        <w:rPr>
+          <w:rFonts w:ascii="Times New Roman" w:hAnsi="Times New Roman" w:cs="Times New Roman"/>
+          <w:sz w:val="26"/>
+          <w:szCs w:val="26"/>
+        </w:rPr>
+      </w:pPr>
+      <w:r>
+        <w:rPr>
+          <w:rFonts w:ascii="Times New Roman" w:hAnsi="Times New Roman" w:cs="Times New Roman"/>
+          <w:sz w:val="26"/>
+          <w:szCs w:val="26"/>
+        </w:rPr>
+        <w:lastRenderedPageBreak/>
+        <w:t>Cập nhật thông tin các bao</w:t>
+      </w:r>
+      <w:r>
+        <w:rPr>
+          <w:rFonts w:ascii="Times New Roman" w:hAnsi="Times New Roman" w:cs="Times New Roman"/>
+          <w:sz w:val="26"/>
+          <w:szCs w:val="26"/>
+        </w:rPr>
+        <w:t>/lọ</w:t>
+      </w:r>
+      <w:r>
+        <w:rPr>
+          <w:rFonts w:ascii="Times New Roman" w:hAnsi="Times New Roman" w:cs="Times New Roman"/>
+          <w:sz w:val="26"/>
+          <w:szCs w:val="26"/>
+        </w:rPr>
+        <w:t xml:space="preserve"> đã xuất (lượng còn lại)</w:t>
+      </w:r>
+    </w:p>
+    <w:p>
+      <w:pPr>
+        <w:pStyle w:val="ListParagraph"/>
+        <w:numPr>
+          <w:ilvl w:val="1"/>
+          <w:numId w:val="4"/>
+        </w:numPr>
+        <w:rPr>
+          <w:rFonts w:ascii="Times New Roman" w:hAnsi="Times New Roman" w:cs="Times New Roman"/>
+          <w:sz w:val="26"/>
+          <w:szCs w:val="26"/>
+        </w:rPr>
+      </w:pPr>
+      <w:r>
+        <w:rPr>
+          <w:rFonts w:ascii="Times New Roman" w:hAnsi="Times New Roman" w:cs="Times New Roman"/>
+          <w:sz w:val="26"/>
+          <w:szCs w:val="26"/>
+        </w:rPr>
+        <w:t>Tiến hành xuấ</w:t>
+      </w:r>
+      <w:r>
+        <w:rPr>
+          <w:rFonts w:ascii="Times New Roman" w:hAnsi="Times New Roman" w:cs="Times New Roman"/>
+          <w:sz w:val="26"/>
+          <w:szCs w:val="26"/>
+        </w:rPr>
+        <w:t>t thức ăn/thuốc khỏi kho</w:t>
+      </w:r>
+    </w:p>
+    <w:p>
+      <w:pPr>
+        <w:pStyle w:val="ListParagraph"/>
+        <w:numPr>
+          <w:ilvl w:val="0"/>
+          <w:numId w:val="4"/>
+        </w:numPr>
+        <w:rPr>
+          <w:rFonts w:ascii="Times New Roman" w:hAnsi="Times New Roman" w:cs="Times New Roman"/>
+          <w:sz w:val="26"/>
+          <w:szCs w:val="26"/>
+        </w:rPr>
+      </w:pPr>
+      <w:r>
+        <w:rPr>
+          <w:rFonts w:ascii="Times New Roman" w:hAnsi="Times New Roman" w:cs="Times New Roman"/>
+          <w:sz w:val="26"/>
+          <w:szCs w:val="26"/>
+        </w:rPr>
+        <w:t>Quy trình cập nhậ</w:t>
+      </w:r>
+      <w:r>
+        <w:rPr>
+          <w:rFonts w:ascii="Times New Roman" w:hAnsi="Times New Roman" w:cs="Times New Roman"/>
+          <w:sz w:val="26"/>
+          <w:szCs w:val="26"/>
+        </w:rPr>
+        <w:t>t thông tin kho</w:t>
+      </w:r>
+      <w:r>
+        <w:rPr>
+          <w:rFonts w:ascii="Times New Roman" w:hAnsi="Times New Roman" w:cs="Times New Roman"/>
+          <w:sz w:val="26"/>
+          <w:szCs w:val="26"/>
+        </w:rPr>
+        <w:t>:</w:t>
+      </w:r>
+    </w:p>
+    <w:p>
+      <w:pPr>
+        <w:pStyle w:val="ListParagraph"/>
+        <w:ind w:firstLine="360"/>
+        <w:rPr>
+          <w:rFonts w:ascii="Times New Roman" w:hAnsi="Times New Roman" w:cs="Times New Roman"/>
+          <w:sz w:val="26"/>
+          <w:szCs w:val="26"/>
+        </w:rPr>
+      </w:pPr>
+      <w:r>
+        <w:rPr>
+          <w:rFonts w:ascii="Times New Roman" w:hAnsi="Times New Roman" w:cs="Times New Roman"/>
+          <w:sz w:val="26"/>
+          <w:szCs w:val="26"/>
+        </w:rPr>
+        <w:t>Việc cập nhật diễn ra khi nông trại có nhu cầu kiểm tra tồn kho thực tế của thức ăn và thuốc</w:t>
+      </w:r>
+    </w:p>
+    <w:p>
+      <w:pPr>
+        <w:pStyle w:val="ListParagraph"/>
+        <w:numPr>
+          <w:ilvl w:val="1"/>
+          <w:numId w:val="4"/>
+        </w:numPr>
+        <w:rPr>
+          <w:rFonts w:ascii="Times New Roman" w:hAnsi="Times New Roman" w:cs="Times New Roman"/>
+          <w:sz w:val="26"/>
+          <w:szCs w:val="26"/>
+        </w:rPr>
+      </w:pPr>
+      <w:r>
+        <w:rPr>
+          <w:rFonts w:ascii="Times New Roman" w:hAnsi="Times New Roman" w:cs="Times New Roman"/>
+          <w:sz w:val="26"/>
+          <w:szCs w:val="26"/>
+        </w:rPr>
+        <w:t>Xác định bao thức ăn/lọ thuốc cần cập nhật thông tin</w:t>
+      </w:r>
+    </w:p>
+    <w:p>
+      <w:pPr>
+        <w:pStyle w:val="ListParagraph"/>
+        <w:numPr>
+          <w:ilvl w:val="1"/>
+          <w:numId w:val="4"/>
+        </w:numPr>
+        <w:rPr>
+          <w:rFonts w:ascii="Times New Roman" w:hAnsi="Times New Roman" w:cs="Times New Roman"/>
+          <w:sz w:val="26"/>
+          <w:szCs w:val="26"/>
+        </w:rPr>
+      </w:pPr>
+      <w:r>
+        <w:rPr>
+          <w:rFonts w:ascii="Times New Roman" w:hAnsi="Times New Roman" w:cs="Times New Roman"/>
+          <w:sz w:val="26"/>
+          <w:szCs w:val="26"/>
+        </w:rPr>
+        <w:t>Cập nhật những thông tin chưa chính xác và lưu trữ vào hệ thống</w:t>
+      </w:r>
+    </w:p>
+    <w:p>
+      <w:pPr>
+        <w:pStyle w:val="ListParagraph"/>
+        <w:numPr>
+          <w:ilvl w:val="1"/>
+          <w:numId w:val="4"/>
+        </w:numPr>
+        <w:rPr>
+          <w:rFonts w:ascii="Times New Roman" w:hAnsi="Times New Roman" w:cs="Times New Roman"/>
+          <w:sz w:val="26"/>
+          <w:szCs w:val="26"/>
+        </w:rPr>
+      </w:pPr>
+      <w:r>
+        <w:rPr>
+          <w:rFonts w:ascii="Times New Roman" w:hAnsi="Times New Roman" w:cs="Times New Roman"/>
+          <w:sz w:val="26"/>
+          <w:szCs w:val="26"/>
+        </w:rPr>
+        <w:t>Ghi nhận cập nhật kho</w:t>
+      </w:r>
+    </w:p>
+    <w:p>
+      <w:pPr>
+        <w:pStyle w:val="ListParagraph"/>
+        <w:numPr>
+          <w:ilvl w:val="1"/>
+          <w:numId w:val="5"/>
+        </w:numPr>
+        <w:rPr>
+          <w:rFonts w:ascii="Times New Roman" w:hAnsi="Times New Roman" w:cs="Times New Roman"/>
+          <w:sz w:val="26"/>
+          <w:szCs w:val="26"/>
+        </w:rPr>
+      </w:pPr>
+      <w:r>
+        <w:rPr>
+          <w:rFonts w:ascii="Times New Roman" w:hAnsi="Times New Roman" w:cs="Times New Roman"/>
+          <w:sz w:val="26"/>
+          <w:szCs w:val="26"/>
+        </w:rPr>
+        <w:t>Hoạt động quản lý nhà cung cấp</w:t>
+      </w:r>
+    </w:p>
+    <w:p>
+      <w:pPr>
+        <w:pStyle w:val="ListParagraph"/>
+        <w:numPr>
+          <w:ilvl w:val="0"/>
+          <w:numId w:val="4"/>
+        </w:numPr>
+        <w:rPr>
+          <w:rFonts w:ascii="Times New Roman" w:hAnsi="Times New Roman" w:cs="Times New Roman"/>
+          <w:sz w:val="26"/>
+          <w:szCs w:val="26"/>
+        </w:rPr>
+      </w:pPr>
+      <w:r>
+        <w:rPr>
+          <w:rFonts w:ascii="Times New Roman" w:hAnsi="Times New Roman" w:cs="Times New Roman"/>
+          <w:sz w:val="26"/>
+          <w:szCs w:val="26"/>
+        </w:rPr>
+        <w:t>Quy trình liệt kê nhà cung cấp:</w:t>
+      </w:r>
+    </w:p>
+    <w:p>
+      <w:pPr>
+        <w:pStyle w:val="ListParagraph"/>
+        <w:numPr>
+          <w:ilvl w:val="1"/>
+          <w:numId w:val="4"/>
+        </w:numPr>
+        <w:rPr>
+          <w:rFonts w:ascii="Times New Roman" w:hAnsi="Times New Roman" w:cs="Times New Roman"/>
+          <w:sz w:val="26"/>
+          <w:szCs w:val="26"/>
+        </w:rPr>
+      </w:pPr>
+      <w:r>
+        <w:rPr>
+          <w:rFonts w:ascii="Times New Roman" w:hAnsi="Times New Roman" w:cs="Times New Roman"/>
+          <w:sz w:val="26"/>
+          <w:szCs w:val="26"/>
+        </w:rPr>
+        <w:t>Liệt kê danh sách nhà cung cấp hiện tại đang cộng tác với chủ nông trại</w:t>
+      </w:r>
+    </w:p>
+    <w:p>
+      <w:pPr>
+        <w:pStyle w:val="ListParagraph"/>
+        <w:numPr>
+          <w:ilvl w:val="0"/>
+          <w:numId w:val="4"/>
+        </w:numPr>
+        <w:rPr>
+          <w:rFonts w:ascii="Times New Roman" w:hAnsi="Times New Roman" w:cs="Times New Roman"/>
+          <w:sz w:val="26"/>
+          <w:szCs w:val="26"/>
+        </w:rPr>
+      </w:pPr>
+      <w:r>
+        <w:rPr>
+          <w:rFonts w:ascii="Times New Roman" w:hAnsi="Times New Roman" w:cs="Times New Roman"/>
+          <w:sz w:val="26"/>
+          <w:szCs w:val="26"/>
+        </w:rPr>
+        <w:t>Quy trình thêm nhà cung cấp</w:t>
+      </w:r>
+    </w:p>
+    <w:p>
+      <w:pPr>
+        <w:pStyle w:val="ListParagraph"/>
+        <w:numPr>
+          <w:ilvl w:val="1"/>
+          <w:numId w:val="4"/>
+        </w:numPr>
+        <w:rPr>
+          <w:rFonts w:ascii="Times New Roman" w:hAnsi="Times New Roman" w:cs="Times New Roman"/>
+          <w:sz w:val="26"/>
+          <w:szCs w:val="26"/>
+        </w:rPr>
+      </w:pPr>
+      <w:r>
+        <w:rPr>
+          <w:rFonts w:ascii="Times New Roman" w:hAnsi="Times New Roman" w:cs="Times New Roman"/>
+          <w:sz w:val="26"/>
+          <w:szCs w:val="26"/>
+        </w:rPr>
+        <w:t>Nhập thông tin nhà cung cấp và lưu trữ trong hệ thống</w:t>
+      </w:r>
+    </w:p>
+    <w:p>
+      <w:pPr>
+        <w:pStyle w:val="ListParagraph"/>
+        <w:numPr>
+          <w:ilvl w:val="0"/>
+          <w:numId w:val="4"/>
+        </w:numPr>
+        <w:rPr>
+          <w:rFonts w:ascii="Times New Roman" w:hAnsi="Times New Roman" w:cs="Times New Roman"/>
+          <w:sz w:val="26"/>
+          <w:szCs w:val="26"/>
+        </w:rPr>
+      </w:pPr>
+      <w:r>
+        <w:rPr>
+          <w:rFonts w:ascii="Times New Roman" w:hAnsi="Times New Roman" w:cs="Times New Roman"/>
+          <w:sz w:val="26"/>
+          <w:szCs w:val="26"/>
+        </w:rPr>
+        <w:t>Quy trình cập nhật thông tin nhà cung cấp:</w:t>
+      </w:r>
+    </w:p>
+    <w:p>
+      <w:pPr>
+        <w:pStyle w:val="ListParagraph"/>
+        <w:numPr>
+          <w:ilvl w:val="1"/>
+          <w:numId w:val="4"/>
+        </w:numPr>
+        <w:rPr>
+          <w:rFonts w:ascii="Times New Roman" w:hAnsi="Times New Roman" w:cs="Times New Roman"/>
+          <w:sz w:val="26"/>
+          <w:szCs w:val="26"/>
+        </w:rPr>
+      </w:pPr>
+      <w:r>
+        <w:rPr>
+          <w:rFonts w:ascii="Times New Roman" w:hAnsi="Times New Roman" w:cs="Times New Roman"/>
+          <w:sz w:val="26"/>
+          <w:szCs w:val="26"/>
+        </w:rPr>
+        <w:t>Xác định nhà cung cấp cần cập nhật thông tin</w:t>
+      </w:r>
+    </w:p>
+    <w:p>
+      <w:pPr>
+        <w:pStyle w:val="ListParagraph"/>
+        <w:numPr>
+          <w:ilvl w:val="1"/>
+          <w:numId w:val="4"/>
+        </w:numPr>
+        <w:rPr>
+          <w:rFonts w:ascii="Times New Roman" w:hAnsi="Times New Roman" w:cs="Times New Roman"/>
+          <w:sz w:val="26"/>
+          <w:szCs w:val="26"/>
+        </w:rPr>
+      </w:pPr>
+      <w:r>
+        <w:rPr>
+          <w:rFonts w:ascii="Times New Roman" w:hAnsi="Times New Roman" w:cs="Times New Roman"/>
+          <w:sz w:val="26"/>
+          <w:szCs w:val="26"/>
+        </w:rPr>
+        <w:t>Chỉnh sửa thông tin theo nhu cầu</w:t>
+      </w:r>
+    </w:p>
+    <w:p>
+      <w:pPr>
+        <w:pStyle w:val="ListParagraph"/>
+        <w:numPr>
+          <w:ilvl w:val="1"/>
+          <w:numId w:val="4"/>
+        </w:numPr>
+        <w:rPr>
+          <w:rFonts w:ascii="Times New Roman" w:hAnsi="Times New Roman" w:cs="Times New Roman"/>
+          <w:sz w:val="26"/>
+          <w:szCs w:val="26"/>
+        </w:rPr>
+      </w:pPr>
+      <w:r>
+        <w:rPr>
+          <w:rFonts w:ascii="Times New Roman" w:hAnsi="Times New Roman" w:cs="Times New Roman"/>
+          <w:sz w:val="26"/>
+          <w:szCs w:val="26"/>
+        </w:rPr>
+        <w:t>Lưu trữ những thay đổ</w:t>
+      </w:r>
+      <w:r>
+        <w:rPr>
+          <w:rFonts w:ascii="Times New Roman" w:hAnsi="Times New Roman" w:cs="Times New Roman"/>
+          <w:sz w:val="26"/>
+          <w:szCs w:val="26"/>
+        </w:rPr>
+        <w:t>i</w:t>
+      </w:r>
+    </w:p>
+    <w:p>
+      <w:pPr>
+        <w:pStyle w:val="ListParagraph"/>
+        <w:numPr>
+          <w:ilvl w:val="1"/>
+          <w:numId w:val="5"/>
+        </w:numPr>
+        <w:rPr>
+          <w:rFonts w:ascii="Times New Roman" w:hAnsi="Times New Roman" w:cs="Times New Roman"/>
+          <w:sz w:val="26"/>
+          <w:szCs w:val="26"/>
+        </w:rPr>
+      </w:pPr>
+      <w:r>
+        <w:rPr>
+          <w:rFonts w:ascii="Times New Roman" w:hAnsi="Times New Roman" w:cs="Times New Roman"/>
+          <w:sz w:val="26"/>
+          <w:szCs w:val="26"/>
+        </w:rPr>
+        <w:t>Hoạt động quản lý vật dụng</w:t>
+      </w:r>
+    </w:p>
+    <w:p>
+      <w:pPr>
+        <w:pStyle w:val="ListParagraph"/>
+        <w:numPr>
+          <w:ilvl w:val="0"/>
+          <w:numId w:val="4"/>
+        </w:numPr>
+        <w:rPr>
+          <w:rFonts w:ascii="Times New Roman" w:hAnsi="Times New Roman" w:cs="Times New Roman"/>
+          <w:sz w:val="26"/>
+          <w:szCs w:val="26"/>
+        </w:rPr>
+      </w:pPr>
+      <w:r>
+        <w:rPr>
+          <w:rFonts w:ascii="Times New Roman" w:hAnsi="Times New Roman" w:cs="Times New Roman"/>
+          <w:sz w:val="26"/>
+          <w:szCs w:val="26"/>
+        </w:rPr>
+        <w:t>Quy trình liệt kê vật dụng:</w:t>
+      </w:r>
+    </w:p>
+    <w:p>
+      <w:pPr>
+        <w:pStyle w:val="ListParagraph"/>
+        <w:numPr>
+          <w:ilvl w:val="1"/>
+          <w:numId w:val="4"/>
+        </w:numPr>
+        <w:rPr>
+          <w:rFonts w:ascii="Times New Roman" w:hAnsi="Times New Roman" w:cs="Times New Roman"/>
+          <w:sz w:val="26"/>
+          <w:szCs w:val="26"/>
+        </w:rPr>
+      </w:pPr>
+      <w:r>
+        <w:rPr>
+          <w:rFonts w:ascii="Times New Roman" w:hAnsi="Times New Roman" w:cs="Times New Roman"/>
+          <w:sz w:val="26"/>
+          <w:szCs w:val="26"/>
+        </w:rPr>
+        <w:t>Liệt kê danh sách vật dụng hiện tại đang có trong kho và các chuồng</w:t>
+      </w:r>
+    </w:p>
+    <w:p>
+      <w:pPr>
+        <w:pStyle w:val="ListParagraph"/>
+        <w:numPr>
+          <w:ilvl w:val="0"/>
+          <w:numId w:val="4"/>
+        </w:numPr>
+        <w:rPr>
+          <w:rFonts w:ascii="Times New Roman" w:hAnsi="Times New Roman" w:cs="Times New Roman"/>
+          <w:sz w:val="26"/>
+          <w:szCs w:val="26"/>
+        </w:rPr>
+      </w:pPr>
+      <w:r>
+        <w:rPr>
+          <w:rFonts w:ascii="Times New Roman" w:hAnsi="Times New Roman" w:cs="Times New Roman"/>
+          <w:sz w:val="26"/>
+          <w:szCs w:val="26"/>
+        </w:rPr>
+        <w:t>Quy trình thêm vật dụng:</w:t>
+      </w:r>
+    </w:p>
+    <w:p>
+      <w:pPr>
+        <w:pStyle w:val="ListParagraph"/>
+        <w:numPr>
+          <w:ilvl w:val="1"/>
+          <w:numId w:val="4"/>
+        </w:numPr>
+        <w:rPr>
+          <w:rFonts w:ascii="Times New Roman" w:hAnsi="Times New Roman" w:cs="Times New Roman"/>
+          <w:sz w:val="26"/>
+          <w:szCs w:val="26"/>
+        </w:rPr>
+      </w:pPr>
+      <w:r>
+        <w:rPr>
+          <w:rFonts w:ascii="Times New Roman" w:hAnsi="Times New Roman" w:cs="Times New Roman"/>
+          <w:sz w:val="26"/>
+          <w:szCs w:val="26"/>
+        </w:rPr>
+        <w:t>Thực hiện quy trình thêm nhà cung cấp (nếu cần)</w:t>
+      </w:r>
+    </w:p>
+    <w:p>
+      <w:pPr>
+        <w:pStyle w:val="ListParagraph"/>
+        <w:numPr>
+          <w:ilvl w:val="1"/>
+          <w:numId w:val="4"/>
+        </w:numPr>
+        <w:rPr>
+          <w:rFonts w:ascii="Times New Roman" w:hAnsi="Times New Roman" w:cs="Times New Roman"/>
+          <w:sz w:val="26"/>
+          <w:szCs w:val="26"/>
+        </w:rPr>
+      </w:pPr>
+      <w:r>
+        <w:rPr>
+          <w:rFonts w:ascii="Times New Roman" w:hAnsi="Times New Roman" w:cs="Times New Roman"/>
+          <w:sz w:val="26"/>
+          <w:szCs w:val="26"/>
+        </w:rPr>
+        <w:t>Tiếp nhận vật dụng từ nhà cung cấp</w:t>
+      </w:r>
+    </w:p>
+    <w:p>
+      <w:pPr>
+        <w:pStyle w:val="ListParagraph"/>
+        <w:numPr>
+          <w:ilvl w:val="1"/>
+          <w:numId w:val="4"/>
+        </w:numPr>
+        <w:rPr>
+          <w:rFonts w:ascii="Times New Roman" w:hAnsi="Times New Roman" w:cs="Times New Roman"/>
+          <w:sz w:val="26"/>
+          <w:szCs w:val="26"/>
+        </w:rPr>
+      </w:pPr>
+      <w:r>
+        <w:rPr>
+          <w:rFonts w:ascii="Times New Roman" w:hAnsi="Times New Roman" w:cs="Times New Roman"/>
+          <w:sz w:val="26"/>
+          <w:szCs w:val="26"/>
+        </w:rPr>
+        <w:t>Ghi nhận và lưu trữ thông tin vật dụng vào hệ thống</w:t>
+      </w:r>
+    </w:p>
+    <w:p>
+      <w:pPr>
+        <w:pStyle w:val="ListParagraph"/>
+        <w:numPr>
+          <w:ilvl w:val="1"/>
+          <w:numId w:val="4"/>
+        </w:numPr>
+        <w:rPr>
+          <w:rFonts w:ascii="Times New Roman" w:hAnsi="Times New Roman" w:cs="Times New Roman"/>
+          <w:sz w:val="26"/>
+          <w:szCs w:val="26"/>
+        </w:rPr>
+      </w:pPr>
+      <w:r>
+        <w:rPr>
+          <w:rFonts w:ascii="Times New Roman" w:hAnsi="Times New Roman" w:cs="Times New Roman"/>
+          <w:sz w:val="26"/>
+          <w:szCs w:val="26"/>
+        </w:rPr>
+        <w:t xml:space="preserve">Thực hiện quy trình </w:t>
+      </w:r>
+      <w:r>
+        <w:rPr>
+          <w:rFonts w:ascii="Times New Roman" w:hAnsi="Times New Roman" w:cs="Times New Roman"/>
+          <w:i/>
+          <w:sz w:val="26"/>
+          <w:szCs w:val="26"/>
+        </w:rPr>
+        <w:t>ghi nhận thu chi</w:t>
+      </w:r>
+    </w:p>
+    <w:p>
+      <w:pPr>
+        <w:pStyle w:val="ListParagraph"/>
+        <w:numPr>
+          <w:ilvl w:val="1"/>
+          <w:numId w:val="4"/>
+        </w:numPr>
+        <w:rPr>
+          <w:rFonts w:ascii="Times New Roman" w:hAnsi="Times New Roman" w:cs="Times New Roman"/>
+          <w:sz w:val="26"/>
+          <w:szCs w:val="26"/>
+        </w:rPr>
+      </w:pPr>
+      <w:r>
+        <w:rPr>
+          <w:rFonts w:ascii="Times New Roman" w:hAnsi="Times New Roman" w:cs="Times New Roman"/>
+          <w:sz w:val="26"/>
+          <w:szCs w:val="26"/>
+        </w:rPr>
+        <w:t>Lắp đặt vật dụng vào chuồng hoặc cất vào kho</w:t>
+      </w:r>
+    </w:p>
+    <w:p>
+      <w:pPr>
+        <w:pStyle w:val="ListParagraph"/>
+        <w:numPr>
+          <w:ilvl w:val="1"/>
+          <w:numId w:val="4"/>
+        </w:numPr>
+        <w:rPr>
+          <w:rFonts w:ascii="Times New Roman" w:hAnsi="Times New Roman" w:cs="Times New Roman"/>
+          <w:sz w:val="26"/>
+          <w:szCs w:val="26"/>
+        </w:rPr>
+      </w:pPr>
+      <w:r>
+        <w:rPr>
+          <w:rFonts w:ascii="Times New Roman" w:hAnsi="Times New Roman" w:cs="Times New Roman"/>
+          <w:sz w:val="26"/>
+          <w:szCs w:val="26"/>
+        </w:rPr>
+        <w:t>Cập nhật thông tin chuồng/kho nơi chứa vật dụng vừa tiếp nhận</w:t>
+      </w:r>
+    </w:p>
+    <w:p>
+      <w:pPr>
+        <w:pStyle w:val="ListParagraph"/>
+        <w:numPr>
+          <w:ilvl w:val="0"/>
+          <w:numId w:val="4"/>
+        </w:numPr>
+        <w:rPr>
+          <w:rFonts w:ascii="Times New Roman" w:hAnsi="Times New Roman" w:cs="Times New Roman"/>
+          <w:sz w:val="26"/>
+          <w:szCs w:val="26"/>
+        </w:rPr>
+      </w:pPr>
+      <w:r>
+        <w:rPr>
+          <w:rFonts w:ascii="Times New Roman" w:hAnsi="Times New Roman" w:cs="Times New Roman"/>
+          <w:sz w:val="26"/>
+          <w:szCs w:val="26"/>
+        </w:rPr>
+        <w:t>Quy trình di chuyển vật dụng:</w:t>
+      </w:r>
+    </w:p>
+    <w:p>
+      <w:pPr>
+        <w:pStyle w:val="ListParagraph"/>
+        <w:numPr>
+          <w:ilvl w:val="1"/>
+          <w:numId w:val="4"/>
+        </w:numPr>
+        <w:rPr>
+          <w:rFonts w:ascii="Times New Roman" w:hAnsi="Times New Roman" w:cs="Times New Roman"/>
+          <w:sz w:val="26"/>
+          <w:szCs w:val="26"/>
+        </w:rPr>
+      </w:pPr>
+      <w:r>
+        <w:rPr>
+          <w:rFonts w:ascii="Times New Roman" w:hAnsi="Times New Roman" w:cs="Times New Roman"/>
+          <w:sz w:val="26"/>
+          <w:szCs w:val="26"/>
+        </w:rPr>
+        <w:t>Xác định vật dụng cần di chuyển</w:t>
+      </w:r>
+    </w:p>
+    <w:p>
+      <w:pPr>
+        <w:pStyle w:val="ListParagraph"/>
+        <w:numPr>
+          <w:ilvl w:val="1"/>
+          <w:numId w:val="4"/>
+        </w:numPr>
+        <w:rPr>
+          <w:rFonts w:ascii="Times New Roman" w:hAnsi="Times New Roman" w:cs="Times New Roman"/>
+          <w:sz w:val="26"/>
+          <w:szCs w:val="26"/>
+        </w:rPr>
+      </w:pPr>
+      <w:r>
+        <w:rPr>
+          <w:rFonts w:ascii="Times New Roman" w:hAnsi="Times New Roman" w:cs="Times New Roman"/>
+          <w:sz w:val="26"/>
+          <w:szCs w:val="26"/>
+        </w:rPr>
+        <w:t>Di chuyển tới nơi chứa mong muốn</w:t>
+      </w:r>
+    </w:p>
+    <w:p>
+      <w:pPr>
+        <w:pStyle w:val="ListParagraph"/>
+        <w:numPr>
+          <w:ilvl w:val="1"/>
+          <w:numId w:val="4"/>
+        </w:numPr>
+        <w:rPr>
+          <w:rFonts w:ascii="Times New Roman" w:hAnsi="Times New Roman" w:cs="Times New Roman"/>
+          <w:sz w:val="26"/>
+          <w:szCs w:val="26"/>
+        </w:rPr>
+      </w:pPr>
+      <w:r>
+        <w:rPr>
+          <w:rFonts w:ascii="Times New Roman" w:hAnsi="Times New Roman" w:cs="Times New Roman"/>
+          <w:sz w:val="26"/>
+          <w:szCs w:val="26"/>
+        </w:rPr>
+        <w:t>Cập nhật thông tin nơi chứa cho vật dụng vừa chuyển</w:t>
+      </w:r>
+      <w:r>
+        <w:rPr>
+          <w:rFonts w:ascii="Times New Roman" w:hAnsi="Times New Roman" w:cs="Times New Roman"/>
+          <w:sz w:val="26"/>
+          <w:szCs w:val="26"/>
+        </w:rPr>
+        <w:t xml:space="preserve"> và nơi chuyển nới</w:t>
+      </w:r>
+    </w:p>
+    <w:p>
+      <w:pPr>
+        <w:pStyle w:val="ListParagraph"/>
+        <w:numPr>
+          <w:ilvl w:val="1"/>
+          <w:numId w:val="5"/>
+        </w:numPr>
+        <w:rPr>
+          <w:rFonts w:ascii="Times New Roman" w:hAnsi="Times New Roman" w:cs="Times New Roman"/>
+          <w:sz w:val="26"/>
+          <w:szCs w:val="26"/>
+        </w:rPr>
+      </w:pPr>
+      <w:r>
+        <w:rPr>
+          <w:rFonts w:ascii="Times New Roman" w:hAnsi="Times New Roman" w:cs="Times New Roman"/>
+          <w:sz w:val="26"/>
+          <w:szCs w:val="26"/>
+        </w:rPr>
+        <w:t>Hoạt động quản lý chuồng</w:t>
+      </w:r>
+    </w:p>
+    <w:p>
+      <w:pPr>
+        <w:pStyle w:val="ListParagraph"/>
+        <w:ind w:left="792" w:firstLine="648"/>
+        <w:jc w:val="both"/>
+        <w:rPr>
+          <w:rFonts w:ascii="Times New Roman" w:hAnsi="Times New Roman" w:cs="Times New Roman"/>
+          <w:sz w:val="26"/>
+          <w:szCs w:val="26"/>
+        </w:rPr>
+      </w:pPr>
+      <w:r>
+        <w:rPr>
+          <w:rFonts w:ascii="Times New Roman" w:hAnsi="Times New Roman" w:cs="Times New Roman"/>
+          <w:sz w:val="26"/>
+          <w:szCs w:val="26"/>
+        </w:rPr>
+        <w:t>Chuồng gồm hai loại là chuồng vật lý, nơi nuôi heo, và chuồng trừu tượng dùng để thể hiện quá trình nhập</w:t>
+      </w:r>
+      <w:r>
+        <w:rPr>
+          <w:rFonts w:ascii="Times New Roman" w:hAnsi="Times New Roman" w:cs="Times New Roman"/>
+          <w:sz w:val="26"/>
+          <w:szCs w:val="26"/>
+        </w:rPr>
+        <w:t xml:space="preserve"> mua</w:t>
+      </w:r>
+      <w:r>
+        <w:rPr>
+          <w:rFonts w:ascii="Times New Roman" w:hAnsi="Times New Roman" w:cs="Times New Roman"/>
+          <w:sz w:val="26"/>
+          <w:szCs w:val="26"/>
+        </w:rPr>
+        <w:t xml:space="preserve"> heo (nhập từ chuồng nhà cung cấp) hoặc xuất</w:t>
+      </w:r>
+      <w:r>
+        <w:rPr>
+          <w:rFonts w:ascii="Times New Roman" w:hAnsi="Times New Roman" w:cs="Times New Roman"/>
+          <w:sz w:val="26"/>
+          <w:szCs w:val="26"/>
+        </w:rPr>
+        <w:t xml:space="preserve"> bán</w:t>
+      </w:r>
+      <w:r>
+        <w:rPr>
+          <w:rFonts w:ascii="Times New Roman" w:hAnsi="Times New Roman" w:cs="Times New Roman"/>
+          <w:sz w:val="26"/>
+          <w:szCs w:val="26"/>
+        </w:rPr>
+        <w:t xml:space="preserve"> heo (xuất đến chuồ</w:t>
+      </w:r>
+      <w:r>
+        <w:rPr>
+          <w:rFonts w:ascii="Times New Roman" w:hAnsi="Times New Roman" w:cs="Times New Roman"/>
+          <w:sz w:val="26"/>
+          <w:szCs w:val="26"/>
+        </w:rPr>
+        <w:t>ng nhà cung cấp</w:t>
+      </w:r>
+      <w:r>
+        <w:rPr>
+          <w:rFonts w:ascii="Times New Roman" w:hAnsi="Times New Roman" w:cs="Times New Roman"/>
+          <w:sz w:val="26"/>
+          <w:szCs w:val="26"/>
+        </w:rPr>
+        <w:t>)</w:t>
+      </w:r>
+    </w:p>
+    <w:p>
+      <w:pPr>
+        <w:pStyle w:val="ListParagraph"/>
+        <w:numPr>
+          <w:ilvl w:val="0"/>
+          <w:numId w:val="4"/>
+        </w:numPr>
+        <w:rPr>
+          <w:rFonts w:ascii="Times New Roman" w:hAnsi="Times New Roman" w:cs="Times New Roman"/>
+          <w:sz w:val="26"/>
+          <w:szCs w:val="26"/>
+        </w:rPr>
+      </w:pPr>
+      <w:r>
+        <w:rPr>
+          <w:rFonts w:ascii="Times New Roman" w:hAnsi="Times New Roman" w:cs="Times New Roman"/>
+          <w:sz w:val="26"/>
+          <w:szCs w:val="26"/>
+        </w:rPr>
+        <w:t xml:space="preserve">Quy trình </w:t>
+      </w:r>
+      <w:r>
+        <w:rPr>
+          <w:rFonts w:ascii="Times New Roman" w:hAnsi="Times New Roman" w:cs="Times New Roman"/>
+          <w:sz w:val="26"/>
+          <w:szCs w:val="26"/>
+        </w:rPr>
+        <w:t>liệt kê</w:t>
+      </w:r>
+      <w:r>
+        <w:rPr>
+          <w:rFonts w:ascii="Times New Roman" w:hAnsi="Times New Roman" w:cs="Times New Roman"/>
+          <w:sz w:val="26"/>
+          <w:szCs w:val="26"/>
+        </w:rPr>
+        <w:t xml:space="preserve"> chuồng:</w:t>
+      </w:r>
+    </w:p>
+    <w:p>
+      <w:pPr>
+        <w:pStyle w:val="ListParagraph"/>
+        <w:numPr>
+          <w:ilvl w:val="1"/>
+          <w:numId w:val="4"/>
+        </w:numPr>
+        <w:rPr>
+          <w:rFonts w:ascii="Times New Roman" w:hAnsi="Times New Roman" w:cs="Times New Roman"/>
+          <w:sz w:val="26"/>
+          <w:szCs w:val="26"/>
+        </w:rPr>
+      </w:pPr>
+      <w:r>
+        <w:rPr>
+          <w:rFonts w:ascii="Times New Roman" w:hAnsi="Times New Roman" w:cs="Times New Roman"/>
+          <w:sz w:val="26"/>
+          <w:szCs w:val="26"/>
+        </w:rPr>
+        <w:t>Liệt kê danh sách chuồng</w:t>
+      </w:r>
+      <w:r>
+        <w:rPr>
+          <w:rFonts w:ascii="Times New Roman" w:hAnsi="Times New Roman" w:cs="Times New Roman"/>
+          <w:sz w:val="26"/>
+          <w:szCs w:val="26"/>
+        </w:rPr>
+        <w:t xml:space="preserve"> hiện tại</w:t>
       </w:r>
       <w:bookmarkStart w:id="0" w:name="_GoBack"/>
       <w:bookmarkEnd w:id="0"/>
+      <w:r>
+        <w:rPr>
+          <w:rFonts w:ascii="Times New Roman" w:hAnsi="Times New Roman" w:cs="Times New Roman"/>
+          <w:sz w:val="26"/>
+          <w:szCs w:val="26"/>
+        </w:rPr>
+        <w:t xml:space="preserve"> thuộc phạm vi nông trại</w:t>
+      </w:r>
     </w:p>
     <w:p>
       <w:pPr>
@@ -2255,131 +4307,51 @@
           <w:sz w:val="26"/>
           <w:szCs w:val="26"/>
         </w:rPr>
-        <w:t>Quy trình cho ăn:</w:t>
-      </w:r>
-    </w:p>
-    <w:p>
-      <w:pPr>
-        <w:pStyle w:val="ListParagraph"/>
-        <w:ind w:firstLine="360"/>
-        <w:rPr>
-          <w:rFonts w:ascii="Times New Roman" w:hAnsi="Times New Roman" w:cs="Times New Roman"/>
-          <w:sz w:val="26"/>
-          <w:szCs w:val="26"/>
-        </w:rPr>
-      </w:pPr>
-      <w:r>
-        <w:rPr>
-          <w:rFonts w:ascii="Times New Roman" w:hAnsi="Times New Roman" w:cs="Times New Roman"/>
-          <w:sz w:val="26"/>
-          <w:szCs w:val="26"/>
-        </w:rPr>
-        <w:t>Việc cho ăn được thực hiện theo từng chuồng và bao gồm các thao tác</w:t>
-      </w:r>
-    </w:p>
-    <w:p>
-      <w:pPr>
-        <w:pStyle w:val="ListParagraph"/>
-        <w:numPr>
-          <w:ilvl w:val="1"/>
-          <w:numId w:val="4"/>
-        </w:numPr>
-        <w:rPr>
-          <w:rFonts w:ascii="Times New Roman" w:hAnsi="Times New Roman" w:cs="Times New Roman"/>
-          <w:sz w:val="26"/>
-          <w:szCs w:val="26"/>
-        </w:rPr>
-      </w:pPr>
-      <w:r>
-        <w:rPr>
-          <w:rFonts w:ascii="Times New Roman" w:hAnsi="Times New Roman" w:cs="Times New Roman"/>
-          <w:sz w:val="26"/>
-          <w:szCs w:val="26"/>
-        </w:rPr>
-        <w:t>Xác định chuồng cần cho ăn</w:t>
-      </w:r>
-    </w:p>
-    <w:p>
-      <w:pPr>
-        <w:pStyle w:val="ListParagraph"/>
-        <w:numPr>
-          <w:ilvl w:val="1"/>
-          <w:numId w:val="4"/>
-        </w:numPr>
-        <w:rPr>
-          <w:rFonts w:ascii="Times New Roman" w:hAnsi="Times New Roman" w:cs="Times New Roman"/>
-          <w:sz w:val="26"/>
-          <w:szCs w:val="26"/>
-        </w:rPr>
-      </w:pPr>
-      <w:r>
-        <w:rPr>
-          <w:rFonts w:ascii="Times New Roman" w:hAnsi="Times New Roman" w:cs="Times New Roman"/>
-          <w:sz w:val="26"/>
-          <w:szCs w:val="26"/>
-        </w:rPr>
-        <w:t>Xác định loại thức ăn dành cho heo trong chuồng đó</w:t>
-      </w:r>
-    </w:p>
-    <w:p>
-      <w:pPr>
-        <w:pStyle w:val="ListParagraph"/>
-        <w:numPr>
-          <w:ilvl w:val="1"/>
-          <w:numId w:val="4"/>
-        </w:numPr>
-        <w:rPr>
-          <w:rFonts w:ascii="Times New Roman" w:hAnsi="Times New Roman" w:cs="Times New Roman"/>
-          <w:sz w:val="26"/>
-          <w:szCs w:val="26"/>
-        </w:rPr>
-      </w:pPr>
-      <w:r>
-        <w:rPr>
-          <w:rFonts w:ascii="Times New Roman" w:hAnsi="Times New Roman" w:cs="Times New Roman"/>
-          <w:sz w:val="26"/>
-          <w:szCs w:val="26"/>
-        </w:rPr>
-        <w:t xml:space="preserve">Thực hiện quy trình </w:t>
-      </w:r>
-      <w:r>
-        <w:rPr>
-          <w:rFonts w:ascii="Times New Roman" w:hAnsi="Times New Roman" w:cs="Times New Roman"/>
-          <w:i/>
-          <w:sz w:val="26"/>
-          <w:szCs w:val="26"/>
-        </w:rPr>
-        <w:t>xuất kho</w:t>
-      </w:r>
-      <w:r>
-        <w:rPr>
-          <w:rFonts w:ascii="Times New Roman" w:hAnsi="Times New Roman" w:cs="Times New Roman"/>
-          <w:sz w:val="26"/>
-          <w:szCs w:val="26"/>
-        </w:rPr>
-        <w:t xml:space="preserve"> cho thức ăn</w:t>
-      </w:r>
-    </w:p>
-    <w:p>
-      <w:pPr>
-        <w:pStyle w:val="ListParagraph"/>
-        <w:numPr>
-          <w:ilvl w:val="1"/>
-          <w:numId w:val="4"/>
-        </w:numPr>
-        <w:rPr>
-          <w:rFonts w:ascii="Times New Roman" w:hAnsi="Times New Roman" w:cs="Times New Roman"/>
-          <w:sz w:val="26"/>
-          <w:szCs w:val="26"/>
-        </w:rPr>
-      </w:pPr>
-      <w:r>
-        <w:rPr>
-          <w:rFonts w:ascii="Times New Roman" w:hAnsi="Times New Roman" w:cs="Times New Roman"/>
-          <w:sz w:val="26"/>
-          <w:szCs w:val="26"/>
-        </w:rPr>
-        <w:t>Tiến hành đem thức ăn cho vào chuồng</w:t>
+        <w:t>Quy trình thêm chuồng:</w:t>
+      </w:r>
+    </w:p>
+    <w:p>
+      <w:pPr>
+        <w:pStyle w:val="ListParagraph"/>
+        <w:numPr>
+          <w:ilvl w:val="1"/>
+          <w:numId w:val="4"/>
+        </w:numPr>
+        <w:rPr>
+          <w:rFonts w:ascii="Times New Roman" w:hAnsi="Times New Roman" w:cs="Times New Roman"/>
+          <w:sz w:val="26"/>
+          <w:szCs w:val="26"/>
+        </w:rPr>
+      </w:pPr>
+      <w:r>
+        <w:rPr>
+          <w:rFonts w:ascii="Times New Roman" w:hAnsi="Times New Roman" w:cs="Times New Roman"/>
+          <w:sz w:val="26"/>
+          <w:szCs w:val="26"/>
+        </w:rPr>
+        <w:t>Nhập thông tin chuồng vào hệ thống để lưu trữ</w:t>
+      </w:r>
+    </w:p>
+    <w:p>
+      <w:pPr>
+        <w:pStyle w:val="ListParagraph"/>
+        <w:numPr>
+          <w:ilvl w:val="0"/>
+          <w:numId w:val="4"/>
+        </w:numPr>
+        <w:rPr>
+          <w:rFonts w:ascii="Times New Roman" w:hAnsi="Times New Roman" w:cs="Times New Roman"/>
+          <w:sz w:val="26"/>
+          <w:szCs w:val="26"/>
+        </w:rPr>
+      </w:pPr>
+      <w:r>
+        <w:rPr>
+          <w:rFonts w:ascii="Times New Roman" w:hAnsi="Times New Roman" w:cs="Times New Roman"/>
+          <w:sz w:val="26"/>
+          <w:szCs w:val="26"/>
+        </w:rPr>
+        <w:t>Quy trình cập nhật chuồng:</w:t>
       </w:r>
     </w:p>
     <w:p>
@@ -2402,7 +4374,59 @@
           <w:szCs w:val="26"/>
         </w:rPr>
         <w:lastRenderedPageBreak/>
-        <w:t>Ghi nhận lịch sử cho ăn</w:t>
+        <w:t xml:space="preserve">Xác định chuồng </w:t>
+      </w:r>
+      <w:r>
+        <w:rPr>
+          <w:rFonts w:ascii="Times New Roman" w:hAnsi="Times New Roman" w:cs="Times New Roman"/>
+          <w:sz w:val="26"/>
+          <w:szCs w:val="26"/>
+        </w:rPr>
+        <w:t>cần cập nhật thông tin</w:t>
+      </w:r>
+    </w:p>
+    <w:p>
+      <w:pPr>
+        <w:pStyle w:val="ListParagraph"/>
+        <w:numPr>
+          <w:ilvl w:val="1"/>
+          <w:numId w:val="4"/>
+        </w:numPr>
+        <w:rPr>
+          <w:rFonts w:ascii="Times New Roman" w:hAnsi="Times New Roman" w:cs="Times New Roman"/>
+          <w:sz w:val="26"/>
+          <w:szCs w:val="26"/>
+        </w:rPr>
+      </w:pPr>
+      <w:r>
+        <w:rPr>
+          <w:rFonts w:ascii="Times New Roman" w:hAnsi="Times New Roman" w:cs="Times New Roman"/>
+          <w:sz w:val="26"/>
+          <w:szCs w:val="26"/>
+        </w:rPr>
+        <w:t>Nhập thông tin mới về chuồng</w:t>
+      </w:r>
+    </w:p>
+    <w:p>
+      <w:pPr>
+        <w:pStyle w:val="ListParagraph"/>
+        <w:numPr>
+          <w:ilvl w:val="1"/>
+          <w:numId w:val="4"/>
+        </w:numPr>
+        <w:rPr>
+          <w:rFonts w:ascii="Times New Roman" w:hAnsi="Times New Roman" w:cs="Times New Roman"/>
+          <w:sz w:val="26"/>
+          <w:szCs w:val="26"/>
+        </w:rPr>
+      </w:pPr>
+      <w:r>
+        <w:rPr>
+          <w:rFonts w:ascii="Times New Roman" w:hAnsi="Times New Roman" w:cs="Times New Roman"/>
+          <w:sz w:val="26"/>
+          <w:szCs w:val="26"/>
+        </w:rPr>
+        <w:t>Lưu trữ thông tin xuống hệ thống</w:t>
       </w:r>
     </w:p>
     <w:p>
@@ -2424,564 +4448,73 @@
           <w:sz w:val="26"/>
           <w:szCs w:val="26"/>
         </w:rPr>
-        <w:t>Quy trình khám bệnh:</w:t>
-      </w:r>
-    </w:p>
-    <w:p>
-      <w:pPr>
-        <w:pStyle w:val="ListParagraph"/>
-        <w:ind w:firstLine="720"/>
-        <w:rPr>
-          <w:rFonts w:ascii="Times New Roman" w:hAnsi="Times New Roman" w:cs="Times New Roman"/>
-          <w:sz w:val="26"/>
-          <w:szCs w:val="26"/>
-        </w:rPr>
-      </w:pPr>
-      <w:r>
-        <w:rPr>
-          <w:rFonts w:ascii="Times New Roman" w:hAnsi="Times New Roman" w:cs="Times New Roman"/>
-          <w:sz w:val="26"/>
-          <w:szCs w:val="26"/>
-        </w:rPr>
-        <w:t>Quy trình khám bệnh diễn ra khi phát hiện biểu hiện lạ thường từ heo trong nông trại</w:t>
-      </w:r>
-    </w:p>
-    <w:p>
-      <w:pPr>
-        <w:pStyle w:val="ListParagraph"/>
-        <w:numPr>
-          <w:ilvl w:val="1"/>
-          <w:numId w:val="4"/>
-        </w:numPr>
-        <w:rPr>
-          <w:rFonts w:ascii="Times New Roman" w:hAnsi="Times New Roman" w:cs="Times New Roman"/>
-          <w:sz w:val="26"/>
-          <w:szCs w:val="26"/>
-        </w:rPr>
-      </w:pPr>
-      <w:r>
-        <w:rPr>
-          <w:rFonts w:ascii="Times New Roman" w:hAnsi="Times New Roman" w:cs="Times New Roman"/>
-          <w:sz w:val="26"/>
-          <w:szCs w:val="26"/>
-        </w:rPr>
-        <w:t>Xác định con heo có biểu hiện lạ thường</w:t>
-      </w:r>
-    </w:p>
-    <w:p>
-      <w:pPr>
-        <w:pStyle w:val="ListParagraph"/>
-        <w:numPr>
-          <w:ilvl w:val="1"/>
-          <w:numId w:val="4"/>
-        </w:numPr>
-        <w:rPr>
-          <w:rFonts w:ascii="Times New Roman" w:hAnsi="Times New Roman" w:cs="Times New Roman"/>
-          <w:sz w:val="26"/>
-          <w:szCs w:val="26"/>
-        </w:rPr>
-      </w:pPr>
-      <w:r>
-        <w:rPr>
-          <w:rFonts w:ascii="Times New Roman" w:hAnsi="Times New Roman" w:cs="Times New Roman"/>
-          <w:sz w:val="26"/>
-          <w:szCs w:val="26"/>
-        </w:rPr>
-        <w:t>Tạo bệnh án cho heo trên hệ thống</w:t>
-      </w:r>
-    </w:p>
-    <w:p>
-      <w:pPr>
-        <w:pStyle w:val="ListParagraph"/>
-        <w:numPr>
-          <w:ilvl w:val="1"/>
-          <w:numId w:val="4"/>
-        </w:numPr>
-        <w:rPr>
-          <w:rFonts w:ascii="Times New Roman" w:hAnsi="Times New Roman" w:cs="Times New Roman"/>
-          <w:sz w:val="26"/>
-          <w:szCs w:val="26"/>
-        </w:rPr>
-      </w:pPr>
-      <w:r>
-        <w:rPr>
-          <w:rFonts w:ascii="Times New Roman" w:hAnsi="Times New Roman" w:cs="Times New Roman"/>
-          <w:sz w:val="26"/>
-          <w:szCs w:val="26"/>
-        </w:rPr>
-        <w:t>Cân, đo thông tin cơ bản</w:t>
-      </w:r>
-      <w:r>
-        <w:rPr>
-          <w:rFonts w:ascii="Times New Roman" w:hAnsi="Times New Roman" w:cs="Times New Roman"/>
-          <w:sz w:val="26"/>
-          <w:szCs w:val="26"/>
-        </w:rPr>
-        <w:t xml:space="preserve"> và ghi nhận lại biểu hiện lạ vào bệnh án</w:t>
-      </w:r>
-    </w:p>
-    <w:p>
-      <w:pPr>
-        <w:pStyle w:val="ListParagraph"/>
-        <w:numPr>
-          <w:ilvl w:val="1"/>
-          <w:numId w:val="4"/>
-        </w:numPr>
-        <w:rPr>
-          <w:rFonts w:ascii="Times New Roman" w:hAnsi="Times New Roman" w:cs="Times New Roman"/>
-          <w:sz w:val="26"/>
-          <w:szCs w:val="26"/>
-        </w:rPr>
-      </w:pPr>
-      <w:r>
-        <w:rPr>
-          <w:rFonts w:ascii="Times New Roman" w:hAnsi="Times New Roman" w:cs="Times New Roman"/>
-          <w:sz w:val="26"/>
-          <w:szCs w:val="26"/>
-        </w:rPr>
-        <w:t>Liên lạc với bác sĩ thú y để xác định bệnh và lựa chọn phương án chữa trị</w:t>
-      </w:r>
-    </w:p>
-    <w:p>
-      <w:pPr>
-        <w:pStyle w:val="ListParagraph"/>
-        <w:numPr>
-          <w:ilvl w:val="1"/>
-          <w:numId w:val="4"/>
-        </w:numPr>
-        <w:rPr>
-          <w:rFonts w:ascii="Times New Roman" w:hAnsi="Times New Roman" w:cs="Times New Roman"/>
-          <w:sz w:val="26"/>
-          <w:szCs w:val="26"/>
-        </w:rPr>
-      </w:pPr>
-      <w:r>
-        <w:rPr>
-          <w:rFonts w:ascii="Times New Roman" w:hAnsi="Times New Roman" w:cs="Times New Roman"/>
-          <w:sz w:val="26"/>
-          <w:szCs w:val="26"/>
-        </w:rPr>
-        <w:t>Lưu trữ thông tin bệnh và phương án chữa trị vào bệnh án</w:t>
-      </w:r>
-    </w:p>
-    <w:p>
-      <w:pPr>
-        <w:pStyle w:val="ListParagraph"/>
-        <w:numPr>
-          <w:ilvl w:val="1"/>
-          <w:numId w:val="4"/>
-        </w:numPr>
-        <w:rPr>
-          <w:rFonts w:ascii="Times New Roman" w:hAnsi="Times New Roman" w:cs="Times New Roman"/>
-          <w:sz w:val="26"/>
-          <w:szCs w:val="26"/>
-        </w:rPr>
-      </w:pPr>
-      <w:r>
-        <w:rPr>
-          <w:rFonts w:ascii="Times New Roman" w:hAnsi="Times New Roman" w:cs="Times New Roman"/>
-          <w:sz w:val="26"/>
-          <w:szCs w:val="26"/>
-        </w:rPr>
-        <w:t xml:space="preserve">Thực hiện quy trình </w:t>
-      </w:r>
-      <w:r>
-        <w:rPr>
-          <w:rFonts w:ascii="Times New Roman" w:hAnsi="Times New Roman" w:cs="Times New Roman"/>
-          <w:i/>
-          <w:sz w:val="26"/>
-          <w:szCs w:val="26"/>
-        </w:rPr>
-        <w:t>ghi nhận thu chi</w:t>
-      </w:r>
-    </w:p>
-    <w:p>
-      <w:pPr>
-        <w:pStyle w:val="ListParagraph"/>
-        <w:numPr>
-          <w:ilvl w:val="0"/>
-          <w:numId w:val="4"/>
-        </w:numPr>
-        <w:rPr>
-          <w:rFonts w:ascii="Times New Roman" w:hAnsi="Times New Roman" w:cs="Times New Roman"/>
-          <w:sz w:val="26"/>
-          <w:szCs w:val="26"/>
-        </w:rPr>
-      </w:pPr>
-      <w:r>
-        <w:rPr>
-          <w:rFonts w:ascii="Times New Roman" w:hAnsi="Times New Roman" w:cs="Times New Roman"/>
-          <w:sz w:val="26"/>
-          <w:szCs w:val="26"/>
-        </w:rPr>
-        <w:t>Quy trình dùng</w:t>
-      </w:r>
-      <w:r>
-        <w:rPr>
-          <w:rFonts w:ascii="Times New Roman" w:hAnsi="Times New Roman" w:cs="Times New Roman"/>
-          <w:sz w:val="26"/>
-          <w:szCs w:val="26"/>
-        </w:rPr>
-        <w:t xml:space="preserve"> thuốc:</w:t>
-      </w:r>
-    </w:p>
-    <w:p>
-      <w:pPr>
-        <w:pStyle w:val="ListParagraph"/>
-        <w:numPr>
-          <w:ilvl w:val="1"/>
-          <w:numId w:val="4"/>
-        </w:numPr>
-        <w:rPr>
-          <w:rFonts w:ascii="Times New Roman" w:hAnsi="Times New Roman" w:cs="Times New Roman"/>
-          <w:sz w:val="26"/>
-          <w:szCs w:val="26"/>
-        </w:rPr>
-      </w:pPr>
-      <w:r>
-        <w:rPr>
-          <w:rFonts w:ascii="Times New Roman" w:hAnsi="Times New Roman" w:cs="Times New Roman"/>
-          <w:sz w:val="26"/>
-          <w:szCs w:val="26"/>
-        </w:rPr>
-        <w:t>Xác định con heo cần dùng thuốc</w:t>
-      </w:r>
-    </w:p>
-    <w:p>
-      <w:pPr>
-        <w:pStyle w:val="ListParagraph"/>
-        <w:numPr>
-          <w:ilvl w:val="1"/>
-          <w:numId w:val="4"/>
-        </w:numPr>
-        <w:rPr>
-          <w:rFonts w:ascii="Times New Roman" w:hAnsi="Times New Roman" w:cs="Times New Roman"/>
-          <w:sz w:val="26"/>
-          <w:szCs w:val="26"/>
-        </w:rPr>
-      </w:pPr>
-      <w:r>
-        <w:rPr>
-          <w:rFonts w:ascii="Times New Roman" w:hAnsi="Times New Roman" w:cs="Times New Roman"/>
-          <w:sz w:val="26"/>
-          <w:szCs w:val="26"/>
-        </w:rPr>
-        <w:t>Xác định loại thuốc cần dùng dựa trên bệnh án của heo</w:t>
-      </w:r>
-    </w:p>
-    <w:p>
-      <w:pPr>
-        <w:pStyle w:val="ListParagraph"/>
-        <w:numPr>
-          <w:ilvl w:val="1"/>
-          <w:numId w:val="4"/>
-        </w:numPr>
-        <w:rPr>
-          <w:rFonts w:ascii="Times New Roman" w:hAnsi="Times New Roman" w:cs="Times New Roman"/>
-          <w:sz w:val="26"/>
-          <w:szCs w:val="26"/>
-        </w:rPr>
-      </w:pPr>
-      <w:r>
-        <w:rPr>
-          <w:rFonts w:ascii="Times New Roman" w:hAnsi="Times New Roman" w:cs="Times New Roman"/>
-          <w:sz w:val="26"/>
-          <w:szCs w:val="26"/>
-        </w:rPr>
-        <w:t xml:space="preserve">Thực hiện quy trình </w:t>
-      </w:r>
-      <w:r>
-        <w:rPr>
-          <w:rFonts w:ascii="Times New Roman" w:hAnsi="Times New Roman" w:cs="Times New Roman"/>
-          <w:i/>
-          <w:sz w:val="26"/>
-          <w:szCs w:val="26"/>
-        </w:rPr>
-        <w:t>xuất kho</w:t>
-      </w:r>
-      <w:r>
-        <w:rPr>
-          <w:rFonts w:ascii="Times New Roman" w:hAnsi="Times New Roman" w:cs="Times New Roman"/>
-          <w:sz w:val="26"/>
-          <w:szCs w:val="26"/>
-        </w:rPr>
-        <w:t xml:space="preserve"> cho thuốc</w:t>
-      </w:r>
-    </w:p>
-    <w:p>
-      <w:pPr>
-        <w:pStyle w:val="ListParagraph"/>
-        <w:numPr>
-          <w:ilvl w:val="1"/>
-          <w:numId w:val="4"/>
-        </w:numPr>
-        <w:rPr>
-          <w:rFonts w:ascii="Times New Roman" w:hAnsi="Times New Roman" w:cs="Times New Roman"/>
-          <w:sz w:val="26"/>
-          <w:szCs w:val="26"/>
-        </w:rPr>
-      </w:pPr>
-      <w:r>
-        <w:rPr>
-          <w:rFonts w:ascii="Times New Roman" w:hAnsi="Times New Roman" w:cs="Times New Roman"/>
-          <w:sz w:val="26"/>
-          <w:szCs w:val="26"/>
-        </w:rPr>
-        <w:t>Tiến hành dùng thuốc trên heo</w:t>
-      </w:r>
-    </w:p>
-    <w:p>
-      <w:pPr>
-        <w:pStyle w:val="ListParagraph"/>
-        <w:numPr>
-          <w:ilvl w:val="1"/>
-          <w:numId w:val="4"/>
-        </w:numPr>
-        <w:rPr>
-          <w:rFonts w:ascii="Times New Roman" w:hAnsi="Times New Roman" w:cs="Times New Roman"/>
-          <w:sz w:val="26"/>
-          <w:szCs w:val="26"/>
-        </w:rPr>
-      </w:pPr>
-      <w:r>
-        <w:rPr>
-          <w:rFonts w:ascii="Times New Roman" w:hAnsi="Times New Roman" w:cs="Times New Roman"/>
-          <w:sz w:val="26"/>
-          <w:szCs w:val="26"/>
-        </w:rPr>
-        <w:t>Ghi nhận lịch sử dùng thuốc</w:t>
-      </w:r>
-    </w:p>
-    <w:p>
-      <w:pPr>
-        <w:pStyle w:val="ListParagraph"/>
-        <w:numPr>
-          <w:ilvl w:val="0"/>
-          <w:numId w:val="4"/>
-        </w:numPr>
-        <w:rPr>
-          <w:rFonts w:ascii="Times New Roman" w:hAnsi="Times New Roman" w:cs="Times New Roman"/>
-          <w:sz w:val="26"/>
-          <w:szCs w:val="26"/>
-        </w:rPr>
-      </w:pPr>
-      <w:r>
-        <w:rPr>
-          <w:rFonts w:ascii="Times New Roman" w:hAnsi="Times New Roman" w:cs="Times New Roman"/>
-          <w:sz w:val="26"/>
-          <w:szCs w:val="26"/>
-        </w:rPr>
-        <w:t>Quy trình ghi nhận thai kỳ:</w:t>
-      </w:r>
-    </w:p>
-    <w:p>
-      <w:pPr>
-        <w:pStyle w:val="ListParagraph"/>
-        <w:numPr>
-          <w:ilvl w:val="1"/>
-          <w:numId w:val="4"/>
-        </w:numPr>
-        <w:rPr>
-          <w:rFonts w:ascii="Times New Roman" w:hAnsi="Times New Roman" w:cs="Times New Roman"/>
-          <w:sz w:val="26"/>
-          <w:szCs w:val="26"/>
-        </w:rPr>
-      </w:pPr>
-      <w:r>
-        <w:rPr>
-          <w:rFonts w:ascii="Times New Roman" w:hAnsi="Times New Roman" w:cs="Times New Roman"/>
-          <w:sz w:val="26"/>
-          <w:szCs w:val="26"/>
-        </w:rPr>
-        <w:t>Ghi nhận thông tin thời gian heo động/mang thai/đẻ con</w:t>
-      </w:r>
-    </w:p>
-    <w:p>
-      <w:pPr>
-        <w:pStyle w:val="ListParagraph"/>
-        <w:numPr>
-          <w:ilvl w:val="0"/>
-          <w:numId w:val="4"/>
-        </w:numPr>
-        <w:rPr>
-          <w:rFonts w:ascii="Times New Roman" w:hAnsi="Times New Roman" w:cs="Times New Roman"/>
-          <w:sz w:val="26"/>
-          <w:szCs w:val="26"/>
-        </w:rPr>
-      </w:pPr>
-      <w:r>
-        <w:rPr>
-          <w:rFonts w:ascii="Times New Roman" w:hAnsi="Times New Roman" w:cs="Times New Roman"/>
-          <w:sz w:val="26"/>
-          <w:szCs w:val="26"/>
-        </w:rPr>
-        <w:t>Quy trình thả tinh:</w:t>
-      </w:r>
-    </w:p>
-    <w:p>
-      <w:pPr>
-        <w:pStyle w:val="ListParagraph"/>
-        <w:numPr>
-          <w:ilvl w:val="1"/>
-          <w:numId w:val="4"/>
-        </w:numPr>
-        <w:rPr>
-          <w:rFonts w:ascii="Times New Roman" w:hAnsi="Times New Roman" w:cs="Times New Roman"/>
-          <w:sz w:val="26"/>
-          <w:szCs w:val="26"/>
-        </w:rPr>
-      </w:pPr>
-      <w:r>
-        <w:rPr>
-          <w:rFonts w:ascii="Times New Roman" w:hAnsi="Times New Roman" w:cs="Times New Roman"/>
-          <w:sz w:val="26"/>
-          <w:szCs w:val="26"/>
-        </w:rPr>
-        <w:t>Xác định heo cần thả tinh</w:t>
-      </w:r>
-    </w:p>
-    <w:p>
-      <w:pPr>
-        <w:pStyle w:val="ListParagraph"/>
-        <w:numPr>
-          <w:ilvl w:val="1"/>
-          <w:numId w:val="4"/>
-        </w:numPr>
-        <w:rPr>
-          <w:rFonts w:ascii="Times New Roman" w:hAnsi="Times New Roman" w:cs="Times New Roman"/>
-          <w:sz w:val="26"/>
-          <w:szCs w:val="26"/>
-        </w:rPr>
-      </w:pPr>
-      <w:r>
-        <w:rPr>
-          <w:rFonts w:ascii="Times New Roman" w:hAnsi="Times New Roman" w:cs="Times New Roman"/>
-          <w:sz w:val="26"/>
-          <w:szCs w:val="26"/>
-        </w:rPr>
-        <w:t xml:space="preserve">Thực hiện quy trình </w:t>
-      </w:r>
-      <w:r>
-        <w:rPr>
-          <w:rFonts w:ascii="Times New Roman" w:hAnsi="Times New Roman" w:cs="Times New Roman"/>
-          <w:i/>
-          <w:sz w:val="26"/>
-          <w:szCs w:val="26"/>
-        </w:rPr>
-        <w:t>thêm nhà cung cấp</w:t>
-      </w:r>
-      <w:r>
-        <w:rPr>
-          <w:rFonts w:ascii="Times New Roman" w:hAnsi="Times New Roman" w:cs="Times New Roman"/>
-          <w:sz w:val="26"/>
-          <w:szCs w:val="26"/>
-        </w:rPr>
-        <w:t xml:space="preserve"> (nếu cần)</w:t>
-      </w:r>
-    </w:p>
-    <w:p>
-      <w:pPr>
-        <w:pStyle w:val="ListParagraph"/>
-        <w:numPr>
-          <w:ilvl w:val="1"/>
-          <w:numId w:val="4"/>
-        </w:numPr>
-        <w:rPr>
-          <w:rFonts w:ascii="Times New Roman" w:hAnsi="Times New Roman" w:cs="Times New Roman"/>
-          <w:sz w:val="26"/>
-          <w:szCs w:val="26"/>
-        </w:rPr>
-      </w:pPr>
-      <w:r>
-        <w:rPr>
-          <w:rFonts w:ascii="Times New Roman" w:hAnsi="Times New Roman" w:cs="Times New Roman"/>
-          <w:sz w:val="26"/>
-          <w:szCs w:val="26"/>
-        </w:rPr>
-        <w:t>Tiếp n</w:t>
-      </w:r>
-      <w:r>
-        <w:rPr>
-          <w:rFonts w:ascii="Times New Roman" w:hAnsi="Times New Roman" w:cs="Times New Roman"/>
-          <w:sz w:val="26"/>
-          <w:szCs w:val="26"/>
-        </w:rPr>
-        <w:t>hận tinh từ nhà cung cấp</w:t>
-      </w:r>
-    </w:p>
-    <w:p>
-      <w:pPr>
-        <w:pStyle w:val="ListParagraph"/>
-        <w:numPr>
-          <w:ilvl w:val="1"/>
-          <w:numId w:val="4"/>
-        </w:numPr>
-        <w:rPr>
-          <w:rFonts w:ascii="Times New Roman" w:hAnsi="Times New Roman" w:cs="Times New Roman"/>
-          <w:sz w:val="26"/>
-          <w:szCs w:val="26"/>
-        </w:rPr>
-      </w:pPr>
-      <w:r>
-        <w:rPr>
-          <w:rFonts w:ascii="Times New Roman" w:hAnsi="Times New Roman" w:cs="Times New Roman"/>
-          <w:sz w:val="26"/>
-          <w:szCs w:val="26"/>
-        </w:rPr>
-        <w:t>Nhập thông tin tinh vào hệ thống</w:t>
-      </w:r>
-    </w:p>
-    <w:p>
-      <w:pPr>
-        <w:pStyle w:val="ListParagraph"/>
-        <w:numPr>
-          <w:ilvl w:val="1"/>
-          <w:numId w:val="4"/>
-        </w:numPr>
-        <w:rPr>
-          <w:rFonts w:ascii="Times New Roman" w:hAnsi="Times New Roman" w:cs="Times New Roman"/>
-          <w:sz w:val="26"/>
-          <w:szCs w:val="26"/>
-        </w:rPr>
-      </w:pPr>
-      <w:r>
-        <w:rPr>
-          <w:rFonts w:ascii="Times New Roman" w:hAnsi="Times New Roman" w:cs="Times New Roman"/>
-          <w:sz w:val="26"/>
-          <w:szCs w:val="26"/>
-        </w:rPr>
-        <w:t xml:space="preserve">Thực hiện quy trình </w:t>
-      </w:r>
-      <w:r>
-        <w:rPr>
-          <w:rFonts w:ascii="Times New Roman" w:hAnsi="Times New Roman" w:cs="Times New Roman"/>
-          <w:i/>
-          <w:sz w:val="26"/>
-          <w:szCs w:val="26"/>
-        </w:rPr>
-        <w:t>ghi nhận thu chi</w:t>
-      </w:r>
-    </w:p>
-    <w:p>
-      <w:pPr>
-        <w:pStyle w:val="ListParagraph"/>
-        <w:numPr>
-          <w:ilvl w:val="1"/>
-          <w:numId w:val="4"/>
-        </w:numPr>
-        <w:rPr>
-          <w:rFonts w:ascii="Times New Roman" w:hAnsi="Times New Roman" w:cs="Times New Roman"/>
-          <w:sz w:val="26"/>
-          <w:szCs w:val="26"/>
-        </w:rPr>
-      </w:pPr>
-      <w:r>
-        <w:rPr>
-          <w:rFonts w:ascii="Times New Roman" w:hAnsi="Times New Roman" w:cs="Times New Roman"/>
-          <w:sz w:val="26"/>
-          <w:szCs w:val="26"/>
-        </w:rPr>
-        <w:t>Ghi nhận thông tin thời gian thả tinh</w:t>
+        <w:t>Quy trình xóa bỏ chuồng:</w:t>
+      </w:r>
+    </w:p>
+    <w:p>
+      <w:pPr>
+        <w:pStyle w:val="ListParagraph"/>
+        <w:numPr>
+          <w:ilvl w:val="1"/>
+          <w:numId w:val="4"/>
+        </w:numPr>
+        <w:rPr>
+          <w:rFonts w:ascii="Times New Roman" w:hAnsi="Times New Roman" w:cs="Times New Roman"/>
+          <w:sz w:val="26"/>
+          <w:szCs w:val="26"/>
+        </w:rPr>
+      </w:pPr>
+      <w:r>
+        <w:rPr>
+          <w:rFonts w:ascii="Times New Roman" w:hAnsi="Times New Roman" w:cs="Times New Roman"/>
+          <w:sz w:val="26"/>
+          <w:szCs w:val="26"/>
+        </w:rPr>
+        <w:t>Xác định chuồng cần xóa</w:t>
+      </w:r>
+    </w:p>
+    <w:p>
+      <w:pPr>
+        <w:pStyle w:val="ListParagraph"/>
+        <w:numPr>
+          <w:ilvl w:val="1"/>
+          <w:numId w:val="4"/>
+        </w:numPr>
+        <w:rPr>
+          <w:rFonts w:ascii="Times New Roman" w:hAnsi="Times New Roman" w:cs="Times New Roman"/>
+          <w:sz w:val="26"/>
+          <w:szCs w:val="26"/>
+        </w:rPr>
+      </w:pPr>
+      <w:r>
+        <w:rPr>
+          <w:rFonts w:ascii="Times New Roman" w:hAnsi="Times New Roman" w:cs="Times New Roman"/>
+          <w:sz w:val="26"/>
+          <w:szCs w:val="26"/>
+        </w:rPr>
+        <w:t>Thực hiện thao tác xóa</w:t>
+      </w:r>
+    </w:p>
+    <w:p>
+      <w:pPr>
+        <w:pStyle w:val="ListParagraph"/>
+        <w:numPr>
+          <w:ilvl w:val="1"/>
+          <w:numId w:val="4"/>
+        </w:numPr>
+        <w:rPr>
+          <w:rFonts w:ascii="Times New Roman" w:hAnsi="Times New Roman" w:cs="Times New Roman"/>
+          <w:sz w:val="26"/>
+          <w:szCs w:val="26"/>
+        </w:rPr>
+      </w:pPr>
+      <w:r>
+        <w:rPr>
+          <w:rFonts w:ascii="Times New Roman" w:hAnsi="Times New Roman" w:cs="Times New Roman"/>
+          <w:sz w:val="26"/>
+          <w:szCs w:val="26"/>
+        </w:rPr>
+        <w:t>Xác nhận xóa</w:t>
       </w:r>
     </w:p>
     <w:p>
@@ -3003,1289 +4536,6 @@
           <w:sz w:val="26"/>
           <w:szCs w:val="26"/>
         </w:rPr>
-        <w:t xml:space="preserve">Hoạt động quản lý </w:t>
-      </w:r>
-      <w:r>
-        <w:rPr>
-          <w:rFonts w:ascii="Times New Roman" w:hAnsi="Times New Roman" w:cs="Times New Roman"/>
-          <w:sz w:val="26"/>
-          <w:szCs w:val="26"/>
-        </w:rPr>
-        <w:t>kho (thức ăn và thuốc)</w:t>
-      </w:r>
-    </w:p>
-    <w:p>
-      <w:pPr>
-        <w:pStyle w:val="ListParagraph"/>
-        <w:numPr>
-          <w:ilvl w:val="0"/>
-          <w:numId w:val="4"/>
-        </w:numPr>
-        <w:rPr>
-          <w:rFonts w:ascii="Times New Roman" w:hAnsi="Times New Roman" w:cs="Times New Roman"/>
-          <w:sz w:val="26"/>
-          <w:szCs w:val="26"/>
-        </w:rPr>
-      </w:pPr>
-      <w:r>
-        <w:rPr>
-          <w:rFonts w:ascii="Times New Roman" w:hAnsi="Times New Roman" w:cs="Times New Roman"/>
-          <w:sz w:val="26"/>
-          <w:szCs w:val="26"/>
-        </w:rPr>
-        <w:t>Quy trình nhậ</w:t>
-      </w:r>
-      <w:r>
-        <w:rPr>
-          <w:rFonts w:ascii="Times New Roman" w:hAnsi="Times New Roman" w:cs="Times New Roman"/>
-          <w:sz w:val="26"/>
-          <w:szCs w:val="26"/>
-        </w:rPr>
-        <w:t>p kho</w:t>
-      </w:r>
-      <w:r>
-        <w:rPr>
-          <w:rFonts w:ascii="Times New Roman" w:hAnsi="Times New Roman" w:cs="Times New Roman"/>
-          <w:sz w:val="26"/>
-          <w:szCs w:val="26"/>
-        </w:rPr>
-        <w:t>:</w:t>
-      </w:r>
-    </w:p>
-    <w:p>
-      <w:pPr>
-        <w:pStyle w:val="ListParagraph"/>
-        <w:numPr>
-          <w:ilvl w:val="1"/>
-          <w:numId w:val="4"/>
-        </w:numPr>
-        <w:rPr>
-          <w:rFonts w:ascii="Times New Roman" w:hAnsi="Times New Roman" w:cs="Times New Roman"/>
-          <w:sz w:val="26"/>
-          <w:szCs w:val="26"/>
-        </w:rPr>
-      </w:pPr>
-      <w:r>
-        <w:rPr>
-          <w:rFonts w:ascii="Times New Roman" w:hAnsi="Times New Roman" w:cs="Times New Roman"/>
-          <w:sz w:val="26"/>
-          <w:szCs w:val="26"/>
-        </w:rPr>
-        <w:t xml:space="preserve">Thực hiện quy trình </w:t>
-      </w:r>
-      <w:r>
-        <w:rPr>
-          <w:rFonts w:ascii="Times New Roman" w:hAnsi="Times New Roman" w:cs="Times New Roman"/>
-          <w:i/>
-          <w:sz w:val="26"/>
-          <w:szCs w:val="26"/>
-        </w:rPr>
-        <w:t>thêm nhà cung cấp</w:t>
-      </w:r>
-      <w:r>
-        <w:rPr>
-          <w:rFonts w:ascii="Times New Roman" w:hAnsi="Times New Roman" w:cs="Times New Roman"/>
-          <w:sz w:val="26"/>
-          <w:szCs w:val="26"/>
-        </w:rPr>
-        <w:t xml:space="preserve"> (nếu cần)</w:t>
-      </w:r>
-    </w:p>
-    <w:p>
-      <w:pPr>
-        <w:pStyle w:val="ListParagraph"/>
-        <w:numPr>
-          <w:ilvl w:val="1"/>
-          <w:numId w:val="4"/>
-        </w:numPr>
-        <w:rPr>
-          <w:rFonts w:ascii="Times New Roman" w:hAnsi="Times New Roman" w:cs="Times New Roman"/>
-          <w:sz w:val="26"/>
-          <w:szCs w:val="26"/>
-        </w:rPr>
-      </w:pPr>
-      <w:r>
-        <w:rPr>
-          <w:rFonts w:ascii="Times New Roman" w:hAnsi="Times New Roman" w:cs="Times New Roman"/>
-          <w:sz w:val="26"/>
-          <w:szCs w:val="26"/>
-        </w:rPr>
-        <w:t>Tiếp nhận thức ăn/thuốc từ nhà cung cấp</w:t>
-      </w:r>
-    </w:p>
-    <w:p>
-      <w:pPr>
-        <w:pStyle w:val="ListParagraph"/>
-        <w:numPr>
-          <w:ilvl w:val="1"/>
-          <w:numId w:val="4"/>
-        </w:numPr>
-        <w:rPr>
-          <w:rFonts w:ascii="Times New Roman" w:hAnsi="Times New Roman" w:cs="Times New Roman"/>
-          <w:sz w:val="26"/>
-          <w:szCs w:val="26"/>
-        </w:rPr>
-      </w:pPr>
-      <w:r>
-        <w:rPr>
-          <w:rFonts w:ascii="Times New Roman" w:hAnsi="Times New Roman" w:cs="Times New Roman"/>
-          <w:sz w:val="26"/>
-          <w:szCs w:val="26"/>
-        </w:rPr>
-        <w:t>Kiểm tra số lượng, chủng loại và lưu trữ thông tin vào hệ thống</w:t>
-      </w:r>
-    </w:p>
-    <w:p>
-      <w:pPr>
-        <w:pStyle w:val="ListParagraph"/>
-        <w:numPr>
-          <w:ilvl w:val="1"/>
-          <w:numId w:val="4"/>
-        </w:numPr>
-        <w:rPr>
-          <w:rFonts w:ascii="Times New Roman" w:hAnsi="Times New Roman" w:cs="Times New Roman"/>
-          <w:sz w:val="26"/>
-          <w:szCs w:val="26"/>
-        </w:rPr>
-      </w:pPr>
-      <w:r>
-        <w:rPr>
-          <w:rFonts w:ascii="Times New Roman" w:hAnsi="Times New Roman" w:cs="Times New Roman"/>
-          <w:sz w:val="26"/>
-          <w:szCs w:val="26"/>
-        </w:rPr>
-        <w:t xml:space="preserve">Thực hiện quy trình </w:t>
-      </w:r>
-      <w:r>
-        <w:rPr>
-          <w:rFonts w:ascii="Times New Roman" w:hAnsi="Times New Roman" w:cs="Times New Roman"/>
-          <w:i/>
-          <w:sz w:val="26"/>
-          <w:szCs w:val="26"/>
-        </w:rPr>
-        <w:t>ghi nhận thu chi</w:t>
-      </w:r>
-    </w:p>
-    <w:p>
-      <w:pPr>
-        <w:pStyle w:val="ListParagraph"/>
-        <w:numPr>
-          <w:ilvl w:val="1"/>
-          <w:numId w:val="4"/>
-        </w:numPr>
-        <w:rPr>
-          <w:rFonts w:ascii="Times New Roman" w:hAnsi="Times New Roman" w:cs="Times New Roman"/>
-          <w:sz w:val="26"/>
-          <w:szCs w:val="26"/>
-        </w:rPr>
-      </w:pPr>
-      <w:r>
-        <w:rPr>
-          <w:rFonts w:ascii="Times New Roman" w:hAnsi="Times New Roman" w:cs="Times New Roman"/>
-          <w:sz w:val="26"/>
-          <w:szCs w:val="26"/>
-        </w:rPr>
-        <w:t>Tiến hành vận chuyển thức ăn/thuốc vào kho để cất dữ</w:t>
-      </w:r>
-    </w:p>
-    <w:p>
-      <w:pPr>
-        <w:pStyle w:val="ListParagraph"/>
-        <w:numPr>
-          <w:ilvl w:val="0"/>
-          <w:numId w:val="4"/>
-        </w:numPr>
-        <w:rPr>
-          <w:rFonts w:ascii="Times New Roman" w:hAnsi="Times New Roman" w:cs="Times New Roman"/>
-          <w:sz w:val="26"/>
-          <w:szCs w:val="26"/>
-        </w:rPr>
-      </w:pPr>
-      <w:r>
-        <w:rPr>
-          <w:rFonts w:ascii="Times New Roman" w:hAnsi="Times New Roman" w:cs="Times New Roman"/>
-          <w:sz w:val="26"/>
-          <w:szCs w:val="26"/>
-        </w:rPr>
-        <w:t>Quy trình xuấ</w:t>
-      </w:r>
-      <w:r>
-        <w:rPr>
-          <w:rFonts w:ascii="Times New Roman" w:hAnsi="Times New Roman" w:cs="Times New Roman"/>
-          <w:sz w:val="26"/>
-          <w:szCs w:val="26"/>
-        </w:rPr>
-        <w:t>t kho</w:t>
-      </w:r>
-      <w:r>
-        <w:rPr>
-          <w:rFonts w:ascii="Times New Roman" w:hAnsi="Times New Roman" w:cs="Times New Roman"/>
-          <w:sz w:val="26"/>
-          <w:szCs w:val="26"/>
-        </w:rPr>
-        <w:t>:</w:t>
-      </w:r>
-    </w:p>
-    <w:p>
-      <w:pPr>
-        <w:pStyle w:val="ListParagraph"/>
-        <w:numPr>
-          <w:ilvl w:val="1"/>
-          <w:numId w:val="4"/>
-        </w:numPr>
-        <w:rPr>
-          <w:rFonts w:ascii="Times New Roman" w:hAnsi="Times New Roman" w:cs="Times New Roman"/>
-          <w:sz w:val="26"/>
-          <w:szCs w:val="26"/>
-        </w:rPr>
-      </w:pPr>
-      <w:r>
-        <w:rPr>
-          <w:rFonts w:ascii="Times New Roman" w:hAnsi="Times New Roman" w:cs="Times New Roman"/>
-          <w:sz w:val="26"/>
-          <w:szCs w:val="26"/>
-        </w:rPr>
-        <w:t>Xác định loại thức ăn/thuốc cần xuất</w:t>
-      </w:r>
-    </w:p>
-    <w:p>
-      <w:pPr>
-        <w:pStyle w:val="ListParagraph"/>
-        <w:numPr>
-          <w:ilvl w:val="1"/>
-          <w:numId w:val="4"/>
-        </w:numPr>
-        <w:rPr>
-          <w:rFonts w:ascii="Times New Roman" w:hAnsi="Times New Roman" w:cs="Times New Roman"/>
-          <w:sz w:val="26"/>
-          <w:szCs w:val="26"/>
-        </w:rPr>
-      </w:pPr>
-      <w:r>
-        <w:rPr>
-          <w:rFonts w:ascii="Times New Roman" w:hAnsi="Times New Roman" w:cs="Times New Roman"/>
-          <w:sz w:val="26"/>
-          <w:szCs w:val="26"/>
-        </w:rPr>
-        <w:t>Kiểm tra tồn kho cho loại thức ăn/thuốc được chọn và thông báo cho người dùng khi tồn kho dưới mức cho phép</w:t>
-      </w:r>
-    </w:p>
-    <w:p>
-      <w:pPr>
-        <w:pStyle w:val="ListParagraph"/>
-        <w:numPr>
-          <w:ilvl w:val="1"/>
-          <w:numId w:val="4"/>
-        </w:numPr>
-        <w:rPr>
-          <w:rFonts w:ascii="Times New Roman" w:hAnsi="Times New Roman" w:cs="Times New Roman"/>
-          <w:sz w:val="26"/>
-          <w:szCs w:val="26"/>
-        </w:rPr>
-      </w:pPr>
-      <w:r>
-        <w:rPr>
-          <w:rFonts w:ascii="Times New Roman" w:hAnsi="Times New Roman" w:cs="Times New Roman"/>
-          <w:sz w:val="26"/>
-          <w:szCs w:val="26"/>
-        </w:rPr>
-        <w:t>Xác định những bao thức ăn/lọ thuốc cần xuất</w:t>
-      </w:r>
-    </w:p>
-    <w:p>
-      <w:pPr>
-        <w:pStyle w:val="ListParagraph"/>
-        <w:numPr>
-          <w:ilvl w:val="1"/>
-          <w:numId w:val="4"/>
-        </w:numPr>
-        <w:rPr>
-          <w:rFonts w:ascii="Times New Roman" w:hAnsi="Times New Roman" w:cs="Times New Roman"/>
-          <w:sz w:val="26"/>
-          <w:szCs w:val="26"/>
-        </w:rPr>
-      </w:pPr>
-      <w:r>
-        <w:rPr>
-          <w:rFonts w:ascii="Times New Roman" w:hAnsi="Times New Roman" w:cs="Times New Roman"/>
-          <w:sz w:val="26"/>
-          <w:szCs w:val="26"/>
-        </w:rPr>
-        <w:t>Xác định lượng xuất trên mỗi bao/lọ (nguyên bao/lọ hay một phần)</w:t>
-      </w:r>
-    </w:p>
-    <w:p>
-      <w:pPr>
-        <w:pStyle w:val="ListParagraph"/>
-        <w:numPr>
-          <w:ilvl w:val="1"/>
-          <w:numId w:val="4"/>
-        </w:numPr>
-        <w:rPr>
-          <w:rFonts w:ascii="Times New Roman" w:hAnsi="Times New Roman" w:cs="Times New Roman"/>
-          <w:sz w:val="26"/>
-          <w:szCs w:val="26"/>
-        </w:rPr>
-      </w:pPr>
-      <w:r>
-        <w:rPr>
-          <w:rFonts w:ascii="Times New Roman" w:hAnsi="Times New Roman" w:cs="Times New Roman"/>
-          <w:sz w:val="26"/>
-          <w:szCs w:val="26"/>
-        </w:rPr>
-        <w:t>Cập nhật thông tin các bao</w:t>
-      </w:r>
-      <w:r>
-        <w:rPr>
-          <w:rFonts w:ascii="Times New Roman" w:hAnsi="Times New Roman" w:cs="Times New Roman"/>
-          <w:sz w:val="26"/>
-          <w:szCs w:val="26"/>
-        </w:rPr>
-        <w:t>/lọ</w:t>
-      </w:r>
-      <w:r>
-        <w:rPr>
-          <w:rFonts w:ascii="Times New Roman" w:hAnsi="Times New Roman" w:cs="Times New Roman"/>
-          <w:sz w:val="26"/>
-          <w:szCs w:val="26"/>
-        </w:rPr>
-        <w:t xml:space="preserve"> đã xuất (lượng còn lại)</w:t>
-      </w:r>
-    </w:p>
-    <w:p>
-      <w:pPr>
-        <w:pStyle w:val="ListParagraph"/>
-        <w:numPr>
-          <w:ilvl w:val="1"/>
-          <w:numId w:val="4"/>
-        </w:numPr>
-        <w:rPr>
-          <w:rFonts w:ascii="Times New Roman" w:hAnsi="Times New Roman" w:cs="Times New Roman"/>
-          <w:sz w:val="26"/>
-          <w:szCs w:val="26"/>
-        </w:rPr>
-      </w:pPr>
-      <w:r>
-        <w:rPr>
-          <w:rFonts w:ascii="Times New Roman" w:hAnsi="Times New Roman" w:cs="Times New Roman"/>
-          <w:sz w:val="26"/>
-          <w:szCs w:val="26"/>
-        </w:rPr>
-        <w:t>Tiến hành xuấ</w:t>
-      </w:r>
-      <w:r>
-        <w:rPr>
-          <w:rFonts w:ascii="Times New Roman" w:hAnsi="Times New Roman" w:cs="Times New Roman"/>
-          <w:sz w:val="26"/>
-          <w:szCs w:val="26"/>
-        </w:rPr>
-        <w:t>t thức ăn/thuốc khỏi kho</w:t>
-      </w:r>
-    </w:p>
-    <w:p>
-      <w:pPr>
-        <w:pStyle w:val="ListParagraph"/>
-        <w:numPr>
-          <w:ilvl w:val="0"/>
-          <w:numId w:val="4"/>
-        </w:numPr>
-        <w:rPr>
-          <w:rFonts w:ascii="Times New Roman" w:hAnsi="Times New Roman" w:cs="Times New Roman"/>
-          <w:sz w:val="26"/>
-          <w:szCs w:val="26"/>
-        </w:rPr>
-      </w:pPr>
-      <w:r>
-        <w:rPr>
-          <w:rFonts w:ascii="Times New Roman" w:hAnsi="Times New Roman" w:cs="Times New Roman"/>
-          <w:sz w:val="26"/>
-          <w:szCs w:val="26"/>
-        </w:rPr>
-        <w:lastRenderedPageBreak/>
-        <w:t>Quy trình cập nhậ</w:t>
-      </w:r>
-      <w:r>
-        <w:rPr>
-          <w:rFonts w:ascii="Times New Roman" w:hAnsi="Times New Roman" w:cs="Times New Roman"/>
-          <w:sz w:val="26"/>
-          <w:szCs w:val="26"/>
-        </w:rPr>
-        <w:t>t thông tin kho</w:t>
-      </w:r>
-      <w:r>
-        <w:rPr>
-          <w:rFonts w:ascii="Times New Roman" w:hAnsi="Times New Roman" w:cs="Times New Roman"/>
-          <w:sz w:val="26"/>
-          <w:szCs w:val="26"/>
-        </w:rPr>
-        <w:t>:</w:t>
-      </w:r>
-    </w:p>
-    <w:p>
-      <w:pPr>
-        <w:pStyle w:val="ListParagraph"/>
-        <w:ind w:firstLine="360"/>
-        <w:rPr>
-          <w:rFonts w:ascii="Times New Roman" w:hAnsi="Times New Roman" w:cs="Times New Roman"/>
-          <w:sz w:val="26"/>
-          <w:szCs w:val="26"/>
-        </w:rPr>
-      </w:pPr>
-      <w:r>
-        <w:rPr>
-          <w:rFonts w:ascii="Times New Roman" w:hAnsi="Times New Roman" w:cs="Times New Roman"/>
-          <w:sz w:val="26"/>
-          <w:szCs w:val="26"/>
-        </w:rPr>
-        <w:t>Việc cập nhật diễn ra khi nông trại có nhu cầu kiểm tra tồn kho thực tế của thức ăn và thuốc</w:t>
-      </w:r>
-    </w:p>
-    <w:p>
-      <w:pPr>
-        <w:pStyle w:val="ListParagraph"/>
-        <w:numPr>
-          <w:ilvl w:val="1"/>
-          <w:numId w:val="4"/>
-        </w:numPr>
-        <w:rPr>
-          <w:rFonts w:ascii="Times New Roman" w:hAnsi="Times New Roman" w:cs="Times New Roman"/>
-          <w:sz w:val="26"/>
-          <w:szCs w:val="26"/>
-        </w:rPr>
-      </w:pPr>
-      <w:r>
-        <w:rPr>
-          <w:rFonts w:ascii="Times New Roman" w:hAnsi="Times New Roman" w:cs="Times New Roman"/>
-          <w:sz w:val="26"/>
-          <w:szCs w:val="26"/>
-        </w:rPr>
-        <w:t>Xác định bao thức ăn/lọ thuốc cần cập nhật thông tin</w:t>
-      </w:r>
-    </w:p>
-    <w:p>
-      <w:pPr>
-        <w:pStyle w:val="ListParagraph"/>
-        <w:numPr>
-          <w:ilvl w:val="1"/>
-          <w:numId w:val="4"/>
-        </w:numPr>
-        <w:rPr>
-          <w:rFonts w:ascii="Times New Roman" w:hAnsi="Times New Roman" w:cs="Times New Roman"/>
-          <w:sz w:val="26"/>
-          <w:szCs w:val="26"/>
-        </w:rPr>
-      </w:pPr>
-      <w:r>
-        <w:rPr>
-          <w:rFonts w:ascii="Times New Roman" w:hAnsi="Times New Roman" w:cs="Times New Roman"/>
-          <w:sz w:val="26"/>
-          <w:szCs w:val="26"/>
-        </w:rPr>
-        <w:t>Cập nhật những thông tin chưa chính xác và lưu trữ vào hệ thống</w:t>
-      </w:r>
-    </w:p>
-    <w:p>
-      <w:pPr>
-        <w:pStyle w:val="ListParagraph"/>
-        <w:numPr>
-          <w:ilvl w:val="1"/>
-          <w:numId w:val="4"/>
-        </w:numPr>
-        <w:rPr>
-          <w:rFonts w:ascii="Times New Roman" w:hAnsi="Times New Roman" w:cs="Times New Roman"/>
-          <w:sz w:val="26"/>
-          <w:szCs w:val="26"/>
-        </w:rPr>
-      </w:pPr>
-      <w:r>
-        <w:rPr>
-          <w:rFonts w:ascii="Times New Roman" w:hAnsi="Times New Roman" w:cs="Times New Roman"/>
-          <w:sz w:val="26"/>
-          <w:szCs w:val="26"/>
-        </w:rPr>
-        <w:t>Ghi nhận cập nhật kho</w:t>
-      </w:r>
-    </w:p>
-    <w:p>
-      <w:pPr>
-        <w:pStyle w:val="ListParagraph"/>
-        <w:numPr>
-          <w:ilvl w:val="1"/>
-          <w:numId w:val="5"/>
-        </w:numPr>
-        <w:rPr>
-          <w:rFonts w:ascii="Times New Roman" w:hAnsi="Times New Roman" w:cs="Times New Roman"/>
-          <w:sz w:val="26"/>
-          <w:szCs w:val="26"/>
-        </w:rPr>
-      </w:pPr>
-      <w:r>
-        <w:rPr>
-          <w:rFonts w:ascii="Times New Roman" w:hAnsi="Times New Roman" w:cs="Times New Roman"/>
-          <w:sz w:val="26"/>
-          <w:szCs w:val="26"/>
-        </w:rPr>
-        <w:t>Hoạt động quản lý nhà cung cấp</w:t>
-      </w:r>
-    </w:p>
-    <w:p>
-      <w:pPr>
-        <w:pStyle w:val="ListParagraph"/>
-        <w:numPr>
-          <w:ilvl w:val="0"/>
-          <w:numId w:val="4"/>
-        </w:numPr>
-        <w:rPr>
-          <w:rFonts w:ascii="Times New Roman" w:hAnsi="Times New Roman" w:cs="Times New Roman"/>
-          <w:sz w:val="26"/>
-          <w:szCs w:val="26"/>
-        </w:rPr>
-      </w:pPr>
-      <w:r>
-        <w:rPr>
-          <w:rFonts w:ascii="Times New Roman" w:hAnsi="Times New Roman" w:cs="Times New Roman"/>
-          <w:sz w:val="26"/>
-          <w:szCs w:val="26"/>
-        </w:rPr>
-        <w:t>Quy trình thêm nhà cung cấp</w:t>
-      </w:r>
-    </w:p>
-    <w:p>
-      <w:pPr>
-        <w:pStyle w:val="ListParagraph"/>
-        <w:numPr>
-          <w:ilvl w:val="1"/>
-          <w:numId w:val="4"/>
-        </w:numPr>
-        <w:rPr>
-          <w:rFonts w:ascii="Times New Roman" w:hAnsi="Times New Roman" w:cs="Times New Roman"/>
-          <w:sz w:val="26"/>
-          <w:szCs w:val="26"/>
-        </w:rPr>
-      </w:pPr>
-      <w:r>
-        <w:rPr>
-          <w:rFonts w:ascii="Times New Roman" w:hAnsi="Times New Roman" w:cs="Times New Roman"/>
-          <w:sz w:val="26"/>
-          <w:szCs w:val="26"/>
-        </w:rPr>
-        <w:t>Nhập thông tin nhà cung cấp và lưu trữ trong hệ thống</w:t>
-      </w:r>
-    </w:p>
-    <w:p>
-      <w:pPr>
-        <w:pStyle w:val="ListParagraph"/>
-        <w:numPr>
-          <w:ilvl w:val="0"/>
-          <w:numId w:val="4"/>
-        </w:numPr>
-        <w:rPr>
-          <w:rFonts w:ascii="Times New Roman" w:hAnsi="Times New Roman" w:cs="Times New Roman"/>
-          <w:sz w:val="26"/>
-          <w:szCs w:val="26"/>
-        </w:rPr>
-      </w:pPr>
-      <w:r>
-        <w:rPr>
-          <w:rFonts w:ascii="Times New Roman" w:hAnsi="Times New Roman" w:cs="Times New Roman"/>
-          <w:sz w:val="26"/>
-          <w:szCs w:val="26"/>
-        </w:rPr>
-        <w:t>Quy trình cập nhật thông tin nhà cung cấp:</w:t>
-      </w:r>
-    </w:p>
-    <w:p>
-      <w:pPr>
-        <w:pStyle w:val="ListParagraph"/>
-        <w:numPr>
-          <w:ilvl w:val="1"/>
-          <w:numId w:val="4"/>
-        </w:numPr>
-        <w:rPr>
-          <w:rFonts w:ascii="Times New Roman" w:hAnsi="Times New Roman" w:cs="Times New Roman"/>
-          <w:sz w:val="26"/>
-          <w:szCs w:val="26"/>
-        </w:rPr>
-      </w:pPr>
-      <w:r>
-        <w:rPr>
-          <w:rFonts w:ascii="Times New Roman" w:hAnsi="Times New Roman" w:cs="Times New Roman"/>
-          <w:sz w:val="26"/>
-          <w:szCs w:val="26"/>
-        </w:rPr>
-        <w:t>Xác định nhà cung cấp cần cập nhật thông tin</w:t>
-      </w:r>
-    </w:p>
-    <w:p>
-      <w:pPr>
-        <w:pStyle w:val="ListParagraph"/>
-        <w:numPr>
-          <w:ilvl w:val="1"/>
-          <w:numId w:val="4"/>
-        </w:numPr>
-        <w:rPr>
-          <w:rFonts w:ascii="Times New Roman" w:hAnsi="Times New Roman" w:cs="Times New Roman"/>
-          <w:sz w:val="26"/>
-          <w:szCs w:val="26"/>
-        </w:rPr>
-      </w:pPr>
-      <w:r>
-        <w:rPr>
-          <w:rFonts w:ascii="Times New Roman" w:hAnsi="Times New Roman" w:cs="Times New Roman"/>
-          <w:sz w:val="26"/>
-          <w:szCs w:val="26"/>
-        </w:rPr>
-        <w:t>Chỉnh sửa thông tin theo nhu cầu</w:t>
-      </w:r>
-    </w:p>
-    <w:p>
-      <w:pPr>
-        <w:pStyle w:val="ListParagraph"/>
-        <w:numPr>
-          <w:ilvl w:val="1"/>
-          <w:numId w:val="4"/>
-        </w:numPr>
-        <w:rPr>
-          <w:rFonts w:ascii="Times New Roman" w:hAnsi="Times New Roman" w:cs="Times New Roman"/>
-          <w:sz w:val="26"/>
-          <w:szCs w:val="26"/>
-        </w:rPr>
-      </w:pPr>
-      <w:r>
-        <w:rPr>
-          <w:rFonts w:ascii="Times New Roman" w:hAnsi="Times New Roman" w:cs="Times New Roman"/>
-          <w:sz w:val="26"/>
-          <w:szCs w:val="26"/>
-        </w:rPr>
-        <w:t>Lưu trữ những thay đổ</w:t>
-      </w:r>
-      <w:r>
-        <w:rPr>
-          <w:rFonts w:ascii="Times New Roman" w:hAnsi="Times New Roman" w:cs="Times New Roman"/>
-          <w:sz w:val="26"/>
-          <w:szCs w:val="26"/>
-        </w:rPr>
-        <w:t>i</w:t>
-      </w:r>
-    </w:p>
-    <w:p>
-      <w:pPr>
-        <w:pStyle w:val="ListParagraph"/>
-        <w:numPr>
-          <w:ilvl w:val="1"/>
-          <w:numId w:val="5"/>
-        </w:numPr>
-        <w:rPr>
-          <w:rFonts w:ascii="Times New Roman" w:hAnsi="Times New Roman" w:cs="Times New Roman"/>
-          <w:sz w:val="26"/>
-          <w:szCs w:val="26"/>
-        </w:rPr>
-      </w:pPr>
-      <w:r>
-        <w:rPr>
-          <w:rFonts w:ascii="Times New Roman" w:hAnsi="Times New Roman" w:cs="Times New Roman"/>
-          <w:sz w:val="26"/>
-          <w:szCs w:val="26"/>
-        </w:rPr>
-        <w:t>Hoạt động quản lý vật dụng</w:t>
-      </w:r>
-    </w:p>
-    <w:p>
-      <w:pPr>
-        <w:pStyle w:val="ListParagraph"/>
-        <w:numPr>
-          <w:ilvl w:val="0"/>
-          <w:numId w:val="4"/>
-        </w:numPr>
-        <w:rPr>
-          <w:rFonts w:ascii="Times New Roman" w:hAnsi="Times New Roman" w:cs="Times New Roman"/>
-          <w:sz w:val="26"/>
-          <w:szCs w:val="26"/>
-        </w:rPr>
-      </w:pPr>
-      <w:r>
-        <w:rPr>
-          <w:rFonts w:ascii="Times New Roman" w:hAnsi="Times New Roman" w:cs="Times New Roman"/>
-          <w:sz w:val="26"/>
-          <w:szCs w:val="26"/>
-        </w:rPr>
-        <w:t>Quy trình thêm vật dụng:</w:t>
-      </w:r>
-    </w:p>
-    <w:p>
-      <w:pPr>
-        <w:pStyle w:val="ListParagraph"/>
-        <w:numPr>
-          <w:ilvl w:val="1"/>
-          <w:numId w:val="4"/>
-        </w:numPr>
-        <w:rPr>
-          <w:rFonts w:ascii="Times New Roman" w:hAnsi="Times New Roman" w:cs="Times New Roman"/>
-          <w:sz w:val="26"/>
-          <w:szCs w:val="26"/>
-        </w:rPr>
-      </w:pPr>
-      <w:r>
-        <w:rPr>
-          <w:rFonts w:ascii="Times New Roman" w:hAnsi="Times New Roman" w:cs="Times New Roman"/>
-          <w:sz w:val="26"/>
-          <w:szCs w:val="26"/>
-        </w:rPr>
-        <w:t>Thực hiện quy trình thêm nhà cung cấp (nếu cần)</w:t>
-      </w:r>
-    </w:p>
-    <w:p>
-      <w:pPr>
-        <w:pStyle w:val="ListParagraph"/>
-        <w:numPr>
-          <w:ilvl w:val="1"/>
-          <w:numId w:val="4"/>
-        </w:numPr>
-        <w:rPr>
-          <w:rFonts w:ascii="Times New Roman" w:hAnsi="Times New Roman" w:cs="Times New Roman"/>
-          <w:sz w:val="26"/>
-          <w:szCs w:val="26"/>
-        </w:rPr>
-      </w:pPr>
-      <w:r>
-        <w:rPr>
-          <w:rFonts w:ascii="Times New Roman" w:hAnsi="Times New Roman" w:cs="Times New Roman"/>
-          <w:sz w:val="26"/>
-          <w:szCs w:val="26"/>
-        </w:rPr>
-        <w:t>Tiếp nhận vật dụng từ nhà cung cấp</w:t>
-      </w:r>
-    </w:p>
-    <w:p>
-      <w:pPr>
-        <w:pStyle w:val="ListParagraph"/>
-        <w:numPr>
-          <w:ilvl w:val="1"/>
-          <w:numId w:val="4"/>
-        </w:numPr>
-        <w:rPr>
-          <w:rFonts w:ascii="Times New Roman" w:hAnsi="Times New Roman" w:cs="Times New Roman"/>
-          <w:sz w:val="26"/>
-          <w:szCs w:val="26"/>
-        </w:rPr>
-      </w:pPr>
-      <w:r>
-        <w:rPr>
-          <w:rFonts w:ascii="Times New Roman" w:hAnsi="Times New Roman" w:cs="Times New Roman"/>
-          <w:sz w:val="26"/>
-          <w:szCs w:val="26"/>
-        </w:rPr>
-        <w:t>Ghi nhận và lưu trữ thông tin vật dụng vào hệ thống</w:t>
-      </w:r>
-    </w:p>
-    <w:p>
-      <w:pPr>
-        <w:pStyle w:val="ListParagraph"/>
-        <w:numPr>
-          <w:ilvl w:val="1"/>
-          <w:numId w:val="4"/>
-        </w:numPr>
-        <w:rPr>
-          <w:rFonts w:ascii="Times New Roman" w:hAnsi="Times New Roman" w:cs="Times New Roman"/>
-          <w:sz w:val="26"/>
-          <w:szCs w:val="26"/>
-        </w:rPr>
-      </w:pPr>
-      <w:r>
-        <w:rPr>
-          <w:rFonts w:ascii="Times New Roman" w:hAnsi="Times New Roman" w:cs="Times New Roman"/>
-          <w:sz w:val="26"/>
-          <w:szCs w:val="26"/>
-        </w:rPr>
-        <w:t xml:space="preserve">Thực hiện quy trình </w:t>
-      </w:r>
-      <w:r>
-        <w:rPr>
-          <w:rFonts w:ascii="Times New Roman" w:hAnsi="Times New Roman" w:cs="Times New Roman"/>
-          <w:i/>
-          <w:sz w:val="26"/>
-          <w:szCs w:val="26"/>
-        </w:rPr>
-        <w:t>ghi nhận thu chi</w:t>
-      </w:r>
-    </w:p>
-    <w:p>
-      <w:pPr>
-        <w:pStyle w:val="ListParagraph"/>
-        <w:numPr>
-          <w:ilvl w:val="1"/>
-          <w:numId w:val="4"/>
-        </w:numPr>
-        <w:rPr>
-          <w:rFonts w:ascii="Times New Roman" w:hAnsi="Times New Roman" w:cs="Times New Roman"/>
-          <w:sz w:val="26"/>
-          <w:szCs w:val="26"/>
-        </w:rPr>
-      </w:pPr>
-      <w:r>
-        <w:rPr>
-          <w:rFonts w:ascii="Times New Roman" w:hAnsi="Times New Roman" w:cs="Times New Roman"/>
-          <w:sz w:val="26"/>
-          <w:szCs w:val="26"/>
-        </w:rPr>
-        <w:t>Lắp đặt vật dụng vào chuồng hoặc cất vào kho</w:t>
-      </w:r>
-    </w:p>
-    <w:p>
-      <w:pPr>
-        <w:pStyle w:val="ListParagraph"/>
-        <w:numPr>
-          <w:ilvl w:val="1"/>
-          <w:numId w:val="4"/>
-        </w:numPr>
-        <w:rPr>
-          <w:rFonts w:ascii="Times New Roman" w:hAnsi="Times New Roman" w:cs="Times New Roman"/>
-          <w:sz w:val="26"/>
-          <w:szCs w:val="26"/>
-        </w:rPr>
-      </w:pPr>
-      <w:r>
-        <w:rPr>
-          <w:rFonts w:ascii="Times New Roman" w:hAnsi="Times New Roman" w:cs="Times New Roman"/>
-          <w:sz w:val="26"/>
-          <w:szCs w:val="26"/>
-        </w:rPr>
-        <w:t>Cập nhật thông tin chuồng/kho nơi chứa vật dụng vừa tiếp nhận</w:t>
-      </w:r>
-    </w:p>
-    <w:p>
-      <w:pPr>
-        <w:pStyle w:val="ListParagraph"/>
-        <w:numPr>
-          <w:ilvl w:val="0"/>
-          <w:numId w:val="4"/>
-        </w:numPr>
-        <w:rPr>
-          <w:rFonts w:ascii="Times New Roman" w:hAnsi="Times New Roman" w:cs="Times New Roman"/>
-          <w:sz w:val="26"/>
-          <w:szCs w:val="26"/>
-        </w:rPr>
-      </w:pPr>
-      <w:r>
-        <w:rPr>
-          <w:rFonts w:ascii="Times New Roman" w:hAnsi="Times New Roman" w:cs="Times New Roman"/>
-          <w:sz w:val="26"/>
-          <w:szCs w:val="26"/>
-        </w:rPr>
-        <w:t>Quy trình di chuyển vật dụng:</w:t>
-      </w:r>
-    </w:p>
-    <w:p>
-      <w:pPr>
-        <w:pStyle w:val="ListParagraph"/>
-        <w:numPr>
-          <w:ilvl w:val="1"/>
-          <w:numId w:val="4"/>
-        </w:numPr>
-        <w:rPr>
-          <w:rFonts w:ascii="Times New Roman" w:hAnsi="Times New Roman" w:cs="Times New Roman"/>
-          <w:sz w:val="26"/>
-          <w:szCs w:val="26"/>
-        </w:rPr>
-      </w:pPr>
-      <w:r>
-        <w:rPr>
-          <w:rFonts w:ascii="Times New Roman" w:hAnsi="Times New Roman" w:cs="Times New Roman"/>
-          <w:sz w:val="26"/>
-          <w:szCs w:val="26"/>
-        </w:rPr>
-        <w:t>Xác định vật dụng cần di chuyển</w:t>
-      </w:r>
-    </w:p>
-    <w:p>
-      <w:pPr>
-        <w:pStyle w:val="ListParagraph"/>
-        <w:numPr>
-          <w:ilvl w:val="1"/>
-          <w:numId w:val="4"/>
-        </w:numPr>
-        <w:rPr>
-          <w:rFonts w:ascii="Times New Roman" w:hAnsi="Times New Roman" w:cs="Times New Roman"/>
-          <w:sz w:val="26"/>
-          <w:szCs w:val="26"/>
-        </w:rPr>
-      </w:pPr>
-      <w:r>
-        <w:rPr>
-          <w:rFonts w:ascii="Times New Roman" w:hAnsi="Times New Roman" w:cs="Times New Roman"/>
-          <w:sz w:val="26"/>
-          <w:szCs w:val="26"/>
-        </w:rPr>
-        <w:t>Di chuyển tới nơi chứa mong muốn</w:t>
-      </w:r>
-    </w:p>
-    <w:p>
-      <w:pPr>
-        <w:pStyle w:val="ListParagraph"/>
-        <w:numPr>
-          <w:ilvl w:val="1"/>
-          <w:numId w:val="4"/>
-        </w:numPr>
-        <w:rPr>
-          <w:rFonts w:ascii="Times New Roman" w:hAnsi="Times New Roman" w:cs="Times New Roman"/>
-          <w:sz w:val="26"/>
-          <w:szCs w:val="26"/>
-        </w:rPr>
-      </w:pPr>
-      <w:r>
-        <w:rPr>
-          <w:rFonts w:ascii="Times New Roman" w:hAnsi="Times New Roman" w:cs="Times New Roman"/>
-          <w:sz w:val="26"/>
-          <w:szCs w:val="26"/>
-        </w:rPr>
-        <w:t>Cập nhật thông tin nơi chứa cho vật dụng vừa chuyển</w:t>
-      </w:r>
-      <w:r>
-        <w:rPr>
-          <w:rFonts w:ascii="Times New Roman" w:hAnsi="Times New Roman" w:cs="Times New Roman"/>
-          <w:sz w:val="26"/>
-          <w:szCs w:val="26"/>
-        </w:rPr>
-        <w:t xml:space="preserve"> và nơi chuyển nới</w:t>
-      </w:r>
-    </w:p>
-    <w:p>
-      <w:pPr>
-        <w:pStyle w:val="ListParagraph"/>
-        <w:numPr>
-          <w:ilvl w:val="1"/>
-          <w:numId w:val="5"/>
-        </w:numPr>
-        <w:rPr>
-          <w:rFonts w:ascii="Times New Roman" w:hAnsi="Times New Roman" w:cs="Times New Roman"/>
-          <w:sz w:val="26"/>
-          <w:szCs w:val="26"/>
-        </w:rPr>
-      </w:pPr>
-      <w:r>
-        <w:rPr>
-          <w:rFonts w:ascii="Times New Roman" w:hAnsi="Times New Roman" w:cs="Times New Roman"/>
-          <w:sz w:val="26"/>
-          <w:szCs w:val="26"/>
-        </w:rPr>
-        <w:t>Hoạt động quản lý chuồng</w:t>
-      </w:r>
-    </w:p>
-    <w:p>
-      <w:pPr>
-        <w:pStyle w:val="ListParagraph"/>
-        <w:ind w:left="792" w:firstLine="648"/>
-        <w:jc w:val="both"/>
-        <w:rPr>
-          <w:rFonts w:ascii="Times New Roman" w:hAnsi="Times New Roman" w:cs="Times New Roman"/>
-          <w:sz w:val="26"/>
-          <w:szCs w:val="26"/>
-        </w:rPr>
-      </w:pPr>
-      <w:r>
-        <w:rPr>
-          <w:rFonts w:ascii="Times New Roman" w:hAnsi="Times New Roman" w:cs="Times New Roman"/>
-          <w:sz w:val="26"/>
-          <w:szCs w:val="26"/>
-        </w:rPr>
-        <w:t>Chuồng gồm hai loại là chuồng vật lý, nơi nuôi heo, và chuồng trừu tượng dùng để thể hiện quá trình nhập</w:t>
-      </w:r>
-      <w:r>
-        <w:rPr>
-          <w:rFonts w:ascii="Times New Roman" w:hAnsi="Times New Roman" w:cs="Times New Roman"/>
-          <w:sz w:val="26"/>
-          <w:szCs w:val="26"/>
-        </w:rPr>
-        <w:t xml:space="preserve"> mua</w:t>
-      </w:r>
-      <w:r>
-        <w:rPr>
-          <w:rFonts w:ascii="Times New Roman" w:hAnsi="Times New Roman" w:cs="Times New Roman"/>
-          <w:sz w:val="26"/>
-          <w:szCs w:val="26"/>
-        </w:rPr>
-        <w:t xml:space="preserve"> heo (nhập từ chuồng nhà cung cấp) hoặc xuất</w:t>
-      </w:r>
-      <w:r>
-        <w:rPr>
-          <w:rFonts w:ascii="Times New Roman" w:hAnsi="Times New Roman" w:cs="Times New Roman"/>
-          <w:sz w:val="26"/>
-          <w:szCs w:val="26"/>
-        </w:rPr>
-        <w:t xml:space="preserve"> bán</w:t>
-      </w:r>
-      <w:r>
-        <w:rPr>
-          <w:rFonts w:ascii="Times New Roman" w:hAnsi="Times New Roman" w:cs="Times New Roman"/>
-          <w:sz w:val="26"/>
-          <w:szCs w:val="26"/>
-        </w:rPr>
-        <w:t xml:space="preserve"> heo (xuất đến chuồ</w:t>
-      </w:r>
-      <w:r>
-        <w:rPr>
-          <w:rFonts w:ascii="Times New Roman" w:hAnsi="Times New Roman" w:cs="Times New Roman"/>
-          <w:sz w:val="26"/>
-          <w:szCs w:val="26"/>
-        </w:rPr>
-        <w:t>ng nhà cung cấp</w:t>
-      </w:r>
-      <w:r>
-        <w:rPr>
-          <w:rFonts w:ascii="Times New Roman" w:hAnsi="Times New Roman" w:cs="Times New Roman"/>
-          <w:sz w:val="26"/>
-          <w:szCs w:val="26"/>
-        </w:rPr>
-        <w:t>)</w:t>
-      </w:r>
-    </w:p>
-    <w:p>
-      <w:pPr>
-        <w:pStyle w:val="ListParagraph"/>
-        <w:numPr>
-          <w:ilvl w:val="0"/>
-          <w:numId w:val="4"/>
-        </w:numPr>
-        <w:rPr>
-          <w:rFonts w:ascii="Times New Roman" w:hAnsi="Times New Roman" w:cs="Times New Roman"/>
-          <w:sz w:val="26"/>
-          <w:szCs w:val="26"/>
-        </w:rPr>
-      </w:pPr>
-      <w:r>
-        <w:rPr>
-          <w:rFonts w:ascii="Times New Roman" w:hAnsi="Times New Roman" w:cs="Times New Roman"/>
-          <w:sz w:val="26"/>
-          <w:szCs w:val="26"/>
-        </w:rPr>
-        <w:t>Quy trình thêm chuồng:</w:t>
-      </w:r>
-    </w:p>
-    <w:p>
-      <w:pPr>
-        <w:pStyle w:val="ListParagraph"/>
-        <w:numPr>
-          <w:ilvl w:val="1"/>
-          <w:numId w:val="4"/>
-        </w:numPr>
-        <w:rPr>
-          <w:rFonts w:ascii="Times New Roman" w:hAnsi="Times New Roman" w:cs="Times New Roman"/>
-          <w:sz w:val="26"/>
-          <w:szCs w:val="26"/>
-        </w:rPr>
-      </w:pPr>
-      <w:r>
-        <w:rPr>
-          <w:rFonts w:ascii="Times New Roman" w:hAnsi="Times New Roman" w:cs="Times New Roman"/>
-          <w:sz w:val="26"/>
-          <w:szCs w:val="26"/>
-        </w:rPr>
-        <w:t>Nhập thông tin chuồng vào hệ thống để lưu trữ</w:t>
-      </w:r>
-    </w:p>
-    <w:p>
-      <w:pPr>
-        <w:pStyle w:val="ListParagraph"/>
-        <w:numPr>
-          <w:ilvl w:val="0"/>
-          <w:numId w:val="4"/>
-        </w:numPr>
-        <w:rPr>
-          <w:rFonts w:ascii="Times New Roman" w:hAnsi="Times New Roman" w:cs="Times New Roman"/>
-          <w:sz w:val="26"/>
-          <w:szCs w:val="26"/>
-        </w:rPr>
-      </w:pPr>
-      <w:r>
-        <w:rPr>
-          <w:rFonts w:ascii="Times New Roman" w:hAnsi="Times New Roman" w:cs="Times New Roman"/>
-          <w:sz w:val="26"/>
-          <w:szCs w:val="26"/>
-        </w:rPr>
-        <w:t>Quy trình cập nhật chuồng:</w:t>
-      </w:r>
-    </w:p>
-    <w:p>
-      <w:pPr>
-        <w:pStyle w:val="ListParagraph"/>
-        <w:numPr>
-          <w:ilvl w:val="1"/>
-          <w:numId w:val="4"/>
-        </w:numPr>
-        <w:rPr>
-          <w:rFonts w:ascii="Times New Roman" w:hAnsi="Times New Roman" w:cs="Times New Roman"/>
-          <w:sz w:val="26"/>
-          <w:szCs w:val="26"/>
-        </w:rPr>
-      </w:pPr>
-      <w:r>
-        <w:rPr>
-          <w:rFonts w:ascii="Times New Roman" w:hAnsi="Times New Roman" w:cs="Times New Roman"/>
-          <w:sz w:val="26"/>
-          <w:szCs w:val="26"/>
-        </w:rPr>
-        <w:t xml:space="preserve">Xác định chuồng </w:t>
-      </w:r>
-      <w:r>
-        <w:rPr>
-          <w:rFonts w:ascii="Times New Roman" w:hAnsi="Times New Roman" w:cs="Times New Roman"/>
-          <w:sz w:val="26"/>
-          <w:szCs w:val="26"/>
-        </w:rPr>
-        <w:t>cần cập nhật thông tin</w:t>
-      </w:r>
-    </w:p>
-    <w:p>
-      <w:pPr>
-        <w:pStyle w:val="ListParagraph"/>
-        <w:numPr>
-          <w:ilvl w:val="1"/>
-          <w:numId w:val="4"/>
-        </w:numPr>
-        <w:rPr>
-          <w:rFonts w:ascii="Times New Roman" w:hAnsi="Times New Roman" w:cs="Times New Roman"/>
-          <w:sz w:val="26"/>
-          <w:szCs w:val="26"/>
-        </w:rPr>
-      </w:pPr>
-      <w:r>
-        <w:rPr>
-          <w:rFonts w:ascii="Times New Roman" w:hAnsi="Times New Roman" w:cs="Times New Roman"/>
-          <w:sz w:val="26"/>
-          <w:szCs w:val="26"/>
-        </w:rPr>
-        <w:t>Nhập thông tin mới về chuồng</w:t>
-      </w:r>
-    </w:p>
-    <w:p>
-      <w:pPr>
-        <w:pStyle w:val="ListParagraph"/>
-        <w:numPr>
-          <w:ilvl w:val="1"/>
-          <w:numId w:val="4"/>
-        </w:numPr>
-        <w:rPr>
-          <w:rFonts w:ascii="Times New Roman" w:hAnsi="Times New Roman" w:cs="Times New Roman"/>
-          <w:sz w:val="26"/>
-          <w:szCs w:val="26"/>
-        </w:rPr>
-      </w:pPr>
-      <w:r>
-        <w:rPr>
-          <w:rFonts w:ascii="Times New Roman" w:hAnsi="Times New Roman" w:cs="Times New Roman"/>
-          <w:sz w:val="26"/>
-          <w:szCs w:val="26"/>
-        </w:rPr>
-        <w:t>Lưu trữ thông tin xuống hệ thống</w:t>
-      </w:r>
-    </w:p>
-    <w:p>
-      <w:pPr>
-        <w:pStyle w:val="ListParagraph"/>
-        <w:numPr>
-          <w:ilvl w:val="0"/>
-          <w:numId w:val="4"/>
-        </w:numPr>
-        <w:rPr>
-          <w:rFonts w:ascii="Times New Roman" w:hAnsi="Times New Roman" w:cs="Times New Roman"/>
-          <w:sz w:val="26"/>
-          <w:szCs w:val="26"/>
-        </w:rPr>
-      </w:pPr>
-      <w:r>
-        <w:rPr>
-          <w:rFonts w:ascii="Times New Roman" w:hAnsi="Times New Roman" w:cs="Times New Roman"/>
-          <w:sz w:val="26"/>
-          <w:szCs w:val="26"/>
-        </w:rPr>
-        <w:t>Quy trình xóa bỏ chuồng:</w:t>
-      </w:r>
-    </w:p>
-    <w:p>
-      <w:pPr>
-        <w:pStyle w:val="ListParagraph"/>
-        <w:numPr>
-          <w:ilvl w:val="1"/>
-          <w:numId w:val="4"/>
-        </w:numPr>
-        <w:rPr>
-          <w:rFonts w:ascii="Times New Roman" w:hAnsi="Times New Roman" w:cs="Times New Roman"/>
-          <w:sz w:val="26"/>
-          <w:szCs w:val="26"/>
-        </w:rPr>
-      </w:pPr>
-      <w:r>
-        <w:rPr>
-          <w:rFonts w:ascii="Times New Roman" w:hAnsi="Times New Roman" w:cs="Times New Roman"/>
-          <w:sz w:val="26"/>
-          <w:szCs w:val="26"/>
-        </w:rPr>
-        <w:t>Xác định chuồng cần xóa</w:t>
-      </w:r>
-    </w:p>
-    <w:p>
-      <w:pPr>
-        <w:pStyle w:val="ListParagraph"/>
-        <w:numPr>
-          <w:ilvl w:val="1"/>
-          <w:numId w:val="4"/>
-        </w:numPr>
-        <w:rPr>
-          <w:rFonts w:ascii="Times New Roman" w:hAnsi="Times New Roman" w:cs="Times New Roman"/>
-          <w:sz w:val="26"/>
-          <w:szCs w:val="26"/>
-        </w:rPr>
-      </w:pPr>
-      <w:r>
-        <w:rPr>
-          <w:rFonts w:ascii="Times New Roman" w:hAnsi="Times New Roman" w:cs="Times New Roman"/>
-          <w:sz w:val="26"/>
-          <w:szCs w:val="26"/>
-        </w:rPr>
-        <w:t>Thực hiện thao tác xóa</w:t>
-      </w:r>
-    </w:p>
-    <w:p>
-      <w:pPr>
-        <w:pStyle w:val="ListParagraph"/>
-        <w:numPr>
-          <w:ilvl w:val="1"/>
-          <w:numId w:val="4"/>
-        </w:numPr>
-        <w:rPr>
-          <w:rFonts w:ascii="Times New Roman" w:hAnsi="Times New Roman" w:cs="Times New Roman"/>
-          <w:sz w:val="26"/>
-          <w:szCs w:val="26"/>
-        </w:rPr>
-      </w:pPr>
-      <w:r>
-        <w:rPr>
-          <w:rFonts w:ascii="Times New Roman" w:hAnsi="Times New Roman" w:cs="Times New Roman"/>
-          <w:sz w:val="26"/>
-          <w:szCs w:val="26"/>
-        </w:rPr>
-        <w:t>Xác nhận xóa</w:t>
-      </w:r>
-    </w:p>
-    <w:p>
-      <w:pPr>
-        <w:pStyle w:val="ListParagraph"/>
-        <w:numPr>
-          <w:ilvl w:val="1"/>
-          <w:numId w:val="5"/>
-        </w:numPr>
-        <w:rPr>
-          <w:rFonts w:ascii="Times New Roman" w:hAnsi="Times New Roman" w:cs="Times New Roman"/>
-          <w:sz w:val="26"/>
-          <w:szCs w:val="26"/>
-        </w:rPr>
-      </w:pPr>
-      <w:r>
-        <w:rPr>
-          <w:rFonts w:ascii="Times New Roman" w:hAnsi="Times New Roman" w:cs="Times New Roman"/>
-          <w:sz w:val="26"/>
-          <w:szCs w:val="26"/>
-        </w:rPr>
         <w:t>Hoạt động quả</w:t>
       </w:r>
       <w:r>
@@ -4313,7 +4563,6 @@
           <w:sz w:val="26"/>
           <w:szCs w:val="26"/>
         </w:rPr>
-        <w:lastRenderedPageBreak/>
         <w:t>Hệ thống hỗ trợ quản lý thông tin thu chi có liên quan tới việc vận hành nông trại heo như mua thuốc, thức ăn, mua, bán heo, v.v…</w:t>
       </w:r>
     </w:p>
@@ -4846,6 +5095,7 @@
           <w:sz w:val="26"/>
           <w:szCs w:val="26"/>
         </w:rPr>
+        <w:lastRenderedPageBreak/>
         <w:t>Thông tin tài khoản: chủ sở hữu, loại tài khoản, số nợ, số có, mô tả</w:t>
       </w:r>
     </w:p>
@@ -4972,7 +5222,6 @@
           <w:sz w:val="26"/>
           <w:szCs w:val="26"/>
         </w:rPr>
-        <w:lastRenderedPageBreak/>
         <w:t>Yêu cầu chất lượng</w:t>
       </w:r>
     </w:p>
@@ -6780,7 +7029,7 @@
 </file>
 
 <file path=customXml/itemProps1.xml><?xml version="1.0" encoding="utf-8"?>
-<ds:datastoreItem xmlns:ds="http://schemas.openxmlformats.org/officeDocument/2006/customXml" ds:itemID="{0DFE3CA1-F51F-41E5-BA8D-EA65BF608D85}">
+<ds:datastoreItem xmlns:ds="http://schemas.openxmlformats.org/officeDocument/2006/customXml" ds:itemID="{DDC11E4F-20A5-4798-B17C-9573DE6431CE}">
   <ds:schemaRefs>
     <ds:schemaRef ds:uri="http://schemas.openxmlformats.org/officeDocument/2006/bibliography"/>
   </ds:schemaRefs>

</xml_diff>